<commit_message>
CV updates - fixed table column spacing.
</commit_message>
<xml_diff>
--- a/assets/files/nick_dragunow_cv.docx
+++ b/assets/files/nick_dragunow_cv.docx
@@ -355,7 +355,7 @@
           <w:szCs w:val="22"/>
           <w:lang w:val="en-GB"/>
         </w:rPr>
-        <w:t>A developer and analyst with experience in mobile-first web design</w:t>
+        <w:t>A developer and</w:t>
       </w:r>
       <w:r>
         <w:rPr>
@@ -365,6 +365,66 @@
           <w:szCs w:val="22"/>
           <w:lang w:val="en-GB"/>
         </w:rPr>
+        <w:t xml:space="preserve"> data</w:t>
+      </w:r>
+      <w:r>
+        <w:rPr>
+          <w:rFonts w:asciiTheme="minorHAnsi" w:eastAsia="Calibri" w:hAnsiTheme="minorHAnsi" w:cstheme="minorBidi"/>
+          <w:position w:val="1"/>
+          <w:sz w:val="22"/>
+          <w:szCs w:val="22"/>
+          <w:lang w:val="en-GB"/>
+        </w:rPr>
+        <w:t xml:space="preserve"> analyst </w:t>
+      </w:r>
+      <w:r>
+        <w:rPr>
+          <w:rFonts w:asciiTheme="minorHAnsi" w:eastAsia="Calibri" w:hAnsiTheme="minorHAnsi" w:cstheme="minorBidi"/>
+          <w:position w:val="1"/>
+          <w:sz w:val="22"/>
+          <w:szCs w:val="22"/>
+          <w:lang w:val="en-GB"/>
+        </w:rPr>
+        <w:t>s</w:t>
+      </w:r>
+      <w:r>
+        <w:rPr>
+          <w:rFonts w:asciiTheme="minorHAnsi" w:eastAsia="Calibri" w:hAnsiTheme="minorHAnsi" w:cstheme="minorBidi"/>
+          <w:position w:val="1"/>
+          <w:sz w:val="22"/>
+          <w:szCs w:val="22"/>
+          <w:lang w:val="en-GB"/>
+        </w:rPr>
+        <w:t xml:space="preserve">eeking a challenging client-facing role with opportunities to lead projects and assist in business development. </w:t>
+      </w:r>
+      <w:r>
+        <w:rPr>
+          <w:rFonts w:asciiTheme="minorHAnsi" w:eastAsia="Calibri" w:hAnsiTheme="minorHAnsi" w:cstheme="minorBidi"/>
+          <w:position w:val="1"/>
+          <w:sz w:val="22"/>
+          <w:szCs w:val="22"/>
+          <w:lang w:val="en-GB"/>
+        </w:rPr>
+        <w:t>Experience with</w:t>
+      </w:r>
+      <w:r>
+        <w:rPr>
+          <w:rFonts w:asciiTheme="minorHAnsi" w:eastAsia="Calibri" w:hAnsiTheme="minorHAnsi" w:cstheme="minorBidi"/>
+          <w:position w:val="1"/>
+          <w:sz w:val="22"/>
+          <w:szCs w:val="22"/>
+          <w:lang w:val="en-GB"/>
+        </w:rPr>
+        <w:t xml:space="preserve"> mobile-first web design</w:t>
+      </w:r>
+      <w:r>
+        <w:rPr>
+          <w:rFonts w:asciiTheme="minorHAnsi" w:eastAsia="Calibri" w:hAnsiTheme="minorHAnsi" w:cstheme="minorBidi"/>
+          <w:position w:val="1"/>
+          <w:sz w:val="22"/>
+          <w:szCs w:val="22"/>
+          <w:lang w:val="en-GB"/>
+        </w:rPr>
         <w:t>, Python data-processing APIs, e</w:t>
       </w:r>
       <w:r>
@@ -385,7 +445,7 @@
           <w:szCs w:val="22"/>
           <w:lang w:val="en-GB"/>
         </w:rPr>
-        <w:t xml:space="preserve">standing of the data lifecycle: From </w:t>
+        <w:t>s</w:t>
       </w:r>
       <w:r>
         <w:rPr>
@@ -395,7 +455,37 @@
           <w:szCs w:val="22"/>
           <w:lang w:val="en-GB"/>
         </w:rPr>
-        <w:t xml:space="preserve">warehousing, analysing, and transforming inputs to presenting the results via modern JavaScript web applications. Seeking a challenging client-facing developer role with opportunities to lead projects and assist in business development. </w:t>
+        <w:t>tanding of the data lifecycle –</w:t>
+      </w:r>
+      <w:r>
+        <w:rPr>
+          <w:rFonts w:asciiTheme="minorHAnsi" w:eastAsia="Calibri" w:hAnsiTheme="minorHAnsi" w:cstheme="minorBidi"/>
+          <w:position w:val="1"/>
+          <w:sz w:val="22"/>
+          <w:szCs w:val="22"/>
+          <w:lang w:val="en-GB"/>
+        </w:rPr>
+        <w:t xml:space="preserve"> f</w:t>
+      </w:r>
+      <w:r>
+        <w:rPr>
+          <w:rFonts w:asciiTheme="minorHAnsi" w:eastAsia="Calibri" w:hAnsiTheme="minorHAnsi" w:cstheme="minorBidi"/>
+          <w:position w:val="1"/>
+          <w:sz w:val="22"/>
+          <w:szCs w:val="22"/>
+          <w:lang w:val="en-GB"/>
+        </w:rPr>
+        <w:t xml:space="preserve">rom </w:t>
+      </w:r>
+      <w:r>
+        <w:rPr>
+          <w:rFonts w:asciiTheme="minorHAnsi" w:eastAsia="Calibri" w:hAnsiTheme="minorHAnsi" w:cstheme="minorBidi"/>
+          <w:position w:val="1"/>
+          <w:sz w:val="22"/>
+          <w:szCs w:val="22"/>
+          <w:lang w:val="en-GB"/>
+        </w:rPr>
+        <w:t xml:space="preserve">warehousing, analysing, and transforming inputs to presenting the results via modern JavaScript web applications. </w:t>
       </w:r>
     </w:p>
     <w:p>
@@ -674,7 +764,7 @@
                 <w:szCs w:val="22"/>
                 <w:lang w:val="en-GB"/>
               </w:rPr>
-              <w:t>backend data processing</w:t>
+              <w:t>data processing</w:t>
             </w:r>
             <w:r>
               <w:rPr>
@@ -1004,6 +1094,16 @@
               </w:rPr>
               <w:t>, Azure</w:t>
             </w:r>
+            <w:r>
+              <w:rPr>
+                <w:rFonts w:asciiTheme="minorHAnsi" w:eastAsia="Calibri" w:hAnsiTheme="minorHAnsi" w:cstheme="minorHAnsi"/>
+                <w:position w:val="1"/>
+                <w:sz w:val="22"/>
+                <w:szCs w:val="22"/>
+                <w:lang w:val="en-GB"/>
+              </w:rPr>
+              <w:t xml:space="preserve"> Pipelines</w:t>
+            </w:r>
           </w:p>
           <w:p>
             <w:pPr>
@@ -1120,31 +1220,6 @@
       </w:pPr>
       <w:r>
         <w:rPr>
-          <w:rFonts w:asciiTheme="minorHAnsi" w:eastAsia="Calibri" w:hAnsiTheme="minorHAnsi" w:cstheme="minorHAnsi"/>
-          <w:b/>
-          <w:color w:val="7391B4"/>
-          <w:position w:val="1"/>
-          <w:sz w:val="28"/>
-          <w:szCs w:val="28"/>
-          <w:lang w:val="en-GB"/>
-        </w:rPr>
-        <w:t>Experience</w:t>
-      </w:r>
-    </w:p>
-    <w:p>
-      <w:pPr>
-        <w:spacing w:beforeLines="50" w:before="120" w:afterLines="20" w:after="48"/>
-        <w:rPr>
-          <w:rFonts w:asciiTheme="minorHAnsi" w:eastAsia="Calibri" w:hAnsiTheme="minorHAnsi" w:cstheme="minorHAnsi"/>
-          <w:b/>
-          <w:position w:val="1"/>
-          <w:sz w:val="22"/>
-          <w:szCs w:val="22"/>
-          <w:lang w:val="en-GB"/>
-        </w:rPr>
-      </w:pPr>
-      <w:r>
-        <w:rPr>
           <w:rFonts w:asciiTheme="minorHAnsi" w:eastAsia="Calibri" w:hAnsiTheme="minorHAnsi" w:cstheme="minorBidi"/>
           <w:b/>
           <w:bCs/>
@@ -1157,13 +1232,13 @@
         <mc:AlternateContent>
           <mc:Choice Requires="wps">
             <w:drawing>
-              <wp:anchor distT="0" distB="0" distL="114300" distR="114300" simplePos="0" relativeHeight="251677184" behindDoc="0" locked="0" layoutInCell="1" allowOverlap="1" wp14:anchorId="5ABA85E3" wp14:editId="5B0E98F2">
+              <wp:anchor distT="0" distB="0" distL="114300" distR="114300" simplePos="0" relativeHeight="251677184" behindDoc="0" locked="0" layoutInCell="1" allowOverlap="1" wp14:anchorId="5ABA85E3" wp14:editId="70B66A73">
                 <wp:simplePos x="0" y="0"/>
                 <wp:positionH relativeFrom="column">
-                  <wp:posOffset>-4445</wp:posOffset>
+                  <wp:posOffset>-8972</wp:posOffset>
                 </wp:positionH>
                 <wp:positionV relativeFrom="paragraph">
-                  <wp:posOffset>29267</wp:posOffset>
+                  <wp:posOffset>380038</wp:posOffset>
                 </wp:positionV>
                 <wp:extent cx="6561455" cy="0"/>
                 <wp:effectExtent l="0" t="0" r="29845" b="19050"/>
@@ -1214,7 +1289,7 @@
           </mc:Choice>
           <mc:Fallback>
             <w:pict>
-              <v:line w14:anchorId="24A3F82E" id="Straight Connector 8" o:spid="_x0000_s1026" style="position:absolute;z-index:251677184;visibility:visible;mso-wrap-style:square;mso-height-percent:0;mso-wrap-distance-left:9pt;mso-wrap-distance-top:0;mso-wrap-distance-right:9pt;mso-wrap-distance-bottom:0;mso-position-horizontal:absolute;mso-position-horizontal-relative:text;mso-position-vertical:absolute;mso-position-vertical-relative:text;mso-height-percent:0;mso-height-relative:margin" from="-.35pt,2.3pt" to="516.3pt,2.3pt" o:gfxdata="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" strokecolor="#7391b4" strokeweight="1.5pt"/>
+              <v:line w14:anchorId="4F7F6B44" id="Straight Connector 8" o:spid="_x0000_s1026" style="position:absolute;z-index:251677184;visibility:visible;mso-wrap-style:square;mso-height-percent:0;mso-wrap-distance-left:9pt;mso-wrap-distance-top:0;mso-wrap-distance-right:9pt;mso-wrap-distance-bottom:0;mso-position-horizontal:absolute;mso-position-horizontal-relative:text;mso-position-vertical:absolute;mso-position-vertical-relative:text;mso-height-percent:0;mso-height-relative:margin" from="-.7pt,29.9pt" to="515.95pt,29.9pt" o:gfxdata="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" strokecolor="#7391b4" strokeweight="1.5pt"/>
             </w:pict>
           </mc:Fallback>
         </mc:AlternateContent>
@@ -1223,805 +1298,360 @@
         <w:rPr>
           <w:rFonts w:asciiTheme="minorHAnsi" w:eastAsia="Calibri" w:hAnsiTheme="minorHAnsi" w:cstheme="minorHAnsi"/>
           <w:b/>
-          <w:position w:val="1"/>
-          <w:sz w:val="22"/>
-          <w:szCs w:val="22"/>
-          <w:lang w:val="en-GB"/>
-        </w:rPr>
-        <w:t xml:space="preserve">Spatial Analyst &amp; Developer   </w:t>
-      </w:r>
-      <w:r>
-        <w:rPr>
-          <w:rFonts w:asciiTheme="minorHAnsi" w:eastAsia="Calibri" w:hAnsiTheme="minorHAnsi" w:cstheme="minorHAnsi"/>
-          <w:b/>
-          <w:position w:val="1"/>
-          <w:sz w:val="22"/>
-          <w:szCs w:val="22"/>
-          <w:lang w:val="en-GB"/>
-        </w:rPr>
-        <w:tab/>
-      </w:r>
-      <w:r>
-        <w:rPr>
-          <w:rFonts w:asciiTheme="minorHAnsi" w:eastAsia="Calibri" w:hAnsiTheme="minorHAnsi" w:cstheme="minorHAnsi"/>
-          <w:b/>
-          <w:position w:val="1"/>
-          <w:sz w:val="22"/>
-          <w:szCs w:val="22"/>
-          <w:lang w:val="en-GB"/>
-        </w:rPr>
-        <w:tab/>
-      </w:r>
-      <w:r>
-        <w:rPr>
-          <w:rFonts w:asciiTheme="minorHAnsi" w:eastAsia="Calibri" w:hAnsiTheme="minorHAnsi" w:cstheme="minorHAnsi"/>
-          <w:b/>
-          <w:position w:val="1"/>
-          <w:sz w:val="22"/>
-          <w:szCs w:val="22"/>
-          <w:lang w:val="en-GB"/>
-        </w:rPr>
-        <w:tab/>
-      </w:r>
-      <w:proofErr w:type="spellStart"/>
-      <w:r>
-        <w:rPr>
-          <w:rFonts w:asciiTheme="minorHAnsi" w:eastAsia="Calibri" w:hAnsiTheme="minorHAnsi" w:cstheme="minorHAnsi"/>
-          <w:b/>
-          <w:i/>
-          <w:position w:val="1"/>
-          <w:sz w:val="22"/>
-          <w:szCs w:val="22"/>
-          <w:lang w:val="en-GB"/>
-        </w:rPr>
-        <w:t>Abley</w:t>
-      </w:r>
-      <w:proofErr w:type="spellEnd"/>
-      <w:r>
-        <w:rPr>
-          <w:rFonts w:asciiTheme="minorHAnsi" w:eastAsia="Calibri" w:hAnsiTheme="minorHAnsi" w:cstheme="minorHAnsi"/>
-          <w:b/>
-          <w:i/>
-          <w:position w:val="1"/>
-          <w:sz w:val="22"/>
-          <w:szCs w:val="22"/>
-          <w:lang w:val="en-GB"/>
-        </w:rPr>
-        <w:tab/>
-      </w:r>
-      <w:r>
-        <w:rPr>
-          <w:rFonts w:asciiTheme="minorHAnsi" w:eastAsia="Calibri" w:hAnsiTheme="minorHAnsi" w:cstheme="minorHAnsi"/>
-          <w:b/>
-          <w:position w:val="1"/>
-          <w:sz w:val="22"/>
-          <w:szCs w:val="22"/>
-          <w:lang w:val="en-GB"/>
-        </w:rPr>
-        <w:tab/>
-      </w:r>
-      <w:r>
-        <w:rPr>
-          <w:rFonts w:asciiTheme="minorHAnsi" w:eastAsia="Calibri" w:hAnsiTheme="minorHAnsi" w:cstheme="minorHAnsi"/>
-          <w:b/>
-          <w:position w:val="1"/>
-          <w:sz w:val="22"/>
-          <w:szCs w:val="22"/>
-          <w:lang w:val="en-GB"/>
-        </w:rPr>
-        <w:tab/>
-      </w:r>
-      <w:proofErr w:type="gramStart"/>
-      <w:r>
-        <w:rPr>
-          <w:rFonts w:asciiTheme="minorHAnsi" w:eastAsia="Calibri" w:hAnsiTheme="minorHAnsi" w:cstheme="minorHAnsi"/>
-          <w:b/>
-          <w:position w:val="1"/>
-          <w:sz w:val="22"/>
-          <w:szCs w:val="22"/>
-          <w:lang w:val="en-GB"/>
-        </w:rPr>
-        <w:tab/>
-        <w:t xml:space="preserve">  </w:t>
-      </w:r>
-      <w:r>
-        <w:rPr>
-          <w:rFonts w:asciiTheme="minorHAnsi" w:eastAsia="Calibri" w:hAnsiTheme="minorHAnsi" w:cstheme="minorHAnsi"/>
-          <w:b/>
-          <w:position w:val="1"/>
-          <w:sz w:val="22"/>
-          <w:szCs w:val="22"/>
-          <w:lang w:val="en-GB"/>
-        </w:rPr>
-        <w:tab/>
-      </w:r>
-      <w:proofErr w:type="gramEnd"/>
-      <w:r>
-        <w:rPr>
-          <w:rFonts w:asciiTheme="minorHAnsi" w:eastAsia="Calibri" w:hAnsiTheme="minorHAnsi" w:cstheme="minorHAnsi"/>
-          <w:b/>
-          <w:position w:val="1"/>
-          <w:sz w:val="22"/>
-          <w:szCs w:val="22"/>
-          <w:lang w:val="en-GB"/>
-        </w:rPr>
-        <w:t xml:space="preserve"> </w:t>
-      </w:r>
-      <w:r>
-        <w:rPr>
-          <w:rFonts w:asciiTheme="minorHAnsi" w:eastAsia="Calibri" w:hAnsiTheme="minorHAnsi" w:cstheme="minorHAnsi"/>
-          <w:b/>
-          <w:position w:val="1"/>
-          <w:sz w:val="22"/>
-          <w:szCs w:val="22"/>
-          <w:lang w:val="en-GB"/>
-        </w:rPr>
-        <w:t xml:space="preserve">          </w:t>
-      </w:r>
-      <w:r>
-        <w:rPr>
-          <w:rFonts w:asciiTheme="minorHAnsi" w:eastAsia="Calibri" w:hAnsiTheme="minorHAnsi" w:cstheme="minorHAnsi"/>
-          <w:b/>
-          <w:position w:val="1"/>
-          <w:sz w:val="22"/>
-          <w:szCs w:val="22"/>
-          <w:lang w:val="en-GB"/>
-        </w:rPr>
-        <w:tab/>
-      </w:r>
-      <w:r>
-        <w:rPr>
-          <w:rFonts w:asciiTheme="minorHAnsi" w:eastAsia="Calibri" w:hAnsiTheme="minorHAnsi" w:cstheme="minorHAnsi"/>
-          <w:b/>
-          <w:position w:val="1"/>
-          <w:sz w:val="22"/>
-          <w:szCs w:val="22"/>
-          <w:lang w:val="en-GB"/>
-        </w:rPr>
-        <w:t xml:space="preserve">May </w:t>
-      </w:r>
-      <w:r>
-        <w:rPr>
-          <w:rFonts w:asciiTheme="minorHAnsi" w:eastAsia="Calibri" w:hAnsiTheme="minorHAnsi" w:cstheme="minorHAnsi"/>
-          <w:b/>
-          <w:position w:val="1"/>
-          <w:sz w:val="22"/>
-          <w:szCs w:val="22"/>
-          <w:lang w:val="en-GB"/>
-        </w:rPr>
-        <w:t>18</w:t>
-      </w:r>
-      <w:r>
-        <w:rPr>
-          <w:rFonts w:asciiTheme="minorHAnsi" w:eastAsia="Calibri" w:hAnsiTheme="minorHAnsi" w:cstheme="minorHAnsi"/>
-          <w:b/>
-          <w:position w:val="1"/>
-          <w:sz w:val="22"/>
-          <w:szCs w:val="22"/>
-          <w:lang w:val="en-GB"/>
-        </w:rPr>
-        <w:t xml:space="preserve"> </w:t>
-      </w:r>
-      <w:r>
-        <w:rPr>
-          <w:rFonts w:asciiTheme="minorHAnsi" w:eastAsia="Calibri" w:hAnsiTheme="minorHAnsi" w:cstheme="minorHAnsi"/>
-          <w:b/>
-          <w:position w:val="1"/>
-          <w:sz w:val="22"/>
-          <w:szCs w:val="22"/>
-          <w:lang w:val="en-GB"/>
-        </w:rPr>
-        <w:t>–</w:t>
-      </w:r>
-      <w:r>
-        <w:rPr>
-          <w:rFonts w:asciiTheme="minorHAnsi" w:eastAsia="Calibri" w:hAnsiTheme="minorHAnsi" w:cstheme="minorHAnsi"/>
-          <w:b/>
-          <w:position w:val="1"/>
-          <w:sz w:val="22"/>
-          <w:szCs w:val="22"/>
-          <w:lang w:val="en-GB"/>
-        </w:rPr>
-        <w:t xml:space="preserve"> Present</w:t>
+          <w:color w:val="7391B4"/>
+          <w:position w:val="1"/>
+          <w:sz w:val="28"/>
+          <w:szCs w:val="28"/>
+          <w:lang w:val="en-GB"/>
+        </w:rPr>
+        <w:t>Experience</w:t>
       </w:r>
     </w:p>
-    <w:p>
-      <w:pPr>
-        <w:pStyle w:val="ListParagraph"/>
-        <w:numPr>
-          <w:ilvl w:val="0"/>
-          <w:numId w:val="9"/>
-        </w:numPr>
-        <w:spacing w:beforeLines="50" w:before="120" w:afterLines="20" w:after="48"/>
-        <w:rPr>
-          <w:rFonts w:asciiTheme="minorHAnsi" w:eastAsia="Calibri" w:hAnsiTheme="minorHAnsi" w:cstheme="minorHAnsi"/>
-          <w:position w:val="1"/>
-          <w:sz w:val="22"/>
-          <w:szCs w:val="22"/>
-          <w:lang w:val="en-GB"/>
-        </w:rPr>
-      </w:pPr>
-      <w:r>
-        <w:rPr>
-          <w:rFonts w:asciiTheme="minorHAnsi" w:eastAsia="Calibri" w:hAnsiTheme="minorHAnsi" w:cstheme="minorHAnsi"/>
-          <w:position w:val="1"/>
-          <w:sz w:val="22"/>
-          <w:szCs w:val="22"/>
-          <w:lang w:val="en-GB"/>
-        </w:rPr>
-        <w:t>Undertake</w:t>
-      </w:r>
-      <w:r>
-        <w:rPr>
-          <w:rFonts w:asciiTheme="minorHAnsi" w:eastAsia="Calibri" w:hAnsiTheme="minorHAnsi" w:cstheme="minorHAnsi"/>
-          <w:position w:val="1"/>
-          <w:sz w:val="22"/>
-          <w:szCs w:val="22"/>
-          <w:lang w:val="en-GB"/>
-        </w:rPr>
-        <w:t xml:space="preserve"> c</w:t>
-      </w:r>
-      <w:r>
-        <w:rPr>
-          <w:rFonts w:asciiTheme="minorHAnsi" w:eastAsia="Calibri" w:hAnsiTheme="minorHAnsi" w:cstheme="minorHAnsi"/>
-          <w:position w:val="1"/>
-          <w:sz w:val="22"/>
-          <w:szCs w:val="22"/>
-          <w:lang w:val="en-GB"/>
-        </w:rPr>
-        <w:t>ross-disciplinary research projects for public and private organisations</w:t>
-      </w:r>
-      <w:r>
-        <w:rPr>
-          <w:rFonts w:asciiTheme="minorHAnsi" w:eastAsia="Calibri" w:hAnsiTheme="minorHAnsi" w:cstheme="minorHAnsi"/>
-          <w:position w:val="1"/>
-          <w:sz w:val="22"/>
-          <w:szCs w:val="22"/>
-          <w:lang w:val="en-GB"/>
-        </w:rPr>
-        <w:t xml:space="preserve">, then </w:t>
-      </w:r>
-      <w:r>
-        <w:rPr>
-          <w:rFonts w:asciiTheme="minorHAnsi" w:eastAsia="Calibri" w:hAnsiTheme="minorHAnsi" w:cstheme="minorHAnsi"/>
-          <w:position w:val="1"/>
-          <w:sz w:val="22"/>
-          <w:szCs w:val="22"/>
-          <w:lang w:val="en-GB"/>
-        </w:rPr>
-        <w:t xml:space="preserve">publish the results through </w:t>
-      </w:r>
-      <w:r>
-        <w:rPr>
-          <w:rFonts w:asciiTheme="minorHAnsi" w:eastAsia="Calibri" w:hAnsiTheme="minorHAnsi" w:cstheme="minorHAnsi"/>
-          <w:position w:val="1"/>
-          <w:sz w:val="22"/>
-          <w:szCs w:val="22"/>
-          <w:lang w:val="en-GB"/>
-        </w:rPr>
-        <w:t xml:space="preserve">documentation, </w:t>
-      </w:r>
-      <w:r>
-        <w:rPr>
-          <w:rFonts w:asciiTheme="minorHAnsi" w:eastAsia="Calibri" w:hAnsiTheme="minorHAnsi" w:cstheme="minorHAnsi"/>
-          <w:position w:val="1"/>
-          <w:sz w:val="22"/>
-          <w:szCs w:val="22"/>
-          <w:lang w:val="en-GB"/>
-        </w:rPr>
-        <w:t>custom</w:t>
-      </w:r>
-      <w:r>
-        <w:rPr>
-          <w:rFonts w:asciiTheme="minorHAnsi" w:eastAsia="Calibri" w:hAnsiTheme="minorHAnsi" w:cstheme="minorHAnsi"/>
-          <w:position w:val="1"/>
-          <w:sz w:val="22"/>
-          <w:szCs w:val="22"/>
-          <w:lang w:val="en-GB"/>
-        </w:rPr>
-        <w:t xml:space="preserve"> viewers</w:t>
-      </w:r>
-      <w:r>
-        <w:rPr>
-          <w:rFonts w:asciiTheme="minorHAnsi" w:eastAsia="Calibri" w:hAnsiTheme="minorHAnsi" w:cstheme="minorHAnsi"/>
-          <w:position w:val="1"/>
-          <w:sz w:val="22"/>
-          <w:szCs w:val="22"/>
-          <w:lang w:val="en-GB"/>
-        </w:rPr>
-        <w:t>,</w:t>
-      </w:r>
-      <w:r>
-        <w:rPr>
-          <w:rFonts w:asciiTheme="minorHAnsi" w:eastAsia="Calibri" w:hAnsiTheme="minorHAnsi" w:cstheme="minorHAnsi"/>
-          <w:position w:val="1"/>
-          <w:sz w:val="22"/>
-          <w:szCs w:val="22"/>
-          <w:lang w:val="en-GB"/>
-        </w:rPr>
-        <w:t xml:space="preserve"> and</w:t>
-      </w:r>
-      <w:r>
-        <w:rPr>
-          <w:rFonts w:asciiTheme="minorHAnsi" w:eastAsia="Calibri" w:hAnsiTheme="minorHAnsi" w:cstheme="minorHAnsi"/>
-          <w:position w:val="1"/>
-          <w:sz w:val="22"/>
-          <w:szCs w:val="22"/>
-          <w:lang w:val="en-GB"/>
-        </w:rPr>
-        <w:t xml:space="preserve"> interactive online tools and calculators.</w:t>
-      </w:r>
-    </w:p>
-    <w:p>
-      <w:pPr>
-        <w:pStyle w:val="ListParagraph"/>
-        <w:numPr>
-          <w:ilvl w:val="0"/>
-          <w:numId w:val="9"/>
-        </w:numPr>
-        <w:spacing w:beforeLines="50" w:before="120" w:afterLines="20" w:after="48"/>
-        <w:rPr>
-          <w:rFonts w:asciiTheme="minorHAnsi" w:eastAsia="Calibri" w:hAnsiTheme="minorHAnsi" w:cstheme="minorHAnsi"/>
-          <w:b/>
-          <w:position w:val="1"/>
-          <w:sz w:val="22"/>
-          <w:szCs w:val="22"/>
-          <w:lang w:val="en-GB"/>
-        </w:rPr>
-      </w:pPr>
-      <w:r>
-        <w:rPr>
-          <w:rFonts w:asciiTheme="minorHAnsi" w:eastAsia="Calibri" w:hAnsiTheme="minorHAnsi" w:cstheme="minorHAnsi"/>
-          <w:position w:val="1"/>
-          <w:sz w:val="22"/>
-          <w:szCs w:val="22"/>
-          <w:lang w:val="en-GB"/>
-        </w:rPr>
-        <w:t>Create d</w:t>
-      </w:r>
-      <w:r>
-        <w:rPr>
-          <w:rFonts w:asciiTheme="minorHAnsi" w:eastAsia="Calibri" w:hAnsiTheme="minorHAnsi" w:cstheme="minorHAnsi"/>
-          <w:position w:val="1"/>
-          <w:sz w:val="22"/>
-          <w:szCs w:val="22"/>
-          <w:lang w:val="en-GB"/>
-        </w:rPr>
-        <w:t xml:space="preserve">ata processing scripts and </w:t>
-      </w:r>
-      <w:r>
-        <w:rPr>
-          <w:rFonts w:asciiTheme="minorHAnsi" w:eastAsia="Calibri" w:hAnsiTheme="minorHAnsi" w:cstheme="minorHAnsi"/>
-          <w:position w:val="1"/>
-          <w:sz w:val="22"/>
-          <w:szCs w:val="22"/>
-          <w:lang w:val="en-GB"/>
-        </w:rPr>
-        <w:t xml:space="preserve">client-accessible online </w:t>
-      </w:r>
-      <w:r>
-        <w:rPr>
-          <w:rFonts w:asciiTheme="minorHAnsi" w:eastAsia="Calibri" w:hAnsiTheme="minorHAnsi" w:cstheme="minorHAnsi"/>
-          <w:position w:val="1"/>
-          <w:sz w:val="22"/>
-          <w:szCs w:val="22"/>
-          <w:lang w:val="en-GB"/>
-        </w:rPr>
-        <w:t>services with Python</w:t>
-      </w:r>
-      <w:r>
-        <w:rPr>
-          <w:rFonts w:asciiTheme="minorHAnsi" w:eastAsia="Calibri" w:hAnsiTheme="minorHAnsi" w:cstheme="minorHAnsi"/>
-          <w:position w:val="1"/>
-          <w:sz w:val="22"/>
-          <w:szCs w:val="22"/>
-          <w:lang w:val="en-GB"/>
-        </w:rPr>
-        <w:t xml:space="preserve"> and JavaScript</w:t>
-      </w:r>
-      <w:r>
-        <w:rPr>
-          <w:rFonts w:asciiTheme="minorHAnsi" w:eastAsia="Calibri" w:hAnsiTheme="minorHAnsi" w:cstheme="minorHAnsi"/>
-          <w:position w:val="1"/>
-          <w:sz w:val="22"/>
-          <w:szCs w:val="22"/>
-          <w:lang w:val="en-GB"/>
-        </w:rPr>
-        <w:t>.</w:t>
-      </w:r>
-    </w:p>
-    <w:p>
-      <w:pPr>
-        <w:pStyle w:val="ListParagraph"/>
-        <w:numPr>
-          <w:ilvl w:val="0"/>
-          <w:numId w:val="9"/>
-        </w:numPr>
-        <w:spacing w:beforeLines="50" w:before="120" w:afterLines="20" w:after="48"/>
-        <w:rPr>
-          <w:rFonts w:asciiTheme="minorHAnsi" w:eastAsia="Calibri" w:hAnsiTheme="minorHAnsi" w:cstheme="minorHAnsi"/>
-          <w:b/>
-          <w:position w:val="1"/>
-          <w:sz w:val="22"/>
-          <w:szCs w:val="22"/>
-          <w:lang w:val="en-GB"/>
-        </w:rPr>
-      </w:pPr>
-      <w:r>
-        <w:rPr>
-          <w:rFonts w:asciiTheme="minorHAnsi" w:eastAsia="Calibri" w:hAnsiTheme="minorHAnsi" w:cstheme="minorHAnsi"/>
-          <w:position w:val="1"/>
-          <w:sz w:val="22"/>
-          <w:szCs w:val="22"/>
-          <w:lang w:val="en-GB"/>
-        </w:rPr>
-        <w:t xml:space="preserve">Manage data in client SDE databases and produce new fields, rows, tables, and other data structures as required, particularly when producing database-enabled tools.  </w:t>
-      </w:r>
-    </w:p>
-    <w:p>
-      <w:pPr>
-        <w:pStyle w:val="ListParagraph"/>
-        <w:numPr>
-          <w:ilvl w:val="0"/>
-          <w:numId w:val="9"/>
-        </w:numPr>
-        <w:spacing w:beforeLines="50" w:before="120" w:afterLines="20" w:after="48"/>
-        <w:rPr>
-          <w:rFonts w:asciiTheme="minorHAnsi" w:eastAsia="Calibri" w:hAnsiTheme="minorHAnsi" w:cstheme="minorHAnsi"/>
-          <w:b/>
-          <w:position w:val="1"/>
-          <w:sz w:val="22"/>
-          <w:szCs w:val="22"/>
-          <w:lang w:val="en-GB"/>
-        </w:rPr>
-      </w:pPr>
-      <w:r>
-        <w:rPr>
-          <w:rFonts w:asciiTheme="minorHAnsi" w:eastAsia="Calibri" w:hAnsiTheme="minorHAnsi" w:cstheme="minorHAnsi"/>
-          <w:position w:val="1"/>
-          <w:sz w:val="22"/>
-          <w:szCs w:val="22"/>
-          <w:lang w:val="en-GB"/>
-        </w:rPr>
-        <w:t xml:space="preserve">Interface with prospective and current clients to build relationships, secure work, and ensure projects are completed with stakeholder collaboration. </w:t>
-      </w:r>
-    </w:p>
-    <w:p>
-      <w:pPr>
-        <w:spacing w:beforeLines="50" w:before="120" w:afterLines="20" w:after="48"/>
-        <w:rPr>
-          <w:rFonts w:asciiTheme="minorHAnsi" w:eastAsia="Calibri" w:hAnsiTheme="minorHAnsi" w:cstheme="minorHAnsi"/>
-          <w:b/>
-          <w:position w:val="1"/>
-          <w:sz w:val="22"/>
-          <w:szCs w:val="22"/>
-          <w:lang w:val="en-GB"/>
-        </w:rPr>
-      </w:pPr>
-    </w:p>
-    <w:p>
-      <w:pPr>
-        <w:spacing w:beforeLines="50" w:before="120" w:afterLines="20" w:after="48"/>
-        <w:rPr>
-          <w:rFonts w:asciiTheme="minorHAnsi" w:eastAsia="Calibri" w:hAnsiTheme="minorHAnsi" w:cstheme="minorHAnsi"/>
-          <w:b/>
-          <w:position w:val="1"/>
-          <w:sz w:val="22"/>
-          <w:szCs w:val="22"/>
-          <w:lang w:val="en-GB"/>
-        </w:rPr>
-      </w:pPr>
-      <w:r>
-        <w:rPr>
-          <w:rFonts w:asciiTheme="minorHAnsi" w:eastAsia="Calibri" w:hAnsiTheme="minorHAnsi" w:cstheme="minorHAnsi"/>
-          <w:b/>
-          <w:position w:val="1"/>
-          <w:sz w:val="22"/>
-          <w:szCs w:val="22"/>
-          <w:lang w:val="en-GB"/>
-        </w:rPr>
-        <w:t>Graduate GIS Consultant</w:t>
-      </w:r>
-      <w:r>
-        <w:rPr>
-          <w:rFonts w:asciiTheme="minorHAnsi" w:eastAsia="Calibri" w:hAnsiTheme="minorHAnsi" w:cstheme="minorHAnsi"/>
-          <w:b/>
-          <w:position w:val="1"/>
-          <w:sz w:val="22"/>
-          <w:szCs w:val="22"/>
-          <w:lang w:val="en-GB"/>
-        </w:rPr>
-        <w:tab/>
-      </w:r>
-      <w:r>
-        <w:rPr>
-          <w:rFonts w:asciiTheme="minorHAnsi" w:eastAsia="Calibri" w:hAnsiTheme="minorHAnsi" w:cstheme="minorHAnsi"/>
-          <w:b/>
-          <w:position w:val="1"/>
-          <w:sz w:val="22"/>
-          <w:szCs w:val="22"/>
-          <w:lang w:val="en-GB"/>
-        </w:rPr>
-        <w:tab/>
-      </w:r>
-      <w:r>
-        <w:rPr>
-          <w:rFonts w:asciiTheme="minorHAnsi" w:eastAsia="Calibri" w:hAnsiTheme="minorHAnsi" w:cstheme="minorHAnsi"/>
-          <w:b/>
-          <w:position w:val="1"/>
-          <w:sz w:val="22"/>
-          <w:szCs w:val="22"/>
-          <w:lang w:val="en-GB"/>
-        </w:rPr>
-        <w:tab/>
-      </w:r>
-      <w:r>
-        <w:rPr>
-          <w:rFonts w:asciiTheme="minorHAnsi" w:eastAsia="Calibri" w:hAnsiTheme="minorHAnsi" w:cstheme="minorHAnsi"/>
-          <w:b/>
-          <w:i/>
-          <w:position w:val="1"/>
-          <w:sz w:val="22"/>
-          <w:szCs w:val="22"/>
-          <w:lang w:val="en-GB"/>
-        </w:rPr>
-        <w:t>Interpret Geospatial Solutions (</w:t>
-      </w:r>
-      <w:proofErr w:type="spellStart"/>
-      <w:r>
-        <w:rPr>
-          <w:rFonts w:asciiTheme="minorHAnsi" w:eastAsia="Calibri" w:hAnsiTheme="minorHAnsi" w:cstheme="minorHAnsi"/>
-          <w:b/>
-          <w:i/>
-          <w:position w:val="1"/>
-          <w:sz w:val="22"/>
-          <w:szCs w:val="22"/>
-          <w:lang w:val="en-GB"/>
-        </w:rPr>
-        <w:t>Abley</w:t>
-      </w:r>
-      <w:proofErr w:type="spellEnd"/>
-      <w:r>
-        <w:rPr>
-          <w:rFonts w:asciiTheme="minorHAnsi" w:eastAsia="Calibri" w:hAnsiTheme="minorHAnsi" w:cstheme="minorHAnsi"/>
-          <w:b/>
-          <w:i/>
-          <w:position w:val="1"/>
-          <w:sz w:val="22"/>
-          <w:szCs w:val="22"/>
-          <w:lang w:val="en-GB"/>
-        </w:rPr>
-        <w:t>)</w:t>
-      </w:r>
-      <w:r>
-        <w:rPr>
-          <w:rFonts w:asciiTheme="minorHAnsi" w:eastAsia="Calibri" w:hAnsiTheme="minorHAnsi" w:cstheme="minorHAnsi"/>
-          <w:b/>
-          <w:position w:val="1"/>
-          <w:sz w:val="22"/>
-          <w:szCs w:val="22"/>
-          <w:lang w:val="en-GB"/>
-        </w:rPr>
-        <w:tab/>
-      </w:r>
-      <w:r>
-        <w:rPr>
-          <w:rFonts w:asciiTheme="minorHAnsi" w:eastAsia="Calibri" w:hAnsiTheme="minorHAnsi" w:cstheme="minorHAnsi"/>
-          <w:b/>
-          <w:position w:val="1"/>
-          <w:sz w:val="22"/>
-          <w:szCs w:val="22"/>
-          <w:lang w:val="en-GB"/>
-        </w:rPr>
-        <w:tab/>
-        <w:t xml:space="preserve">May 17 – April 18 </w:t>
-      </w:r>
-    </w:p>
-    <w:p>
-      <w:pPr>
-        <w:pStyle w:val="ListParagraph"/>
-        <w:numPr>
-          <w:ilvl w:val="0"/>
-          <w:numId w:val="10"/>
-        </w:numPr>
-        <w:spacing w:beforeLines="50" w:before="120" w:afterLines="20" w:after="48"/>
-        <w:rPr>
-          <w:rFonts w:asciiTheme="minorHAnsi" w:eastAsia="Calibri" w:hAnsiTheme="minorHAnsi" w:cstheme="minorHAnsi"/>
-          <w:position w:val="1"/>
-          <w:sz w:val="22"/>
-          <w:szCs w:val="22"/>
-          <w:lang w:val="en-GB"/>
-        </w:rPr>
-      </w:pPr>
-      <w:r>
-        <w:rPr>
-          <w:rFonts w:asciiTheme="minorHAnsi" w:eastAsia="Calibri" w:hAnsiTheme="minorHAnsi" w:cstheme="minorHAnsi"/>
-          <w:position w:val="1"/>
-          <w:sz w:val="22"/>
-          <w:szCs w:val="22"/>
-          <w:lang w:val="en-GB"/>
-        </w:rPr>
-        <w:t xml:space="preserve">Automated manual workflows for clients with complex geospatial software environments. </w:t>
-      </w:r>
-    </w:p>
-    <w:p>
-      <w:pPr>
-        <w:pStyle w:val="ListParagraph"/>
-        <w:numPr>
-          <w:ilvl w:val="0"/>
-          <w:numId w:val="10"/>
-        </w:numPr>
-        <w:spacing w:beforeLines="50" w:before="120" w:afterLines="20" w:after="48"/>
-        <w:rPr>
-          <w:rFonts w:asciiTheme="minorHAnsi" w:eastAsia="Calibri" w:hAnsiTheme="minorHAnsi" w:cstheme="minorHAnsi"/>
-          <w:position w:val="1"/>
-          <w:sz w:val="22"/>
-          <w:szCs w:val="22"/>
-          <w:lang w:val="en-GB"/>
-        </w:rPr>
-      </w:pPr>
-      <w:r>
-        <w:rPr>
-          <w:rFonts w:asciiTheme="minorHAnsi" w:eastAsia="Calibri" w:hAnsiTheme="minorHAnsi" w:cstheme="minorHAnsi"/>
-          <w:position w:val="1"/>
-          <w:sz w:val="22"/>
-          <w:szCs w:val="22"/>
-          <w:lang w:val="en-GB"/>
-        </w:rPr>
-        <w:t>Performed numerous s</w:t>
-      </w:r>
-      <w:r>
-        <w:rPr>
-          <w:rFonts w:asciiTheme="minorHAnsi" w:eastAsia="Calibri" w:hAnsiTheme="minorHAnsi" w:cstheme="minorHAnsi"/>
-          <w:position w:val="1"/>
-          <w:sz w:val="22"/>
-          <w:szCs w:val="22"/>
-          <w:lang w:val="en-GB"/>
-        </w:rPr>
-        <w:t>patial analys</w:t>
-      </w:r>
-      <w:r>
-        <w:rPr>
-          <w:rFonts w:asciiTheme="minorHAnsi" w:eastAsia="Calibri" w:hAnsiTheme="minorHAnsi" w:cstheme="minorHAnsi"/>
-          <w:position w:val="1"/>
-          <w:sz w:val="22"/>
-          <w:szCs w:val="22"/>
-          <w:lang w:val="en-GB"/>
-        </w:rPr>
-        <w:t>e</w:t>
-      </w:r>
-      <w:r>
-        <w:rPr>
-          <w:rFonts w:asciiTheme="minorHAnsi" w:eastAsia="Calibri" w:hAnsiTheme="minorHAnsi" w:cstheme="minorHAnsi"/>
-          <w:position w:val="1"/>
-          <w:sz w:val="22"/>
-          <w:szCs w:val="22"/>
-          <w:lang w:val="en-GB"/>
-        </w:rPr>
-        <w:t xml:space="preserve">s </w:t>
-      </w:r>
-      <w:r>
-        <w:rPr>
-          <w:rFonts w:asciiTheme="minorHAnsi" w:eastAsia="Calibri" w:hAnsiTheme="minorHAnsi" w:cstheme="minorHAnsi"/>
-          <w:position w:val="1"/>
-          <w:sz w:val="22"/>
-          <w:szCs w:val="22"/>
-          <w:lang w:val="en-GB"/>
-        </w:rPr>
-        <w:t>and data cleaning</w:t>
-      </w:r>
-      <w:r>
-        <w:rPr>
-          <w:rFonts w:asciiTheme="minorHAnsi" w:eastAsia="Calibri" w:hAnsiTheme="minorHAnsi" w:cstheme="minorHAnsi"/>
-          <w:position w:val="1"/>
-          <w:sz w:val="22"/>
-          <w:szCs w:val="22"/>
-          <w:lang w:val="en-GB"/>
-        </w:rPr>
-        <w:t xml:space="preserve"> projects</w:t>
-      </w:r>
-      <w:r>
-        <w:rPr>
-          <w:rFonts w:asciiTheme="minorHAnsi" w:eastAsia="Calibri" w:hAnsiTheme="minorHAnsi" w:cstheme="minorHAnsi"/>
-          <w:position w:val="1"/>
-          <w:sz w:val="22"/>
-          <w:szCs w:val="22"/>
-          <w:lang w:val="en-GB"/>
-        </w:rPr>
-        <w:t xml:space="preserve"> </w:t>
-      </w:r>
-      <w:r>
-        <w:rPr>
-          <w:rFonts w:asciiTheme="minorHAnsi" w:eastAsia="Calibri" w:hAnsiTheme="minorHAnsi" w:cstheme="minorHAnsi"/>
-          <w:position w:val="1"/>
-          <w:sz w:val="22"/>
-          <w:szCs w:val="22"/>
-          <w:lang w:val="en-GB"/>
-        </w:rPr>
-        <w:t xml:space="preserve">with ArcGIS and Python. </w:t>
-      </w:r>
-    </w:p>
-    <w:p>
-      <w:pPr>
-        <w:pStyle w:val="ListParagraph"/>
-        <w:numPr>
-          <w:ilvl w:val="0"/>
-          <w:numId w:val="10"/>
-        </w:numPr>
-        <w:spacing w:beforeLines="50" w:before="120" w:afterLines="20" w:after="48"/>
-        <w:rPr>
-          <w:rFonts w:asciiTheme="minorHAnsi" w:eastAsia="Calibri" w:hAnsiTheme="minorHAnsi" w:cstheme="minorHAnsi"/>
-          <w:position w:val="1"/>
-          <w:sz w:val="22"/>
-          <w:szCs w:val="22"/>
-          <w:lang w:val="en-GB"/>
-        </w:rPr>
-      </w:pPr>
-      <w:r>
-        <w:rPr>
-          <w:rFonts w:asciiTheme="minorHAnsi" w:eastAsia="Calibri" w:hAnsiTheme="minorHAnsi" w:cstheme="minorHAnsi"/>
-          <w:position w:val="1"/>
-          <w:sz w:val="22"/>
-          <w:szCs w:val="22"/>
-          <w:lang w:val="en-GB"/>
-        </w:rPr>
-        <w:t>Produced c</w:t>
-      </w:r>
-      <w:r>
-        <w:rPr>
-          <w:rFonts w:asciiTheme="minorHAnsi" w:eastAsia="Calibri" w:hAnsiTheme="minorHAnsi" w:cstheme="minorHAnsi"/>
-          <w:position w:val="1"/>
-          <w:sz w:val="22"/>
-          <w:szCs w:val="22"/>
-          <w:lang w:val="en-GB"/>
-        </w:rPr>
-        <w:t xml:space="preserve">ustom and cloud-hosted </w:t>
-      </w:r>
-      <w:proofErr w:type="spellStart"/>
-      <w:r>
-        <w:rPr>
-          <w:rFonts w:asciiTheme="minorHAnsi" w:eastAsia="Calibri" w:hAnsiTheme="minorHAnsi" w:cstheme="minorHAnsi"/>
-          <w:position w:val="1"/>
-          <w:sz w:val="22"/>
-          <w:szCs w:val="22"/>
-          <w:lang w:val="en-GB"/>
-        </w:rPr>
-        <w:t>Esri</w:t>
-      </w:r>
-      <w:proofErr w:type="spellEnd"/>
-      <w:r>
-        <w:rPr>
-          <w:rFonts w:asciiTheme="minorHAnsi" w:eastAsia="Calibri" w:hAnsiTheme="minorHAnsi" w:cstheme="minorHAnsi"/>
-          <w:position w:val="1"/>
-          <w:sz w:val="22"/>
-          <w:szCs w:val="22"/>
-          <w:lang w:val="en-GB"/>
-        </w:rPr>
-        <w:t xml:space="preserve"> tools: Story Maps, Collector for ArcGIS, Web </w:t>
-      </w:r>
-      <w:proofErr w:type="spellStart"/>
-      <w:r>
-        <w:rPr>
-          <w:rFonts w:asciiTheme="minorHAnsi" w:eastAsia="Calibri" w:hAnsiTheme="minorHAnsi" w:cstheme="minorHAnsi"/>
-          <w:position w:val="1"/>
-          <w:sz w:val="22"/>
-          <w:szCs w:val="22"/>
-          <w:lang w:val="en-GB"/>
-        </w:rPr>
-        <w:t>AppBuilder</w:t>
-      </w:r>
-      <w:proofErr w:type="spellEnd"/>
-      <w:r>
-        <w:rPr>
-          <w:rFonts w:asciiTheme="minorHAnsi" w:eastAsia="Calibri" w:hAnsiTheme="minorHAnsi" w:cstheme="minorHAnsi"/>
-          <w:position w:val="1"/>
-          <w:sz w:val="22"/>
-          <w:szCs w:val="22"/>
-          <w:lang w:val="en-GB"/>
-        </w:rPr>
-        <w:t>, etc.</w:t>
-      </w:r>
-    </w:p>
+    <w:tbl>
+      <w:tblPr>
+        <w:tblStyle w:val="TableGrid"/>
+        <w:tblW w:w="0" w:type="auto"/>
+        <w:tblBorders>
+          <w:top w:val="none" w:sz="0" w:space="0" w:color="auto"/>
+          <w:left w:val="none" w:sz="0" w:space="0" w:color="auto"/>
+          <w:bottom w:val="none" w:sz="0" w:space="0" w:color="auto"/>
+          <w:right w:val="none" w:sz="0" w:space="0" w:color="auto"/>
+          <w:insideH w:val="none" w:sz="0" w:space="0" w:color="auto"/>
+          <w:insideV w:val="none" w:sz="0" w:space="0" w:color="auto"/>
+        </w:tblBorders>
+        <w:tblLook w:val="04A0" w:firstRow="1" w:lastRow="0" w:firstColumn="1" w:lastColumn="0" w:noHBand="0" w:noVBand="1"/>
+      </w:tblPr>
+      <w:tblGrid>
+        <w:gridCol w:w="3483"/>
+        <w:gridCol w:w="4876"/>
+        <w:gridCol w:w="2091"/>
+      </w:tblGrid>
+      <w:tr>
+        <w:tc>
+          <w:tcPr>
+            <w:tcW w:w="3483" w:type="dxa"/>
+          </w:tcPr>
+          <w:p>
+            <w:pPr>
+              <w:spacing w:beforeLines="50" w:before="120" w:afterLines="20" w:after="48"/>
+              <w:rPr>
+                <w:rFonts w:asciiTheme="minorHAnsi" w:eastAsia="Calibri" w:hAnsiTheme="minorHAnsi" w:cstheme="minorHAnsi"/>
+                <w:b/>
+                <w:position w:val="1"/>
+                <w:sz w:val="22"/>
+                <w:szCs w:val="22"/>
+                <w:lang w:val="en-GB"/>
+              </w:rPr>
+            </w:pPr>
+            <w:r>
+              <w:rPr>
+                <w:rFonts w:asciiTheme="minorHAnsi" w:eastAsia="Calibri" w:hAnsiTheme="minorHAnsi" w:cstheme="minorHAnsi"/>
+                <w:b/>
+                <w:position w:val="1"/>
+                <w:sz w:val="22"/>
+                <w:szCs w:val="22"/>
+                <w:lang w:val="en-GB"/>
+              </w:rPr>
+              <w:t>Spatial Analyst &amp; Developer</w:t>
+            </w:r>
+          </w:p>
+        </w:tc>
+        <w:tc>
+          <w:tcPr>
+            <w:tcW w:w="4876" w:type="dxa"/>
+          </w:tcPr>
+          <w:p>
+            <w:pPr>
+              <w:spacing w:beforeLines="50" w:before="120" w:afterLines="20" w:after="48"/>
+              <w:rPr>
+                <w:rFonts w:asciiTheme="minorHAnsi" w:eastAsia="Calibri" w:hAnsiTheme="minorHAnsi" w:cstheme="minorHAnsi"/>
+                <w:b/>
+                <w:position w:val="1"/>
+                <w:sz w:val="22"/>
+                <w:szCs w:val="22"/>
+                <w:lang w:val="en-GB"/>
+              </w:rPr>
+            </w:pPr>
+            <w:proofErr w:type="spellStart"/>
+            <w:r>
+              <w:rPr>
+                <w:rFonts w:asciiTheme="minorHAnsi" w:eastAsia="Calibri" w:hAnsiTheme="minorHAnsi" w:cstheme="minorHAnsi"/>
+                <w:b/>
+                <w:position w:val="1"/>
+                <w:sz w:val="22"/>
+                <w:szCs w:val="22"/>
+                <w:lang w:val="en-GB"/>
+              </w:rPr>
+              <w:t>Abley</w:t>
+            </w:r>
+            <w:proofErr w:type="spellEnd"/>
+            <w:r>
+              <w:rPr>
+                <w:rFonts w:asciiTheme="minorHAnsi" w:eastAsia="Calibri" w:hAnsiTheme="minorHAnsi" w:cstheme="minorHAnsi"/>
+                <w:b/>
+                <w:position w:val="1"/>
+                <w:sz w:val="22"/>
+                <w:szCs w:val="22"/>
+                <w:lang w:val="en-GB"/>
+              </w:rPr>
+              <w:t xml:space="preserve"> Ltd.</w:t>
+            </w:r>
+          </w:p>
+        </w:tc>
+        <w:tc>
+          <w:tcPr>
+            <w:tcW w:w="2091" w:type="dxa"/>
+          </w:tcPr>
+          <w:p>
+            <w:pPr>
+              <w:spacing w:beforeLines="50" w:before="120" w:afterLines="20" w:after="48"/>
+              <w:jc w:val="right"/>
+              <w:rPr>
+                <w:rFonts w:asciiTheme="minorHAnsi" w:eastAsia="Calibri" w:hAnsiTheme="minorHAnsi" w:cstheme="minorHAnsi"/>
+                <w:b/>
+                <w:position w:val="1"/>
+                <w:sz w:val="22"/>
+                <w:szCs w:val="22"/>
+                <w:lang w:val="en-GB"/>
+              </w:rPr>
+            </w:pPr>
+            <w:r>
+              <w:rPr>
+                <w:rFonts w:asciiTheme="minorHAnsi" w:eastAsia="Calibri" w:hAnsiTheme="minorHAnsi" w:cstheme="minorHAnsi"/>
+                <w:b/>
+                <w:position w:val="1"/>
+                <w:sz w:val="22"/>
+                <w:szCs w:val="22"/>
+                <w:lang w:val="en-GB"/>
+              </w:rPr>
+              <w:t>May 18 – Present</w:t>
+            </w:r>
+          </w:p>
+        </w:tc>
+      </w:tr>
+      <w:tr>
+        <w:tc>
+          <w:tcPr>
+            <w:tcW w:w="10450" w:type="dxa"/>
+            <w:gridSpan w:val="3"/>
+          </w:tcPr>
+          <w:p>
+            <w:pPr>
+              <w:pStyle w:val="ListParagraph"/>
+              <w:numPr>
+                <w:ilvl w:val="0"/>
+                <w:numId w:val="12"/>
+              </w:numPr>
+              <w:spacing w:beforeLines="50" w:before="120" w:afterLines="20" w:after="48"/>
+              <w:rPr>
+                <w:rFonts w:asciiTheme="minorHAnsi" w:eastAsia="Calibri" w:hAnsiTheme="minorHAnsi" w:cstheme="minorHAnsi"/>
+                <w:b/>
+                <w:position w:val="1"/>
+                <w:sz w:val="22"/>
+                <w:szCs w:val="22"/>
+                <w:lang w:val="en-GB"/>
+              </w:rPr>
+            </w:pPr>
+          </w:p>
+        </w:tc>
+      </w:tr>
+      <w:tr>
+        <w:tc>
+          <w:tcPr>
+            <w:tcW w:w="3483" w:type="dxa"/>
+          </w:tcPr>
+          <w:p>
+            <w:pPr>
+              <w:spacing w:beforeLines="50" w:before="120" w:afterLines="20" w:after="48"/>
+              <w:rPr>
+                <w:rFonts w:asciiTheme="minorHAnsi" w:eastAsia="Calibri" w:hAnsiTheme="minorHAnsi" w:cstheme="minorHAnsi"/>
+                <w:b/>
+                <w:position w:val="1"/>
+                <w:sz w:val="22"/>
+                <w:szCs w:val="22"/>
+                <w:lang w:val="en-GB"/>
+              </w:rPr>
+            </w:pPr>
+            <w:r>
+              <w:rPr>
+                <w:rFonts w:asciiTheme="minorHAnsi" w:eastAsia="Calibri" w:hAnsiTheme="minorHAnsi" w:cstheme="minorHAnsi"/>
+                <w:b/>
+                <w:position w:val="1"/>
+                <w:sz w:val="22"/>
+                <w:szCs w:val="22"/>
+                <w:lang w:val="en-GB"/>
+              </w:rPr>
+              <w:t>Graduate GIS Consultant</w:t>
+            </w:r>
+          </w:p>
+        </w:tc>
+        <w:tc>
+          <w:tcPr>
+            <w:tcW w:w="4876" w:type="dxa"/>
+          </w:tcPr>
+          <w:p>
+            <w:pPr>
+              <w:spacing w:beforeLines="50" w:before="120" w:afterLines="20" w:after="48"/>
+              <w:rPr>
+                <w:rFonts w:asciiTheme="minorHAnsi" w:eastAsia="Calibri" w:hAnsiTheme="minorHAnsi" w:cstheme="minorHAnsi"/>
+                <w:b/>
+                <w:position w:val="1"/>
+                <w:sz w:val="22"/>
+                <w:szCs w:val="22"/>
+                <w:lang w:val="en-GB"/>
+              </w:rPr>
+            </w:pPr>
+            <w:r>
+              <w:rPr>
+                <w:rFonts w:asciiTheme="minorHAnsi" w:eastAsia="Calibri" w:hAnsiTheme="minorHAnsi" w:cstheme="minorHAnsi"/>
+                <w:b/>
+                <w:position w:val="1"/>
+                <w:sz w:val="22"/>
+                <w:szCs w:val="22"/>
+                <w:lang w:val="en-GB"/>
+              </w:rPr>
+              <w:t>Interp</w:t>
+            </w:r>
+            <w:r>
+              <w:rPr>
+                <w:rFonts w:asciiTheme="minorHAnsi" w:eastAsia="Calibri" w:hAnsiTheme="minorHAnsi" w:cstheme="minorHAnsi"/>
+                <w:b/>
+                <w:position w:val="1"/>
+                <w:sz w:val="22"/>
+                <w:szCs w:val="22"/>
+                <w:lang w:val="en-GB"/>
+              </w:rPr>
+              <w:t xml:space="preserve">ret Geospatial Solutions (now </w:t>
+            </w:r>
+            <w:proofErr w:type="spellStart"/>
+            <w:r>
+              <w:rPr>
+                <w:rFonts w:asciiTheme="minorHAnsi" w:eastAsia="Calibri" w:hAnsiTheme="minorHAnsi" w:cstheme="minorHAnsi"/>
+                <w:b/>
+                <w:position w:val="1"/>
+                <w:sz w:val="22"/>
+                <w:szCs w:val="22"/>
+                <w:lang w:val="en-GB"/>
+              </w:rPr>
+              <w:t>Abley</w:t>
+            </w:r>
+            <w:proofErr w:type="spellEnd"/>
+            <w:r>
+              <w:rPr>
+                <w:rFonts w:asciiTheme="minorHAnsi" w:eastAsia="Calibri" w:hAnsiTheme="minorHAnsi" w:cstheme="minorHAnsi"/>
+                <w:b/>
+                <w:position w:val="1"/>
+                <w:sz w:val="22"/>
+                <w:szCs w:val="22"/>
+                <w:lang w:val="en-GB"/>
+              </w:rPr>
+              <w:t xml:space="preserve"> Ltd.</w:t>
+            </w:r>
+            <w:r>
+              <w:rPr>
+                <w:rFonts w:asciiTheme="minorHAnsi" w:eastAsia="Calibri" w:hAnsiTheme="minorHAnsi" w:cstheme="minorHAnsi"/>
+                <w:b/>
+                <w:position w:val="1"/>
+                <w:sz w:val="22"/>
+                <w:szCs w:val="22"/>
+                <w:lang w:val="en-GB"/>
+              </w:rPr>
+              <w:t>)</w:t>
+            </w:r>
+          </w:p>
+        </w:tc>
+        <w:tc>
+          <w:tcPr>
+            <w:tcW w:w="2091" w:type="dxa"/>
+          </w:tcPr>
+          <w:p>
+            <w:pPr>
+              <w:spacing w:beforeLines="50" w:before="120" w:afterLines="20" w:after="48"/>
+              <w:jc w:val="right"/>
+              <w:rPr>
+                <w:rFonts w:asciiTheme="minorHAnsi" w:eastAsia="Calibri" w:hAnsiTheme="minorHAnsi" w:cstheme="minorHAnsi"/>
+                <w:b/>
+                <w:position w:val="1"/>
+                <w:sz w:val="22"/>
+                <w:szCs w:val="22"/>
+                <w:lang w:val="en-GB"/>
+              </w:rPr>
+            </w:pPr>
+            <w:r>
+              <w:rPr>
+                <w:rFonts w:asciiTheme="minorHAnsi" w:eastAsia="Calibri" w:hAnsiTheme="minorHAnsi" w:cstheme="minorHAnsi"/>
+                <w:b/>
+                <w:position w:val="1"/>
+                <w:sz w:val="22"/>
+                <w:szCs w:val="22"/>
+                <w:lang w:val="en-GB"/>
+              </w:rPr>
+              <w:t>May 17 – April 18</w:t>
+            </w:r>
+          </w:p>
+        </w:tc>
+      </w:tr>
+      <w:tr>
+        <w:tc>
+          <w:tcPr>
+            <w:tcW w:w="3483" w:type="dxa"/>
+          </w:tcPr>
+          <w:p>
+            <w:pPr>
+              <w:pStyle w:val="ListParagraph"/>
+              <w:numPr>
+                <w:ilvl w:val="0"/>
+                <w:numId w:val="12"/>
+              </w:numPr>
+              <w:spacing w:beforeLines="50" w:before="120" w:afterLines="20" w:after="48"/>
+              <w:rPr>
+                <w:rFonts w:asciiTheme="minorHAnsi" w:eastAsia="Calibri" w:hAnsiTheme="minorHAnsi" w:cstheme="minorHAnsi"/>
+                <w:position w:val="1"/>
+                <w:sz w:val="22"/>
+                <w:szCs w:val="22"/>
+                <w:lang w:val="en-GB"/>
+              </w:rPr>
+            </w:pPr>
+          </w:p>
+        </w:tc>
+        <w:tc>
+          <w:tcPr>
+            <w:tcW w:w="4876" w:type="dxa"/>
+          </w:tcPr>
+          <w:p>
+            <w:pPr>
+              <w:spacing w:beforeLines="50" w:before="120" w:afterLines="20" w:after="48"/>
+              <w:rPr>
+                <w:rFonts w:asciiTheme="minorHAnsi" w:eastAsia="Calibri" w:hAnsiTheme="minorHAnsi" w:cstheme="minorHAnsi"/>
+                <w:b/>
+                <w:position w:val="1"/>
+                <w:sz w:val="22"/>
+                <w:szCs w:val="22"/>
+                <w:lang w:val="en-GB"/>
+              </w:rPr>
+            </w:pPr>
+          </w:p>
+        </w:tc>
+        <w:tc>
+          <w:tcPr>
+            <w:tcW w:w="2091" w:type="dxa"/>
+          </w:tcPr>
+          <w:p>
+            <w:pPr>
+              <w:spacing w:beforeLines="50" w:before="120" w:afterLines="20" w:after="48"/>
+              <w:rPr>
+                <w:rFonts w:asciiTheme="minorHAnsi" w:eastAsia="Calibri" w:hAnsiTheme="minorHAnsi" w:cstheme="minorHAnsi"/>
+                <w:b/>
+                <w:position w:val="1"/>
+                <w:sz w:val="22"/>
+                <w:szCs w:val="22"/>
+                <w:lang w:val="en-GB"/>
+              </w:rPr>
+            </w:pPr>
+          </w:p>
+        </w:tc>
+      </w:tr>
+    </w:tbl>
     <w:p>
       <w:pPr>
         <w:spacing w:beforeLines="100" w:before="240" w:line="360" w:lineRule="auto"/>
@@ -2035,6 +1665,7 @@
           <w:lang w:val="en-GB"/>
         </w:rPr>
       </w:pPr>
+      <w:bookmarkStart w:id="0" w:name="_GoBack"/>
       <w:r>
         <w:rPr>
           <w:rFonts w:asciiTheme="minorHAnsi" w:eastAsia="Calibri" w:hAnsiTheme="minorHAnsi" w:cstheme="minorBidi"/>
@@ -2049,13 +1680,13 @@
         <mc:AlternateContent>
           <mc:Choice Requires="wps">
             <w:drawing>
-              <wp:anchor distT="0" distB="0" distL="114300" distR="114300" simplePos="0" relativeHeight="251678208" behindDoc="0" locked="0" layoutInCell="1" allowOverlap="1" wp14:anchorId="5EB86B4A" wp14:editId="124EBF27">
+              <wp:anchor distT="0" distB="0" distL="114300" distR="114300" simplePos="0" relativeHeight="251678208" behindDoc="0" locked="0" layoutInCell="1" allowOverlap="1" wp14:anchorId="5EB86B4A" wp14:editId="707F2A25">
                 <wp:simplePos x="0" y="0"/>
                 <wp:positionH relativeFrom="margin">
                   <wp:align>left</wp:align>
                 </wp:positionH>
                 <wp:positionV relativeFrom="paragraph">
-                  <wp:posOffset>365321</wp:posOffset>
+                  <wp:posOffset>373788</wp:posOffset>
                 </wp:positionV>
                 <wp:extent cx="6561455" cy="0"/>
                 <wp:effectExtent l="0" t="0" r="29845" b="19050"/>
@@ -2106,13 +1737,14 @@
           </mc:Choice>
           <mc:Fallback>
             <w:pict>
-              <v:line w14:anchorId="22436D12" id="Straight Connector 5" o:spid="_x0000_s1026" style="position:absolute;z-index:251678208;visibility:visible;mso-wrap-style:square;mso-height-percent:0;mso-wrap-distance-left:9pt;mso-wrap-distance-top:0;mso-wrap-distance-right:9pt;mso-wrap-distance-bottom:0;mso-position-horizontal:left;mso-position-horizontal-relative:margin;mso-position-vertical:absolute;mso-position-vertical-relative:text;mso-height-percent:0;mso-height-relative:margin" from="0,28.75pt" to="516.65pt,28.75pt" o:gfxdata="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" strokecolor="#7391b4" strokeweight="1.5pt">
+              <v:line w14:anchorId="43D80AFC" id="Straight Connector 5" o:spid="_x0000_s1026" style="position:absolute;z-index:251678208;visibility:visible;mso-wrap-style:square;mso-height-percent:0;mso-wrap-distance-left:9pt;mso-wrap-distance-top:0;mso-wrap-distance-right:9pt;mso-wrap-distance-bottom:0;mso-position-horizontal:left;mso-position-horizontal-relative:margin;mso-position-vertical:absolute;mso-position-vertical-relative:text;mso-height-percent:0;mso-height-relative:margin" from="0,29.45pt" to="516.65pt,29.45pt" o:gfxdata="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" strokecolor="#7391b4" strokeweight="1.5pt">
                 <w10:wrap anchorx="margin"/>
               </v:line>
             </w:pict>
           </mc:Fallback>
         </mc:AlternateContent>
       </w:r>
+      <w:bookmarkEnd w:id="0"/>
       <w:r>
         <w:rPr>
           <w:rFonts w:asciiTheme="minorHAnsi" w:eastAsia="Calibri" w:hAnsiTheme="minorHAnsi" w:cstheme="minorHAnsi"/>
@@ -2123,21 +1755,7 @@
           <w:szCs w:val="28"/>
           <w:lang w:val="en-GB"/>
         </w:rPr>
-        <w:t>E</w:t>
-      </w:r>
-      <w:bookmarkStart w:id="0" w:name="_GoBack"/>
-      <w:bookmarkEnd w:id="0"/>
-      <w:r>
-        <w:rPr>
-          <w:rFonts w:asciiTheme="minorHAnsi" w:eastAsia="Calibri" w:hAnsiTheme="minorHAnsi" w:cstheme="minorHAnsi"/>
-          <w:b/>
-          <w:color w:val="7391B4"/>
-          <w:position w:val="1"/>
-          <w:sz w:val="28"/>
-          <w:szCs w:val="28"/>
-          <w:lang w:val="en-GB"/>
-        </w:rPr>
-        <w:t>ducation</w:t>
+        <w:t>Education</w:t>
       </w:r>
     </w:p>
     <w:tbl>
@@ -2155,8 +1773,8 @@
         <w:tblLook w:val="04A0" w:firstRow="1" w:lastRow="0" w:firstColumn="1" w:lastColumn="0" w:noHBand="0" w:noVBand="1"/>
       </w:tblPr>
       <w:tblGrid>
-        <w:gridCol w:w="5229"/>
-        <w:gridCol w:w="5231"/>
+        <w:gridCol w:w="5228"/>
+        <w:gridCol w:w="5232"/>
       </w:tblGrid>
       <w:tr>
         <w:tc>
@@ -2199,6 +1817,7 @@
               <w:jc w:val="right"/>
               <w:rPr>
                 <w:rFonts w:asciiTheme="minorHAnsi" w:eastAsia="Calibri" w:hAnsiTheme="minorHAnsi" w:cstheme="minorHAnsi"/>
+                <w:b/>
                 <w:position w:val="1"/>
                 <w:sz w:val="22"/>
                 <w:szCs w:val="22"/>
@@ -2208,52 +1827,13 @@
             <w:r>
               <w:rPr>
                 <w:rFonts w:asciiTheme="minorHAnsi" w:eastAsia="Calibri" w:hAnsiTheme="minorHAnsi" w:cstheme="minorHAnsi"/>
-                <w:position w:val="1"/>
-                <w:sz w:val="22"/>
-                <w:szCs w:val="22"/>
-                <w:lang w:val="en-GB"/>
-              </w:rPr>
-              <w:t>The University of Auckland (N</w:t>
-            </w:r>
-            <w:r>
-              <w:rPr>
-                <w:rFonts w:asciiTheme="minorHAnsi" w:eastAsia="Calibri" w:hAnsiTheme="minorHAnsi" w:cstheme="minorHAnsi"/>
-                <w:position w:val="1"/>
-                <w:sz w:val="22"/>
-                <w:szCs w:val="22"/>
-                <w:lang w:val="en-GB"/>
-              </w:rPr>
-              <w:t xml:space="preserve">ew </w:t>
-            </w:r>
-            <w:r>
-              <w:rPr>
-                <w:rFonts w:asciiTheme="minorHAnsi" w:eastAsia="Calibri" w:hAnsiTheme="minorHAnsi" w:cstheme="minorHAnsi"/>
-                <w:position w:val="1"/>
-                <w:sz w:val="22"/>
-                <w:szCs w:val="22"/>
-                <w:lang w:val="en-GB"/>
-              </w:rPr>
-              <w:t>Z</w:t>
-            </w:r>
-            <w:r>
-              <w:rPr>
-                <w:rFonts w:asciiTheme="minorHAnsi" w:eastAsia="Calibri" w:hAnsiTheme="minorHAnsi" w:cstheme="minorHAnsi"/>
-                <w:position w:val="1"/>
-                <w:sz w:val="22"/>
-                <w:szCs w:val="22"/>
-                <w:lang w:val="en-GB"/>
-              </w:rPr>
-              <w:t>ealand</w:t>
-            </w:r>
-            <w:r>
-              <w:rPr>
-                <w:rFonts w:asciiTheme="minorHAnsi" w:eastAsia="Calibri" w:hAnsiTheme="minorHAnsi" w:cstheme="minorHAnsi"/>
-                <w:position w:val="1"/>
-                <w:sz w:val="22"/>
-                <w:szCs w:val="22"/>
-                <w:lang w:val="en-GB"/>
-              </w:rPr>
-              <w:t>)</w:t>
+                <w:b/>
+                <w:position w:val="1"/>
+                <w:sz w:val="22"/>
+                <w:szCs w:val="22"/>
+                <w:lang w:val="en-GB"/>
+              </w:rPr>
+              <w:t>The University of Auckland (New Zealand)</w:t>
             </w:r>
           </w:p>
         </w:tc>
@@ -2340,6 +1920,7 @@
               <w:jc w:val="right"/>
               <w:rPr>
                 <w:rFonts w:asciiTheme="minorHAnsi" w:eastAsia="Calibri" w:hAnsiTheme="minorHAnsi" w:cstheme="minorHAnsi"/>
+                <w:b/>
                 <w:position w:val="1"/>
                 <w:sz w:val="22"/>
                 <w:szCs w:val="22"/>
@@ -2349,52 +1930,13 @@
             <w:r>
               <w:rPr>
                 <w:rFonts w:asciiTheme="minorHAnsi" w:eastAsia="Calibri" w:hAnsiTheme="minorHAnsi" w:cstheme="minorHAnsi"/>
-                <w:position w:val="1"/>
-                <w:sz w:val="22"/>
-                <w:szCs w:val="22"/>
-                <w:lang w:val="en-GB"/>
-              </w:rPr>
-              <w:t>The University of Auckland (N</w:t>
-            </w:r>
-            <w:r>
-              <w:rPr>
-                <w:rFonts w:asciiTheme="minorHAnsi" w:eastAsia="Calibri" w:hAnsiTheme="minorHAnsi" w:cstheme="minorHAnsi"/>
-                <w:position w:val="1"/>
-                <w:sz w:val="22"/>
-                <w:szCs w:val="22"/>
-                <w:lang w:val="en-GB"/>
-              </w:rPr>
-              <w:t xml:space="preserve">ew </w:t>
-            </w:r>
-            <w:r>
-              <w:rPr>
-                <w:rFonts w:asciiTheme="minorHAnsi" w:eastAsia="Calibri" w:hAnsiTheme="minorHAnsi" w:cstheme="minorHAnsi"/>
-                <w:position w:val="1"/>
-                <w:sz w:val="22"/>
-                <w:szCs w:val="22"/>
-                <w:lang w:val="en-GB"/>
-              </w:rPr>
-              <w:t>Z</w:t>
-            </w:r>
-            <w:r>
-              <w:rPr>
-                <w:rFonts w:asciiTheme="minorHAnsi" w:eastAsia="Calibri" w:hAnsiTheme="minorHAnsi" w:cstheme="minorHAnsi"/>
-                <w:position w:val="1"/>
-                <w:sz w:val="22"/>
-                <w:szCs w:val="22"/>
-                <w:lang w:val="en-GB"/>
-              </w:rPr>
-              <w:t>ealand</w:t>
-            </w:r>
-            <w:r>
-              <w:rPr>
-                <w:rFonts w:asciiTheme="minorHAnsi" w:eastAsia="Calibri" w:hAnsiTheme="minorHAnsi" w:cstheme="minorHAnsi"/>
-                <w:position w:val="1"/>
-                <w:sz w:val="22"/>
-                <w:szCs w:val="22"/>
-                <w:lang w:val="en-GB"/>
-              </w:rPr>
-              <w:t>)</w:t>
+                <w:b/>
+                <w:position w:val="1"/>
+                <w:sz w:val="22"/>
+                <w:szCs w:val="22"/>
+                <w:lang w:val="en-GB"/>
+              </w:rPr>
+              <w:t>The University of Auckland (New Zealand)</w:t>
             </w:r>
           </w:p>
         </w:tc>
@@ -2568,31 +2110,7 @@
             <w:szCs w:val="22"/>
             <w:lang w:val="en-GB"/>
           </w:rPr>
-          <w:t>ndragu</w:t>
-        </w:r>
-        <w:r>
-          <w:rPr>
-            <w:rStyle w:val="Hyperlink"/>
-            <w:rFonts w:asciiTheme="minorHAnsi" w:eastAsia="Calibri" w:hAnsiTheme="minorHAnsi" w:cstheme="minorHAnsi"/>
-            <w:i/>
-            <w:position w:val="1"/>
-            <w:sz w:val="22"/>
-            <w:szCs w:val="22"/>
-            <w:lang w:val="en-GB"/>
-          </w:rPr>
-          <w:t>n</w:t>
-        </w:r>
-        <w:r>
-          <w:rPr>
-            <w:rStyle w:val="Hyperlink"/>
-            <w:rFonts w:asciiTheme="minorHAnsi" w:eastAsia="Calibri" w:hAnsiTheme="minorHAnsi" w:cstheme="minorHAnsi"/>
-            <w:i/>
-            <w:position w:val="1"/>
-            <w:sz w:val="22"/>
-            <w:szCs w:val="22"/>
-            <w:lang w:val="en-GB"/>
-          </w:rPr>
-          <w:t>ow.nz</w:t>
+          <w:t>ndragunow.nz</w:t>
         </w:r>
       </w:hyperlink>
       <w:r>
@@ -2606,6 +2124,669 @@
         </w:rPr>
         <w:t>.</w:t>
       </w:r>
+    </w:p>
+    <w:p>
+      <w:pPr>
+        <w:spacing w:beforeLines="50" w:before="120" w:afterLines="20" w:after="48"/>
+        <w:rPr>
+          <w:rFonts w:asciiTheme="minorHAnsi" w:eastAsia="Calibri" w:hAnsiTheme="minorHAnsi" w:cstheme="minorHAnsi"/>
+          <w:i/>
+          <w:position w:val="1"/>
+          <w:sz w:val="22"/>
+          <w:szCs w:val="22"/>
+          <w:lang w:val="en-GB"/>
+        </w:rPr>
+      </w:pPr>
+    </w:p>
+    <w:p>
+      <w:pPr>
+        <w:spacing w:beforeLines="50" w:before="120" w:afterLines="20" w:after="48"/>
+        <w:rPr>
+          <w:rFonts w:asciiTheme="minorHAnsi" w:eastAsia="Calibri" w:hAnsiTheme="minorHAnsi" w:cstheme="minorHAnsi"/>
+          <w:i/>
+          <w:position w:val="1"/>
+          <w:sz w:val="22"/>
+          <w:szCs w:val="22"/>
+          <w:lang w:val="en-GB"/>
+        </w:rPr>
+      </w:pPr>
+    </w:p>
+    <w:p>
+      <w:pPr>
+        <w:spacing w:beforeLines="50" w:before="120" w:afterLines="20" w:after="48"/>
+        <w:rPr>
+          <w:rFonts w:asciiTheme="minorHAnsi" w:eastAsia="Calibri" w:hAnsiTheme="minorHAnsi" w:cstheme="minorHAnsi"/>
+          <w:i/>
+          <w:position w:val="1"/>
+          <w:sz w:val="22"/>
+          <w:szCs w:val="22"/>
+          <w:lang w:val="en-GB"/>
+        </w:rPr>
+      </w:pPr>
+    </w:p>
+    <w:p>
+      <w:pPr>
+        <w:spacing w:beforeLines="50" w:before="120" w:afterLines="20" w:after="48"/>
+        <w:rPr>
+          <w:rFonts w:asciiTheme="minorHAnsi" w:eastAsia="Calibri" w:hAnsiTheme="minorHAnsi" w:cstheme="minorHAnsi"/>
+          <w:i/>
+          <w:position w:val="1"/>
+          <w:sz w:val="22"/>
+          <w:szCs w:val="22"/>
+          <w:lang w:val="en-GB"/>
+        </w:rPr>
+      </w:pPr>
+    </w:p>
+    <w:p>
+      <w:pPr>
+        <w:spacing w:beforeLines="50" w:before="120" w:afterLines="20" w:after="48"/>
+        <w:rPr>
+          <w:rFonts w:asciiTheme="minorHAnsi" w:eastAsia="Calibri" w:hAnsiTheme="minorHAnsi" w:cstheme="minorHAnsi"/>
+          <w:i/>
+          <w:position w:val="1"/>
+          <w:sz w:val="22"/>
+          <w:szCs w:val="22"/>
+          <w:lang w:val="en-GB"/>
+        </w:rPr>
+      </w:pPr>
+    </w:p>
+    <w:p>
+      <w:pPr>
+        <w:spacing w:beforeLines="50" w:before="120" w:afterLines="20" w:after="48"/>
+        <w:rPr>
+          <w:rFonts w:asciiTheme="minorHAnsi" w:eastAsia="Calibri" w:hAnsiTheme="minorHAnsi" w:cstheme="minorHAnsi"/>
+          <w:i/>
+          <w:position w:val="1"/>
+          <w:sz w:val="22"/>
+          <w:szCs w:val="22"/>
+          <w:lang w:val="en-GB"/>
+        </w:rPr>
+      </w:pPr>
+    </w:p>
+    <w:p>
+      <w:pPr>
+        <w:spacing w:beforeLines="50" w:before="120" w:afterLines="20" w:after="48"/>
+        <w:rPr>
+          <w:rFonts w:asciiTheme="minorHAnsi" w:eastAsia="Calibri" w:hAnsiTheme="minorHAnsi" w:cstheme="minorHAnsi"/>
+          <w:i/>
+          <w:position w:val="1"/>
+          <w:sz w:val="22"/>
+          <w:szCs w:val="22"/>
+          <w:lang w:val="en-GB"/>
+        </w:rPr>
+      </w:pPr>
+    </w:p>
+    <w:p>
+      <w:pPr>
+        <w:spacing w:beforeLines="50" w:before="120" w:afterLines="20" w:after="48"/>
+        <w:rPr>
+          <w:rFonts w:asciiTheme="minorHAnsi" w:eastAsia="Calibri" w:hAnsiTheme="minorHAnsi" w:cstheme="minorHAnsi"/>
+          <w:i/>
+          <w:position w:val="1"/>
+          <w:sz w:val="22"/>
+          <w:szCs w:val="22"/>
+          <w:lang w:val="en-GB"/>
+        </w:rPr>
+      </w:pPr>
+    </w:p>
+    <w:p>
+      <w:pPr>
+        <w:spacing w:beforeLines="50" w:before="120" w:afterLines="20" w:after="48"/>
+        <w:rPr>
+          <w:rFonts w:asciiTheme="minorHAnsi" w:eastAsia="Calibri" w:hAnsiTheme="minorHAnsi" w:cstheme="minorHAnsi"/>
+          <w:i/>
+          <w:position w:val="1"/>
+          <w:sz w:val="22"/>
+          <w:szCs w:val="22"/>
+          <w:lang w:val="en-GB"/>
+        </w:rPr>
+      </w:pPr>
+    </w:p>
+    <w:p>
+      <w:pPr>
+        <w:spacing w:beforeLines="50" w:before="120" w:afterLines="20" w:after="48"/>
+        <w:rPr>
+          <w:rFonts w:asciiTheme="minorHAnsi" w:eastAsia="Calibri" w:hAnsiTheme="minorHAnsi" w:cstheme="minorHAnsi"/>
+          <w:i/>
+          <w:position w:val="1"/>
+          <w:sz w:val="22"/>
+          <w:szCs w:val="22"/>
+          <w:lang w:val="en-GB"/>
+        </w:rPr>
+      </w:pPr>
+    </w:p>
+    <w:p>
+      <w:pPr>
+        <w:spacing w:beforeLines="50" w:before="120" w:afterLines="20" w:after="48"/>
+        <w:rPr>
+          <w:rFonts w:asciiTheme="minorHAnsi" w:eastAsia="Calibri" w:hAnsiTheme="minorHAnsi" w:cstheme="minorHAnsi"/>
+          <w:i/>
+          <w:position w:val="1"/>
+          <w:sz w:val="22"/>
+          <w:szCs w:val="22"/>
+          <w:lang w:val="en-GB"/>
+        </w:rPr>
+      </w:pPr>
+    </w:p>
+    <w:p>
+      <w:pPr>
+        <w:spacing w:beforeLines="50" w:before="120" w:afterLines="20" w:after="48"/>
+        <w:rPr>
+          <w:rFonts w:asciiTheme="minorHAnsi" w:eastAsia="Calibri" w:hAnsiTheme="minorHAnsi" w:cstheme="minorHAnsi"/>
+          <w:i/>
+          <w:position w:val="1"/>
+          <w:sz w:val="22"/>
+          <w:szCs w:val="22"/>
+          <w:lang w:val="en-GB"/>
+        </w:rPr>
+      </w:pPr>
+    </w:p>
+    <w:p>
+      <w:pPr>
+        <w:spacing w:beforeLines="50" w:before="120" w:afterLines="20" w:after="48"/>
+        <w:rPr>
+          <w:rFonts w:asciiTheme="minorHAnsi" w:eastAsia="Calibri" w:hAnsiTheme="minorHAnsi" w:cstheme="minorHAnsi"/>
+          <w:b/>
+          <w:position w:val="1"/>
+          <w:sz w:val="22"/>
+          <w:szCs w:val="22"/>
+          <w:lang w:val="en-GB"/>
+        </w:rPr>
+      </w:pPr>
+      <w:r>
+        <w:rPr>
+          <w:rFonts w:asciiTheme="minorHAnsi" w:eastAsia="Calibri" w:hAnsiTheme="minorHAnsi" w:cstheme="minorHAnsi"/>
+          <w:b/>
+          <w:position w:val="1"/>
+          <w:sz w:val="22"/>
+          <w:szCs w:val="22"/>
+          <w:lang w:val="en-GB"/>
+        </w:rPr>
+        <w:t xml:space="preserve">Spatial Analyst &amp; Developer   </w:t>
+      </w:r>
+      <w:proofErr w:type="spellStart"/>
+      <w:r>
+        <w:rPr>
+          <w:rFonts w:asciiTheme="minorHAnsi" w:eastAsia="Calibri" w:hAnsiTheme="minorHAnsi" w:cstheme="minorHAnsi"/>
+          <w:b/>
+          <w:position w:val="1"/>
+          <w:sz w:val="22"/>
+          <w:szCs w:val="22"/>
+          <w:lang w:val="en-GB"/>
+        </w:rPr>
+        <w:t>Abley</w:t>
+      </w:r>
+      <w:proofErr w:type="spellEnd"/>
+      <w:r>
+        <w:rPr>
+          <w:rFonts w:asciiTheme="minorHAnsi" w:eastAsia="Calibri" w:hAnsiTheme="minorHAnsi" w:cstheme="minorHAnsi"/>
+          <w:b/>
+          <w:position w:val="1"/>
+          <w:sz w:val="22"/>
+          <w:szCs w:val="22"/>
+          <w:lang w:val="en-GB"/>
+        </w:rPr>
+        <w:t xml:space="preserve"> Ltd.</w:t>
+      </w:r>
+      <w:r>
+        <w:rPr>
+          <w:rFonts w:asciiTheme="minorHAnsi" w:eastAsia="Calibri" w:hAnsiTheme="minorHAnsi" w:cstheme="minorHAnsi"/>
+          <w:b/>
+          <w:i/>
+          <w:position w:val="1"/>
+          <w:sz w:val="22"/>
+          <w:szCs w:val="22"/>
+          <w:lang w:val="en-GB"/>
+        </w:rPr>
+        <w:tab/>
+      </w:r>
+      <w:r>
+        <w:rPr>
+          <w:rFonts w:asciiTheme="minorHAnsi" w:eastAsia="Calibri" w:hAnsiTheme="minorHAnsi" w:cstheme="minorHAnsi"/>
+          <w:b/>
+          <w:position w:val="1"/>
+          <w:sz w:val="22"/>
+          <w:szCs w:val="22"/>
+          <w:lang w:val="en-GB"/>
+        </w:rPr>
+        <w:tab/>
+      </w:r>
+      <w:r>
+        <w:rPr>
+          <w:rFonts w:asciiTheme="minorHAnsi" w:eastAsia="Calibri" w:hAnsiTheme="minorHAnsi" w:cstheme="minorHAnsi"/>
+          <w:b/>
+          <w:position w:val="1"/>
+          <w:sz w:val="22"/>
+          <w:szCs w:val="22"/>
+          <w:lang w:val="en-GB"/>
+        </w:rPr>
+        <w:tab/>
+        <w:t xml:space="preserve">  </w:t>
+      </w:r>
+      <w:r>
+        <w:rPr>
+          <w:rFonts w:asciiTheme="minorHAnsi" w:eastAsia="Calibri" w:hAnsiTheme="minorHAnsi" w:cstheme="minorHAnsi"/>
+          <w:b/>
+          <w:position w:val="1"/>
+          <w:sz w:val="22"/>
+          <w:szCs w:val="22"/>
+          <w:lang w:val="en-GB"/>
+        </w:rPr>
+        <w:tab/>
+        <w:t xml:space="preserve">           </w:t>
+      </w:r>
+      <w:r>
+        <w:rPr>
+          <w:rFonts w:asciiTheme="minorHAnsi" w:eastAsia="Calibri" w:hAnsiTheme="minorHAnsi" w:cstheme="minorHAnsi"/>
+          <w:b/>
+          <w:position w:val="1"/>
+          <w:sz w:val="22"/>
+          <w:szCs w:val="22"/>
+          <w:lang w:val="en-GB"/>
+        </w:rPr>
+        <w:tab/>
+        <w:t>May 18 – Present</w:t>
+      </w:r>
+    </w:p>
+    <w:p>
+      <w:pPr>
+        <w:pStyle w:val="ListParagraph"/>
+        <w:numPr>
+          <w:ilvl w:val="0"/>
+          <w:numId w:val="9"/>
+        </w:numPr>
+        <w:spacing w:beforeLines="50" w:before="120" w:afterLines="20" w:after="48"/>
+        <w:rPr>
+          <w:rFonts w:asciiTheme="minorHAnsi" w:eastAsia="Calibri" w:hAnsiTheme="minorHAnsi" w:cstheme="minorHAnsi"/>
+          <w:position w:val="1"/>
+          <w:sz w:val="22"/>
+          <w:szCs w:val="22"/>
+          <w:lang w:val="en-GB"/>
+        </w:rPr>
+      </w:pPr>
+      <w:r>
+        <w:rPr>
+          <w:rFonts w:asciiTheme="minorHAnsi" w:eastAsia="Calibri" w:hAnsiTheme="minorHAnsi" w:cstheme="minorHAnsi"/>
+          <w:position w:val="1"/>
+          <w:sz w:val="22"/>
+          <w:szCs w:val="22"/>
+          <w:lang w:val="en-GB"/>
+        </w:rPr>
+        <w:t>Undertake c</w:t>
+      </w:r>
+      <w:r>
+        <w:rPr>
+          <w:rFonts w:asciiTheme="minorHAnsi" w:eastAsia="Calibri" w:hAnsiTheme="minorHAnsi" w:cstheme="minorHAnsi"/>
+          <w:position w:val="1"/>
+          <w:sz w:val="22"/>
+          <w:szCs w:val="22"/>
+          <w:lang w:val="en-GB"/>
+        </w:rPr>
+        <w:t>ross-disciplinary research projects for public and private organisations</w:t>
+      </w:r>
+      <w:r>
+        <w:rPr>
+          <w:rFonts w:asciiTheme="minorHAnsi" w:eastAsia="Calibri" w:hAnsiTheme="minorHAnsi" w:cstheme="minorHAnsi"/>
+          <w:position w:val="1"/>
+          <w:sz w:val="22"/>
+          <w:szCs w:val="22"/>
+          <w:lang w:val="en-GB"/>
+        </w:rPr>
+        <w:t>, then publish the results through documentation, custom viewers, and interactive online tools and calculators.</w:t>
+      </w:r>
+    </w:p>
+    <w:p>
+      <w:pPr>
+        <w:pStyle w:val="ListParagraph"/>
+        <w:numPr>
+          <w:ilvl w:val="0"/>
+          <w:numId w:val="9"/>
+        </w:numPr>
+        <w:spacing w:beforeLines="50" w:before="120" w:afterLines="20" w:after="48"/>
+        <w:rPr>
+          <w:rFonts w:asciiTheme="minorHAnsi" w:eastAsia="Calibri" w:hAnsiTheme="minorHAnsi" w:cstheme="minorHAnsi"/>
+          <w:b/>
+          <w:position w:val="1"/>
+          <w:sz w:val="22"/>
+          <w:szCs w:val="22"/>
+          <w:lang w:val="en-GB"/>
+        </w:rPr>
+      </w:pPr>
+      <w:r>
+        <w:rPr>
+          <w:rFonts w:asciiTheme="minorHAnsi" w:eastAsia="Calibri" w:hAnsiTheme="minorHAnsi" w:cstheme="minorHAnsi"/>
+          <w:position w:val="1"/>
+          <w:sz w:val="22"/>
+          <w:szCs w:val="22"/>
+          <w:lang w:val="en-GB"/>
+        </w:rPr>
+        <w:t>Create data processing scripts and client-accessible online services with Python and JavaScript.</w:t>
+      </w:r>
+    </w:p>
+    <w:p>
+      <w:pPr>
+        <w:pStyle w:val="ListParagraph"/>
+        <w:numPr>
+          <w:ilvl w:val="0"/>
+          <w:numId w:val="9"/>
+        </w:numPr>
+        <w:spacing w:beforeLines="50" w:before="120" w:afterLines="20" w:after="48"/>
+        <w:rPr>
+          <w:rFonts w:asciiTheme="minorHAnsi" w:eastAsia="Calibri" w:hAnsiTheme="minorHAnsi" w:cstheme="minorHAnsi"/>
+          <w:b/>
+          <w:position w:val="1"/>
+          <w:sz w:val="22"/>
+          <w:szCs w:val="22"/>
+          <w:lang w:val="en-GB"/>
+        </w:rPr>
+      </w:pPr>
+      <w:r>
+        <w:rPr>
+          <w:rFonts w:asciiTheme="minorHAnsi" w:eastAsia="Calibri" w:hAnsiTheme="minorHAnsi" w:cstheme="minorHAnsi"/>
+          <w:position w:val="1"/>
+          <w:sz w:val="22"/>
+          <w:szCs w:val="22"/>
+          <w:lang w:val="en-GB"/>
+        </w:rPr>
+        <w:t xml:space="preserve">Manage data in client SDE databases and produce new fields, rows, tables, and other data structures as required, particularly when producing database-enabled tools.  </w:t>
+      </w:r>
+    </w:p>
+    <w:p>
+      <w:pPr>
+        <w:pStyle w:val="ListParagraph"/>
+        <w:numPr>
+          <w:ilvl w:val="0"/>
+          <w:numId w:val="9"/>
+        </w:numPr>
+        <w:spacing w:beforeLines="50" w:before="120" w:afterLines="20" w:after="48"/>
+        <w:rPr>
+          <w:rFonts w:asciiTheme="minorHAnsi" w:eastAsia="Calibri" w:hAnsiTheme="minorHAnsi" w:cstheme="minorHAnsi"/>
+          <w:b/>
+          <w:position w:val="1"/>
+          <w:sz w:val="22"/>
+          <w:szCs w:val="22"/>
+          <w:lang w:val="en-GB"/>
+        </w:rPr>
+      </w:pPr>
+      <w:r>
+        <w:rPr>
+          <w:rFonts w:asciiTheme="minorHAnsi" w:eastAsia="Calibri" w:hAnsiTheme="minorHAnsi" w:cstheme="minorHAnsi"/>
+          <w:position w:val="1"/>
+          <w:sz w:val="22"/>
+          <w:szCs w:val="22"/>
+          <w:lang w:val="en-GB"/>
+        </w:rPr>
+        <w:t xml:space="preserve">Interface with prospective and current clients to build relationships, secure work, and ensure projects are completed with stakeholder collaboration. </w:t>
+      </w:r>
+    </w:p>
+    <w:p>
+      <w:pPr>
+        <w:spacing w:beforeLines="50" w:before="120" w:afterLines="20" w:after="48"/>
+        <w:rPr>
+          <w:rFonts w:asciiTheme="minorHAnsi" w:eastAsia="Calibri" w:hAnsiTheme="minorHAnsi" w:cstheme="minorHAnsi"/>
+          <w:b/>
+          <w:position w:val="1"/>
+          <w:sz w:val="22"/>
+          <w:szCs w:val="22"/>
+          <w:lang w:val="en-GB"/>
+        </w:rPr>
+      </w:pPr>
+    </w:p>
+    <w:p>
+      <w:pPr>
+        <w:spacing w:beforeLines="50" w:before="120" w:afterLines="20" w:after="48"/>
+        <w:rPr>
+          <w:rFonts w:asciiTheme="minorHAnsi" w:eastAsia="Calibri" w:hAnsiTheme="minorHAnsi" w:cstheme="minorHAnsi"/>
+          <w:b/>
+          <w:position w:val="1"/>
+          <w:sz w:val="22"/>
+          <w:szCs w:val="22"/>
+          <w:lang w:val="en-GB"/>
+        </w:rPr>
+      </w:pPr>
+      <w:r>
+        <w:rPr>
+          <w:rFonts w:asciiTheme="minorHAnsi" w:eastAsia="Calibri" w:hAnsiTheme="minorHAnsi" w:cstheme="minorHAnsi"/>
+          <w:b/>
+          <w:position w:val="1"/>
+          <w:sz w:val="22"/>
+          <w:szCs w:val="22"/>
+          <w:lang w:val="en-GB"/>
+        </w:rPr>
+        <w:t>Graduate GIS Consultant</w:t>
+      </w:r>
+      <w:r>
+        <w:rPr>
+          <w:rFonts w:asciiTheme="minorHAnsi" w:eastAsia="Calibri" w:hAnsiTheme="minorHAnsi" w:cstheme="minorHAnsi"/>
+          <w:b/>
+          <w:position w:val="1"/>
+          <w:sz w:val="22"/>
+          <w:szCs w:val="22"/>
+          <w:lang w:val="en-GB"/>
+        </w:rPr>
+        <w:tab/>
+      </w:r>
+      <w:r>
+        <w:rPr>
+          <w:rFonts w:asciiTheme="minorHAnsi" w:eastAsia="Calibri" w:hAnsiTheme="minorHAnsi" w:cstheme="minorHAnsi"/>
+          <w:b/>
+          <w:position w:val="1"/>
+          <w:sz w:val="22"/>
+          <w:szCs w:val="22"/>
+          <w:lang w:val="en-GB"/>
+        </w:rPr>
+        <w:tab/>
+      </w:r>
+      <w:r>
+        <w:rPr>
+          <w:rFonts w:asciiTheme="minorHAnsi" w:eastAsia="Calibri" w:hAnsiTheme="minorHAnsi" w:cstheme="minorHAnsi"/>
+          <w:b/>
+          <w:position w:val="1"/>
+          <w:sz w:val="22"/>
+          <w:szCs w:val="22"/>
+          <w:lang w:val="en-GB"/>
+        </w:rPr>
+        <w:tab/>
+      </w:r>
+      <w:r>
+        <w:rPr>
+          <w:rFonts w:asciiTheme="minorHAnsi" w:eastAsia="Calibri" w:hAnsiTheme="minorHAnsi" w:cstheme="minorHAnsi"/>
+          <w:b/>
+          <w:i/>
+          <w:position w:val="1"/>
+          <w:sz w:val="22"/>
+          <w:szCs w:val="22"/>
+          <w:lang w:val="en-GB"/>
+        </w:rPr>
+        <w:t>Interpret Geospatial Solutions (</w:t>
+      </w:r>
+      <w:proofErr w:type="spellStart"/>
+      <w:r>
+        <w:rPr>
+          <w:rFonts w:asciiTheme="minorHAnsi" w:eastAsia="Calibri" w:hAnsiTheme="minorHAnsi" w:cstheme="minorHAnsi"/>
+          <w:b/>
+          <w:i/>
+          <w:position w:val="1"/>
+          <w:sz w:val="22"/>
+          <w:szCs w:val="22"/>
+          <w:lang w:val="en-GB"/>
+        </w:rPr>
+        <w:t>Abley</w:t>
+      </w:r>
+      <w:proofErr w:type="spellEnd"/>
+      <w:r>
+        <w:rPr>
+          <w:rFonts w:asciiTheme="minorHAnsi" w:eastAsia="Calibri" w:hAnsiTheme="minorHAnsi" w:cstheme="minorHAnsi"/>
+          <w:b/>
+          <w:i/>
+          <w:position w:val="1"/>
+          <w:sz w:val="22"/>
+          <w:szCs w:val="22"/>
+          <w:lang w:val="en-GB"/>
+        </w:rPr>
+        <w:t>)</w:t>
+      </w:r>
+      <w:r>
+        <w:rPr>
+          <w:rFonts w:asciiTheme="minorHAnsi" w:eastAsia="Calibri" w:hAnsiTheme="minorHAnsi" w:cstheme="minorHAnsi"/>
+          <w:b/>
+          <w:position w:val="1"/>
+          <w:sz w:val="22"/>
+          <w:szCs w:val="22"/>
+          <w:lang w:val="en-GB"/>
+        </w:rPr>
+        <w:tab/>
+      </w:r>
+      <w:r>
+        <w:rPr>
+          <w:rFonts w:asciiTheme="minorHAnsi" w:eastAsia="Calibri" w:hAnsiTheme="minorHAnsi" w:cstheme="minorHAnsi"/>
+          <w:b/>
+          <w:position w:val="1"/>
+          <w:sz w:val="22"/>
+          <w:szCs w:val="22"/>
+          <w:lang w:val="en-GB"/>
+        </w:rPr>
+        <w:tab/>
+        <w:t xml:space="preserve">May 17 – April 18 </w:t>
+      </w:r>
+    </w:p>
+    <w:p>
+      <w:pPr>
+        <w:pStyle w:val="ListParagraph"/>
+        <w:numPr>
+          <w:ilvl w:val="0"/>
+          <w:numId w:val="10"/>
+        </w:numPr>
+        <w:spacing w:beforeLines="50" w:before="120" w:afterLines="20" w:after="48"/>
+        <w:rPr>
+          <w:rFonts w:asciiTheme="minorHAnsi" w:eastAsia="Calibri" w:hAnsiTheme="minorHAnsi" w:cstheme="minorHAnsi"/>
+          <w:position w:val="1"/>
+          <w:sz w:val="22"/>
+          <w:szCs w:val="22"/>
+          <w:lang w:val="en-GB"/>
+        </w:rPr>
+      </w:pPr>
+      <w:r>
+        <w:rPr>
+          <w:rFonts w:asciiTheme="minorHAnsi" w:eastAsia="Calibri" w:hAnsiTheme="minorHAnsi" w:cstheme="minorHAnsi"/>
+          <w:position w:val="1"/>
+          <w:sz w:val="22"/>
+          <w:szCs w:val="22"/>
+          <w:lang w:val="en-GB"/>
+        </w:rPr>
+        <w:t xml:space="preserve">Automated manual workflows for clients with complex geospatial software environments. </w:t>
+      </w:r>
+    </w:p>
+    <w:p>
+      <w:pPr>
+        <w:pStyle w:val="ListParagraph"/>
+        <w:numPr>
+          <w:ilvl w:val="0"/>
+          <w:numId w:val="10"/>
+        </w:numPr>
+        <w:spacing w:beforeLines="50" w:before="120" w:afterLines="20" w:after="48"/>
+        <w:rPr>
+          <w:rFonts w:asciiTheme="minorHAnsi" w:eastAsia="Calibri" w:hAnsiTheme="minorHAnsi" w:cstheme="minorHAnsi"/>
+          <w:position w:val="1"/>
+          <w:sz w:val="22"/>
+          <w:szCs w:val="22"/>
+          <w:lang w:val="en-GB"/>
+        </w:rPr>
+      </w:pPr>
+      <w:r>
+        <w:rPr>
+          <w:rFonts w:asciiTheme="minorHAnsi" w:eastAsia="Calibri" w:hAnsiTheme="minorHAnsi" w:cstheme="minorHAnsi"/>
+          <w:position w:val="1"/>
+          <w:sz w:val="22"/>
+          <w:szCs w:val="22"/>
+          <w:lang w:val="en-GB"/>
+        </w:rPr>
+        <w:t xml:space="preserve">Performed numerous spatial analyses and data cleaning projects with ArcGIS and Python. </w:t>
+      </w:r>
+    </w:p>
+    <w:p>
+      <w:pPr>
+        <w:pStyle w:val="ListParagraph"/>
+        <w:numPr>
+          <w:ilvl w:val="0"/>
+          <w:numId w:val="10"/>
+        </w:numPr>
+        <w:spacing w:beforeLines="50" w:before="120" w:afterLines="20" w:after="48"/>
+        <w:rPr>
+          <w:rFonts w:asciiTheme="minorHAnsi" w:eastAsia="Calibri" w:hAnsiTheme="minorHAnsi" w:cstheme="minorHAnsi"/>
+          <w:position w:val="1"/>
+          <w:sz w:val="22"/>
+          <w:szCs w:val="22"/>
+          <w:lang w:val="en-GB"/>
+        </w:rPr>
+      </w:pPr>
+      <w:r>
+        <w:rPr>
+          <w:rFonts w:asciiTheme="minorHAnsi" w:eastAsia="Calibri" w:hAnsiTheme="minorHAnsi" w:cstheme="minorHAnsi"/>
+          <w:position w:val="1"/>
+          <w:sz w:val="22"/>
+          <w:szCs w:val="22"/>
+          <w:lang w:val="en-GB"/>
+        </w:rPr>
+        <w:t xml:space="preserve">Produced custom and cloud-hosted </w:t>
+      </w:r>
+      <w:proofErr w:type="spellStart"/>
+      <w:r>
+        <w:rPr>
+          <w:rFonts w:asciiTheme="minorHAnsi" w:eastAsia="Calibri" w:hAnsiTheme="minorHAnsi" w:cstheme="minorHAnsi"/>
+          <w:position w:val="1"/>
+          <w:sz w:val="22"/>
+          <w:szCs w:val="22"/>
+          <w:lang w:val="en-GB"/>
+        </w:rPr>
+        <w:t>Esri</w:t>
+      </w:r>
+      <w:proofErr w:type="spellEnd"/>
+      <w:r>
+        <w:rPr>
+          <w:rFonts w:asciiTheme="minorHAnsi" w:eastAsia="Calibri" w:hAnsiTheme="minorHAnsi" w:cstheme="minorHAnsi"/>
+          <w:position w:val="1"/>
+          <w:sz w:val="22"/>
+          <w:szCs w:val="22"/>
+          <w:lang w:val="en-GB"/>
+        </w:rPr>
+        <w:t xml:space="preserve"> tools: Story Maps, Collector for ArcGIS, Web </w:t>
+      </w:r>
+      <w:proofErr w:type="spellStart"/>
+      <w:r>
+        <w:rPr>
+          <w:rFonts w:asciiTheme="minorHAnsi" w:eastAsia="Calibri" w:hAnsiTheme="minorHAnsi" w:cstheme="minorHAnsi"/>
+          <w:position w:val="1"/>
+          <w:sz w:val="22"/>
+          <w:szCs w:val="22"/>
+          <w:lang w:val="en-GB"/>
+        </w:rPr>
+        <w:t>AppBuilder</w:t>
+      </w:r>
+      <w:proofErr w:type="spellEnd"/>
+      <w:r>
+        <w:rPr>
+          <w:rFonts w:asciiTheme="minorHAnsi" w:eastAsia="Calibri" w:hAnsiTheme="minorHAnsi" w:cstheme="minorHAnsi"/>
+          <w:position w:val="1"/>
+          <w:sz w:val="22"/>
+          <w:szCs w:val="22"/>
+          <w:lang w:val="en-GB"/>
+        </w:rPr>
+        <w:t>, etc.</w:t>
+      </w:r>
+    </w:p>
+    <w:p>
+      <w:pPr>
+        <w:spacing w:beforeLines="50" w:before="120" w:afterLines="20" w:after="48"/>
+        <w:rPr>
+          <w:rFonts w:asciiTheme="minorHAnsi" w:eastAsia="Calibri" w:hAnsiTheme="minorHAnsi" w:cstheme="minorHAnsi"/>
+          <w:i/>
+          <w:position w:val="1"/>
+          <w:sz w:val="22"/>
+          <w:szCs w:val="22"/>
+          <w:lang w:val="en-GB"/>
+        </w:rPr>
+      </w:pPr>
     </w:p>
     <w:sectPr>
       <w:headerReference w:type="default" r:id="rId9"/>
@@ -2683,6 +2864,120 @@
 <file path=word/numbering.xml><?xml version="1.0" encoding="utf-8"?>
 <w:numbering xmlns:wpc="http://schemas.microsoft.com/office/word/2010/wordprocessingCanvas" xmlns:cx="http://schemas.microsoft.com/office/drawing/2014/chartex" xmlns:mc="http://schemas.openxmlformats.org/markup-compatibility/2006" xmlns:o="urn:schemas-microsoft-com:office:office" xmlns:r="http://schemas.openxmlformats.org/officeDocument/2006/relationships" xmlns:m="http://schemas.openxmlformats.org/officeDocument/2006/math" xmlns:v="urn:schemas-microsoft-com:vml" xmlns:wp14="http://schemas.microsoft.com/office/word/2010/wordprocessingDrawing" xmlns:wp="http://schemas.openxmlformats.org/drawingml/2006/wordprocessingDrawing" xmlns:w10="urn:schemas-microsoft-com:office:word" xmlns:w="http://schemas.openxmlformats.org/wordprocessingml/2006/main" xmlns:w14="http://schemas.microsoft.com/office/word/2010/wordml" xmlns:w15="http://schemas.microsoft.com/office/word/2012/wordml" xmlns:w16se="http://schemas.microsoft.com/office/word/2015/wordml/symex" xmlns:wpg="http://schemas.microsoft.com/office/word/2010/wordprocessingGroup" xmlns:wpi="http://schemas.microsoft.com/office/word/2010/wordprocessingInk" xmlns:wne="http://schemas.microsoft.com/office/word/2006/wordml" xmlns:wps="http://schemas.microsoft.com/office/word/2010/wordprocessingShape" mc:Ignorable="w14 w15 w16se wp14">
   <w:abstractNum w:abstractNumId="0" w15:restartNumberingAfterBreak="0">
+    <w:nsid w:val="07987F31"/>
+    <w:multiLevelType w:val="hybridMultilevel"/>
+    <w:tmpl w:val="C2B87FB6"/>
+    <w:lvl w:ilvl="0" w:tplc="035E8700">
+      <w:start w:val="1"/>
+      <w:numFmt w:val="bullet"/>
+      <w:lvlText w:val=""/>
+      <w:lvlJc w:val="left"/>
+      <w:pPr>
+        <w:ind w:left="720" w:hanging="360"/>
+      </w:pPr>
+      <w:rPr>
+        <w:rFonts w:ascii="Symbol" w:hAnsi="Symbol" w:hint="default"/>
+        <w:color w:val="7391B4"/>
+      </w:rPr>
+    </w:lvl>
+    <w:lvl w:ilvl="1" w:tplc="14090003" w:tentative="1">
+      <w:start w:val="1"/>
+      <w:numFmt w:val="bullet"/>
+      <w:lvlText w:val="o"/>
+      <w:lvlJc w:val="left"/>
+      <w:pPr>
+        <w:ind w:left="1440" w:hanging="360"/>
+      </w:pPr>
+      <w:rPr>
+        <w:rFonts w:ascii="Courier New" w:hAnsi="Courier New" w:cs="Courier New" w:hint="default"/>
+      </w:rPr>
+    </w:lvl>
+    <w:lvl w:ilvl="2" w:tplc="14090005" w:tentative="1">
+      <w:start w:val="1"/>
+      <w:numFmt w:val="bullet"/>
+      <w:lvlText w:val=""/>
+      <w:lvlJc w:val="left"/>
+      <w:pPr>
+        <w:ind w:left="2160" w:hanging="360"/>
+      </w:pPr>
+      <w:rPr>
+        <w:rFonts w:ascii="Wingdings" w:hAnsi="Wingdings" w:hint="default"/>
+      </w:rPr>
+    </w:lvl>
+    <w:lvl w:ilvl="3" w:tplc="14090001" w:tentative="1">
+      <w:start w:val="1"/>
+      <w:numFmt w:val="bullet"/>
+      <w:lvlText w:val=""/>
+      <w:lvlJc w:val="left"/>
+      <w:pPr>
+        <w:ind w:left="2880" w:hanging="360"/>
+      </w:pPr>
+      <w:rPr>
+        <w:rFonts w:ascii="Symbol" w:hAnsi="Symbol" w:hint="default"/>
+      </w:rPr>
+    </w:lvl>
+    <w:lvl w:ilvl="4" w:tplc="14090003" w:tentative="1">
+      <w:start w:val="1"/>
+      <w:numFmt w:val="bullet"/>
+      <w:lvlText w:val="o"/>
+      <w:lvlJc w:val="left"/>
+      <w:pPr>
+        <w:ind w:left="3600" w:hanging="360"/>
+      </w:pPr>
+      <w:rPr>
+        <w:rFonts w:ascii="Courier New" w:hAnsi="Courier New" w:cs="Courier New" w:hint="default"/>
+      </w:rPr>
+    </w:lvl>
+    <w:lvl w:ilvl="5" w:tplc="14090005" w:tentative="1">
+      <w:start w:val="1"/>
+      <w:numFmt w:val="bullet"/>
+      <w:lvlText w:val=""/>
+      <w:lvlJc w:val="left"/>
+      <w:pPr>
+        <w:ind w:left="4320" w:hanging="360"/>
+      </w:pPr>
+      <w:rPr>
+        <w:rFonts w:ascii="Wingdings" w:hAnsi="Wingdings" w:hint="default"/>
+      </w:rPr>
+    </w:lvl>
+    <w:lvl w:ilvl="6" w:tplc="14090001" w:tentative="1">
+      <w:start w:val="1"/>
+      <w:numFmt w:val="bullet"/>
+      <w:lvlText w:val=""/>
+      <w:lvlJc w:val="left"/>
+      <w:pPr>
+        <w:ind w:left="5040" w:hanging="360"/>
+      </w:pPr>
+      <w:rPr>
+        <w:rFonts w:ascii="Symbol" w:hAnsi="Symbol" w:hint="default"/>
+      </w:rPr>
+    </w:lvl>
+    <w:lvl w:ilvl="7" w:tplc="14090003" w:tentative="1">
+      <w:start w:val="1"/>
+      <w:numFmt w:val="bullet"/>
+      <w:lvlText w:val="o"/>
+      <w:lvlJc w:val="left"/>
+      <w:pPr>
+        <w:ind w:left="5760" w:hanging="360"/>
+      </w:pPr>
+      <w:rPr>
+        <w:rFonts w:ascii="Courier New" w:hAnsi="Courier New" w:cs="Courier New" w:hint="default"/>
+      </w:rPr>
+    </w:lvl>
+    <w:lvl w:ilvl="8" w:tplc="14090005" w:tentative="1">
+      <w:start w:val="1"/>
+      <w:numFmt w:val="bullet"/>
+      <w:lvlText w:val=""/>
+      <w:lvlJc w:val="left"/>
+      <w:pPr>
+        <w:ind w:left="6480" w:hanging="360"/>
+      </w:pPr>
+      <w:rPr>
+        <w:rFonts w:ascii="Wingdings" w:hAnsi="Wingdings" w:hint="default"/>
+      </w:rPr>
+    </w:lvl>
+  </w:abstractNum>
+  <w:abstractNum w:abstractNumId="1" w15:restartNumberingAfterBreak="0">
     <w:nsid w:val="088E6E9D"/>
     <w:multiLevelType w:val="hybridMultilevel"/>
     <w:tmpl w:val="BD8AEE56"/>
@@ -2795,7 +3090,7 @@
       </w:rPr>
     </w:lvl>
   </w:abstractNum>
-  <w:abstractNum w:abstractNumId="1" w15:restartNumberingAfterBreak="0">
+  <w:abstractNum w:abstractNumId="2" w15:restartNumberingAfterBreak="0">
     <w:nsid w:val="2D281351"/>
     <w:multiLevelType w:val="hybridMultilevel"/>
     <w:tmpl w:val="78F82DD6"/>
@@ -2909,7 +3204,7 @@
       </w:rPr>
     </w:lvl>
   </w:abstractNum>
-  <w:abstractNum w:abstractNumId="2" w15:restartNumberingAfterBreak="0">
+  <w:abstractNum w:abstractNumId="3" w15:restartNumberingAfterBreak="0">
     <w:nsid w:val="2EE37EEE"/>
     <w:multiLevelType w:val="hybridMultilevel"/>
     <w:tmpl w:val="65BAEA56"/>
@@ -3022,7 +3317,7 @@
       </w:rPr>
     </w:lvl>
   </w:abstractNum>
-  <w:abstractNum w:abstractNumId="3" w15:restartNumberingAfterBreak="0">
+  <w:abstractNum w:abstractNumId="4" w15:restartNumberingAfterBreak="0">
     <w:nsid w:val="352B7068"/>
     <w:multiLevelType w:val="hybridMultilevel"/>
     <w:tmpl w:val="4E9051BC"/>
@@ -3136,7 +3431,7 @@
       </w:rPr>
     </w:lvl>
   </w:abstractNum>
-  <w:abstractNum w:abstractNumId="4" w15:restartNumberingAfterBreak="0">
+  <w:abstractNum w:abstractNumId="5" w15:restartNumberingAfterBreak="0">
     <w:nsid w:val="56222392"/>
     <w:multiLevelType w:val="hybridMultilevel"/>
     <w:tmpl w:val="C624CC04"/>
@@ -3249,7 +3544,7 @@
       </w:rPr>
     </w:lvl>
   </w:abstractNum>
-  <w:abstractNum w:abstractNumId="5" w15:restartNumberingAfterBreak="0">
+  <w:abstractNum w:abstractNumId="6" w15:restartNumberingAfterBreak="0">
     <w:nsid w:val="5FE75AF3"/>
     <w:multiLevelType w:val="multilevel"/>
     <w:tmpl w:val="C9567120"/>
@@ -3398,7 +3693,7 @@
       </w:rPr>
     </w:lvl>
   </w:abstractNum>
-  <w:abstractNum w:abstractNumId="6" w15:restartNumberingAfterBreak="0">
+  <w:abstractNum w:abstractNumId="7" w15:restartNumberingAfterBreak="0">
     <w:nsid w:val="60FF57B7"/>
     <w:multiLevelType w:val="multilevel"/>
     <w:tmpl w:val="B3C05DA4"/>
@@ -3547,7 +3842,7 @@
       </w:rPr>
     </w:lvl>
   </w:abstractNum>
-  <w:abstractNum w:abstractNumId="7" w15:restartNumberingAfterBreak="0">
+  <w:abstractNum w:abstractNumId="8" w15:restartNumberingAfterBreak="0">
     <w:nsid w:val="615A7A65"/>
     <w:multiLevelType w:val="hybridMultilevel"/>
     <w:tmpl w:val="B5F62FE6"/>
@@ -3660,7 +3955,7 @@
       </w:rPr>
     </w:lvl>
   </w:abstractNum>
-  <w:abstractNum w:abstractNumId="8" w15:restartNumberingAfterBreak="0">
+  <w:abstractNum w:abstractNumId="9" w15:restartNumberingAfterBreak="0">
     <w:nsid w:val="64AD069E"/>
     <w:multiLevelType w:val="hybridMultilevel"/>
     <w:tmpl w:val="174C3206"/>
@@ -3773,7 +4068,7 @@
       </w:rPr>
     </w:lvl>
   </w:abstractNum>
-  <w:abstractNum w:abstractNumId="9" w15:restartNumberingAfterBreak="0">
+  <w:abstractNum w:abstractNumId="10" w15:restartNumberingAfterBreak="0">
     <w:nsid w:val="6617519F"/>
     <w:multiLevelType w:val="multilevel"/>
     <w:tmpl w:val="25B26104"/>
@@ -3922,7 +4217,7 @@
       </w:rPr>
     </w:lvl>
   </w:abstractNum>
-  <w:abstractNum w:abstractNumId="10" w15:restartNumberingAfterBreak="0">
+  <w:abstractNum w:abstractNumId="11" w15:restartNumberingAfterBreak="0">
     <w:nsid w:val="77106464"/>
     <w:multiLevelType w:val="hybridMultilevel"/>
     <w:tmpl w:val="A6BA984C"/>
@@ -4036,37 +4331,40 @@
     </w:lvl>
   </w:abstractNum>
   <w:num w:numId="1">
+    <w:abstractNumId w:val="6"/>
+  </w:num>
+  <w:num w:numId="2">
+    <w:abstractNumId w:val="7"/>
+  </w:num>
+  <w:num w:numId="3">
+    <w:abstractNumId w:val="10"/>
+  </w:num>
+  <w:num w:numId="4">
+    <w:abstractNumId w:val="8"/>
+  </w:num>
+  <w:num w:numId="5">
+    <w:abstractNumId w:val="11"/>
+  </w:num>
+  <w:num w:numId="6">
+    <w:abstractNumId w:val="2"/>
+  </w:num>
+  <w:num w:numId="7">
     <w:abstractNumId w:val="5"/>
   </w:num>
-  <w:num w:numId="2">
-    <w:abstractNumId w:val="6"/>
-  </w:num>
-  <w:num w:numId="3">
+  <w:num w:numId="8">
     <w:abstractNumId w:val="9"/>
   </w:num>
-  <w:num w:numId="4">
-    <w:abstractNumId w:val="7"/>
+  <w:num w:numId="9">
+    <w:abstractNumId w:val="3"/>
   </w:num>
-  <w:num w:numId="5">
-    <w:abstractNumId w:val="10"/>
-  </w:num>
-  <w:num w:numId="6">
+  <w:num w:numId="10">
     <w:abstractNumId w:val="1"/>
   </w:num>
-  <w:num w:numId="7">
+  <w:num w:numId="11">
     <w:abstractNumId w:val="4"/>
   </w:num>
-  <w:num w:numId="8">
-    <w:abstractNumId w:val="8"/>
-  </w:num>
-  <w:num w:numId="9">
-    <w:abstractNumId w:val="2"/>
-  </w:num>
-  <w:num w:numId="10">
+  <w:num w:numId="12">
     <w:abstractNumId w:val="0"/>
-  </w:num>
-  <w:num w:numId="11">
-    <w:abstractNumId w:val="3"/>
   </w:num>
 </w:numbering>
 </file>
@@ -4479,6 +4777,7 @@
   <w:style w:type="character" w:default="1" w:styleId="DefaultParagraphFont">
     <w:name w:val="Default Paragraph Font"/>
     <w:uiPriority w:val="1"/>
+    <w:semiHidden/>
     <w:unhideWhenUsed/>
   </w:style>
   <w:style w:type="table" w:default="1" w:styleId="TableNormal">
@@ -4902,7 +5201,7 @@
 </file>
 
 <file path=customXml/itemProps1.xml><?xml version="1.0" encoding="utf-8"?>
-<ds:datastoreItem xmlns:ds="http://schemas.openxmlformats.org/officeDocument/2006/customXml" ds:itemID="{839DB6DF-5E9E-4EFC-A0FD-34F06944170A}">
+<ds:datastoreItem xmlns:ds="http://schemas.openxmlformats.org/officeDocument/2006/customXml" ds:itemID="{BE61CD6F-B1A4-469F-AE25-2F25B4EEFE67}">
   <ds:schemaRefs>
     <ds:schemaRef ds:uri="http://schemas.openxmlformats.org/officeDocument/2006/bibliography"/>
   </ds:schemaRefs>

</xml_diff>

<commit_message>
CV updates & 'Education' section text swaps.
</commit_message>
<xml_diff>
--- a/assets/files/nick_dragunow_cv.docx
+++ b/assets/files/nick_dragunow_cv.docx
@@ -455,8 +455,10 @@
           <w:szCs w:val="22"/>
           <w:lang w:val="en-GB"/>
         </w:rPr>
-        <w:t>tanding of the data lifecycle –</w:t>
-      </w:r>
+        <w:t>tanding of the data lifecycle,</w:t>
+      </w:r>
+      <w:bookmarkStart w:id="0" w:name="_GoBack"/>
+      <w:bookmarkEnd w:id="0"/>
       <w:r>
         <w:rPr>
           <w:rFonts w:asciiTheme="minorHAnsi" w:eastAsia="Calibri" w:hAnsiTheme="minorHAnsi" w:cstheme="minorBidi"/>
@@ -1289,7 +1291,7 @@
           </mc:Choice>
           <mc:Fallback>
             <w:pict>
-              <v:line w14:anchorId="4F7F6B44" id="Straight Connector 8" o:spid="_x0000_s1026" style="position:absolute;z-index:251677184;visibility:visible;mso-wrap-style:square;mso-height-percent:0;mso-wrap-distance-left:9pt;mso-wrap-distance-top:0;mso-wrap-distance-right:9pt;mso-wrap-distance-bottom:0;mso-position-horizontal:absolute;mso-position-horizontal-relative:text;mso-position-vertical:absolute;mso-position-vertical-relative:text;mso-height-percent:0;mso-height-relative:margin" from="-.7pt,29.9pt" to="515.95pt,29.9pt" o:gfxdata="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" strokecolor="#7391b4" strokeweight="1.5pt"/>
+              <v:line w14:anchorId="005661B3" id="Straight Connector 8" o:spid="_x0000_s1026" style="position:absolute;z-index:251677184;visibility:visible;mso-wrap-style:square;mso-height-percent:0;mso-wrap-distance-left:9pt;mso-wrap-distance-top:0;mso-wrap-distance-right:9pt;mso-wrap-distance-bottom:0;mso-position-horizontal:absolute;mso-position-horizontal-relative:text;mso-position-vertical:absolute;mso-position-vertical-relative:text;mso-height-percent:0;mso-height-relative:margin" from="-.7pt,29.9pt" to="515.95pt,29.9pt" o:gfxdata="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" strokecolor="#7391b4" strokeweight="1.5pt"/>
             </w:pict>
           </mc:Fallback>
         </mc:AlternateContent>
@@ -1655,6 +1657,7 @@
     <w:p>
       <w:pPr>
         <w:spacing w:beforeLines="100" w:before="240" w:line="360" w:lineRule="auto"/>
+        <w:jc w:val="both"/>
         <w:rPr>
           <w:rFonts w:asciiTheme="minorHAnsi" w:eastAsia="Calibri" w:hAnsiTheme="minorHAnsi" w:cstheme="minorHAnsi"/>
           <w:b/>
@@ -1665,7 +1668,6 @@
           <w:lang w:val="en-GB"/>
         </w:rPr>
       </w:pPr>
-      <w:bookmarkStart w:id="0" w:name="_GoBack"/>
       <w:r>
         <w:rPr>
           <w:rFonts w:asciiTheme="minorHAnsi" w:eastAsia="Calibri" w:hAnsiTheme="minorHAnsi" w:cstheme="minorBidi"/>
@@ -1737,14 +1739,13 @@
           </mc:Choice>
           <mc:Fallback>
             <w:pict>
-              <v:line w14:anchorId="43D80AFC" id="Straight Connector 5" o:spid="_x0000_s1026" style="position:absolute;z-index:251678208;visibility:visible;mso-wrap-style:square;mso-height-percent:0;mso-wrap-distance-left:9pt;mso-wrap-distance-top:0;mso-wrap-distance-right:9pt;mso-wrap-distance-bottom:0;mso-position-horizontal:left;mso-position-horizontal-relative:margin;mso-position-vertical:absolute;mso-position-vertical-relative:text;mso-height-percent:0;mso-height-relative:margin" from="0,29.45pt" to="516.65pt,29.45pt" o:gfxdata="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" strokecolor="#7391b4" strokeweight="1.5pt">
+              <v:line w14:anchorId="4CDEFCE0" id="Straight Connector 5" o:spid="_x0000_s1026" style="position:absolute;z-index:251678208;visibility:visible;mso-wrap-style:square;mso-height-percent:0;mso-wrap-distance-left:9pt;mso-wrap-distance-top:0;mso-wrap-distance-right:9pt;mso-wrap-distance-bottom:0;mso-position-horizontal:left;mso-position-horizontal-relative:margin;mso-position-vertical:absolute;mso-position-vertical-relative:text;mso-height-percent:0;mso-height-relative:margin" from="0,29.45pt" to="516.65pt,29.45pt" o:gfxdata="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" strokecolor="#7391b4" strokeweight="1.5pt">
                 <w10:wrap anchorx="margin"/>
               </v:line>
             </w:pict>
           </mc:Fallback>
         </mc:AlternateContent>
       </w:r>
-      <w:bookmarkEnd w:id="0"/>
       <w:r>
         <w:rPr>
           <w:rFonts w:asciiTheme="minorHAnsi" w:eastAsia="Calibri" w:hAnsiTheme="minorHAnsi" w:cstheme="minorHAnsi"/>
@@ -2141,6 +2142,7 @@
     <w:p>
       <w:pPr>
         <w:spacing w:beforeLines="50" w:before="120" w:afterLines="20" w:after="48"/>
+        <w:jc w:val="both"/>
         <w:rPr>
           <w:rFonts w:asciiTheme="minorHAnsi" w:eastAsia="Calibri" w:hAnsiTheme="minorHAnsi" w:cstheme="minorHAnsi"/>
           <w:i/>
@@ -5201,7 +5203,7 @@
 </file>
 
 <file path=customXml/itemProps1.xml><?xml version="1.0" encoding="utf-8"?>
-<ds:datastoreItem xmlns:ds="http://schemas.openxmlformats.org/officeDocument/2006/customXml" ds:itemID="{BE61CD6F-B1A4-469F-AE25-2F25B4EEFE67}">
+<ds:datastoreItem xmlns:ds="http://schemas.openxmlformats.org/officeDocument/2006/customXml" ds:itemID="{BAABF2F2-74D6-446D-A76E-7E5E31FC0C7B}">
   <ds:schemaRefs>
     <ds:schemaRef ds:uri="http://schemas.openxmlformats.org/officeDocument/2006/bibliography"/>
   </ds:schemaRefs>

</xml_diff>

<commit_message>
CV doc +employment section. HTML text updates.
</commit_message>
<xml_diff>
--- a/assets/files/nick_dragunow_cv.docx
+++ b/assets/files/nick_dragunow_cv.docx
@@ -1,6 +1,6 @@
 
 <file path=word/document.xml><?xml version="1.0" encoding="utf-8"?>
-<w:document xmlns:wpc="http://schemas.microsoft.com/office/word/2010/wordprocessingCanvas" xmlns:cx="http://schemas.microsoft.com/office/drawing/2014/chartex" xmlns:mc="http://schemas.openxmlformats.org/markup-compatibility/2006" xmlns:o="urn:schemas-microsoft-com:office:office" xmlns:r="http://schemas.openxmlformats.org/officeDocument/2006/relationships" xmlns:m="http://schemas.openxmlformats.org/officeDocument/2006/math" xmlns:v="urn:schemas-microsoft-com:vml" xmlns:wp14="http://schemas.microsoft.com/office/word/2010/wordprocessingDrawing" xmlns:wp="http://schemas.openxmlformats.org/drawingml/2006/wordprocessingDrawing" xmlns:w10="urn:schemas-microsoft-com:office:word" xmlns:w="http://schemas.openxmlformats.org/wordprocessingml/2006/main" xmlns:w14="http://schemas.microsoft.com/office/word/2010/wordml" xmlns:w15="http://schemas.microsoft.com/office/word/2012/wordml" xmlns:w16se="http://schemas.microsoft.com/office/word/2015/wordml/symex" xmlns:wpg="http://schemas.microsoft.com/office/word/2010/wordprocessingGroup" xmlns:wpi="http://schemas.microsoft.com/office/word/2010/wordprocessingInk" xmlns:wne="http://schemas.microsoft.com/office/word/2006/wordml" xmlns:wps="http://schemas.microsoft.com/office/word/2010/wordprocessingShape" mc:Ignorable="w14 w15 w16se wp14">
+<w:document xmlns:wpc="http://schemas.microsoft.com/office/word/2010/wordprocessingCanvas" xmlns:cx="http://schemas.microsoft.com/office/drawing/2014/chartex" xmlns:cx1="http://schemas.microsoft.com/office/drawing/2015/9/8/chartex" xmlns:cx2="http://schemas.microsoft.com/office/drawing/2015/10/21/chartex" xmlns:cx3="http://schemas.microsoft.com/office/drawing/2016/5/9/chartex" xmlns:cx4="http://schemas.microsoft.com/office/drawing/2016/5/10/chartex" xmlns:cx5="http://schemas.microsoft.com/office/drawing/2016/5/11/chartex" xmlns:cx6="http://schemas.microsoft.com/office/drawing/2016/5/12/chartex" xmlns:cx7="http://schemas.microsoft.com/office/drawing/2016/5/13/chartex" xmlns:cx8="http://schemas.microsoft.com/office/drawing/2016/5/14/chartex" xmlns:mc="http://schemas.openxmlformats.org/markup-compatibility/2006" xmlns:aink="http://schemas.microsoft.com/office/drawing/2016/ink" xmlns:am3d="http://schemas.microsoft.com/office/drawing/2017/model3d" xmlns:o="urn:schemas-microsoft-com:office:office" xmlns:r="http://schemas.openxmlformats.org/officeDocument/2006/relationships" xmlns:m="http://schemas.openxmlformats.org/officeDocument/2006/math" xmlns:v="urn:schemas-microsoft-com:vml" xmlns:wp14="http://schemas.microsoft.com/office/word/2010/wordprocessingDrawing" xmlns:wp="http://schemas.openxmlformats.org/drawingml/2006/wordprocessingDrawing" xmlns:w10="urn:schemas-microsoft-com:office:word" xmlns:w="http://schemas.openxmlformats.org/wordprocessingml/2006/main" xmlns:w14="http://schemas.microsoft.com/office/word/2010/wordml" xmlns:w15="http://schemas.microsoft.com/office/word/2012/wordml" xmlns:w16cid="http://schemas.microsoft.com/office/word/2016/wordml/cid" xmlns:w16se="http://schemas.microsoft.com/office/word/2015/wordml/symex" xmlns:wpg="http://schemas.microsoft.com/office/word/2010/wordprocessingGroup" xmlns:wpi="http://schemas.microsoft.com/office/word/2010/wordprocessingInk" xmlns:wne="http://schemas.microsoft.com/office/word/2006/wordml" xmlns:wps="http://schemas.microsoft.com/office/word/2010/wordprocessingShape" mc:Ignorable="w14 w15 w16se w16cid wp14">
   <w:body>
     <w:p>
       <w:pPr>
@@ -194,7 +194,7 @@
                 <w:szCs w:val="22"/>
                 <w:lang w:val="en-GB"/>
               </w:rPr>
-              <w:t>p.</w:t>
+              <w:t>e.</w:t>
             </w:r>
             <w:r>
               <w:rPr>
@@ -215,18 +215,7 @@
                 <w:szCs w:val="22"/>
                 <w:lang w:val="en-GB"/>
               </w:rPr>
-              <w:t>+64 21</w:t>
-            </w:r>
-            <w:r>
-              <w:rPr>
-                <w:rFonts w:asciiTheme="minorHAnsi" w:eastAsia="Calibri" w:hAnsiTheme="minorHAnsi" w:cstheme="minorBidi"/>
-                <w:i/>
-                <w:color w:val="333333"/>
-                <w:sz w:val="22"/>
-                <w:szCs w:val="22"/>
-                <w:lang w:val="en-GB"/>
-              </w:rPr>
-              <w:t xml:space="preserve"> 124 2346</w:t>
+              <w:t>ndraguno@gmail.com</w:t>
             </w:r>
           </w:p>
         </w:tc>
@@ -258,28 +247,17 @@
                 <w:szCs w:val="22"/>
                 <w:lang w:val="en-GB"/>
               </w:rPr>
-              <w:t>e.</w:t>
+              <w:t xml:space="preserve">w. </w:t>
             </w:r>
             <w:r>
               <w:rPr>
                 <w:rFonts w:asciiTheme="minorHAnsi" w:eastAsia="Calibri" w:hAnsiTheme="minorHAnsi" w:cstheme="minorBidi"/>
                 <w:i/>
-                <w:color w:val="548DD4" w:themeColor="text2" w:themeTint="99"/>
-                <w:sz w:val="22"/>
-                <w:szCs w:val="22"/>
-                <w:lang w:val="en-GB"/>
-              </w:rPr>
-              <w:t xml:space="preserve"> </w:t>
-            </w:r>
-            <w:r>
-              <w:rPr>
-                <w:rFonts w:asciiTheme="minorHAnsi" w:eastAsia="Calibri" w:hAnsiTheme="minorHAnsi" w:cstheme="minorBidi"/>
-                <w:i/>
-                <w:sz w:val="22"/>
-                <w:szCs w:val="22"/>
-                <w:lang w:val="en-GB"/>
-              </w:rPr>
-              <w:t>ndraguno@gmail.com</w:t>
+                <w:sz w:val="22"/>
+                <w:szCs w:val="22"/>
+                <w:lang w:val="en-GB"/>
+              </w:rPr>
+              <w:t>ndragunow.nz</w:t>
             </w:r>
           </w:p>
         </w:tc>
@@ -311,17 +289,18 @@
                 <w:szCs w:val="22"/>
                 <w:lang w:val="en-GB"/>
               </w:rPr>
-              <w:t xml:space="preserve">w. </w:t>
+              <w:t>p.</w:t>
             </w:r>
             <w:r>
               <w:rPr>
                 <w:rFonts w:asciiTheme="minorHAnsi" w:eastAsia="Calibri" w:hAnsiTheme="minorHAnsi" w:cstheme="minorBidi"/>
                 <w:i/>
-                <w:sz w:val="22"/>
-                <w:szCs w:val="22"/>
-                <w:lang w:val="en-GB"/>
-              </w:rPr>
-              <w:t>n</w:t>
+                <w:color w:val="548DD4" w:themeColor="text2" w:themeTint="99"/>
+                <w:sz w:val="22"/>
+                <w:szCs w:val="22"/>
+                <w:lang w:val="en-GB"/>
+              </w:rPr>
+              <w:t xml:space="preserve"> </w:t>
             </w:r>
             <w:r>
               <w:rPr>
@@ -331,7 +310,18 @@
                 <w:szCs w:val="22"/>
                 <w:lang w:val="en-GB"/>
               </w:rPr>
-              <w:t>dragunow.nz</w:t>
+              <w:t>+64 21</w:t>
+            </w:r>
+            <w:r>
+              <w:rPr>
+                <w:rFonts w:asciiTheme="minorHAnsi" w:eastAsia="Calibri" w:hAnsiTheme="minorHAnsi" w:cstheme="minorBidi"/>
+                <w:i/>
+                <w:color w:val="333333"/>
+                <w:sz w:val="22"/>
+                <w:szCs w:val="22"/>
+                <w:lang w:val="en-GB"/>
+              </w:rPr>
+              <w:t xml:space="preserve"> 124 2346</w:t>
             </w:r>
           </w:p>
         </w:tc>
@@ -342,6 +332,7 @@
         <w:spacing w:beforeLines="80" w:before="192"/>
         <w:rPr>
           <w:rFonts w:asciiTheme="minorHAnsi" w:eastAsia="Calibri" w:hAnsiTheme="minorHAnsi" w:cstheme="minorBidi"/>
+          <w:position w:val="1"/>
           <w:sz w:val="22"/>
           <w:szCs w:val="22"/>
           <w:lang w:val="en-GB"/>
@@ -435,27 +426,7 @@
           <w:szCs w:val="22"/>
           <w:lang w:val="en-GB"/>
         </w:rPr>
-        <w:t>nterprise-level server solutions, and custom ETL workflows. Proven under</w:t>
-      </w:r>
-      <w:r>
-        <w:rPr>
-          <w:rFonts w:asciiTheme="minorHAnsi" w:eastAsia="Calibri" w:hAnsiTheme="minorHAnsi" w:cstheme="minorBidi"/>
-          <w:position w:val="1"/>
-          <w:sz w:val="22"/>
-          <w:szCs w:val="22"/>
-          <w:lang w:val="en-GB"/>
-        </w:rPr>
-        <w:t>s</w:t>
-      </w:r>
-      <w:r>
-        <w:rPr>
-          <w:rFonts w:asciiTheme="minorHAnsi" w:eastAsia="Calibri" w:hAnsiTheme="minorHAnsi" w:cstheme="minorBidi"/>
-          <w:position w:val="1"/>
-          <w:sz w:val="22"/>
-          <w:szCs w:val="22"/>
-          <w:lang w:val="en-GB"/>
-        </w:rPr>
-        <w:t>tanding of the data lifecycle,</w:t>
+        <w:t xml:space="preserve">nterprise-level server </w:t>
       </w:r>
       <w:bookmarkStart w:id="0" w:name="_GoBack"/>
       <w:bookmarkEnd w:id="0"/>
@@ -467,7 +438,7 @@
           <w:szCs w:val="22"/>
           <w:lang w:val="en-GB"/>
         </w:rPr>
-        <w:t xml:space="preserve"> f</w:t>
+        <w:t xml:space="preserve">solutions, and custom ETL workflows. Proven </w:t>
       </w:r>
       <w:r>
         <w:rPr>
@@ -477,7 +448,7 @@
           <w:szCs w:val="22"/>
           <w:lang w:val="en-GB"/>
         </w:rPr>
-        <w:t xml:space="preserve">rom </w:t>
+        <w:t>understanding</w:t>
       </w:r>
       <w:r>
         <w:rPr>
@@ -487,7 +458,97 @@
           <w:szCs w:val="22"/>
           <w:lang w:val="en-GB"/>
         </w:rPr>
-        <w:t xml:space="preserve">warehousing, analysing, and transforming inputs to presenting the results via modern JavaScript web applications. </w:t>
+        <w:t xml:space="preserve"> of the </w:t>
+      </w:r>
+      <w:r>
+        <w:rPr>
+          <w:rFonts w:asciiTheme="minorHAnsi" w:eastAsia="Calibri" w:hAnsiTheme="minorHAnsi" w:cstheme="minorBidi"/>
+          <w:position w:val="1"/>
+          <w:sz w:val="22"/>
+          <w:szCs w:val="22"/>
+          <w:lang w:val="en-GB"/>
+        </w:rPr>
+        <w:t>data lifecycle from warehous</w:t>
+      </w:r>
+      <w:r>
+        <w:rPr>
+          <w:rFonts w:asciiTheme="minorHAnsi" w:eastAsia="Calibri" w:hAnsiTheme="minorHAnsi" w:cstheme="minorBidi"/>
+          <w:position w:val="1"/>
+          <w:sz w:val="22"/>
+          <w:szCs w:val="22"/>
+          <w:lang w:val="en-GB"/>
+        </w:rPr>
+        <w:t>ing</w:t>
+      </w:r>
+      <w:r>
+        <w:rPr>
+          <w:rFonts w:asciiTheme="minorHAnsi" w:eastAsia="Calibri" w:hAnsiTheme="minorHAnsi" w:cstheme="minorBidi"/>
+          <w:position w:val="1"/>
+          <w:sz w:val="22"/>
+          <w:szCs w:val="22"/>
+          <w:lang w:val="en-GB"/>
+        </w:rPr>
+        <w:t>, transforming, and analysing</w:t>
+      </w:r>
+      <w:r>
+        <w:rPr>
+          <w:rFonts w:asciiTheme="minorHAnsi" w:eastAsia="Calibri" w:hAnsiTheme="minorHAnsi" w:cstheme="minorBidi"/>
+          <w:position w:val="1"/>
+          <w:sz w:val="22"/>
+          <w:szCs w:val="22"/>
+          <w:lang w:val="en-GB"/>
+        </w:rPr>
+        <w:t xml:space="preserve"> </w:t>
+      </w:r>
+      <w:r>
+        <w:rPr>
+          <w:rFonts w:asciiTheme="minorHAnsi" w:eastAsia="Calibri" w:hAnsiTheme="minorHAnsi" w:cstheme="minorBidi"/>
+          <w:position w:val="1"/>
+          <w:sz w:val="22"/>
+          <w:szCs w:val="22"/>
+          <w:lang w:val="en-GB"/>
+        </w:rPr>
+        <w:t>inputs</w:t>
+      </w:r>
+      <w:r>
+        <w:rPr>
+          <w:rFonts w:asciiTheme="minorHAnsi" w:eastAsia="Calibri" w:hAnsiTheme="minorHAnsi" w:cstheme="minorBidi"/>
+          <w:position w:val="1"/>
+          <w:sz w:val="22"/>
+          <w:szCs w:val="22"/>
+          <w:lang w:val="en-GB"/>
+        </w:rPr>
+        <w:t xml:space="preserve"> to presenting results via </w:t>
+      </w:r>
+      <w:r>
+        <w:rPr>
+          <w:rFonts w:asciiTheme="minorHAnsi" w:eastAsia="Calibri" w:hAnsiTheme="minorHAnsi" w:cstheme="minorBidi"/>
+          <w:position w:val="1"/>
+          <w:sz w:val="22"/>
+          <w:szCs w:val="22"/>
+          <w:lang w:val="en-GB"/>
+        </w:rPr>
+        <w:t xml:space="preserve">modern web </w:t>
+      </w:r>
+      <w:r>
+        <w:rPr>
+          <w:rFonts w:asciiTheme="minorHAnsi" w:eastAsia="Calibri" w:hAnsiTheme="minorHAnsi" w:cstheme="minorBidi"/>
+          <w:position w:val="1"/>
+          <w:sz w:val="22"/>
+          <w:szCs w:val="22"/>
+          <w:lang w:val="en-GB"/>
+        </w:rPr>
+        <w:t>frameworks</w:t>
+      </w:r>
+      <w:r>
+        <w:rPr>
+          <w:rFonts w:asciiTheme="minorHAnsi" w:eastAsia="Calibri" w:hAnsiTheme="minorHAnsi" w:cstheme="minorBidi"/>
+          <w:position w:val="1"/>
+          <w:sz w:val="22"/>
+          <w:szCs w:val="22"/>
+          <w:lang w:val="en-GB"/>
+        </w:rPr>
+        <w:t xml:space="preserve">. </w:t>
       </w:r>
     </w:p>
     <w:p>
@@ -795,49 +856,15 @@
                 <w:lang w:val="en-GB"/>
               </w:rPr>
             </w:pPr>
-            <w:proofErr w:type="spellStart"/>
-            <w:r>
-              <w:rPr>
-                <w:rFonts w:asciiTheme="minorHAnsi" w:eastAsia="Calibri" w:hAnsiTheme="minorHAnsi" w:cstheme="minorHAnsi"/>
-                <w:position w:val="1"/>
-                <w:sz w:val="22"/>
-                <w:szCs w:val="22"/>
-                <w:lang w:val="en-GB"/>
-              </w:rPr>
-              <w:t>Esri</w:t>
-            </w:r>
-            <w:proofErr w:type="spellEnd"/>
-            <w:r>
-              <w:rPr>
-                <w:rFonts w:asciiTheme="minorHAnsi" w:eastAsia="Calibri" w:hAnsiTheme="minorHAnsi" w:cstheme="minorHAnsi"/>
-                <w:position w:val="1"/>
-                <w:sz w:val="22"/>
-                <w:szCs w:val="22"/>
-                <w:lang w:val="en-GB"/>
-              </w:rPr>
-              <w:t xml:space="preserve"> </w:t>
-            </w:r>
-            <w:proofErr w:type="spellStart"/>
-            <w:r>
-              <w:rPr>
-                <w:rFonts w:asciiTheme="minorHAnsi" w:eastAsia="Calibri" w:hAnsiTheme="minorHAnsi" w:cstheme="minorHAnsi"/>
-                <w:position w:val="1"/>
-                <w:sz w:val="22"/>
-                <w:szCs w:val="22"/>
-                <w:lang w:val="en-GB"/>
-              </w:rPr>
-              <w:t>ArcPy</w:t>
-            </w:r>
-            <w:proofErr w:type="spellEnd"/>
-            <w:r>
-              <w:rPr>
-                <w:rFonts w:asciiTheme="minorHAnsi" w:eastAsia="Calibri" w:hAnsiTheme="minorHAnsi" w:cstheme="minorHAnsi"/>
-                <w:position w:val="1"/>
-                <w:sz w:val="22"/>
-                <w:szCs w:val="22"/>
-                <w:lang w:val="en-GB"/>
-              </w:rPr>
-              <w:t xml:space="preserve"> &amp; JavaScript APIs 3 &amp; 4</w:t>
+            <w:r>
+              <w:rPr>
+                <w:rFonts w:asciiTheme="minorHAnsi" w:eastAsia="Calibri" w:hAnsiTheme="minorHAnsi" w:cstheme="minorHAnsi"/>
+                <w:position w:val="1"/>
+                <w:sz w:val="22"/>
+                <w:szCs w:val="22"/>
+                <w:lang w:val="en-GB"/>
+              </w:rPr>
+              <w:t>Esri ArcPy &amp; JavaScript APIs 3 &amp; 4</w:t>
             </w:r>
           </w:p>
           <w:p>
@@ -1173,36 +1200,18 @@
               </w:rPr>
               <w:t xml:space="preserve">Node.js + </w:t>
             </w:r>
-            <w:r>
-              <w:rPr>
-                <w:rFonts w:asciiTheme="minorHAnsi" w:eastAsia="Calibri" w:hAnsiTheme="minorHAnsi" w:cstheme="minorHAnsi"/>
-                <w:position w:val="1"/>
-                <w:sz w:val="22"/>
-                <w:szCs w:val="22"/>
-                <w:lang w:val="en-GB"/>
-              </w:rPr>
-              <w:t>npm, w</w:t>
-            </w:r>
-            <w:r>
-              <w:rPr>
-                <w:rFonts w:asciiTheme="minorHAnsi" w:eastAsia="Calibri" w:hAnsiTheme="minorHAnsi" w:cstheme="minorHAnsi"/>
-                <w:position w:val="1"/>
-                <w:sz w:val="22"/>
-                <w:szCs w:val="22"/>
-                <w:lang w:val="en-GB"/>
-              </w:rPr>
-              <w:t>ebp</w:t>
-            </w:r>
-            <w:r>
-              <w:rPr>
-                <w:rFonts w:asciiTheme="minorHAnsi" w:eastAsia="Calibri" w:hAnsiTheme="minorHAnsi" w:cstheme="minorHAnsi"/>
-                <w:position w:val="1"/>
-                <w:sz w:val="22"/>
-                <w:szCs w:val="22"/>
-                <w:lang w:val="en-GB"/>
-              </w:rPr>
-              <w:t>ack</w:t>
-            </w:r>
+            <w:proofErr w:type="spellStart"/>
+            <w:r>
+              <w:rPr>
+                <w:rFonts w:asciiTheme="minorHAnsi" w:eastAsia="Calibri" w:hAnsiTheme="minorHAnsi" w:cstheme="minorHAnsi"/>
+                <w:position w:val="1"/>
+                <w:sz w:val="22"/>
+                <w:szCs w:val="22"/>
+                <w:lang w:val="en-GB"/>
+              </w:rPr>
+              <w:t>npm</w:t>
+            </w:r>
+            <w:proofErr w:type="spellEnd"/>
           </w:p>
         </w:tc>
       </w:tr>
@@ -1374,7 +1383,6 @@
                 <w:lang w:val="en-GB"/>
               </w:rPr>
             </w:pPr>
-            <w:proofErr w:type="spellStart"/>
             <w:r>
               <w:rPr>
                 <w:rFonts w:asciiTheme="minorHAnsi" w:eastAsia="Calibri" w:hAnsiTheme="minorHAnsi" w:cstheme="minorHAnsi"/>
@@ -1386,7 +1394,6 @@
               </w:rPr>
               <w:t>Abley</w:t>
             </w:r>
-            <w:proofErr w:type="spellEnd"/>
             <w:r>
               <w:rPr>
                 <w:rFonts w:asciiTheme="minorHAnsi" w:eastAsia="Calibri" w:hAnsiTheme="minorHAnsi" w:cstheme="minorHAnsi"/>
@@ -1396,7 +1403,7 @@
                 <w:szCs w:val="22"/>
                 <w:lang w:val="en-GB"/>
               </w:rPr>
-              <w:t xml:space="preserve"> Ltd.</w:t>
+              <w:t xml:space="preserve"> Christchurch</w:t>
             </w:r>
           </w:p>
         </w:tc>
@@ -1426,7 +1433,18 @@
                 <w:szCs w:val="22"/>
                 <w:lang w:val="en-GB"/>
               </w:rPr>
-              <w:t>May 18 – Present</w:t>
+              <w:t>April 18</w:t>
+            </w:r>
+            <w:r>
+              <w:rPr>
+                <w:rFonts w:asciiTheme="minorHAnsi" w:eastAsia="Calibri" w:hAnsiTheme="minorHAnsi" w:cstheme="minorHAnsi"/>
+                <w:b/>
+                <w:position w:val="1"/>
+                <w:sz w:val="22"/>
+                <w:szCs w:val="22"/>
+                <w:lang w:val="en-GB"/>
+              </w:rPr>
+              <w:t xml:space="preserve"> – Present</w:t>
             </w:r>
           </w:p>
         </w:tc>
@@ -1447,13 +1465,287 @@
               <w:spacing w:beforeLines="50" w:before="120" w:afterLines="20" w:after="48"/>
               <w:rPr>
                 <w:rFonts w:asciiTheme="minorHAnsi" w:eastAsia="Calibri" w:hAnsiTheme="minorHAnsi" w:cstheme="minorHAnsi"/>
-                <w:b/>
+                <w:bCs/>
                 <w:position w:val="1"/>
                 <w:sz w:val="22"/>
                 <w:szCs w:val="22"/>
                 <w:lang w:val="en-GB"/>
               </w:rPr>
             </w:pPr>
+            <w:r>
+              <w:rPr>
+                <w:rFonts w:asciiTheme="minorHAnsi" w:eastAsia="Calibri" w:hAnsiTheme="minorHAnsi" w:cstheme="minorHAnsi"/>
+                <w:bCs/>
+                <w:position w:val="1"/>
+                <w:sz w:val="22"/>
+                <w:szCs w:val="22"/>
+                <w:lang w:val="en-GB"/>
+              </w:rPr>
+              <w:t>Grew a developer secondment into a technical lead position within a client</w:t>
+            </w:r>
+            <w:r>
+              <w:rPr>
+                <w:rFonts w:asciiTheme="minorHAnsi" w:eastAsia="Calibri" w:hAnsiTheme="minorHAnsi" w:cstheme="minorHAnsi"/>
+                <w:bCs/>
+                <w:position w:val="1"/>
+                <w:sz w:val="22"/>
+                <w:szCs w:val="22"/>
+                <w:lang w:val="en-GB"/>
+              </w:rPr>
+              <w:t>’s</w:t>
+            </w:r>
+            <w:r>
+              <w:rPr>
+                <w:rFonts w:asciiTheme="minorHAnsi" w:eastAsia="Calibri" w:hAnsiTheme="minorHAnsi" w:cstheme="minorHAnsi"/>
+                <w:bCs/>
+                <w:position w:val="1"/>
+                <w:sz w:val="22"/>
+                <w:szCs w:val="22"/>
+                <w:lang w:val="en-GB"/>
+              </w:rPr>
+              <w:t xml:space="preserve"> product team</w:t>
+            </w:r>
+          </w:p>
+          <w:p>
+            <w:pPr>
+              <w:pStyle w:val="ListParagraph"/>
+              <w:numPr>
+                <w:ilvl w:val="0"/>
+                <w:numId w:val="12"/>
+              </w:numPr>
+              <w:spacing w:beforeLines="50" w:before="120" w:afterLines="20" w:after="48"/>
+              <w:rPr>
+                <w:rFonts w:asciiTheme="minorHAnsi" w:eastAsia="Calibri" w:hAnsiTheme="minorHAnsi" w:cstheme="minorHAnsi"/>
+                <w:bCs/>
+                <w:position w:val="1"/>
+                <w:sz w:val="22"/>
+                <w:szCs w:val="22"/>
+                <w:lang w:val="en-GB"/>
+              </w:rPr>
+            </w:pPr>
+            <w:r>
+              <w:rPr>
+                <w:rFonts w:asciiTheme="minorHAnsi" w:eastAsia="Calibri" w:hAnsiTheme="minorHAnsi" w:cstheme="minorHAnsi"/>
+                <w:bCs/>
+                <w:position w:val="1"/>
+                <w:sz w:val="22"/>
+                <w:szCs w:val="22"/>
+                <w:lang w:val="en-GB"/>
+              </w:rPr>
+              <w:t>Wrote</w:t>
+            </w:r>
+            <w:r>
+              <w:rPr>
+                <w:rFonts w:asciiTheme="minorHAnsi" w:eastAsia="Calibri" w:hAnsiTheme="minorHAnsi" w:cstheme="minorHAnsi"/>
+                <w:bCs/>
+                <w:position w:val="1"/>
+                <w:sz w:val="22"/>
+                <w:szCs w:val="22"/>
+                <w:lang w:val="en-GB"/>
+              </w:rPr>
+              <w:t xml:space="preserve"> a suite of data-processing APIs </w:t>
+            </w:r>
+            <w:r>
+              <w:rPr>
+                <w:rFonts w:asciiTheme="minorHAnsi" w:eastAsia="Calibri" w:hAnsiTheme="minorHAnsi" w:cstheme="minorHAnsi"/>
+                <w:bCs/>
+                <w:position w:val="1"/>
+                <w:sz w:val="22"/>
+                <w:szCs w:val="22"/>
+                <w:lang w:val="en-GB"/>
+              </w:rPr>
+              <w:t xml:space="preserve">to enable a </w:t>
+            </w:r>
+            <w:r>
+              <w:rPr>
+                <w:rFonts w:asciiTheme="minorHAnsi" w:eastAsia="Calibri" w:hAnsiTheme="minorHAnsi" w:cstheme="minorHAnsi"/>
+                <w:bCs/>
+                <w:position w:val="1"/>
+                <w:sz w:val="22"/>
+                <w:szCs w:val="22"/>
+                <w:lang w:val="en-GB"/>
+              </w:rPr>
+              <w:t>nationwide</w:t>
+            </w:r>
+            <w:r>
+              <w:rPr>
+                <w:rFonts w:asciiTheme="minorHAnsi" w:eastAsia="Calibri" w:hAnsiTheme="minorHAnsi" w:cstheme="minorHAnsi"/>
+                <w:bCs/>
+                <w:position w:val="1"/>
+                <w:sz w:val="22"/>
+                <w:szCs w:val="22"/>
+                <w:lang w:val="en-GB"/>
+              </w:rPr>
+              <w:t xml:space="preserve"> mapping platform</w:t>
+            </w:r>
+          </w:p>
+          <w:p>
+            <w:pPr>
+              <w:pStyle w:val="ListParagraph"/>
+              <w:numPr>
+                <w:ilvl w:val="0"/>
+                <w:numId w:val="12"/>
+              </w:numPr>
+              <w:spacing w:beforeLines="50" w:before="120" w:afterLines="20" w:after="48"/>
+              <w:rPr>
+                <w:rFonts w:asciiTheme="minorHAnsi" w:eastAsia="Calibri" w:hAnsiTheme="minorHAnsi" w:cstheme="minorHAnsi"/>
+                <w:bCs/>
+                <w:position w:val="1"/>
+                <w:sz w:val="22"/>
+                <w:szCs w:val="22"/>
+                <w:lang w:val="en-GB"/>
+              </w:rPr>
+            </w:pPr>
+            <w:r>
+              <w:rPr>
+                <w:rFonts w:asciiTheme="minorHAnsi" w:eastAsia="Calibri" w:hAnsiTheme="minorHAnsi" w:cstheme="minorHAnsi"/>
+                <w:bCs/>
+                <w:position w:val="1"/>
+                <w:sz w:val="22"/>
+                <w:szCs w:val="22"/>
+                <w:lang w:val="en-GB"/>
+              </w:rPr>
+              <w:t>Created</w:t>
+            </w:r>
+            <w:r>
+              <w:rPr>
+                <w:rFonts w:asciiTheme="minorHAnsi" w:eastAsia="Calibri" w:hAnsiTheme="minorHAnsi" w:cstheme="minorHAnsi"/>
+                <w:bCs/>
+                <w:position w:val="1"/>
+                <w:sz w:val="22"/>
+                <w:szCs w:val="22"/>
+                <w:lang w:val="en-GB"/>
+              </w:rPr>
+              <w:t xml:space="preserve"> map-enabled websites </w:t>
+            </w:r>
+            <w:r>
+              <w:rPr>
+                <w:rFonts w:asciiTheme="minorHAnsi" w:eastAsia="Calibri" w:hAnsiTheme="minorHAnsi" w:cstheme="minorHAnsi"/>
+                <w:bCs/>
+                <w:position w:val="1"/>
+                <w:sz w:val="22"/>
+                <w:szCs w:val="22"/>
+                <w:lang w:val="en-GB"/>
+              </w:rPr>
+              <w:t>for consultancies, councils, and government departments</w:t>
+            </w:r>
+          </w:p>
+          <w:p>
+            <w:pPr>
+              <w:pStyle w:val="ListParagraph"/>
+              <w:numPr>
+                <w:ilvl w:val="0"/>
+                <w:numId w:val="12"/>
+              </w:numPr>
+              <w:spacing w:beforeLines="50" w:before="120" w:afterLines="20" w:after="48"/>
+              <w:rPr>
+                <w:rFonts w:asciiTheme="minorHAnsi" w:eastAsia="Calibri" w:hAnsiTheme="minorHAnsi" w:cstheme="minorHAnsi"/>
+                <w:bCs/>
+                <w:position w:val="1"/>
+                <w:sz w:val="22"/>
+                <w:szCs w:val="22"/>
+                <w:lang w:val="en-GB"/>
+              </w:rPr>
+            </w:pPr>
+            <w:r>
+              <w:rPr>
+                <w:rFonts w:asciiTheme="minorHAnsi" w:eastAsia="Calibri" w:hAnsiTheme="minorHAnsi" w:cstheme="minorHAnsi"/>
+                <w:bCs/>
+                <w:position w:val="1"/>
+                <w:sz w:val="22"/>
+                <w:szCs w:val="22"/>
+                <w:lang w:val="en-GB"/>
+              </w:rPr>
+              <w:t xml:space="preserve">Performed </w:t>
+            </w:r>
+            <w:r>
+              <w:rPr>
+                <w:rFonts w:asciiTheme="minorHAnsi" w:eastAsia="Calibri" w:hAnsiTheme="minorHAnsi" w:cstheme="minorHAnsi"/>
+                <w:bCs/>
+                <w:position w:val="1"/>
+                <w:sz w:val="22"/>
+                <w:szCs w:val="22"/>
+                <w:lang w:val="en-GB"/>
+              </w:rPr>
+              <w:t xml:space="preserve">Agile </w:t>
+            </w:r>
+            <w:r>
+              <w:rPr>
+                <w:rFonts w:asciiTheme="minorHAnsi" w:eastAsia="Calibri" w:hAnsiTheme="minorHAnsi" w:cstheme="minorHAnsi"/>
+                <w:bCs/>
+                <w:position w:val="1"/>
+                <w:sz w:val="22"/>
+                <w:szCs w:val="22"/>
+                <w:lang w:val="en-GB"/>
+              </w:rPr>
+              <w:t>and</w:t>
+            </w:r>
+            <w:r>
+              <w:rPr>
+                <w:rFonts w:asciiTheme="minorHAnsi" w:eastAsia="Calibri" w:hAnsiTheme="minorHAnsi" w:cstheme="minorHAnsi"/>
+                <w:bCs/>
+                <w:position w:val="1"/>
+                <w:sz w:val="22"/>
+                <w:szCs w:val="22"/>
+                <w:lang w:val="en-GB"/>
+              </w:rPr>
+              <w:t xml:space="preserve"> Scrum </w:t>
+            </w:r>
+            <w:r>
+              <w:rPr>
+                <w:rFonts w:asciiTheme="minorHAnsi" w:eastAsia="Calibri" w:hAnsiTheme="minorHAnsi" w:cstheme="minorHAnsi"/>
+                <w:bCs/>
+                <w:position w:val="1"/>
+                <w:sz w:val="22"/>
+                <w:szCs w:val="22"/>
+                <w:lang w:val="en-GB"/>
+              </w:rPr>
+              <w:t xml:space="preserve">internally and </w:t>
+            </w:r>
+            <w:r>
+              <w:rPr>
+                <w:rFonts w:asciiTheme="minorHAnsi" w:eastAsia="Calibri" w:hAnsiTheme="minorHAnsi" w:cstheme="minorHAnsi"/>
+                <w:bCs/>
+                <w:position w:val="1"/>
+                <w:sz w:val="22"/>
+                <w:szCs w:val="22"/>
+                <w:lang w:val="en-GB"/>
+              </w:rPr>
+              <w:t>within</w:t>
+            </w:r>
+            <w:r>
+              <w:rPr>
+                <w:rFonts w:asciiTheme="minorHAnsi" w:eastAsia="Calibri" w:hAnsiTheme="minorHAnsi" w:cstheme="minorHAnsi"/>
+                <w:bCs/>
+                <w:position w:val="1"/>
+                <w:sz w:val="22"/>
+                <w:szCs w:val="22"/>
+                <w:lang w:val="en-GB"/>
+              </w:rPr>
+              <w:t xml:space="preserve"> a project team </w:t>
+            </w:r>
+            <w:r>
+              <w:rPr>
+                <w:rFonts w:asciiTheme="minorHAnsi" w:eastAsia="Calibri" w:hAnsiTheme="minorHAnsi" w:cstheme="minorHAnsi"/>
+                <w:bCs/>
+                <w:position w:val="1"/>
+                <w:sz w:val="22"/>
+                <w:szCs w:val="22"/>
+                <w:lang w:val="en-GB"/>
+              </w:rPr>
+              <w:t>of</w:t>
+            </w:r>
+            <w:r>
+              <w:rPr>
+                <w:rFonts w:asciiTheme="minorHAnsi" w:eastAsia="Calibri" w:hAnsiTheme="minorHAnsi" w:cstheme="minorHAnsi"/>
+                <w:bCs/>
+                <w:position w:val="1"/>
+                <w:sz w:val="22"/>
+                <w:szCs w:val="22"/>
+                <w:lang w:val="en-GB"/>
+              </w:rPr>
+              <w:t xml:space="preserve"> four external consultancies</w:t>
+            </w:r>
           </w:p>
         </w:tc>
       </w:tr>
@@ -1512,7 +1804,7 @@
                 <w:szCs w:val="22"/>
                 <w:lang w:val="en-GB"/>
               </w:rPr>
-              <w:t>Interp</w:t>
+              <w:t>Interpret Geospatial Solutions</w:t>
             </w:r>
             <w:r>
               <w:rPr>
@@ -1523,9 +1815,8 @@
                 <w:szCs w:val="22"/>
                 <w:lang w:val="en-GB"/>
               </w:rPr>
-              <w:t xml:space="preserve">ret Geospatial Solutions (now </w:t>
-            </w:r>
-            <w:proofErr w:type="spellStart"/>
+              <w:t xml:space="preserve"> </w:t>
+            </w:r>
             <w:r>
               <w:rPr>
                 <w:rFonts w:asciiTheme="minorHAnsi" w:eastAsia="Calibri" w:hAnsiTheme="minorHAnsi" w:cstheme="minorHAnsi"/>
@@ -1535,30 +1826,7 @@
                 <w:szCs w:val="22"/>
                 <w:lang w:val="en-GB"/>
               </w:rPr>
-              <w:t>Abley</w:t>
-            </w:r>
-            <w:proofErr w:type="spellEnd"/>
-            <w:r>
-              <w:rPr>
-                <w:rFonts w:asciiTheme="minorHAnsi" w:eastAsia="Calibri" w:hAnsiTheme="minorHAnsi" w:cstheme="minorHAnsi"/>
-                <w:b/>
-                <w:position w:val="1"/>
-                <w:sz w:val="22"/>
-                <w:szCs w:val="22"/>
-                <w:lang w:val="en-GB"/>
-              </w:rPr>
-              <w:t xml:space="preserve"> Ltd.</w:t>
-            </w:r>
-            <w:r>
-              <w:rPr>
-                <w:rFonts w:asciiTheme="minorHAnsi" w:eastAsia="Calibri" w:hAnsiTheme="minorHAnsi" w:cstheme="minorHAnsi"/>
-                <w:b/>
-                <w:position w:val="1"/>
-                <w:sz w:val="22"/>
-                <w:szCs w:val="22"/>
-                <w:lang w:val="en-GB"/>
-              </w:rPr>
-              <w:t>)</w:t>
+              <w:t>(Abley) Auckland</w:t>
             </w:r>
           </w:p>
         </w:tc>
@@ -1596,53 +1864,196 @@
       <w:tr>
         <w:tc>
           <w:tcPr>
-            <w:tcW w:w="3483" w:type="dxa"/>
+            <w:tcW w:w="10450" w:type="dxa"/>
+            <w:gridSpan w:val="3"/>
           </w:tcPr>
           <w:p>
             <w:pPr>
               <w:pStyle w:val="ListParagraph"/>
               <w:numPr>
                 <w:ilvl w:val="0"/>
-                <w:numId w:val="12"/>
+                <w:numId w:val="15"/>
               </w:numPr>
               <w:spacing w:beforeLines="50" w:before="120" w:afterLines="20" w:after="48"/>
               <w:rPr>
                 <w:rFonts w:asciiTheme="minorHAnsi" w:eastAsia="Calibri" w:hAnsiTheme="minorHAnsi" w:cstheme="minorHAnsi"/>
+                <w:bCs/>
                 <w:position w:val="1"/>
                 <w:sz w:val="22"/>
                 <w:szCs w:val="22"/>
                 <w:lang w:val="en-GB"/>
               </w:rPr>
             </w:pPr>
+            <w:r>
+              <w:rPr>
+                <w:rFonts w:asciiTheme="minorHAnsi" w:eastAsia="Calibri" w:hAnsiTheme="minorHAnsi" w:cstheme="minorHAnsi"/>
+                <w:bCs/>
+                <w:position w:val="1"/>
+                <w:sz w:val="22"/>
+                <w:szCs w:val="22"/>
+                <w:lang w:val="en-GB"/>
+              </w:rPr>
+              <w:t>Sole</w:t>
+            </w:r>
+            <w:r>
+              <w:rPr>
+                <w:rFonts w:asciiTheme="minorHAnsi" w:eastAsia="Calibri" w:hAnsiTheme="minorHAnsi" w:cstheme="minorHAnsi"/>
+                <w:bCs/>
+                <w:position w:val="1"/>
+                <w:sz w:val="22"/>
+                <w:szCs w:val="22"/>
+                <w:lang w:val="en-GB"/>
+              </w:rPr>
+              <w:t xml:space="preserve"> developer of </w:t>
+            </w:r>
+            <w:r>
+              <w:rPr>
+                <w:rFonts w:asciiTheme="minorHAnsi" w:eastAsia="Calibri" w:hAnsiTheme="minorHAnsi" w:cstheme="minorHAnsi"/>
+                <w:bCs/>
+                <w:position w:val="1"/>
+                <w:sz w:val="22"/>
+                <w:szCs w:val="22"/>
+                <w:lang w:val="en-GB"/>
+              </w:rPr>
+              <w:t>marketing websites for</w:t>
+            </w:r>
+            <w:r>
+              <w:rPr>
+                <w:rFonts w:asciiTheme="minorHAnsi" w:eastAsia="Calibri" w:hAnsiTheme="minorHAnsi" w:cstheme="minorHAnsi"/>
+                <w:bCs/>
+                <w:position w:val="1"/>
+                <w:sz w:val="22"/>
+                <w:szCs w:val="22"/>
+                <w:lang w:val="en-GB"/>
+              </w:rPr>
+              <w:t xml:space="preserve"> core</w:t>
+            </w:r>
+            <w:r>
+              <w:rPr>
+                <w:rFonts w:asciiTheme="minorHAnsi" w:eastAsia="Calibri" w:hAnsiTheme="minorHAnsi" w:cstheme="minorHAnsi"/>
+                <w:bCs/>
+                <w:position w:val="1"/>
+                <w:sz w:val="22"/>
+                <w:szCs w:val="22"/>
+                <w:lang w:val="en-GB"/>
+              </w:rPr>
+              <w:t xml:space="preserve"> product and project teams</w:t>
+            </w:r>
           </w:p>
-        </w:tc>
-        <w:tc>
-          <w:tcPr>
-            <w:tcW w:w="4876" w:type="dxa"/>
-          </w:tcPr>
           <w:p>
             <w:pPr>
+              <w:pStyle w:val="ListParagraph"/>
+              <w:numPr>
+                <w:ilvl w:val="0"/>
+                <w:numId w:val="15"/>
+              </w:numPr>
               <w:spacing w:beforeLines="50" w:before="120" w:afterLines="20" w:after="48"/>
               <w:rPr>
                 <w:rFonts w:asciiTheme="minorHAnsi" w:eastAsia="Calibri" w:hAnsiTheme="minorHAnsi" w:cstheme="minorHAnsi"/>
-                <w:b/>
+                <w:bCs/>
                 <w:position w:val="1"/>
                 <w:sz w:val="22"/>
                 <w:szCs w:val="22"/>
                 <w:lang w:val="en-GB"/>
               </w:rPr>
             </w:pPr>
+            <w:r>
+              <w:rPr>
+                <w:rFonts w:asciiTheme="minorHAnsi" w:eastAsia="Calibri" w:hAnsiTheme="minorHAnsi" w:cstheme="minorHAnsi"/>
+                <w:bCs/>
+                <w:position w:val="1"/>
+                <w:sz w:val="22"/>
+                <w:szCs w:val="22"/>
+                <w:lang w:val="en-GB"/>
+              </w:rPr>
+              <w:t>Automated</w:t>
+            </w:r>
+            <w:r>
+              <w:rPr>
+                <w:rFonts w:asciiTheme="minorHAnsi" w:eastAsia="Calibri" w:hAnsiTheme="minorHAnsi" w:cstheme="minorHAnsi"/>
+                <w:bCs/>
+                <w:position w:val="1"/>
+                <w:sz w:val="22"/>
+                <w:szCs w:val="22"/>
+                <w:lang w:val="en-GB"/>
+              </w:rPr>
+              <w:t xml:space="preserve"> </w:t>
+            </w:r>
+            <w:r>
+              <w:rPr>
+                <w:rFonts w:asciiTheme="minorHAnsi" w:eastAsia="Calibri" w:hAnsiTheme="minorHAnsi" w:cstheme="minorHAnsi"/>
+                <w:bCs/>
+                <w:position w:val="1"/>
+                <w:sz w:val="22"/>
+                <w:szCs w:val="22"/>
+                <w:lang w:val="en-GB"/>
+              </w:rPr>
+              <w:t>testing</w:t>
+            </w:r>
+            <w:r>
+              <w:rPr>
+                <w:rFonts w:asciiTheme="minorHAnsi" w:eastAsia="Calibri" w:hAnsiTheme="minorHAnsi" w:cstheme="minorHAnsi"/>
+                <w:bCs/>
+                <w:position w:val="1"/>
+                <w:sz w:val="22"/>
+                <w:szCs w:val="22"/>
+                <w:lang w:val="en-GB"/>
+              </w:rPr>
+              <w:t xml:space="preserve"> with Selenium (C#)</w:t>
+            </w:r>
           </w:p>
-        </w:tc>
-        <w:tc>
-          <w:tcPr>
-            <w:tcW w:w="2091" w:type="dxa"/>
-          </w:tcPr>
           <w:p>
             <w:pPr>
+              <w:pStyle w:val="ListParagraph"/>
+              <w:numPr>
+                <w:ilvl w:val="0"/>
+                <w:numId w:val="15"/>
+              </w:numPr>
               <w:spacing w:beforeLines="50" w:before="120" w:afterLines="20" w:after="48"/>
               <w:rPr>
                 <w:rFonts w:asciiTheme="minorHAnsi" w:eastAsia="Calibri" w:hAnsiTheme="minorHAnsi" w:cstheme="minorHAnsi"/>
+                <w:bCs/>
+                <w:position w:val="1"/>
+                <w:sz w:val="22"/>
+                <w:szCs w:val="22"/>
+                <w:lang w:val="en-GB"/>
+              </w:rPr>
+            </w:pPr>
+            <w:r>
+              <w:rPr>
+                <w:rFonts w:asciiTheme="minorHAnsi" w:eastAsia="Calibri" w:hAnsiTheme="minorHAnsi" w:cstheme="minorHAnsi"/>
+                <w:bCs/>
+                <w:position w:val="1"/>
+                <w:sz w:val="22"/>
+                <w:szCs w:val="22"/>
+                <w:lang w:val="en-GB"/>
+              </w:rPr>
+              <w:t xml:space="preserve">Developed a native Android mapping application with Kotlin and </w:t>
+            </w:r>
+            <w:proofErr w:type="spellStart"/>
+            <w:r>
+              <w:rPr>
+                <w:rFonts w:asciiTheme="minorHAnsi" w:eastAsia="Calibri" w:hAnsiTheme="minorHAnsi" w:cstheme="minorHAnsi"/>
+                <w:bCs/>
+                <w:position w:val="1"/>
+                <w:sz w:val="22"/>
+                <w:szCs w:val="22"/>
+                <w:lang w:val="en-GB"/>
+              </w:rPr>
+              <w:t>Mapbox</w:t>
+            </w:r>
+            <w:proofErr w:type="spellEnd"/>
+          </w:p>
+          <w:p>
+            <w:pPr>
+              <w:pStyle w:val="ListParagraph"/>
+              <w:numPr>
+                <w:ilvl w:val="0"/>
+                <w:numId w:val="15"/>
+              </w:numPr>
+              <w:spacing w:beforeLines="50" w:before="120" w:afterLines="20" w:after="48"/>
+              <w:rPr>
+                <w:rFonts w:asciiTheme="minorHAnsi" w:eastAsia="Calibri" w:hAnsiTheme="minorHAnsi" w:cstheme="minorHAnsi"/>
                 <w:b/>
                 <w:position w:val="1"/>
                 <w:sz w:val="22"/>
@@ -1650,6 +2061,68 @@
                 <w:lang w:val="en-GB"/>
               </w:rPr>
             </w:pPr>
+            <w:r>
+              <w:rPr>
+                <w:rFonts w:asciiTheme="minorHAnsi" w:eastAsia="Calibri" w:hAnsiTheme="minorHAnsi" w:cstheme="minorHAnsi"/>
+                <w:bCs/>
+                <w:position w:val="1"/>
+                <w:sz w:val="22"/>
+                <w:szCs w:val="22"/>
+                <w:lang w:val="en-GB"/>
+              </w:rPr>
+              <w:t xml:space="preserve">Research in accessibility, </w:t>
+            </w:r>
+            <w:r>
+              <w:rPr>
+                <w:rFonts w:asciiTheme="minorHAnsi" w:eastAsia="Calibri" w:hAnsiTheme="minorHAnsi" w:cstheme="minorHAnsi"/>
+                <w:bCs/>
+                <w:position w:val="1"/>
+                <w:sz w:val="22"/>
+                <w:szCs w:val="22"/>
+                <w:lang w:val="en-GB"/>
+              </w:rPr>
+              <w:t>road safety</w:t>
+            </w:r>
+            <w:r>
+              <w:rPr>
+                <w:rFonts w:asciiTheme="minorHAnsi" w:eastAsia="Calibri" w:hAnsiTheme="minorHAnsi" w:cstheme="minorHAnsi"/>
+                <w:bCs/>
+                <w:position w:val="1"/>
+                <w:sz w:val="22"/>
+                <w:szCs w:val="22"/>
+                <w:lang w:val="en-GB"/>
+              </w:rPr>
+              <w:t>, and travel time metrics</w:t>
+            </w:r>
+          </w:p>
+          <w:p>
+            <w:pPr>
+              <w:pStyle w:val="ListParagraph"/>
+              <w:numPr>
+                <w:ilvl w:val="0"/>
+                <w:numId w:val="15"/>
+              </w:numPr>
+              <w:spacing w:beforeLines="50" w:before="120" w:afterLines="20" w:after="48"/>
+              <w:rPr>
+                <w:rFonts w:asciiTheme="minorHAnsi" w:eastAsia="Calibri" w:hAnsiTheme="minorHAnsi" w:cstheme="minorHAnsi"/>
+                <w:b/>
+                <w:position w:val="1"/>
+                <w:sz w:val="22"/>
+                <w:szCs w:val="22"/>
+                <w:lang w:val="en-GB"/>
+              </w:rPr>
+            </w:pPr>
+            <w:r>
+              <w:rPr>
+                <w:rFonts w:asciiTheme="minorHAnsi" w:eastAsia="Calibri" w:hAnsiTheme="minorHAnsi" w:cstheme="minorHAnsi"/>
+                <w:bCs/>
+                <w:position w:val="1"/>
+                <w:sz w:val="22"/>
+                <w:szCs w:val="22"/>
+                <w:lang w:val="en-GB"/>
+              </w:rPr>
+              <w:t>Designed and ran a nationwide accessibility analysis for the national transport agency</w:t>
+            </w:r>
           </w:p>
         </w:tc>
       </w:tr>
@@ -2082,6 +2555,30 @@
         <w:spacing w:beforeLines="50" w:before="120" w:afterLines="20" w:after="48"/>
         <w:rPr>
           <w:rFonts w:asciiTheme="minorHAnsi" w:eastAsia="Calibri" w:hAnsiTheme="minorHAnsi" w:cstheme="minorHAnsi"/>
+          <w:iCs/>
+          <w:position w:val="1"/>
+          <w:sz w:val="22"/>
+          <w:szCs w:val="22"/>
+          <w:lang w:val="en-GB"/>
+        </w:rPr>
+      </w:pPr>
+      <w:r>
+        <w:rPr>
+          <w:rFonts w:asciiTheme="minorHAnsi" w:eastAsia="Calibri" w:hAnsiTheme="minorHAnsi" w:cstheme="minorHAnsi"/>
+          <w:iCs/>
+          <w:position w:val="1"/>
+          <w:sz w:val="22"/>
+          <w:szCs w:val="22"/>
+          <w:lang w:val="en-GB"/>
+        </w:rPr>
+        <w:t xml:space="preserve">A set of map-enabled marketing sites for </w:t>
+      </w:r>
+    </w:p>
+    <w:p>
+      <w:pPr>
+        <w:spacing w:beforeLines="50" w:before="120" w:afterLines="20" w:after="48"/>
+        <w:rPr>
+          <w:rFonts w:asciiTheme="minorHAnsi" w:eastAsia="Calibri" w:hAnsiTheme="minorHAnsi" w:cstheme="minorHAnsi"/>
           <w:i/>
           <w:position w:val="1"/>
           <w:sz w:val="22"/>
@@ -2306,7 +2803,6 @@
         </w:rPr>
         <w:t xml:space="preserve">Spatial Analyst &amp; Developer   </w:t>
       </w:r>
-      <w:proofErr w:type="spellStart"/>
       <w:r>
         <w:rPr>
           <w:rFonts w:asciiTheme="minorHAnsi" w:eastAsia="Calibri" w:hAnsiTheme="minorHAnsi" w:cstheme="minorHAnsi"/>
@@ -2318,7 +2814,6 @@
         </w:rPr>
         <w:t>Abley</w:t>
       </w:r>
-      <w:proofErr w:type="spellEnd"/>
       <w:r>
         <w:rPr>
           <w:rFonts w:asciiTheme="minorHAnsi" w:eastAsia="Calibri" w:hAnsiTheme="minorHAnsi" w:cstheme="minorHAnsi"/>
@@ -2600,33 +3095,7 @@
           <w:szCs w:val="22"/>
           <w:lang w:val="en-GB"/>
         </w:rPr>
-        <w:t>Interpret Geospatial Solutions (</w:t>
-      </w:r>
-      <w:proofErr w:type="spellStart"/>
-      <w:r>
-        <w:rPr>
-          <w:rFonts w:asciiTheme="minorHAnsi" w:eastAsia="Calibri" w:hAnsiTheme="minorHAnsi" w:cstheme="minorHAnsi"/>
-          <w:b/>
-          <w:i/>
-          <w:position w:val="1"/>
-          <w:sz w:val="22"/>
-          <w:szCs w:val="22"/>
-          <w:lang w:val="en-GB"/>
-        </w:rPr>
-        <w:t>Abley</w:t>
-      </w:r>
-      <w:proofErr w:type="spellEnd"/>
-      <w:r>
-        <w:rPr>
-          <w:rFonts w:asciiTheme="minorHAnsi" w:eastAsia="Calibri" w:hAnsiTheme="minorHAnsi" w:cstheme="minorHAnsi"/>
-          <w:b/>
-          <w:i/>
-          <w:position w:val="1"/>
-          <w:sz w:val="22"/>
-          <w:szCs w:val="22"/>
-          <w:lang w:val="en-GB"/>
-        </w:rPr>
-        <w:t>)</w:t>
+        <w:t>Interpret Geospatial Solutions (Abley)</w:t>
       </w:r>
       <w:r>
         <w:rPr>
@@ -2730,51 +3199,7 @@
           <w:szCs w:val="22"/>
           <w:lang w:val="en-GB"/>
         </w:rPr>
-        <w:t xml:space="preserve">Produced custom and cloud-hosted </w:t>
-      </w:r>
-      <w:proofErr w:type="spellStart"/>
-      <w:r>
-        <w:rPr>
-          <w:rFonts w:asciiTheme="minorHAnsi" w:eastAsia="Calibri" w:hAnsiTheme="minorHAnsi" w:cstheme="minorHAnsi"/>
-          <w:position w:val="1"/>
-          <w:sz w:val="22"/>
-          <w:szCs w:val="22"/>
-          <w:lang w:val="en-GB"/>
-        </w:rPr>
-        <w:t>Esri</w:t>
-      </w:r>
-      <w:proofErr w:type="spellEnd"/>
-      <w:r>
-        <w:rPr>
-          <w:rFonts w:asciiTheme="minorHAnsi" w:eastAsia="Calibri" w:hAnsiTheme="minorHAnsi" w:cstheme="minorHAnsi"/>
-          <w:position w:val="1"/>
-          <w:sz w:val="22"/>
-          <w:szCs w:val="22"/>
-          <w:lang w:val="en-GB"/>
-        </w:rPr>
-        <w:t xml:space="preserve"> tools: Story Maps, Collector for ArcGIS, Web </w:t>
-      </w:r>
-      <w:proofErr w:type="spellStart"/>
-      <w:r>
-        <w:rPr>
-          <w:rFonts w:asciiTheme="minorHAnsi" w:eastAsia="Calibri" w:hAnsiTheme="minorHAnsi" w:cstheme="minorHAnsi"/>
-          <w:position w:val="1"/>
-          <w:sz w:val="22"/>
-          <w:szCs w:val="22"/>
-          <w:lang w:val="en-GB"/>
-        </w:rPr>
-        <w:t>AppBuilder</w:t>
-      </w:r>
-      <w:proofErr w:type="spellEnd"/>
-      <w:r>
-        <w:rPr>
-          <w:rFonts w:asciiTheme="minorHAnsi" w:eastAsia="Calibri" w:hAnsiTheme="minorHAnsi" w:cstheme="minorHAnsi"/>
-          <w:position w:val="1"/>
-          <w:sz w:val="22"/>
-          <w:szCs w:val="22"/>
-          <w:lang w:val="en-GB"/>
-        </w:rPr>
-        <w:t>, etc.</w:t>
+        <w:t>Produced custom and cloud-hosted Esri tools: Story Maps, Collector for ArcGIS, Web AppBuilder, etc.</w:t>
       </w:r>
     </w:p>
     <w:p>
@@ -2803,7 +3228,7 @@
 </file>
 
 <file path=word/endnotes.xml><?xml version="1.0" encoding="utf-8"?>
-<w:endnotes xmlns:wpc="http://schemas.microsoft.com/office/word/2010/wordprocessingCanvas" xmlns:cx="http://schemas.microsoft.com/office/drawing/2014/chartex" xmlns:mc="http://schemas.openxmlformats.org/markup-compatibility/2006" xmlns:o="urn:schemas-microsoft-com:office:office" xmlns:r="http://schemas.openxmlformats.org/officeDocument/2006/relationships" xmlns:m="http://schemas.openxmlformats.org/officeDocument/2006/math" xmlns:v="urn:schemas-microsoft-com:vml" xmlns:wp14="http://schemas.microsoft.com/office/word/2010/wordprocessingDrawing" xmlns:wp="http://schemas.openxmlformats.org/drawingml/2006/wordprocessingDrawing" xmlns:w10="urn:schemas-microsoft-com:office:word" xmlns:w="http://schemas.openxmlformats.org/wordprocessingml/2006/main" xmlns:w14="http://schemas.microsoft.com/office/word/2010/wordml" xmlns:w15="http://schemas.microsoft.com/office/word/2012/wordml" xmlns:w16se="http://schemas.microsoft.com/office/word/2015/wordml/symex" xmlns:wpg="http://schemas.microsoft.com/office/word/2010/wordprocessingGroup" xmlns:wpi="http://schemas.microsoft.com/office/word/2010/wordprocessingInk" xmlns:wne="http://schemas.microsoft.com/office/word/2006/wordml" xmlns:wps="http://schemas.microsoft.com/office/word/2010/wordprocessingShape" mc:Ignorable="w14 w15 w16se wp14">
+<w:endnotes xmlns:wpc="http://schemas.microsoft.com/office/word/2010/wordprocessingCanvas" xmlns:cx="http://schemas.microsoft.com/office/drawing/2014/chartex" xmlns:cx1="http://schemas.microsoft.com/office/drawing/2015/9/8/chartex" xmlns:cx2="http://schemas.microsoft.com/office/drawing/2015/10/21/chartex" xmlns:cx3="http://schemas.microsoft.com/office/drawing/2016/5/9/chartex" xmlns:cx4="http://schemas.microsoft.com/office/drawing/2016/5/10/chartex" xmlns:cx5="http://schemas.microsoft.com/office/drawing/2016/5/11/chartex" xmlns:cx6="http://schemas.microsoft.com/office/drawing/2016/5/12/chartex" xmlns:cx7="http://schemas.microsoft.com/office/drawing/2016/5/13/chartex" xmlns:cx8="http://schemas.microsoft.com/office/drawing/2016/5/14/chartex" xmlns:mc="http://schemas.openxmlformats.org/markup-compatibility/2006" xmlns:aink="http://schemas.microsoft.com/office/drawing/2016/ink" xmlns:am3d="http://schemas.microsoft.com/office/drawing/2017/model3d" xmlns:o="urn:schemas-microsoft-com:office:office" xmlns:r="http://schemas.openxmlformats.org/officeDocument/2006/relationships" xmlns:m="http://schemas.openxmlformats.org/officeDocument/2006/math" xmlns:v="urn:schemas-microsoft-com:vml" xmlns:wp14="http://schemas.microsoft.com/office/word/2010/wordprocessingDrawing" xmlns:wp="http://schemas.openxmlformats.org/drawingml/2006/wordprocessingDrawing" xmlns:w10="urn:schemas-microsoft-com:office:word" xmlns:w="http://schemas.openxmlformats.org/wordprocessingml/2006/main" xmlns:w14="http://schemas.microsoft.com/office/word/2010/wordml" xmlns:w15="http://schemas.microsoft.com/office/word/2012/wordml" xmlns:w16cid="http://schemas.microsoft.com/office/word/2016/wordml/cid" xmlns:w16se="http://schemas.microsoft.com/office/word/2015/wordml/symex" xmlns:wpg="http://schemas.microsoft.com/office/word/2010/wordprocessingGroup" xmlns:wpi="http://schemas.microsoft.com/office/word/2010/wordprocessingInk" xmlns:wne="http://schemas.microsoft.com/office/word/2006/wordml" xmlns:wps="http://schemas.microsoft.com/office/word/2010/wordprocessingShape" mc:Ignorable="w14 w15 w16se w16cid wp14">
   <w:endnote w:type="separator" w:id="-1">
     <w:p>
       <w:r>
@@ -2822,7 +3247,7 @@
 </file>
 
 <file path=word/footnotes.xml><?xml version="1.0" encoding="utf-8"?>
-<w:footnotes xmlns:wpc="http://schemas.microsoft.com/office/word/2010/wordprocessingCanvas" xmlns:cx="http://schemas.microsoft.com/office/drawing/2014/chartex" xmlns:mc="http://schemas.openxmlformats.org/markup-compatibility/2006" xmlns:o="urn:schemas-microsoft-com:office:office" xmlns:r="http://schemas.openxmlformats.org/officeDocument/2006/relationships" xmlns:m="http://schemas.openxmlformats.org/officeDocument/2006/math" xmlns:v="urn:schemas-microsoft-com:vml" xmlns:wp14="http://schemas.microsoft.com/office/word/2010/wordprocessingDrawing" xmlns:wp="http://schemas.openxmlformats.org/drawingml/2006/wordprocessingDrawing" xmlns:w10="urn:schemas-microsoft-com:office:word" xmlns:w="http://schemas.openxmlformats.org/wordprocessingml/2006/main" xmlns:w14="http://schemas.microsoft.com/office/word/2010/wordml" xmlns:w15="http://schemas.microsoft.com/office/word/2012/wordml" xmlns:w16se="http://schemas.microsoft.com/office/word/2015/wordml/symex" xmlns:wpg="http://schemas.microsoft.com/office/word/2010/wordprocessingGroup" xmlns:wpi="http://schemas.microsoft.com/office/word/2010/wordprocessingInk" xmlns:wne="http://schemas.microsoft.com/office/word/2006/wordml" xmlns:wps="http://schemas.microsoft.com/office/word/2010/wordprocessingShape" mc:Ignorable="w14 w15 w16se wp14">
+<w:footnotes xmlns:wpc="http://schemas.microsoft.com/office/word/2010/wordprocessingCanvas" xmlns:cx="http://schemas.microsoft.com/office/drawing/2014/chartex" xmlns:cx1="http://schemas.microsoft.com/office/drawing/2015/9/8/chartex" xmlns:cx2="http://schemas.microsoft.com/office/drawing/2015/10/21/chartex" xmlns:cx3="http://schemas.microsoft.com/office/drawing/2016/5/9/chartex" xmlns:cx4="http://schemas.microsoft.com/office/drawing/2016/5/10/chartex" xmlns:cx5="http://schemas.microsoft.com/office/drawing/2016/5/11/chartex" xmlns:cx6="http://schemas.microsoft.com/office/drawing/2016/5/12/chartex" xmlns:cx7="http://schemas.microsoft.com/office/drawing/2016/5/13/chartex" xmlns:cx8="http://schemas.microsoft.com/office/drawing/2016/5/14/chartex" xmlns:mc="http://schemas.openxmlformats.org/markup-compatibility/2006" xmlns:aink="http://schemas.microsoft.com/office/drawing/2016/ink" xmlns:am3d="http://schemas.microsoft.com/office/drawing/2017/model3d" xmlns:o="urn:schemas-microsoft-com:office:office" xmlns:r="http://schemas.openxmlformats.org/officeDocument/2006/relationships" xmlns:m="http://schemas.openxmlformats.org/officeDocument/2006/math" xmlns:v="urn:schemas-microsoft-com:vml" xmlns:wp14="http://schemas.microsoft.com/office/word/2010/wordprocessingDrawing" xmlns:wp="http://schemas.openxmlformats.org/drawingml/2006/wordprocessingDrawing" xmlns:w10="urn:schemas-microsoft-com:office:word" xmlns:w="http://schemas.openxmlformats.org/wordprocessingml/2006/main" xmlns:w14="http://schemas.microsoft.com/office/word/2010/wordml" xmlns:w15="http://schemas.microsoft.com/office/word/2012/wordml" xmlns:w16cid="http://schemas.microsoft.com/office/word/2016/wordml/cid" xmlns:w16se="http://schemas.microsoft.com/office/word/2015/wordml/symex" xmlns:wpg="http://schemas.microsoft.com/office/word/2010/wordprocessingGroup" xmlns:wpi="http://schemas.microsoft.com/office/word/2010/wordprocessingInk" xmlns:wne="http://schemas.microsoft.com/office/word/2006/wordml" xmlns:wps="http://schemas.microsoft.com/office/word/2010/wordprocessingShape" mc:Ignorable="w14 w15 w16se w16cid wp14">
   <w:footnote w:type="separator" w:id="-1">
     <w:p>
       <w:r>
@@ -2841,7 +3266,7 @@
 </file>
 
 <file path=word/header1.xml><?xml version="1.0" encoding="utf-8"?>
-<w:hdr xmlns:wpc="http://schemas.microsoft.com/office/word/2010/wordprocessingCanvas" xmlns:cx="http://schemas.microsoft.com/office/drawing/2014/chartex" xmlns:mc="http://schemas.openxmlformats.org/markup-compatibility/2006" xmlns:o="urn:schemas-microsoft-com:office:office" xmlns:r="http://schemas.openxmlformats.org/officeDocument/2006/relationships" xmlns:m="http://schemas.openxmlformats.org/officeDocument/2006/math" xmlns:v="urn:schemas-microsoft-com:vml" xmlns:wp14="http://schemas.microsoft.com/office/word/2010/wordprocessingDrawing" xmlns:wp="http://schemas.openxmlformats.org/drawingml/2006/wordprocessingDrawing" xmlns:w10="urn:schemas-microsoft-com:office:word" xmlns:w="http://schemas.openxmlformats.org/wordprocessingml/2006/main" xmlns:w14="http://schemas.microsoft.com/office/word/2010/wordml" xmlns:w15="http://schemas.microsoft.com/office/word/2012/wordml" xmlns:w16se="http://schemas.microsoft.com/office/word/2015/wordml/symex" xmlns:wpg="http://schemas.microsoft.com/office/word/2010/wordprocessingGroup" xmlns:wpi="http://schemas.microsoft.com/office/word/2010/wordprocessingInk" xmlns:wne="http://schemas.microsoft.com/office/word/2006/wordml" xmlns:wps="http://schemas.microsoft.com/office/word/2010/wordprocessingShape" mc:Ignorable="w14 w15 w16se wp14">
+<w:hdr xmlns:wpc="http://schemas.microsoft.com/office/word/2010/wordprocessingCanvas" xmlns:cx="http://schemas.microsoft.com/office/drawing/2014/chartex" xmlns:cx1="http://schemas.microsoft.com/office/drawing/2015/9/8/chartex" xmlns:cx2="http://schemas.microsoft.com/office/drawing/2015/10/21/chartex" xmlns:cx3="http://schemas.microsoft.com/office/drawing/2016/5/9/chartex" xmlns:cx4="http://schemas.microsoft.com/office/drawing/2016/5/10/chartex" xmlns:cx5="http://schemas.microsoft.com/office/drawing/2016/5/11/chartex" xmlns:cx6="http://schemas.microsoft.com/office/drawing/2016/5/12/chartex" xmlns:cx7="http://schemas.microsoft.com/office/drawing/2016/5/13/chartex" xmlns:cx8="http://schemas.microsoft.com/office/drawing/2016/5/14/chartex" xmlns:mc="http://schemas.openxmlformats.org/markup-compatibility/2006" xmlns:aink="http://schemas.microsoft.com/office/drawing/2016/ink" xmlns:am3d="http://schemas.microsoft.com/office/drawing/2017/model3d" xmlns:o="urn:schemas-microsoft-com:office:office" xmlns:r="http://schemas.openxmlformats.org/officeDocument/2006/relationships" xmlns:m="http://schemas.openxmlformats.org/officeDocument/2006/math" xmlns:v="urn:schemas-microsoft-com:vml" xmlns:wp14="http://schemas.microsoft.com/office/word/2010/wordprocessingDrawing" xmlns:wp="http://schemas.openxmlformats.org/drawingml/2006/wordprocessingDrawing" xmlns:w10="urn:schemas-microsoft-com:office:word" xmlns:w="http://schemas.openxmlformats.org/wordprocessingml/2006/main" xmlns:w14="http://schemas.microsoft.com/office/word/2010/wordml" xmlns:w15="http://schemas.microsoft.com/office/word/2012/wordml" xmlns:w16cid="http://schemas.microsoft.com/office/word/2016/wordml/cid" xmlns:w16se="http://schemas.microsoft.com/office/word/2015/wordml/symex" xmlns:wpg="http://schemas.microsoft.com/office/word/2010/wordprocessingGroup" xmlns:wpi="http://schemas.microsoft.com/office/word/2010/wordprocessingInk" xmlns:wne="http://schemas.microsoft.com/office/word/2006/wordml" xmlns:wps="http://schemas.microsoft.com/office/word/2010/wordprocessingShape" mc:Ignorable="w14 w15 w16se w16cid wp14">
   <w:p>
     <w:pPr>
       <w:pStyle w:val="Header"/>
@@ -2864,7 +3289,7 @@
 </file>
 
 <file path=word/numbering.xml><?xml version="1.0" encoding="utf-8"?>
-<w:numbering xmlns:wpc="http://schemas.microsoft.com/office/word/2010/wordprocessingCanvas" xmlns:cx="http://schemas.microsoft.com/office/drawing/2014/chartex" xmlns:mc="http://schemas.openxmlformats.org/markup-compatibility/2006" xmlns:o="urn:schemas-microsoft-com:office:office" xmlns:r="http://schemas.openxmlformats.org/officeDocument/2006/relationships" xmlns:m="http://schemas.openxmlformats.org/officeDocument/2006/math" xmlns:v="urn:schemas-microsoft-com:vml" xmlns:wp14="http://schemas.microsoft.com/office/word/2010/wordprocessingDrawing" xmlns:wp="http://schemas.openxmlformats.org/drawingml/2006/wordprocessingDrawing" xmlns:w10="urn:schemas-microsoft-com:office:word" xmlns:w="http://schemas.openxmlformats.org/wordprocessingml/2006/main" xmlns:w14="http://schemas.microsoft.com/office/word/2010/wordml" xmlns:w15="http://schemas.microsoft.com/office/word/2012/wordml" xmlns:w16se="http://schemas.microsoft.com/office/word/2015/wordml/symex" xmlns:wpg="http://schemas.microsoft.com/office/word/2010/wordprocessingGroup" xmlns:wpi="http://schemas.microsoft.com/office/word/2010/wordprocessingInk" xmlns:wne="http://schemas.microsoft.com/office/word/2006/wordml" xmlns:wps="http://schemas.microsoft.com/office/word/2010/wordprocessingShape" mc:Ignorable="w14 w15 w16se wp14">
+<w:numbering xmlns:wpc="http://schemas.microsoft.com/office/word/2010/wordprocessingCanvas" xmlns:cx="http://schemas.microsoft.com/office/drawing/2014/chartex" xmlns:cx1="http://schemas.microsoft.com/office/drawing/2015/9/8/chartex" xmlns:cx2="http://schemas.microsoft.com/office/drawing/2015/10/21/chartex" xmlns:cx3="http://schemas.microsoft.com/office/drawing/2016/5/9/chartex" xmlns:cx4="http://schemas.microsoft.com/office/drawing/2016/5/10/chartex" xmlns:cx5="http://schemas.microsoft.com/office/drawing/2016/5/11/chartex" xmlns:cx6="http://schemas.microsoft.com/office/drawing/2016/5/12/chartex" xmlns:cx7="http://schemas.microsoft.com/office/drawing/2016/5/13/chartex" xmlns:cx8="http://schemas.microsoft.com/office/drawing/2016/5/14/chartex" xmlns:mc="http://schemas.openxmlformats.org/markup-compatibility/2006" xmlns:aink="http://schemas.microsoft.com/office/drawing/2016/ink" xmlns:am3d="http://schemas.microsoft.com/office/drawing/2017/model3d" xmlns:o="urn:schemas-microsoft-com:office:office" xmlns:r="http://schemas.openxmlformats.org/officeDocument/2006/relationships" xmlns:m="http://schemas.openxmlformats.org/officeDocument/2006/math" xmlns:v="urn:schemas-microsoft-com:vml" xmlns:wp14="http://schemas.microsoft.com/office/word/2010/wordprocessingDrawing" xmlns:wp="http://schemas.openxmlformats.org/drawingml/2006/wordprocessingDrawing" xmlns:w10="urn:schemas-microsoft-com:office:word" xmlns:w="http://schemas.openxmlformats.org/wordprocessingml/2006/main" xmlns:w14="http://schemas.microsoft.com/office/word/2010/wordml" xmlns:w15="http://schemas.microsoft.com/office/word/2012/wordml" xmlns:w16cid="http://schemas.microsoft.com/office/word/2016/wordml/cid" xmlns:w16se="http://schemas.microsoft.com/office/word/2015/wordml/symex" xmlns:wpg="http://schemas.microsoft.com/office/word/2010/wordprocessingGroup" xmlns:wpi="http://schemas.microsoft.com/office/word/2010/wordprocessingInk" xmlns:wne="http://schemas.microsoft.com/office/word/2006/wordml" xmlns:wps="http://schemas.microsoft.com/office/word/2010/wordprocessingShape" mc:Ignorable="w14 w15 w16se w16cid wp14">
   <w:abstractNum w:abstractNumId="0" w15:restartNumberingAfterBreak="0">
     <w:nsid w:val="07987F31"/>
     <w:multiLevelType w:val="hybridMultilevel"/>
@@ -3093,6 +3518,233 @@
     </w:lvl>
   </w:abstractNum>
   <w:abstractNum w:abstractNumId="2" w15:restartNumberingAfterBreak="0">
+    <w:nsid w:val="1CF80CB3"/>
+    <w:multiLevelType w:val="hybridMultilevel"/>
+    <w:tmpl w:val="B45E1738"/>
+    <w:lvl w:ilvl="0" w:tplc="035E8700">
+      <w:start w:val="1"/>
+      <w:numFmt w:val="bullet"/>
+      <w:lvlText w:val=""/>
+      <w:lvlJc w:val="left"/>
+      <w:pPr>
+        <w:ind w:left="720" w:hanging="360"/>
+      </w:pPr>
+      <w:rPr>
+        <w:rFonts w:ascii="Symbol" w:hAnsi="Symbol" w:hint="default"/>
+        <w:color w:val="7391B4"/>
+      </w:rPr>
+    </w:lvl>
+    <w:lvl w:ilvl="1" w:tplc="14090003" w:tentative="1">
+      <w:start w:val="1"/>
+      <w:numFmt w:val="bullet"/>
+      <w:lvlText w:val="o"/>
+      <w:lvlJc w:val="left"/>
+      <w:pPr>
+        <w:ind w:left="1440" w:hanging="360"/>
+      </w:pPr>
+      <w:rPr>
+        <w:rFonts w:ascii="Courier New" w:hAnsi="Courier New" w:cs="Courier New" w:hint="default"/>
+      </w:rPr>
+    </w:lvl>
+    <w:lvl w:ilvl="2" w:tplc="14090005" w:tentative="1">
+      <w:start w:val="1"/>
+      <w:numFmt w:val="bullet"/>
+      <w:lvlText w:val=""/>
+      <w:lvlJc w:val="left"/>
+      <w:pPr>
+        <w:ind w:left="2160" w:hanging="360"/>
+      </w:pPr>
+      <w:rPr>
+        <w:rFonts w:ascii="Wingdings" w:hAnsi="Wingdings" w:hint="default"/>
+      </w:rPr>
+    </w:lvl>
+    <w:lvl w:ilvl="3" w:tplc="14090001" w:tentative="1">
+      <w:start w:val="1"/>
+      <w:numFmt w:val="bullet"/>
+      <w:lvlText w:val=""/>
+      <w:lvlJc w:val="left"/>
+      <w:pPr>
+        <w:ind w:left="2880" w:hanging="360"/>
+      </w:pPr>
+      <w:rPr>
+        <w:rFonts w:ascii="Symbol" w:hAnsi="Symbol" w:hint="default"/>
+      </w:rPr>
+    </w:lvl>
+    <w:lvl w:ilvl="4" w:tplc="14090003" w:tentative="1">
+      <w:start w:val="1"/>
+      <w:numFmt w:val="bullet"/>
+      <w:lvlText w:val="o"/>
+      <w:lvlJc w:val="left"/>
+      <w:pPr>
+        <w:ind w:left="3600" w:hanging="360"/>
+      </w:pPr>
+      <w:rPr>
+        <w:rFonts w:ascii="Courier New" w:hAnsi="Courier New" w:cs="Courier New" w:hint="default"/>
+      </w:rPr>
+    </w:lvl>
+    <w:lvl w:ilvl="5" w:tplc="14090005" w:tentative="1">
+      <w:start w:val="1"/>
+      <w:numFmt w:val="bullet"/>
+      <w:lvlText w:val=""/>
+      <w:lvlJc w:val="left"/>
+      <w:pPr>
+        <w:ind w:left="4320" w:hanging="360"/>
+      </w:pPr>
+      <w:rPr>
+        <w:rFonts w:ascii="Wingdings" w:hAnsi="Wingdings" w:hint="default"/>
+      </w:rPr>
+    </w:lvl>
+    <w:lvl w:ilvl="6" w:tplc="14090001" w:tentative="1">
+      <w:start w:val="1"/>
+      <w:numFmt w:val="bullet"/>
+      <w:lvlText w:val=""/>
+      <w:lvlJc w:val="left"/>
+      <w:pPr>
+        <w:ind w:left="5040" w:hanging="360"/>
+      </w:pPr>
+      <w:rPr>
+        <w:rFonts w:ascii="Symbol" w:hAnsi="Symbol" w:hint="default"/>
+      </w:rPr>
+    </w:lvl>
+    <w:lvl w:ilvl="7" w:tplc="14090003" w:tentative="1">
+      <w:start w:val="1"/>
+      <w:numFmt w:val="bullet"/>
+      <w:lvlText w:val="o"/>
+      <w:lvlJc w:val="left"/>
+      <w:pPr>
+        <w:ind w:left="5760" w:hanging="360"/>
+      </w:pPr>
+      <w:rPr>
+        <w:rFonts w:ascii="Courier New" w:hAnsi="Courier New" w:cs="Courier New" w:hint="default"/>
+      </w:rPr>
+    </w:lvl>
+    <w:lvl w:ilvl="8" w:tplc="14090005" w:tentative="1">
+      <w:start w:val="1"/>
+      <w:numFmt w:val="bullet"/>
+      <w:lvlText w:val=""/>
+      <w:lvlJc w:val="left"/>
+      <w:pPr>
+        <w:ind w:left="6480" w:hanging="360"/>
+      </w:pPr>
+      <w:rPr>
+        <w:rFonts w:ascii="Wingdings" w:hAnsi="Wingdings" w:hint="default"/>
+      </w:rPr>
+    </w:lvl>
+  </w:abstractNum>
+  <w:abstractNum w:abstractNumId="3" w15:restartNumberingAfterBreak="0">
+    <w:nsid w:val="260B3D68"/>
+    <w:multiLevelType w:val="hybridMultilevel"/>
+    <w:tmpl w:val="1848FA60"/>
+    <w:lvl w:ilvl="0" w:tplc="14090001">
+      <w:start w:val="1"/>
+      <w:numFmt w:val="bullet"/>
+      <w:lvlText w:val=""/>
+      <w:lvlJc w:val="left"/>
+      <w:pPr>
+        <w:ind w:left="720" w:hanging="360"/>
+      </w:pPr>
+      <w:rPr>
+        <w:rFonts w:ascii="Symbol" w:hAnsi="Symbol" w:hint="default"/>
+      </w:rPr>
+    </w:lvl>
+    <w:lvl w:ilvl="1" w:tplc="14090003" w:tentative="1">
+      <w:start w:val="1"/>
+      <w:numFmt w:val="bullet"/>
+      <w:lvlText w:val="o"/>
+      <w:lvlJc w:val="left"/>
+      <w:pPr>
+        <w:ind w:left="1440" w:hanging="360"/>
+      </w:pPr>
+      <w:rPr>
+        <w:rFonts w:ascii="Courier New" w:hAnsi="Courier New" w:cs="Courier New" w:hint="default"/>
+      </w:rPr>
+    </w:lvl>
+    <w:lvl w:ilvl="2" w:tplc="14090005" w:tentative="1">
+      <w:start w:val="1"/>
+      <w:numFmt w:val="bullet"/>
+      <w:lvlText w:val=""/>
+      <w:lvlJc w:val="left"/>
+      <w:pPr>
+        <w:ind w:left="2160" w:hanging="360"/>
+      </w:pPr>
+      <w:rPr>
+        <w:rFonts w:ascii="Wingdings" w:hAnsi="Wingdings" w:hint="default"/>
+      </w:rPr>
+    </w:lvl>
+    <w:lvl w:ilvl="3" w:tplc="14090001" w:tentative="1">
+      <w:start w:val="1"/>
+      <w:numFmt w:val="bullet"/>
+      <w:lvlText w:val=""/>
+      <w:lvlJc w:val="left"/>
+      <w:pPr>
+        <w:ind w:left="2880" w:hanging="360"/>
+      </w:pPr>
+      <w:rPr>
+        <w:rFonts w:ascii="Symbol" w:hAnsi="Symbol" w:hint="default"/>
+      </w:rPr>
+    </w:lvl>
+    <w:lvl w:ilvl="4" w:tplc="14090003" w:tentative="1">
+      <w:start w:val="1"/>
+      <w:numFmt w:val="bullet"/>
+      <w:lvlText w:val="o"/>
+      <w:lvlJc w:val="left"/>
+      <w:pPr>
+        <w:ind w:left="3600" w:hanging="360"/>
+      </w:pPr>
+      <w:rPr>
+        <w:rFonts w:ascii="Courier New" w:hAnsi="Courier New" w:cs="Courier New" w:hint="default"/>
+      </w:rPr>
+    </w:lvl>
+    <w:lvl w:ilvl="5" w:tplc="14090005" w:tentative="1">
+      <w:start w:val="1"/>
+      <w:numFmt w:val="bullet"/>
+      <w:lvlText w:val=""/>
+      <w:lvlJc w:val="left"/>
+      <w:pPr>
+        <w:ind w:left="4320" w:hanging="360"/>
+      </w:pPr>
+      <w:rPr>
+        <w:rFonts w:ascii="Wingdings" w:hAnsi="Wingdings" w:hint="default"/>
+      </w:rPr>
+    </w:lvl>
+    <w:lvl w:ilvl="6" w:tplc="14090001" w:tentative="1">
+      <w:start w:val="1"/>
+      <w:numFmt w:val="bullet"/>
+      <w:lvlText w:val=""/>
+      <w:lvlJc w:val="left"/>
+      <w:pPr>
+        <w:ind w:left="5040" w:hanging="360"/>
+      </w:pPr>
+      <w:rPr>
+        <w:rFonts w:ascii="Symbol" w:hAnsi="Symbol" w:hint="default"/>
+      </w:rPr>
+    </w:lvl>
+    <w:lvl w:ilvl="7" w:tplc="14090003" w:tentative="1">
+      <w:start w:val="1"/>
+      <w:numFmt w:val="bullet"/>
+      <w:lvlText w:val="o"/>
+      <w:lvlJc w:val="left"/>
+      <w:pPr>
+        <w:ind w:left="5760" w:hanging="360"/>
+      </w:pPr>
+      <w:rPr>
+        <w:rFonts w:ascii="Courier New" w:hAnsi="Courier New" w:cs="Courier New" w:hint="default"/>
+      </w:rPr>
+    </w:lvl>
+    <w:lvl w:ilvl="8" w:tplc="14090005" w:tentative="1">
+      <w:start w:val="1"/>
+      <w:numFmt w:val="bullet"/>
+      <w:lvlText w:val=""/>
+      <w:lvlJc w:val="left"/>
+      <w:pPr>
+        <w:ind w:left="6480" w:hanging="360"/>
+      </w:pPr>
+      <w:rPr>
+        <w:rFonts w:ascii="Wingdings" w:hAnsi="Wingdings" w:hint="default"/>
+      </w:rPr>
+    </w:lvl>
+  </w:abstractNum>
+  <w:abstractNum w:abstractNumId="4" w15:restartNumberingAfterBreak="0">
     <w:nsid w:val="2D281351"/>
     <w:multiLevelType w:val="hybridMultilevel"/>
     <w:tmpl w:val="78F82DD6"/>
@@ -3206,7 +3858,7 @@
       </w:rPr>
     </w:lvl>
   </w:abstractNum>
-  <w:abstractNum w:abstractNumId="3" w15:restartNumberingAfterBreak="0">
+  <w:abstractNum w:abstractNumId="5" w15:restartNumberingAfterBreak="0">
     <w:nsid w:val="2EE37EEE"/>
     <w:multiLevelType w:val="hybridMultilevel"/>
     <w:tmpl w:val="65BAEA56"/>
@@ -3319,7 +3971,7 @@
       </w:rPr>
     </w:lvl>
   </w:abstractNum>
-  <w:abstractNum w:abstractNumId="4" w15:restartNumberingAfterBreak="0">
+  <w:abstractNum w:abstractNumId="6" w15:restartNumberingAfterBreak="0">
     <w:nsid w:val="352B7068"/>
     <w:multiLevelType w:val="hybridMultilevel"/>
     <w:tmpl w:val="4E9051BC"/>
@@ -3433,7 +4085,7 @@
       </w:rPr>
     </w:lvl>
   </w:abstractNum>
-  <w:abstractNum w:abstractNumId="5" w15:restartNumberingAfterBreak="0">
+  <w:abstractNum w:abstractNumId="7" w15:restartNumberingAfterBreak="0">
     <w:nsid w:val="56222392"/>
     <w:multiLevelType w:val="hybridMultilevel"/>
     <w:tmpl w:val="C624CC04"/>
@@ -3546,7 +4198,7 @@
       </w:rPr>
     </w:lvl>
   </w:abstractNum>
-  <w:abstractNum w:abstractNumId="6" w15:restartNumberingAfterBreak="0">
+  <w:abstractNum w:abstractNumId="8" w15:restartNumberingAfterBreak="0">
     <w:nsid w:val="5FE75AF3"/>
     <w:multiLevelType w:val="multilevel"/>
     <w:tmpl w:val="C9567120"/>
@@ -3695,7 +4347,7 @@
       </w:rPr>
     </w:lvl>
   </w:abstractNum>
-  <w:abstractNum w:abstractNumId="7" w15:restartNumberingAfterBreak="0">
+  <w:abstractNum w:abstractNumId="9" w15:restartNumberingAfterBreak="0">
     <w:nsid w:val="60FF57B7"/>
     <w:multiLevelType w:val="multilevel"/>
     <w:tmpl w:val="B3C05DA4"/>
@@ -3844,7 +4496,7 @@
       </w:rPr>
     </w:lvl>
   </w:abstractNum>
-  <w:abstractNum w:abstractNumId="8" w15:restartNumberingAfterBreak="0">
+  <w:abstractNum w:abstractNumId="10" w15:restartNumberingAfterBreak="0">
     <w:nsid w:val="615A7A65"/>
     <w:multiLevelType w:val="hybridMultilevel"/>
     <w:tmpl w:val="B5F62FE6"/>
@@ -3957,7 +4609,7 @@
       </w:rPr>
     </w:lvl>
   </w:abstractNum>
-  <w:abstractNum w:abstractNumId="9" w15:restartNumberingAfterBreak="0">
+  <w:abstractNum w:abstractNumId="11" w15:restartNumberingAfterBreak="0">
     <w:nsid w:val="64AD069E"/>
     <w:multiLevelType w:val="hybridMultilevel"/>
     <w:tmpl w:val="174C3206"/>
@@ -4070,7 +4722,7 @@
       </w:rPr>
     </w:lvl>
   </w:abstractNum>
-  <w:abstractNum w:abstractNumId="10" w15:restartNumberingAfterBreak="0">
+  <w:abstractNum w:abstractNumId="12" w15:restartNumberingAfterBreak="0">
     <w:nsid w:val="6617519F"/>
     <w:multiLevelType w:val="multilevel"/>
     <w:tmpl w:val="25B26104"/>
@@ -4219,7 +4871,121 @@
       </w:rPr>
     </w:lvl>
   </w:abstractNum>
-  <w:abstractNum w:abstractNumId="11" w15:restartNumberingAfterBreak="0">
+  <w:abstractNum w:abstractNumId="13" w15:restartNumberingAfterBreak="0">
+    <w:nsid w:val="67491C15"/>
+    <w:multiLevelType w:val="hybridMultilevel"/>
+    <w:tmpl w:val="2BFCD3CC"/>
+    <w:lvl w:ilvl="0" w:tplc="035E8700">
+      <w:start w:val="1"/>
+      <w:numFmt w:val="bullet"/>
+      <w:lvlText w:val=""/>
+      <w:lvlJc w:val="left"/>
+      <w:pPr>
+        <w:ind w:left="720" w:hanging="360"/>
+      </w:pPr>
+      <w:rPr>
+        <w:rFonts w:ascii="Symbol" w:hAnsi="Symbol" w:hint="default"/>
+        <w:color w:val="7391B4"/>
+      </w:rPr>
+    </w:lvl>
+    <w:lvl w:ilvl="1" w:tplc="14090003" w:tentative="1">
+      <w:start w:val="1"/>
+      <w:numFmt w:val="bullet"/>
+      <w:lvlText w:val="o"/>
+      <w:lvlJc w:val="left"/>
+      <w:pPr>
+        <w:ind w:left="1440" w:hanging="360"/>
+      </w:pPr>
+      <w:rPr>
+        <w:rFonts w:ascii="Courier New" w:hAnsi="Courier New" w:cs="Courier New" w:hint="default"/>
+      </w:rPr>
+    </w:lvl>
+    <w:lvl w:ilvl="2" w:tplc="14090005" w:tentative="1">
+      <w:start w:val="1"/>
+      <w:numFmt w:val="bullet"/>
+      <w:lvlText w:val=""/>
+      <w:lvlJc w:val="left"/>
+      <w:pPr>
+        <w:ind w:left="2160" w:hanging="360"/>
+      </w:pPr>
+      <w:rPr>
+        <w:rFonts w:ascii="Wingdings" w:hAnsi="Wingdings" w:hint="default"/>
+      </w:rPr>
+    </w:lvl>
+    <w:lvl w:ilvl="3" w:tplc="14090001" w:tentative="1">
+      <w:start w:val="1"/>
+      <w:numFmt w:val="bullet"/>
+      <w:lvlText w:val=""/>
+      <w:lvlJc w:val="left"/>
+      <w:pPr>
+        <w:ind w:left="2880" w:hanging="360"/>
+      </w:pPr>
+      <w:rPr>
+        <w:rFonts w:ascii="Symbol" w:hAnsi="Symbol" w:hint="default"/>
+      </w:rPr>
+    </w:lvl>
+    <w:lvl w:ilvl="4" w:tplc="14090003" w:tentative="1">
+      <w:start w:val="1"/>
+      <w:numFmt w:val="bullet"/>
+      <w:lvlText w:val="o"/>
+      <w:lvlJc w:val="left"/>
+      <w:pPr>
+        <w:ind w:left="3600" w:hanging="360"/>
+      </w:pPr>
+      <w:rPr>
+        <w:rFonts w:ascii="Courier New" w:hAnsi="Courier New" w:cs="Courier New" w:hint="default"/>
+      </w:rPr>
+    </w:lvl>
+    <w:lvl w:ilvl="5" w:tplc="14090005" w:tentative="1">
+      <w:start w:val="1"/>
+      <w:numFmt w:val="bullet"/>
+      <w:lvlText w:val=""/>
+      <w:lvlJc w:val="left"/>
+      <w:pPr>
+        <w:ind w:left="4320" w:hanging="360"/>
+      </w:pPr>
+      <w:rPr>
+        <w:rFonts w:ascii="Wingdings" w:hAnsi="Wingdings" w:hint="default"/>
+      </w:rPr>
+    </w:lvl>
+    <w:lvl w:ilvl="6" w:tplc="14090001" w:tentative="1">
+      <w:start w:val="1"/>
+      <w:numFmt w:val="bullet"/>
+      <w:lvlText w:val=""/>
+      <w:lvlJc w:val="left"/>
+      <w:pPr>
+        <w:ind w:left="5040" w:hanging="360"/>
+      </w:pPr>
+      <w:rPr>
+        <w:rFonts w:ascii="Symbol" w:hAnsi="Symbol" w:hint="default"/>
+      </w:rPr>
+    </w:lvl>
+    <w:lvl w:ilvl="7" w:tplc="14090003" w:tentative="1">
+      <w:start w:val="1"/>
+      <w:numFmt w:val="bullet"/>
+      <w:lvlText w:val="o"/>
+      <w:lvlJc w:val="left"/>
+      <w:pPr>
+        <w:ind w:left="5760" w:hanging="360"/>
+      </w:pPr>
+      <w:rPr>
+        <w:rFonts w:ascii="Courier New" w:hAnsi="Courier New" w:cs="Courier New" w:hint="default"/>
+      </w:rPr>
+    </w:lvl>
+    <w:lvl w:ilvl="8" w:tplc="14090005" w:tentative="1">
+      <w:start w:val="1"/>
+      <w:numFmt w:val="bullet"/>
+      <w:lvlText w:val=""/>
+      <w:lvlJc w:val="left"/>
+      <w:pPr>
+        <w:ind w:left="6480" w:hanging="360"/>
+      </w:pPr>
+      <w:rPr>
+        <w:rFonts w:ascii="Wingdings" w:hAnsi="Wingdings" w:hint="default"/>
+      </w:rPr>
+    </w:lvl>
+  </w:abstractNum>
+  <w:abstractNum w:abstractNumId="14" w15:restartNumberingAfterBreak="0">
     <w:nsid w:val="77106464"/>
     <w:multiLevelType w:val="hybridMultilevel"/>
     <w:tmpl w:val="A6BA984C"/>
@@ -4333,46 +5099,55 @@
     </w:lvl>
   </w:abstractNum>
   <w:num w:numId="1">
-    <w:abstractNumId w:val="6"/>
+    <w:abstractNumId w:val="8"/>
   </w:num>
   <w:num w:numId="2">
+    <w:abstractNumId w:val="9"/>
+  </w:num>
+  <w:num w:numId="3">
+    <w:abstractNumId w:val="12"/>
+  </w:num>
+  <w:num w:numId="4">
+    <w:abstractNumId w:val="10"/>
+  </w:num>
+  <w:num w:numId="5">
+    <w:abstractNumId w:val="14"/>
+  </w:num>
+  <w:num w:numId="6">
+    <w:abstractNumId w:val="4"/>
+  </w:num>
+  <w:num w:numId="7">
     <w:abstractNumId w:val="7"/>
   </w:num>
-  <w:num w:numId="3">
-    <w:abstractNumId w:val="10"/>
-  </w:num>
-  <w:num w:numId="4">
-    <w:abstractNumId w:val="8"/>
-  </w:num>
-  <w:num w:numId="5">
+  <w:num w:numId="8">
     <w:abstractNumId w:val="11"/>
   </w:num>
-  <w:num w:numId="6">
-    <w:abstractNumId w:val="2"/>
-  </w:num>
-  <w:num w:numId="7">
+  <w:num w:numId="9">
     <w:abstractNumId w:val="5"/>
-  </w:num>
-  <w:num w:numId="8">
-    <w:abstractNumId w:val="9"/>
-  </w:num>
-  <w:num w:numId="9">
-    <w:abstractNumId w:val="3"/>
   </w:num>
   <w:num w:numId="10">
     <w:abstractNumId w:val="1"/>
   </w:num>
   <w:num w:numId="11">
-    <w:abstractNumId w:val="4"/>
+    <w:abstractNumId w:val="6"/>
   </w:num>
   <w:num w:numId="12">
     <w:abstractNumId w:val="0"/>
+  </w:num>
+  <w:num w:numId="13">
+    <w:abstractNumId w:val="3"/>
+  </w:num>
+  <w:num w:numId="14">
+    <w:abstractNumId w:val="2"/>
+  </w:num>
+  <w:num w:numId="15">
+    <w:abstractNumId w:val="13"/>
   </w:num>
 </w:numbering>
 </file>
 
 <file path=word/styles.xml><?xml version="1.0" encoding="utf-8"?>
-<w:styles xmlns:mc="http://schemas.openxmlformats.org/markup-compatibility/2006" xmlns:r="http://schemas.openxmlformats.org/officeDocument/2006/relationships" xmlns:w="http://schemas.openxmlformats.org/wordprocessingml/2006/main" xmlns:w14="http://schemas.microsoft.com/office/word/2010/wordml" xmlns:w15="http://schemas.microsoft.com/office/word/2012/wordml" xmlns:w16se="http://schemas.microsoft.com/office/word/2015/wordml/symex" mc:Ignorable="w14 w15 w16se">
+<w:styles xmlns:mc="http://schemas.openxmlformats.org/markup-compatibility/2006" xmlns:r="http://schemas.openxmlformats.org/officeDocument/2006/relationships" xmlns:w="http://schemas.openxmlformats.org/wordprocessingml/2006/main" xmlns:w14="http://schemas.microsoft.com/office/word/2010/wordml" xmlns:w15="http://schemas.microsoft.com/office/word/2012/wordml" xmlns:w16cid="http://schemas.microsoft.com/office/word/2016/wordml/cid" xmlns:w16se="http://schemas.microsoft.com/office/word/2015/wordml/symex" mc:Ignorable="w14 w15 w16se w16cid">
   <w:docDefaults>
     <w:rPrDefault>
       <w:rPr>
@@ -4388,7 +5163,7 @@
       </w:pPr>
     </w:pPrDefault>
   </w:docDefaults>
-  <w:latentStyles w:defLockedState="0" w:defUIPriority="99" w:defSemiHidden="0" w:defUnhideWhenUsed="0" w:defQFormat="0" w:count="371">
+  <w:latentStyles w:defLockedState="0" w:defUIPriority="99" w:defSemiHidden="0" w:defUnhideWhenUsed="0" w:defQFormat="0" w:count="376">
     <w:lsdException w:name="Normal" w:uiPriority="0" w:qFormat="1"/>
     <w:lsdException w:name="heading 1" w:uiPriority="9" w:qFormat="1"/>
     <w:lsdException w:name="heading 2" w:semiHidden="1" w:uiPriority="9" w:unhideWhenUsed="1" w:qFormat="1"/>
@@ -4494,7 +5269,6 @@
     <w:lsdException w:name="HTML Sample" w:semiHidden="1" w:unhideWhenUsed="1"/>
     <w:lsdException w:name="HTML Typewriter" w:semiHidden="1" w:unhideWhenUsed="1"/>
     <w:lsdException w:name="HTML Variable" w:semiHidden="1" w:unhideWhenUsed="1"/>
-    <w:lsdException w:name="Normal Table" w:semiHidden="1" w:unhideWhenUsed="1"/>
     <w:lsdException w:name="annotation subject" w:semiHidden="1" w:unhideWhenUsed="1"/>
     <w:lsdException w:name="No List" w:semiHidden="1" w:unhideWhenUsed="1"/>
     <w:lsdException w:name="Outline List 1" w:semiHidden="1" w:unhideWhenUsed="1"/>
@@ -4537,11 +5311,8 @@
     <w:lsdException w:name="Table Contemporary" w:semiHidden="1" w:unhideWhenUsed="1"/>
     <w:lsdException w:name="Table Elegant" w:semiHidden="1" w:unhideWhenUsed="1"/>
     <w:lsdException w:name="Table Professional" w:semiHidden="1" w:unhideWhenUsed="1"/>
-    <w:lsdException w:name="Table Subtle 1" w:semiHidden="1" w:unhideWhenUsed="1"/>
     <w:lsdException w:name="Table Subtle 2" w:semiHidden="1" w:unhideWhenUsed="1"/>
     <w:lsdException w:name="Table Web 1" w:semiHidden="1" w:unhideWhenUsed="1"/>
-    <w:lsdException w:name="Table Web 2" w:semiHidden="1" w:unhideWhenUsed="1"/>
-    <w:lsdException w:name="Table Web 3" w:semiHidden="1" w:unhideWhenUsed="1"/>
     <w:lsdException w:name="Balloon Text" w:semiHidden="1" w:unhideWhenUsed="1"/>
     <w:lsdException w:name="Table Grid" w:uiPriority="59"/>
     <w:lsdException w:name="Table Theme" w:semiHidden="1" w:unhideWhenUsed="1"/>
@@ -4760,6 +5531,11 @@
     <w:lsdException w:name="List Table 5 Dark Accent 6" w:uiPriority="50"/>
     <w:lsdException w:name="List Table 6 Colorful Accent 6" w:uiPriority="51"/>
     <w:lsdException w:name="List Table 7 Colorful Accent 6" w:uiPriority="52"/>
+    <w:lsdException w:name="Mention" w:semiHidden="1" w:unhideWhenUsed="1"/>
+    <w:lsdException w:name="Smart Hyperlink" w:semiHidden="1" w:unhideWhenUsed="1"/>
+    <w:lsdException w:name="Hashtag" w:semiHidden="1" w:unhideWhenUsed="1"/>
+    <w:lsdException w:name="Unresolved Mention" w:semiHidden="1" w:unhideWhenUsed="1"/>
+    <w:lsdException w:name="Smart Link" w:semiHidden="1" w:unhideWhenUsed="1"/>
   </w:latentStyles>
   <w:style w:type="paragraph" w:default="1" w:styleId="Normal">
     <w:name w:val="Normal"/>
@@ -5203,7 +5979,7 @@
 </file>
 
 <file path=customXml/itemProps1.xml><?xml version="1.0" encoding="utf-8"?>
-<ds:datastoreItem xmlns:ds="http://schemas.openxmlformats.org/officeDocument/2006/customXml" ds:itemID="{BAABF2F2-74D6-446D-A76E-7E5E31FC0C7B}">
+<ds:datastoreItem xmlns:ds="http://schemas.openxmlformats.org/officeDocument/2006/customXml" ds:itemID="{60C5F28E-6797-4A64-9ACA-DBC7D33E2C96}">
   <ds:schemaRefs>
     <ds:schemaRef ds:uri="http://schemas.openxmlformats.org/officeDocument/2006/bibliography"/>
   </ds:schemaRefs>

</xml_diff>

<commit_message>
Added marketing sites to the projects section.
</commit_message>
<xml_diff>
--- a/assets/files/nick_dragunow_cv.docx
+++ b/assets/files/nick_dragunow_cv.docx
@@ -426,7 +426,19 @@
           <w:szCs w:val="22"/>
           <w:lang w:val="en-GB"/>
         </w:rPr>
-        <w:t xml:space="preserve">nterprise-level server solutions, and custom ETL workflows. Proven </w:t>
+        <w:t>nterprise-level server solutions, and custom ETL workfl</w:t>
+      </w:r>
+      <w:bookmarkStart w:id="0" w:name="_GoBack"/>
+      <w:bookmarkEnd w:id="0"/>
+      <w:r>
+        <w:rPr>
+          <w:rFonts w:asciiTheme="minorHAnsi" w:eastAsia="Calibri" w:hAnsiTheme="minorHAnsi" w:cstheme="minorBidi"/>
+          <w:position w:val="1"/>
+          <w:sz w:val="22"/>
+          <w:szCs w:val="22"/>
+          <w:lang w:val="en-GB"/>
+        </w:rPr>
+        <w:t xml:space="preserve">ows. Proven </w:t>
       </w:r>
       <w:r>
         <w:rPr>
@@ -1198,6 +1210,7 @@
               </w:rPr>
               <w:t xml:space="preserve">Node.js + </w:t>
             </w:r>
+            <w:proofErr w:type="spellStart"/>
             <w:r>
               <w:rPr>
                 <w:rFonts w:asciiTheme="minorHAnsi" w:eastAsia="Calibri" w:hAnsiTheme="minorHAnsi" w:cstheme="minorHAnsi"/>
@@ -1208,6 +1221,7 @@
               </w:rPr>
               <w:t>npm</w:t>
             </w:r>
+            <w:proofErr w:type="spellEnd"/>
           </w:p>
         </w:tc>
       </w:tr>
@@ -1681,7 +1695,7 @@
                 <w:szCs w:val="22"/>
                 <w:lang w:val="en-GB"/>
               </w:rPr>
-              <w:t>Oversaw</w:t>
+              <w:t>Oversaw graduate</w:t>
             </w:r>
             <w:r>
               <w:rPr>
@@ -1692,7 +1706,7 @@
                 <w:szCs w:val="22"/>
                 <w:lang w:val="en-GB"/>
               </w:rPr>
-              <w:t xml:space="preserve"> graduate</w:t>
+              <w:t xml:space="preserve"> upskilling</w:t>
             </w:r>
             <w:r>
               <w:rPr>
@@ -1703,29 +1717,7 @@
                 <w:szCs w:val="22"/>
                 <w:lang w:val="en-GB"/>
               </w:rPr>
-              <w:t xml:space="preserve"> upskilling</w:t>
-            </w:r>
-            <w:r>
-              <w:rPr>
-                <w:rFonts w:asciiTheme="minorHAnsi" w:eastAsia="Calibri" w:hAnsiTheme="minorHAnsi" w:cstheme="minorHAnsi"/>
-                <w:bCs/>
-                <w:position w:val="1"/>
-                <w:sz w:val="22"/>
-                <w:szCs w:val="22"/>
-                <w:lang w:val="en-GB"/>
-              </w:rPr>
-              <w:t xml:space="preserve"> &amp; worked </w:t>
-            </w:r>
-            <w:r>
-              <w:rPr>
-                <w:rFonts w:asciiTheme="minorHAnsi" w:eastAsia="Calibri" w:hAnsiTheme="minorHAnsi" w:cstheme="minorHAnsi"/>
-                <w:bCs/>
-                <w:position w:val="1"/>
-                <w:sz w:val="22"/>
-                <w:szCs w:val="22"/>
-                <w:lang w:val="en-GB"/>
-              </w:rPr>
-              <w:t>within multi-disciplinary teams</w:t>
+              <w:t xml:space="preserve"> &amp; worked within multi-disciplinary teams</w:t>
             </w:r>
           </w:p>
           <w:p>
@@ -1765,7 +1757,7 @@
                 <w:szCs w:val="22"/>
                 <w:lang w:val="en-GB"/>
               </w:rPr>
-              <w:t>with</w:t>
+              <w:t>involving</w:t>
             </w:r>
             <w:r>
               <w:rPr>
@@ -2638,8 +2630,6 @@
           <w:t>ndragunow.nz</w:t>
         </w:r>
       </w:hyperlink>
-      <w:bookmarkStart w:id="0" w:name="_GoBack"/>
-      <w:bookmarkEnd w:id="0"/>
     </w:p>
     <w:p>
       <w:pPr>
@@ -2658,7 +2648,7 @@
       <w:headerReference w:type="default" r:id="rId9"/>
       <w:type w:val="continuous"/>
       <w:pgSz w:w="11900" w:h="16840"/>
-      <w:pgMar w:top="720" w:right="720" w:bottom="720" w:left="720" w:header="1134" w:footer="0" w:gutter="0"/>
+      <w:pgMar w:top="720" w:right="720" w:bottom="720" w:left="720" w:header="850" w:footer="0" w:gutter="0"/>
       <w:cols w:space="720"/>
       <w:docGrid w:linePitch="272"/>
     </w:sectPr>
@@ -5422,7 +5412,7 @@
 </file>
 
 <file path=customXml/itemProps1.xml><?xml version="1.0" encoding="utf-8"?>
-<ds:datastoreItem xmlns:ds="http://schemas.openxmlformats.org/officeDocument/2006/customXml" ds:itemID="{B52498C4-A900-461C-8055-C7CB84545BBB}">
+<ds:datastoreItem xmlns:ds="http://schemas.openxmlformats.org/officeDocument/2006/customXml" ds:itemID="{43EC6192-EF2F-4FE1-979E-B1D03011A257}">
   <ds:schemaRefs>
     <ds:schemaRef ds:uri="http://schemas.openxmlformats.org/officeDocument/2006/bibliography"/>
   </ds:schemaRefs>

</xml_diff>

<commit_message>
CV document: Skills section text updates.
</commit_message>
<xml_diff>
--- a/assets/files/nick_dragunow_cv.docx
+++ b/assets/files/nick_dragunow_cv.docx
@@ -426,19 +426,7 @@
           <w:szCs w:val="22"/>
           <w:lang w:val="en-GB"/>
         </w:rPr>
-        <w:t>nterprise-level server solutions, and custom ETL workfl</w:t>
-      </w:r>
-      <w:bookmarkStart w:id="0" w:name="_GoBack"/>
-      <w:bookmarkEnd w:id="0"/>
-      <w:r>
-        <w:rPr>
-          <w:rFonts w:asciiTheme="minorHAnsi" w:eastAsia="Calibri" w:hAnsiTheme="minorHAnsi" w:cstheme="minorBidi"/>
-          <w:position w:val="1"/>
-          <w:sz w:val="22"/>
-          <w:szCs w:val="22"/>
-          <w:lang w:val="en-GB"/>
-        </w:rPr>
-        <w:t xml:space="preserve">ows. Proven </w:t>
+        <w:t xml:space="preserve">nterprise-level server solutions, and custom ETL workflows. Proven </w:t>
       </w:r>
       <w:r>
         <w:rPr>
@@ -715,16 +703,8 @@
               </w:rPr>
               <w:t xml:space="preserve"> ES6</w:t>
             </w:r>
-            <w:r>
-              <w:rPr>
-                <w:rFonts w:asciiTheme="minorHAnsi" w:eastAsia="Calibri" w:hAnsiTheme="minorHAnsi" w:cstheme="minorHAnsi"/>
-                <w:position w:val="1"/>
-                <w:sz w:val="22"/>
-                <w:szCs w:val="22"/>
-                <w:lang w:val="en-GB"/>
-              </w:rPr>
-              <w:t xml:space="preserve"> &amp; TypeScript</w:t>
-            </w:r>
+            <w:bookmarkStart w:id="0" w:name="_GoBack"/>
+            <w:bookmarkEnd w:id="0"/>
           </w:p>
           <w:p>
             <w:pPr>
@@ -1210,7 +1190,6 @@
               </w:rPr>
               <w:t xml:space="preserve">Node.js + </w:t>
             </w:r>
-            <w:proofErr w:type="spellStart"/>
             <w:r>
               <w:rPr>
                 <w:rFonts w:asciiTheme="minorHAnsi" w:eastAsia="Calibri" w:hAnsiTheme="minorHAnsi" w:cstheme="minorHAnsi"/>
@@ -1221,7 +1200,6 @@
               </w:rPr>
               <w:t>npm</w:t>
             </w:r>
-            <w:proofErr w:type="spellEnd"/>
           </w:p>
         </w:tc>
       </w:tr>
@@ -5412,7 +5390,7 @@
 </file>
 
 <file path=customXml/itemProps1.xml><?xml version="1.0" encoding="utf-8"?>
-<ds:datastoreItem xmlns:ds="http://schemas.openxmlformats.org/officeDocument/2006/customXml" ds:itemID="{43EC6192-EF2F-4FE1-979E-B1D03011A257}">
+<ds:datastoreItem xmlns:ds="http://schemas.openxmlformats.org/officeDocument/2006/customXml" ds:itemID="{190FF59E-40F1-4FB8-874A-FE60443EF419}">
   <ds:schemaRefs>
     <ds:schemaRef ds:uri="http://schemas.openxmlformats.org/officeDocument/2006/bibliography"/>
   </ds:schemaRefs>

</xml_diff>

<commit_message>
Content & CV updates, favicon, projects section.
</commit_message>
<xml_diff>
--- a/assets/files/nick_dragunow_cv.docx
+++ b/assets/files/nick_dragunow_cv.docx
@@ -346,7 +346,7 @@
           <w:szCs w:val="22"/>
           <w:lang w:val="en-GB"/>
         </w:rPr>
-        <w:t>A developer and</w:t>
+        <w:t xml:space="preserve">A developer and data analyst seeking a challenging </w:t>
       </w:r>
       <w:r>
         <w:rPr>
@@ -356,7 +356,7 @@
           <w:szCs w:val="22"/>
           <w:lang w:val="en-GB"/>
         </w:rPr>
-        <w:t xml:space="preserve"> data</w:t>
+        <w:t>technical</w:t>
       </w:r>
       <w:r>
         <w:rPr>
@@ -366,7 +366,7 @@
           <w:szCs w:val="22"/>
           <w:lang w:val="en-GB"/>
         </w:rPr>
-        <w:t xml:space="preserve"> analyst </w:t>
+        <w:t xml:space="preserve"> role with </w:t>
       </w:r>
       <w:r>
         <w:rPr>
@@ -376,7 +376,7 @@
           <w:szCs w:val="22"/>
           <w:lang w:val="en-GB"/>
         </w:rPr>
-        <w:t>s</w:t>
+        <w:t>opportunities</w:t>
       </w:r>
       <w:r>
         <w:rPr>
@@ -386,7 +386,7 @@
           <w:szCs w:val="22"/>
           <w:lang w:val="en-GB"/>
         </w:rPr>
-        <w:t xml:space="preserve">eeking a challenging client-facing role with opportunities to lead projects and assist in business development. </w:t>
+        <w:t xml:space="preserve"> to </w:t>
       </w:r>
       <w:r>
         <w:rPr>
@@ -396,7 +396,7 @@
           <w:szCs w:val="22"/>
           <w:lang w:val="en-GB"/>
         </w:rPr>
-        <w:t>Experience with</w:t>
+        <w:t>architect projects</w:t>
       </w:r>
       <w:r>
         <w:rPr>
@@ -406,7 +406,7 @@
           <w:szCs w:val="22"/>
           <w:lang w:val="en-GB"/>
         </w:rPr>
-        <w:t xml:space="preserve"> mobile-first web design</w:t>
+        <w:t xml:space="preserve"> and assist in business development.</w:t>
       </w:r>
       <w:r>
         <w:rPr>
@@ -416,7 +416,7 @@
           <w:szCs w:val="22"/>
           <w:lang w:val="en-GB"/>
         </w:rPr>
-        <w:t>, Python data-processing APIs, e</w:t>
+        <w:t xml:space="preserve"> </w:t>
       </w:r>
       <w:r>
         <w:rPr>
@@ -426,7 +426,7 @@
           <w:szCs w:val="22"/>
           <w:lang w:val="en-GB"/>
         </w:rPr>
-        <w:t xml:space="preserve">nterprise-level server solutions, and custom ETL workflows. Proven </w:t>
+        <w:t>Experience</w:t>
       </w:r>
       <w:r>
         <w:rPr>
@@ -436,7 +436,7 @@
           <w:szCs w:val="22"/>
           <w:lang w:val="en-GB"/>
         </w:rPr>
-        <w:t>understanding</w:t>
+        <w:t xml:space="preserve"> </w:t>
       </w:r>
       <w:r>
         <w:rPr>
@@ -446,7 +446,7 @@
           <w:szCs w:val="22"/>
           <w:lang w:val="en-GB"/>
         </w:rPr>
-        <w:t xml:space="preserve"> of the </w:t>
+        <w:t>with</w:t>
       </w:r>
       <w:r>
         <w:rPr>
@@ -456,7 +456,7 @@
           <w:szCs w:val="22"/>
           <w:lang w:val="en-GB"/>
         </w:rPr>
-        <w:t>data lifecycle from warehous</w:t>
+        <w:t xml:space="preserve"> interactive </w:t>
       </w:r>
       <w:r>
         <w:rPr>
@@ -466,7 +466,7 @@
           <w:szCs w:val="22"/>
           <w:lang w:val="en-GB"/>
         </w:rPr>
-        <w:t>ing</w:t>
+        <w:t>map-based we</w:t>
       </w:r>
       <w:r>
         <w:rPr>
@@ -476,7 +476,7 @@
           <w:szCs w:val="22"/>
           <w:lang w:val="en-GB"/>
         </w:rPr>
-        <w:t>, transforming, and analysing</w:t>
+        <w:t>b</w:t>
       </w:r>
       <w:r>
         <w:rPr>
@@ -486,7 +486,7 @@
           <w:szCs w:val="22"/>
           <w:lang w:val="en-GB"/>
         </w:rPr>
-        <w:t xml:space="preserve"> </w:t>
+        <w:t>s</w:t>
       </w:r>
       <w:r>
         <w:rPr>
@@ -496,7 +496,7 @@
           <w:szCs w:val="22"/>
           <w:lang w:val="en-GB"/>
         </w:rPr>
-        <w:t>inputs</w:t>
+        <w:t>ites,</w:t>
       </w:r>
       <w:r>
         <w:rPr>
@@ -506,7 +506,7 @@
           <w:szCs w:val="22"/>
           <w:lang w:val="en-GB"/>
         </w:rPr>
-        <w:t xml:space="preserve"> to presenting results via </w:t>
+        <w:t xml:space="preserve"> </w:t>
       </w:r>
       <w:r>
         <w:rPr>
@@ -516,7 +516,7 @@
           <w:szCs w:val="22"/>
           <w:lang w:val="en-GB"/>
         </w:rPr>
-        <w:t xml:space="preserve">modern web </w:t>
+        <w:t>data-processing APIs, e</w:t>
       </w:r>
       <w:r>
         <w:rPr>
@@ -526,7 +526,7 @@
           <w:szCs w:val="22"/>
           <w:lang w:val="en-GB"/>
         </w:rPr>
-        <w:t>frameworks</w:t>
+        <w:t>nterprise-</w:t>
       </w:r>
       <w:r>
         <w:rPr>
@@ -536,7 +536,199 @@
           <w:szCs w:val="22"/>
           <w:lang w:val="en-GB"/>
         </w:rPr>
-        <w:t xml:space="preserve">. </w:t>
+        <w:t>level</w:t>
+      </w:r>
+      <w:r>
+        <w:rPr>
+          <w:rFonts w:asciiTheme="minorHAnsi" w:eastAsia="Calibri" w:hAnsiTheme="minorHAnsi" w:cstheme="minorBidi"/>
+          <w:position w:val="1"/>
+          <w:sz w:val="22"/>
+          <w:szCs w:val="22"/>
+          <w:lang w:val="en-GB"/>
+        </w:rPr>
+        <w:t xml:space="preserve"> server </w:t>
+      </w:r>
+      <w:r>
+        <w:rPr>
+          <w:rFonts w:asciiTheme="minorHAnsi" w:eastAsia="Calibri" w:hAnsiTheme="minorHAnsi" w:cstheme="minorBidi"/>
+          <w:position w:val="1"/>
+          <w:sz w:val="22"/>
+          <w:szCs w:val="22"/>
+          <w:lang w:val="en-GB"/>
+        </w:rPr>
+        <w:t>solutio</w:t>
+      </w:r>
+      <w:r>
+        <w:rPr>
+          <w:rFonts w:asciiTheme="minorHAnsi" w:eastAsia="Calibri" w:hAnsiTheme="minorHAnsi" w:cstheme="minorBidi"/>
+          <w:position w:val="1"/>
+          <w:sz w:val="22"/>
+          <w:szCs w:val="22"/>
+          <w:lang w:val="en-GB"/>
+        </w:rPr>
+        <w:t>n</w:t>
+      </w:r>
+      <w:r>
+        <w:rPr>
+          <w:rFonts w:asciiTheme="minorHAnsi" w:eastAsia="Calibri" w:hAnsiTheme="minorHAnsi" w:cstheme="minorBidi"/>
+          <w:position w:val="1"/>
+          <w:sz w:val="22"/>
+          <w:szCs w:val="22"/>
+          <w:lang w:val="en-GB"/>
+        </w:rPr>
+        <w:t>s</w:t>
+      </w:r>
+      <w:r>
+        <w:rPr>
+          <w:rFonts w:asciiTheme="minorHAnsi" w:eastAsia="Calibri" w:hAnsiTheme="minorHAnsi" w:cstheme="minorBidi"/>
+          <w:position w:val="1"/>
+          <w:sz w:val="22"/>
+          <w:szCs w:val="22"/>
+          <w:lang w:val="en-GB"/>
+        </w:rPr>
+        <w:t xml:space="preserve">, </w:t>
+      </w:r>
+      <w:r>
+        <w:rPr>
+          <w:rFonts w:asciiTheme="minorHAnsi" w:eastAsia="Calibri" w:hAnsiTheme="minorHAnsi" w:cstheme="minorBidi"/>
+          <w:position w:val="1"/>
+          <w:sz w:val="22"/>
+          <w:szCs w:val="22"/>
+          <w:lang w:val="en-GB"/>
+        </w:rPr>
+        <w:t>and custom ETL workflows</w:t>
+      </w:r>
+      <w:r>
+        <w:rPr>
+          <w:rFonts w:asciiTheme="minorHAnsi" w:eastAsia="Calibri" w:hAnsiTheme="minorHAnsi" w:cstheme="minorBidi"/>
+          <w:position w:val="1"/>
+          <w:sz w:val="22"/>
+          <w:szCs w:val="22"/>
+          <w:lang w:val="en-GB"/>
+        </w:rPr>
+        <w:t>.</w:t>
+      </w:r>
+      <w:r>
+        <w:rPr>
+          <w:rFonts w:asciiTheme="minorHAnsi" w:eastAsia="Calibri" w:hAnsiTheme="minorHAnsi" w:cstheme="minorBidi"/>
+          <w:position w:val="1"/>
+          <w:sz w:val="22"/>
+          <w:szCs w:val="22"/>
+          <w:lang w:val="en-GB"/>
+        </w:rPr>
+        <w:t xml:space="preserve"> </w:t>
+      </w:r>
+      <w:r>
+        <w:rPr>
+          <w:rFonts w:asciiTheme="minorHAnsi" w:eastAsia="Calibri" w:hAnsiTheme="minorHAnsi" w:cstheme="minorBidi"/>
+          <w:position w:val="1"/>
+          <w:sz w:val="22"/>
+          <w:szCs w:val="22"/>
+          <w:lang w:val="en-GB"/>
+        </w:rPr>
+        <w:t xml:space="preserve">Comfortable with all aspects of the data lifecycle from </w:t>
+      </w:r>
+      <w:r>
+        <w:rPr>
+          <w:rFonts w:asciiTheme="minorHAnsi" w:eastAsia="Calibri" w:hAnsiTheme="minorHAnsi" w:cstheme="minorBidi"/>
+          <w:position w:val="1"/>
+          <w:sz w:val="22"/>
+          <w:szCs w:val="22"/>
+          <w:lang w:val="en-GB"/>
+        </w:rPr>
+        <w:t>management</w:t>
+      </w:r>
+      <w:r>
+        <w:rPr>
+          <w:rFonts w:asciiTheme="minorHAnsi" w:eastAsia="Calibri" w:hAnsiTheme="minorHAnsi" w:cstheme="minorBidi"/>
+          <w:position w:val="1"/>
+          <w:sz w:val="22"/>
+          <w:szCs w:val="22"/>
+          <w:lang w:val="en-GB"/>
+        </w:rPr>
+        <w:t xml:space="preserve"> </w:t>
+      </w:r>
+      <w:r>
+        <w:rPr>
+          <w:rFonts w:asciiTheme="minorHAnsi" w:eastAsia="Calibri" w:hAnsiTheme="minorHAnsi" w:cstheme="minorBidi"/>
+          <w:position w:val="1"/>
+          <w:sz w:val="22"/>
+          <w:szCs w:val="22"/>
+          <w:lang w:val="en-GB"/>
+        </w:rPr>
+        <w:t>through</w:t>
+      </w:r>
+      <w:r>
+        <w:rPr>
+          <w:rFonts w:asciiTheme="minorHAnsi" w:eastAsia="Calibri" w:hAnsiTheme="minorHAnsi" w:cstheme="minorBidi"/>
+          <w:position w:val="1"/>
+          <w:sz w:val="22"/>
+          <w:szCs w:val="22"/>
+          <w:lang w:val="en-GB"/>
+        </w:rPr>
+        <w:t xml:space="preserve"> to presentation.</w:t>
+      </w:r>
+    </w:p>
+    <w:p>
+      <w:pPr>
+        <w:spacing w:beforeLines="80" w:before="192"/>
+        <w:rPr>
+          <w:rFonts w:asciiTheme="minorHAnsi" w:eastAsia="Calibri" w:hAnsiTheme="minorHAnsi" w:cstheme="minorBidi"/>
+          <w:position w:val="1"/>
+          <w:sz w:val="22"/>
+          <w:szCs w:val="22"/>
+          <w:lang w:val="en-GB"/>
+        </w:rPr>
+      </w:pPr>
+      <w:r>
+        <w:rPr>
+          <w:rFonts w:asciiTheme="minorHAnsi" w:eastAsia="Calibri" w:hAnsiTheme="minorHAnsi" w:cstheme="minorBidi"/>
+          <w:position w:val="1"/>
+          <w:sz w:val="22"/>
+          <w:szCs w:val="22"/>
+          <w:lang w:val="en-GB"/>
+        </w:rPr>
+        <w:t xml:space="preserve">Accepting </w:t>
+      </w:r>
+      <w:r>
+        <w:rPr>
+          <w:rFonts w:asciiTheme="minorHAnsi" w:eastAsia="Calibri" w:hAnsiTheme="minorHAnsi" w:cstheme="minorBidi"/>
+          <w:position w:val="1"/>
+          <w:sz w:val="22"/>
+          <w:szCs w:val="22"/>
+          <w:lang w:val="en-GB"/>
+        </w:rPr>
+        <w:t>contracted</w:t>
+      </w:r>
+      <w:r>
+        <w:rPr>
+          <w:rFonts w:asciiTheme="minorHAnsi" w:eastAsia="Calibri" w:hAnsiTheme="minorHAnsi" w:cstheme="minorBidi"/>
+          <w:position w:val="1"/>
+          <w:sz w:val="22"/>
+          <w:szCs w:val="22"/>
+          <w:lang w:val="en-GB"/>
+        </w:rPr>
+        <w:t xml:space="preserve"> development</w:t>
+      </w:r>
+      <w:r>
+        <w:rPr>
+          <w:rFonts w:asciiTheme="minorHAnsi" w:eastAsia="Calibri" w:hAnsiTheme="minorHAnsi" w:cstheme="minorBidi"/>
+          <w:position w:val="1"/>
+          <w:sz w:val="22"/>
+          <w:szCs w:val="22"/>
+          <w:lang w:val="en-GB"/>
+        </w:rPr>
+        <w:t xml:space="preserve"> work within</w:t>
+      </w:r>
+      <w:r>
+        <w:rPr>
+          <w:rFonts w:asciiTheme="minorHAnsi" w:eastAsia="Calibri" w:hAnsiTheme="minorHAnsi" w:cstheme="minorBidi"/>
+          <w:position w:val="1"/>
+          <w:sz w:val="22"/>
+          <w:szCs w:val="22"/>
+          <w:lang w:val="en-GB"/>
+        </w:rPr>
+        <w:t xml:space="preserve"> New Zealand and Denmark.  </w:t>
       </w:r>
     </w:p>
     <w:p>
@@ -564,6 +756,8 @@
         </w:rPr>
         <w:t>Skills</w:t>
       </w:r>
+      <w:bookmarkStart w:id="0" w:name="_GoBack"/>
+      <w:bookmarkEnd w:id="0"/>
     </w:p>
     <w:tbl>
       <w:tblPr>
@@ -580,8 +774,8 @@
         <w:tblLook w:val="04A0" w:firstRow="1" w:lastRow="0" w:firstColumn="1" w:lastColumn="0" w:noHBand="0" w:noVBand="1"/>
       </w:tblPr>
       <w:tblGrid>
-        <w:gridCol w:w="5225"/>
-        <w:gridCol w:w="5235"/>
+        <w:gridCol w:w="5231"/>
+        <w:gridCol w:w="5229"/>
       </w:tblGrid>
       <w:tr>
         <w:trPr>
@@ -589,7 +783,7 @@
         </w:trPr>
         <w:tc>
           <w:tcPr>
-            <w:tcW w:w="5338" w:type="dxa"/>
+            <w:tcW w:w="5231" w:type="dxa"/>
           </w:tcPr>
           <w:p>
             <w:pPr>
@@ -701,10 +895,58 @@
                 <w:szCs w:val="22"/>
                 <w:lang w:val="en-GB"/>
               </w:rPr>
-              <w:t xml:space="preserve"> ES6</w:t>
-            </w:r>
-            <w:bookmarkStart w:id="0" w:name="_GoBack"/>
-            <w:bookmarkEnd w:id="0"/>
+              <w:t xml:space="preserve">, </w:t>
+            </w:r>
+            <w:r>
+              <w:rPr>
+                <w:rFonts w:asciiTheme="minorHAnsi" w:eastAsia="Calibri" w:hAnsiTheme="minorHAnsi" w:cstheme="minorHAnsi"/>
+                <w:position w:val="1"/>
+                <w:sz w:val="22"/>
+                <w:szCs w:val="22"/>
+                <w:lang w:val="en-GB"/>
+              </w:rPr>
+              <w:t>CSS/</w:t>
+            </w:r>
+            <w:r>
+              <w:rPr>
+                <w:rFonts w:asciiTheme="minorHAnsi" w:eastAsia="Calibri" w:hAnsiTheme="minorHAnsi" w:cstheme="minorHAnsi"/>
+                <w:position w:val="1"/>
+                <w:sz w:val="22"/>
+                <w:szCs w:val="22"/>
+                <w:lang w:val="en-GB"/>
+              </w:rPr>
+              <w:t>S</w:t>
+            </w:r>
+            <w:r>
+              <w:rPr>
+                <w:rFonts w:asciiTheme="minorHAnsi" w:eastAsia="Calibri" w:hAnsiTheme="minorHAnsi" w:cstheme="minorHAnsi"/>
+                <w:position w:val="1"/>
+                <w:sz w:val="22"/>
+                <w:szCs w:val="22"/>
+                <w:lang w:val="en-GB"/>
+              </w:rPr>
+              <w:t>CSS, Bootstrap 4</w:t>
+            </w:r>
+            <w:r>
+              <w:rPr>
+                <w:rFonts w:asciiTheme="minorHAnsi" w:eastAsia="Calibri" w:hAnsiTheme="minorHAnsi" w:cstheme="minorHAnsi"/>
+                <w:position w:val="1"/>
+                <w:sz w:val="22"/>
+                <w:szCs w:val="22"/>
+                <w:lang w:val="en-GB"/>
+              </w:rPr>
+              <w:t xml:space="preserve">, </w:t>
+            </w:r>
+            <w:r>
+              <w:rPr>
+                <w:rFonts w:asciiTheme="minorHAnsi" w:eastAsia="Calibri" w:hAnsiTheme="minorHAnsi" w:cstheme="minorHAnsi"/>
+                <w:position w:val="1"/>
+                <w:sz w:val="22"/>
+                <w:szCs w:val="22"/>
+                <w:lang w:val="en-GB"/>
+              </w:rPr>
+              <w:t>React</w:t>
+            </w:r>
           </w:p>
           <w:p>
             <w:pPr>
@@ -730,47 +972,7 @@
                 <w:szCs w:val="22"/>
                 <w:lang w:val="en-GB"/>
               </w:rPr>
-              <w:t>CSS, S</w:t>
-            </w:r>
-            <w:r>
-              <w:rPr>
-                <w:rFonts w:asciiTheme="minorHAnsi" w:eastAsia="Calibri" w:hAnsiTheme="minorHAnsi" w:cstheme="minorHAnsi"/>
-                <w:position w:val="1"/>
-                <w:sz w:val="22"/>
-                <w:szCs w:val="22"/>
-                <w:lang w:val="en-GB"/>
-              </w:rPr>
-              <w:t xml:space="preserve">CSS, HTML, </w:t>
-            </w:r>
-            <w:r>
-              <w:rPr>
-                <w:rFonts w:asciiTheme="minorHAnsi" w:eastAsia="Calibri" w:hAnsiTheme="minorHAnsi" w:cstheme="minorHAnsi"/>
-                <w:position w:val="1"/>
-                <w:sz w:val="22"/>
-                <w:szCs w:val="22"/>
-                <w:lang w:val="en-GB"/>
-              </w:rPr>
-              <w:t xml:space="preserve">&amp; </w:t>
-            </w:r>
-            <w:r>
-              <w:rPr>
-                <w:rFonts w:asciiTheme="minorHAnsi" w:eastAsia="Calibri" w:hAnsiTheme="minorHAnsi" w:cstheme="minorHAnsi"/>
-                <w:position w:val="1"/>
-                <w:sz w:val="22"/>
-                <w:szCs w:val="22"/>
-                <w:lang w:val="en-GB"/>
-              </w:rPr>
-              <w:t>Bootstrap 4</w:t>
-            </w:r>
-            <w:r>
-              <w:rPr>
-                <w:rFonts w:asciiTheme="minorHAnsi" w:eastAsia="Calibri" w:hAnsiTheme="minorHAnsi" w:cstheme="minorHAnsi"/>
-                <w:position w:val="1"/>
-                <w:sz w:val="22"/>
-                <w:szCs w:val="22"/>
-                <w:lang w:val="en-GB"/>
-              </w:rPr>
-              <w:t xml:space="preserve"> </w:t>
+              <w:t>Custom data-processing APIs &amp; workflows</w:t>
             </w:r>
           </w:p>
           <w:p>
@@ -797,37 +999,17 @@
                 <w:szCs w:val="22"/>
                 <w:lang w:val="en-GB"/>
               </w:rPr>
-              <w:t xml:space="preserve">Python </w:t>
-            </w:r>
-            <w:r>
-              <w:rPr>
-                <w:rFonts w:asciiTheme="minorHAnsi" w:eastAsia="Calibri" w:hAnsiTheme="minorHAnsi" w:cstheme="minorHAnsi"/>
-                <w:position w:val="1"/>
-                <w:sz w:val="22"/>
-                <w:szCs w:val="22"/>
-                <w:lang w:val="en-GB"/>
-              </w:rPr>
-              <w:t>analysis &amp; data</w:t>
-            </w:r>
-            <w:r>
-              <w:rPr>
-                <w:rFonts w:asciiTheme="minorHAnsi" w:eastAsia="Calibri" w:hAnsiTheme="minorHAnsi" w:cstheme="minorHAnsi"/>
-                <w:position w:val="1"/>
-                <w:sz w:val="22"/>
-                <w:szCs w:val="22"/>
-                <w:lang w:val="en-GB"/>
-              </w:rPr>
-              <w:t xml:space="preserve"> processing</w:t>
-            </w:r>
-            <w:r>
-              <w:rPr>
-                <w:rFonts w:asciiTheme="minorHAnsi" w:eastAsia="Calibri" w:hAnsiTheme="minorHAnsi" w:cstheme="minorHAnsi"/>
-                <w:position w:val="1"/>
-                <w:sz w:val="22"/>
-                <w:szCs w:val="22"/>
-                <w:lang w:val="en-GB"/>
-              </w:rPr>
-              <w:t xml:space="preserve"> APIs</w:t>
+              <w:t>Esri ArcPy</w:t>
+            </w:r>
+            <w:r>
+              <w:rPr>
+                <w:rFonts w:asciiTheme="minorHAnsi" w:eastAsia="Calibri" w:hAnsiTheme="minorHAnsi" w:cstheme="minorHAnsi"/>
+                <w:position w:val="1"/>
+                <w:sz w:val="22"/>
+                <w:szCs w:val="22"/>
+                <w:lang w:val="en-GB"/>
+              </w:rPr>
+              <w:t xml:space="preserve"> geoprocessing services</w:t>
             </w:r>
           </w:p>
           <w:p>
@@ -854,7 +1036,27 @@
                 <w:szCs w:val="22"/>
                 <w:lang w:val="en-GB"/>
               </w:rPr>
-              <w:t>Esri ArcPy &amp; JavaScript APIs 3 &amp; 4</w:t>
+              <w:t xml:space="preserve">Esri </w:t>
+            </w:r>
+            <w:r>
+              <w:rPr>
+                <w:rFonts w:asciiTheme="minorHAnsi" w:eastAsia="Calibri" w:hAnsiTheme="minorHAnsi" w:cstheme="minorHAnsi"/>
+                <w:position w:val="1"/>
+                <w:sz w:val="22"/>
+                <w:szCs w:val="22"/>
+                <w:lang w:val="en-GB"/>
+              </w:rPr>
+              <w:t>JavaScript APIs 3 &amp; 4</w:t>
+            </w:r>
+            <w:r>
+              <w:rPr>
+                <w:rFonts w:asciiTheme="minorHAnsi" w:eastAsia="Calibri" w:hAnsiTheme="minorHAnsi" w:cstheme="minorHAnsi"/>
+                <w:position w:val="1"/>
+                <w:sz w:val="22"/>
+                <w:szCs w:val="22"/>
+                <w:lang w:val="en-GB"/>
+              </w:rPr>
+              <w:t>, Mapbox, &amp; Leaflet</w:t>
             </w:r>
           </w:p>
           <w:p>
@@ -891,7 +1093,57 @@
                 <w:szCs w:val="22"/>
                 <w:lang w:val="en-GB"/>
               </w:rPr>
-              <w:t xml:space="preserve">cGIS Enterprise &amp; Portal </w:t>
+              <w:t xml:space="preserve">cGIS </w:t>
+            </w:r>
+            <w:r>
+              <w:rPr>
+                <w:rFonts w:asciiTheme="minorHAnsi" w:eastAsia="Calibri" w:hAnsiTheme="minorHAnsi" w:cstheme="minorHAnsi"/>
+                <w:position w:val="1"/>
+                <w:sz w:val="22"/>
+                <w:szCs w:val="22"/>
+                <w:lang w:val="en-GB"/>
+              </w:rPr>
+              <w:t xml:space="preserve">Online, </w:t>
+            </w:r>
+            <w:r>
+              <w:rPr>
+                <w:rFonts w:asciiTheme="minorHAnsi" w:eastAsia="Calibri" w:hAnsiTheme="minorHAnsi" w:cstheme="minorHAnsi"/>
+                <w:position w:val="1"/>
+                <w:sz w:val="22"/>
+                <w:szCs w:val="22"/>
+                <w:lang w:val="en-GB"/>
+              </w:rPr>
+              <w:t>Enterprise</w:t>
+            </w:r>
+            <w:r>
+              <w:rPr>
+                <w:rFonts w:asciiTheme="minorHAnsi" w:eastAsia="Calibri" w:hAnsiTheme="minorHAnsi" w:cstheme="minorHAnsi"/>
+                <w:position w:val="1"/>
+                <w:sz w:val="22"/>
+                <w:szCs w:val="22"/>
+                <w:lang w:val="en-GB"/>
+              </w:rPr>
+              <w:t>,</w:t>
+            </w:r>
+            <w:r>
+              <w:rPr>
+                <w:rFonts w:asciiTheme="minorHAnsi" w:eastAsia="Calibri" w:hAnsiTheme="minorHAnsi" w:cstheme="minorHAnsi"/>
+                <w:position w:val="1"/>
+                <w:sz w:val="22"/>
+                <w:szCs w:val="22"/>
+                <w:lang w:val="en-GB"/>
+              </w:rPr>
+              <w:t xml:space="preserve"> &amp; Portal</w:t>
+            </w:r>
+            <w:r>
+              <w:rPr>
+                <w:rFonts w:asciiTheme="minorHAnsi" w:eastAsia="Calibri" w:hAnsiTheme="minorHAnsi" w:cstheme="minorHAnsi"/>
+                <w:position w:val="1"/>
+                <w:sz w:val="22"/>
+                <w:szCs w:val="22"/>
+                <w:lang w:val="en-GB"/>
+              </w:rPr>
+              <w:t xml:space="preserve"> </w:t>
             </w:r>
             <w:r>
               <w:rPr>
@@ -927,7 +1179,7 @@
         </w:tc>
         <w:tc>
           <w:tcPr>
-            <w:tcW w:w="5338" w:type="dxa"/>
+            <w:tcW w:w="5229" w:type="dxa"/>
           </w:tcPr>
           <w:p>
             <w:pPr>
@@ -1199,6 +1451,83 @@
                 <w:lang w:val="en-GB"/>
               </w:rPr>
               <w:t>npm</w:t>
+            </w:r>
+          </w:p>
+          <w:p>
+            <w:pPr>
+              <w:pStyle w:val="ListParagraph"/>
+              <w:numPr>
+                <w:ilvl w:val="0"/>
+                <w:numId w:val="11"/>
+              </w:numPr>
+              <w:spacing w:beforeLines="100" w:before="240"/>
+              <w:rPr>
+                <w:rFonts w:asciiTheme="minorHAnsi" w:eastAsia="Calibri" w:hAnsiTheme="minorHAnsi" w:cstheme="minorHAnsi"/>
+                <w:position w:val="1"/>
+                <w:sz w:val="22"/>
+                <w:szCs w:val="22"/>
+                <w:lang w:val="en-GB"/>
+              </w:rPr>
+            </w:pPr>
+            <w:r>
+              <w:rPr>
+                <w:rFonts w:asciiTheme="minorHAnsi" w:eastAsia="Calibri" w:hAnsiTheme="minorHAnsi" w:cstheme="minorHAnsi"/>
+                <w:position w:val="1"/>
+                <w:sz w:val="22"/>
+                <w:szCs w:val="22"/>
+                <w:lang w:val="en-GB"/>
+              </w:rPr>
+              <w:t>Spatial</w:t>
+            </w:r>
+            <w:r>
+              <w:rPr>
+                <w:rFonts w:asciiTheme="minorHAnsi" w:eastAsia="Calibri" w:hAnsiTheme="minorHAnsi" w:cstheme="minorHAnsi"/>
+                <w:position w:val="1"/>
+                <w:sz w:val="22"/>
+                <w:szCs w:val="22"/>
+                <w:lang w:val="en-GB"/>
+              </w:rPr>
+              <w:t xml:space="preserve"> </w:t>
+            </w:r>
+            <w:r>
+              <w:rPr>
+                <w:rFonts w:asciiTheme="minorHAnsi" w:eastAsia="Calibri" w:hAnsiTheme="minorHAnsi" w:cstheme="minorHAnsi"/>
+                <w:position w:val="1"/>
+                <w:sz w:val="22"/>
+                <w:szCs w:val="22"/>
+                <w:lang w:val="en-GB"/>
+              </w:rPr>
+              <w:t>a</w:t>
+            </w:r>
+            <w:r>
+              <w:rPr>
+                <w:rFonts w:asciiTheme="minorHAnsi" w:eastAsia="Calibri" w:hAnsiTheme="minorHAnsi" w:cstheme="minorHAnsi"/>
+                <w:position w:val="1"/>
+                <w:sz w:val="22"/>
+                <w:szCs w:val="22"/>
+                <w:lang w:val="en-GB"/>
+              </w:rPr>
+              <w:t xml:space="preserve">nalysis: </w:t>
+            </w:r>
+            <w:r>
+              <w:rPr>
+                <w:rFonts w:asciiTheme="minorHAnsi" w:eastAsia="Calibri" w:hAnsiTheme="minorHAnsi" w:cstheme="minorHAnsi"/>
+                <w:position w:val="1"/>
+                <w:sz w:val="22"/>
+                <w:szCs w:val="22"/>
+                <w:lang w:val="en-GB"/>
+              </w:rPr>
+              <w:t>ArcMap, ArcGIS Pro,</w:t>
+            </w:r>
+            <w:r>
+              <w:rPr>
+                <w:rFonts w:asciiTheme="minorHAnsi" w:eastAsia="Calibri" w:hAnsiTheme="minorHAnsi" w:cstheme="minorHAnsi"/>
+                <w:position w:val="1"/>
+                <w:sz w:val="22"/>
+                <w:szCs w:val="22"/>
+                <w:lang w:val="en-GB"/>
+              </w:rPr>
+              <w:t xml:space="preserve"> QGIS</w:t>
             </w:r>
           </w:p>
         </w:tc>
@@ -1351,7 +1680,7 @@
                 <w:szCs w:val="22"/>
                 <w:lang w:val="en-GB"/>
               </w:rPr>
-              <w:t>Spatial Analyst &amp; Developer</w:t>
+              <w:t>Independent Contractor</w:t>
             </w:r>
           </w:p>
         </w:tc>
@@ -1371,28 +1700,6 @@
                 <w:lang w:val="en-GB"/>
               </w:rPr>
             </w:pPr>
-            <w:r>
-              <w:rPr>
-                <w:rFonts w:asciiTheme="minorHAnsi" w:eastAsia="Calibri" w:hAnsiTheme="minorHAnsi" w:cstheme="minorHAnsi"/>
-                <w:b/>
-                <w:position w:val="1"/>
-                <w:sz w:val="22"/>
-                <w:szCs w:val="22"/>
-                <w:lang w:val="en-GB"/>
-              </w:rPr>
-              <w:t>Abley</w:t>
-            </w:r>
-            <w:r>
-              <w:rPr>
-                <w:rFonts w:asciiTheme="minorHAnsi" w:eastAsia="Calibri" w:hAnsiTheme="minorHAnsi" w:cstheme="minorHAnsi"/>
-                <w:b/>
-                <w:position w:val="1"/>
-                <w:sz w:val="22"/>
-                <w:szCs w:val="22"/>
-                <w:lang w:val="en-GB"/>
-              </w:rPr>
-              <w:t xml:space="preserve"> Christchurch</w:t>
-            </w:r>
           </w:p>
         </w:tc>
         <w:tc>
@@ -1421,7 +1728,7 @@
                 <w:szCs w:val="22"/>
                 <w:lang w:val="en-GB"/>
               </w:rPr>
-              <w:t>April 18</w:t>
+              <w:t>March 20</w:t>
             </w:r>
             <w:r>
               <w:rPr>
@@ -1469,6 +1776,210 @@
                 <w:szCs w:val="22"/>
                 <w:lang w:val="en-GB"/>
               </w:rPr>
+              <w:t xml:space="preserve">Contracted Senior Advisor </w:t>
+            </w:r>
+            <w:r>
+              <w:rPr>
+                <w:rFonts w:asciiTheme="minorHAnsi" w:eastAsia="Calibri" w:hAnsiTheme="minorHAnsi" w:cstheme="minorHAnsi"/>
+                <w:bCs/>
+                <w:position w:val="1"/>
+                <w:sz w:val="22"/>
+                <w:szCs w:val="22"/>
+                <w:lang w:val="en-GB"/>
+              </w:rPr>
+              <w:t>with</w:t>
+            </w:r>
+            <w:r>
+              <w:rPr>
+                <w:rFonts w:asciiTheme="minorHAnsi" w:eastAsia="Calibri" w:hAnsiTheme="minorHAnsi" w:cstheme="minorHAnsi"/>
+                <w:bCs/>
+                <w:position w:val="1"/>
+                <w:sz w:val="22"/>
+                <w:szCs w:val="22"/>
+                <w:lang w:val="en-GB"/>
+              </w:rPr>
+              <w:t xml:space="preserve"> the Abley Ltd. </w:t>
+            </w:r>
+            <w:r>
+              <w:rPr>
+                <w:rFonts w:asciiTheme="minorHAnsi" w:eastAsia="Calibri" w:hAnsiTheme="minorHAnsi" w:cstheme="minorHAnsi"/>
+                <w:bCs/>
+                <w:position w:val="1"/>
+                <w:sz w:val="22"/>
+                <w:szCs w:val="22"/>
+                <w:lang w:val="en-GB"/>
+              </w:rPr>
+              <w:t>s</w:t>
+            </w:r>
+            <w:r>
+              <w:rPr>
+                <w:rFonts w:asciiTheme="minorHAnsi" w:eastAsia="Calibri" w:hAnsiTheme="minorHAnsi" w:cstheme="minorHAnsi"/>
+                <w:bCs/>
+                <w:position w:val="1"/>
+                <w:sz w:val="22"/>
+                <w:szCs w:val="22"/>
+                <w:lang w:val="en-GB"/>
+              </w:rPr>
+              <w:t>oftware team</w:t>
+            </w:r>
+          </w:p>
+        </w:tc>
+      </w:tr>
+      <w:tr>
+        <w:tc>
+          <w:tcPr>
+            <w:tcW w:w="3483" w:type="dxa"/>
+          </w:tcPr>
+          <w:p>
+            <w:pPr>
+              <w:spacing w:beforeLines="50" w:before="120" w:afterLines="20" w:after="48"/>
+              <w:rPr>
+                <w:rFonts w:asciiTheme="minorHAnsi" w:eastAsia="Calibri" w:hAnsiTheme="minorHAnsi" w:cstheme="minorHAnsi"/>
+                <w:b/>
+                <w:position w:val="1"/>
+                <w:sz w:val="22"/>
+                <w:szCs w:val="22"/>
+                <w:lang w:val="en-GB"/>
+              </w:rPr>
+            </w:pPr>
+            <w:r>
+              <w:rPr>
+                <w:rFonts w:asciiTheme="minorHAnsi" w:eastAsia="Calibri" w:hAnsiTheme="minorHAnsi" w:cstheme="minorHAnsi"/>
+                <w:b/>
+                <w:position w:val="1"/>
+                <w:sz w:val="22"/>
+                <w:szCs w:val="22"/>
+                <w:lang w:val="en-GB"/>
+              </w:rPr>
+              <w:t>Developer &amp; Spatial Analyst</w:t>
+            </w:r>
+          </w:p>
+        </w:tc>
+        <w:tc>
+          <w:tcPr>
+            <w:tcW w:w="4876" w:type="dxa"/>
+          </w:tcPr>
+          <w:p>
+            <w:pPr>
+              <w:spacing w:beforeLines="50" w:before="120" w:afterLines="20" w:after="48"/>
+              <w:rPr>
+                <w:rFonts w:asciiTheme="minorHAnsi" w:eastAsia="Calibri" w:hAnsiTheme="minorHAnsi" w:cstheme="minorHAnsi"/>
+                <w:b/>
+                <w:position w:val="1"/>
+                <w:sz w:val="22"/>
+                <w:szCs w:val="22"/>
+                <w:lang w:val="en-GB"/>
+              </w:rPr>
+            </w:pPr>
+            <w:r>
+              <w:rPr>
+                <w:rFonts w:asciiTheme="minorHAnsi" w:eastAsia="Calibri" w:hAnsiTheme="minorHAnsi" w:cstheme="minorHAnsi"/>
+                <w:b/>
+                <w:position w:val="1"/>
+                <w:sz w:val="22"/>
+                <w:szCs w:val="22"/>
+                <w:lang w:val="en-GB"/>
+              </w:rPr>
+              <w:t>Abley</w:t>
+            </w:r>
+            <w:r>
+              <w:rPr>
+                <w:rFonts w:asciiTheme="minorHAnsi" w:eastAsia="Calibri" w:hAnsiTheme="minorHAnsi" w:cstheme="minorHAnsi"/>
+                <w:b/>
+                <w:position w:val="1"/>
+                <w:sz w:val="22"/>
+                <w:szCs w:val="22"/>
+                <w:lang w:val="en-GB"/>
+              </w:rPr>
+              <w:t xml:space="preserve"> Christchurch</w:t>
+            </w:r>
+          </w:p>
+        </w:tc>
+        <w:tc>
+          <w:tcPr>
+            <w:tcW w:w="2091" w:type="dxa"/>
+          </w:tcPr>
+          <w:p>
+            <w:pPr>
+              <w:spacing w:beforeLines="50" w:before="120" w:afterLines="20" w:after="48"/>
+              <w:jc w:val="right"/>
+              <w:rPr>
+                <w:rFonts w:asciiTheme="minorHAnsi" w:eastAsia="Calibri" w:hAnsiTheme="minorHAnsi" w:cstheme="minorHAnsi"/>
+                <w:b/>
+                <w:position w:val="1"/>
+                <w:sz w:val="22"/>
+                <w:szCs w:val="22"/>
+                <w:lang w:val="en-GB"/>
+              </w:rPr>
+            </w:pPr>
+            <w:r>
+              <w:rPr>
+                <w:rFonts w:asciiTheme="minorHAnsi" w:eastAsia="Calibri" w:hAnsiTheme="minorHAnsi" w:cstheme="minorHAnsi"/>
+                <w:b/>
+                <w:position w:val="1"/>
+                <w:sz w:val="22"/>
+                <w:szCs w:val="22"/>
+                <w:lang w:val="en-GB"/>
+              </w:rPr>
+              <w:t>April 18</w:t>
+            </w:r>
+            <w:r>
+              <w:rPr>
+                <w:rFonts w:asciiTheme="minorHAnsi" w:eastAsia="Calibri" w:hAnsiTheme="minorHAnsi" w:cstheme="minorHAnsi"/>
+                <w:b/>
+                <w:position w:val="1"/>
+                <w:sz w:val="22"/>
+                <w:szCs w:val="22"/>
+                <w:lang w:val="en-GB"/>
+              </w:rPr>
+              <w:t xml:space="preserve"> – </w:t>
+            </w:r>
+            <w:r>
+              <w:rPr>
+                <w:rFonts w:asciiTheme="minorHAnsi" w:eastAsia="Calibri" w:hAnsiTheme="minorHAnsi" w:cstheme="minorHAnsi"/>
+                <w:b/>
+                <w:position w:val="1"/>
+                <w:sz w:val="22"/>
+                <w:szCs w:val="22"/>
+                <w:lang w:val="en-GB"/>
+              </w:rPr>
+              <w:t>March 20</w:t>
+            </w:r>
+          </w:p>
+        </w:tc>
+      </w:tr>
+      <w:tr>
+        <w:tc>
+          <w:tcPr>
+            <w:tcW w:w="10450" w:type="dxa"/>
+            <w:gridSpan w:val="3"/>
+          </w:tcPr>
+          <w:p>
+            <w:pPr>
+              <w:pStyle w:val="ListParagraph"/>
+              <w:numPr>
+                <w:ilvl w:val="0"/>
+                <w:numId w:val="12"/>
+              </w:numPr>
+              <w:spacing w:beforeLines="50" w:before="120" w:afterLines="20" w:after="48"/>
+              <w:rPr>
+                <w:rFonts w:asciiTheme="minorHAnsi" w:eastAsia="Calibri" w:hAnsiTheme="minorHAnsi" w:cstheme="minorHAnsi"/>
+                <w:bCs/>
+                <w:position w:val="1"/>
+                <w:sz w:val="22"/>
+                <w:szCs w:val="22"/>
+                <w:lang w:val="en-GB"/>
+              </w:rPr>
+            </w:pPr>
+            <w:r>
+              <w:rPr>
+                <w:rFonts w:asciiTheme="minorHAnsi" w:eastAsia="Calibri" w:hAnsiTheme="minorHAnsi" w:cstheme="minorHAnsi"/>
+                <w:bCs/>
+                <w:position w:val="1"/>
+                <w:sz w:val="22"/>
+                <w:szCs w:val="22"/>
+                <w:lang w:val="en-GB"/>
+              </w:rPr>
               <w:t>Grew a developer secondment into a technical lead position within a client</w:t>
             </w:r>
             <w:r>
@@ -1520,51 +2031,7 @@
                 <w:szCs w:val="22"/>
                 <w:lang w:val="en-GB"/>
               </w:rPr>
-              <w:t>Wrote</w:t>
-            </w:r>
-            <w:r>
-              <w:rPr>
-                <w:rFonts w:asciiTheme="minorHAnsi" w:eastAsia="Calibri" w:hAnsiTheme="minorHAnsi" w:cstheme="minorHAnsi"/>
-                <w:bCs/>
-                <w:position w:val="1"/>
-                <w:sz w:val="22"/>
-                <w:szCs w:val="22"/>
-                <w:lang w:val="en-GB"/>
-              </w:rPr>
-              <w:t xml:space="preserve"> a suite of data-processing APIs </w:t>
-            </w:r>
-            <w:r>
-              <w:rPr>
-                <w:rFonts w:asciiTheme="minorHAnsi" w:eastAsia="Calibri" w:hAnsiTheme="minorHAnsi" w:cstheme="minorHAnsi"/>
-                <w:bCs/>
-                <w:position w:val="1"/>
-                <w:sz w:val="22"/>
-                <w:szCs w:val="22"/>
-                <w:lang w:val="en-GB"/>
-              </w:rPr>
-              <w:t xml:space="preserve">to enable a </w:t>
-            </w:r>
-            <w:r>
-              <w:rPr>
-                <w:rFonts w:asciiTheme="minorHAnsi" w:eastAsia="Calibri" w:hAnsiTheme="minorHAnsi" w:cstheme="minorHAnsi"/>
-                <w:bCs/>
-                <w:position w:val="1"/>
-                <w:sz w:val="22"/>
-                <w:szCs w:val="22"/>
-                <w:lang w:val="en-GB"/>
-              </w:rPr>
-              <w:t>nationwide</w:t>
-            </w:r>
-            <w:r>
-              <w:rPr>
-                <w:rFonts w:asciiTheme="minorHAnsi" w:eastAsia="Calibri" w:hAnsiTheme="minorHAnsi" w:cstheme="minorHAnsi"/>
-                <w:bCs/>
-                <w:position w:val="1"/>
-                <w:sz w:val="22"/>
-                <w:szCs w:val="22"/>
-                <w:lang w:val="en-GB"/>
-              </w:rPr>
-              <w:t xml:space="preserve"> mapping platform</w:t>
+              <w:t>Wrote a suite of ArcPy data-processing APIs to enable a nationwide mapping and analytics platform</w:t>
             </w:r>
           </w:p>
           <w:p>
@@ -1593,7 +2060,29 @@
                 <w:szCs w:val="22"/>
                 <w:lang w:val="en-GB"/>
               </w:rPr>
-              <w:t>Designed and ran a nationwide accessibility analysis for the national transport agency</w:t>
+              <w:t>Designed and ran nationwide accessibility analys</w:t>
+            </w:r>
+            <w:r>
+              <w:rPr>
+                <w:rFonts w:asciiTheme="minorHAnsi" w:eastAsia="Calibri" w:hAnsiTheme="minorHAnsi" w:cstheme="minorHAnsi"/>
+                <w:bCs/>
+                <w:position w:val="1"/>
+                <w:sz w:val="22"/>
+                <w:szCs w:val="22"/>
+                <w:lang w:val="en-GB"/>
+              </w:rPr>
+              <w:t>es</w:t>
+            </w:r>
+            <w:r>
+              <w:rPr>
+                <w:rFonts w:asciiTheme="minorHAnsi" w:eastAsia="Calibri" w:hAnsiTheme="minorHAnsi" w:cstheme="minorHAnsi"/>
+                <w:bCs/>
+                <w:position w:val="1"/>
+                <w:sz w:val="22"/>
+                <w:szCs w:val="22"/>
+                <w:lang w:val="en-GB"/>
+              </w:rPr>
+              <w:t xml:space="preserve"> for the national transport agency</w:t>
             </w:r>
           </w:p>
           <w:p>
@@ -1622,7 +2111,7 @@
                 <w:szCs w:val="22"/>
                 <w:lang w:val="en-GB"/>
               </w:rPr>
-              <w:t>Created</w:t>
+              <w:t>Wrote</w:t>
             </w:r>
             <w:r>
               <w:rPr>
@@ -1633,7 +2122,29 @@
                 <w:szCs w:val="22"/>
                 <w:lang w:val="en-GB"/>
               </w:rPr>
-              <w:t xml:space="preserve"> map-enabled websites </w:t>
+              <w:t xml:space="preserve"> map-</w:t>
+            </w:r>
+            <w:r>
+              <w:rPr>
+                <w:rFonts w:asciiTheme="minorHAnsi" w:eastAsia="Calibri" w:hAnsiTheme="minorHAnsi" w:cstheme="minorHAnsi"/>
+                <w:bCs/>
+                <w:position w:val="1"/>
+                <w:sz w:val="22"/>
+                <w:szCs w:val="22"/>
+                <w:lang w:val="en-GB"/>
+              </w:rPr>
+              <w:t>based</w:t>
+            </w:r>
+            <w:r>
+              <w:rPr>
+                <w:rFonts w:asciiTheme="minorHAnsi" w:eastAsia="Calibri" w:hAnsiTheme="minorHAnsi" w:cstheme="minorHAnsi"/>
+                <w:bCs/>
+                <w:position w:val="1"/>
+                <w:sz w:val="22"/>
+                <w:szCs w:val="22"/>
+                <w:lang w:val="en-GB"/>
+              </w:rPr>
+              <w:t xml:space="preserve"> websites </w:t>
             </w:r>
             <w:r>
               <w:rPr>
@@ -1673,7 +2184,7 @@
                 <w:szCs w:val="22"/>
                 <w:lang w:val="en-GB"/>
               </w:rPr>
-              <w:t>Oversaw graduate</w:t>
+              <w:t xml:space="preserve">Supervised </w:t>
             </w:r>
             <w:r>
               <w:rPr>
@@ -1684,18 +2195,7 @@
                 <w:szCs w:val="22"/>
                 <w:lang w:val="en-GB"/>
               </w:rPr>
-              <w:t xml:space="preserve"> upskilling</w:t>
-            </w:r>
-            <w:r>
-              <w:rPr>
-                <w:rFonts w:asciiTheme="minorHAnsi" w:eastAsia="Calibri" w:hAnsiTheme="minorHAnsi" w:cstheme="minorHAnsi"/>
-                <w:bCs/>
-                <w:position w:val="1"/>
-                <w:sz w:val="22"/>
-                <w:szCs w:val="22"/>
-                <w:lang w:val="en-GB"/>
-              </w:rPr>
-              <w:t xml:space="preserve"> &amp; worked within multi-disciplinary teams</w:t>
+              <w:t>and trained graduates and junior team members</w:t>
             </w:r>
           </w:p>
           <w:p>
@@ -1724,7 +2224,7 @@
                 <w:szCs w:val="22"/>
                 <w:lang w:val="en-GB"/>
               </w:rPr>
-              <w:t xml:space="preserve">Performed Agile and Scrum internally and within a project team </w:t>
+              <w:t>Undertook</w:t>
             </w:r>
             <w:r>
               <w:rPr>
@@ -1735,7 +2235,7 @@
                 <w:szCs w:val="22"/>
                 <w:lang w:val="en-GB"/>
               </w:rPr>
-              <w:t>involving</w:t>
+              <w:t xml:space="preserve"> Agile</w:t>
             </w:r>
             <w:r>
               <w:rPr>
@@ -1757,7 +2257,7 @@
                 <w:szCs w:val="22"/>
                 <w:lang w:val="en-GB"/>
               </w:rPr>
-              <w:t xml:space="preserve">four </w:t>
+              <w:t xml:space="preserve">practices </w:t>
             </w:r>
             <w:r>
               <w:rPr>
@@ -1768,7 +2268,7 @@
                 <w:szCs w:val="22"/>
                 <w:lang w:val="en-GB"/>
               </w:rPr>
-              <w:t xml:space="preserve">other </w:t>
+              <w:t xml:space="preserve">internally and within a client team </w:t>
             </w:r>
             <w:r>
               <w:rPr>
@@ -1779,13 +2279,9 @@
                 <w:szCs w:val="22"/>
                 <w:lang w:val="en-GB"/>
               </w:rPr>
-              <w:t>consultancies</w:t>
-            </w:r>
-          </w:p>
-          <w:p>
-            <w:pPr>
-              <w:pStyle w:val="ListParagraph"/>
-              <w:spacing w:beforeLines="50" w:before="120" w:afterLines="20" w:after="48"/>
+              <w:t>made up of</w:t>
+            </w:r>
+            <w:r>
               <w:rPr>
                 <w:rFonts w:asciiTheme="minorHAnsi" w:eastAsia="Calibri" w:hAnsiTheme="minorHAnsi" w:cstheme="minorHAnsi"/>
                 <w:bCs/>
@@ -1794,7 +2290,19 @@
                 <w:szCs w:val="22"/>
                 <w:lang w:val="en-GB"/>
               </w:rPr>
-            </w:pPr>
+              <w:t xml:space="preserve"> four external consultancie</w:t>
+            </w:r>
+            <w:r>
+              <w:rPr>
+                <w:rFonts w:asciiTheme="minorHAnsi" w:eastAsia="Calibri" w:hAnsiTheme="minorHAnsi" w:cstheme="minorHAnsi"/>
+                <w:bCs/>
+                <w:position w:val="1"/>
+                <w:sz w:val="22"/>
+                <w:szCs w:val="22"/>
+                <w:lang w:val="en-GB"/>
+              </w:rPr>
+              <w:t>s</w:t>
+            </w:r>
           </w:p>
         </w:tc>
       </w:tr>
@@ -1942,7 +2450,7 @@
                 <w:szCs w:val="22"/>
                 <w:lang w:val="en-GB"/>
               </w:rPr>
-              <w:t>Sole developer of marketing websites for product and project teams</w:t>
+              <w:t>Independently developed marketing websites for all internal project and area teams</w:t>
             </w:r>
           </w:p>
           <w:p>
@@ -1984,56 +2492,23 @@
               <w:spacing w:beforeLines="50" w:before="120" w:afterLines="20" w:after="48"/>
               <w:rPr>
                 <w:rFonts w:asciiTheme="minorHAnsi" w:eastAsia="Calibri" w:hAnsiTheme="minorHAnsi" w:cstheme="minorHAnsi"/>
+                <w:b/>
+                <w:position w:val="1"/>
+                <w:sz w:val="22"/>
+                <w:szCs w:val="22"/>
+                <w:lang w:val="en-GB"/>
+              </w:rPr>
+            </w:pPr>
+            <w:r>
+              <w:rPr>
+                <w:rFonts w:asciiTheme="minorHAnsi" w:eastAsia="Calibri" w:hAnsiTheme="minorHAnsi" w:cstheme="minorHAnsi"/>
                 <w:bCs/>
                 <w:position w:val="1"/>
                 <w:sz w:val="22"/>
                 <w:szCs w:val="22"/>
                 <w:lang w:val="en-GB"/>
               </w:rPr>
-            </w:pPr>
-            <w:r>
-              <w:rPr>
-                <w:rFonts w:asciiTheme="minorHAnsi" w:eastAsia="Calibri" w:hAnsiTheme="minorHAnsi" w:cstheme="minorHAnsi"/>
-                <w:bCs/>
-                <w:position w:val="1"/>
-                <w:sz w:val="22"/>
-                <w:szCs w:val="22"/>
-                <w:lang w:val="en-GB"/>
-              </w:rPr>
-              <w:t>Automated</w:t>
-            </w:r>
-            <w:r>
-              <w:rPr>
-                <w:rFonts w:asciiTheme="minorHAnsi" w:eastAsia="Calibri" w:hAnsiTheme="minorHAnsi" w:cstheme="minorHAnsi"/>
-                <w:bCs/>
-                <w:position w:val="1"/>
-                <w:sz w:val="22"/>
-                <w:szCs w:val="22"/>
-                <w:lang w:val="en-GB"/>
-              </w:rPr>
-              <w:t xml:space="preserve"> </w:t>
-            </w:r>
-            <w:r>
-              <w:rPr>
-                <w:rFonts w:asciiTheme="minorHAnsi" w:eastAsia="Calibri" w:hAnsiTheme="minorHAnsi" w:cstheme="minorHAnsi"/>
-                <w:bCs/>
-                <w:position w:val="1"/>
-                <w:sz w:val="22"/>
-                <w:szCs w:val="22"/>
-                <w:lang w:val="en-GB"/>
-              </w:rPr>
-              <w:t>testing</w:t>
-            </w:r>
-            <w:r>
-              <w:rPr>
-                <w:rFonts w:asciiTheme="minorHAnsi" w:eastAsia="Calibri" w:hAnsiTheme="minorHAnsi" w:cstheme="minorHAnsi"/>
-                <w:bCs/>
-                <w:position w:val="1"/>
-                <w:sz w:val="22"/>
-                <w:szCs w:val="22"/>
-                <w:lang w:val="en-GB"/>
-              </w:rPr>
-              <w:t xml:space="preserve"> with Selenium (C#)</w:t>
+              <w:t>Wrote an automated testing suite for a C# .NET project with Selenium</w:t>
             </w:r>
           </w:p>
           <w:p>
@@ -2271,7 +2746,7 @@
       <w:tr>
         <w:tc>
           <w:tcPr>
-            <w:tcW w:w="5338" w:type="dxa"/>
+            <w:tcW w:w="5228" w:type="dxa"/>
             <w:shd w:val="clear" w:color="auto" w:fill="auto"/>
           </w:tcPr>
           <w:p>
@@ -2301,7 +2776,7 @@
         </w:tc>
         <w:tc>
           <w:tcPr>
-            <w:tcW w:w="5338" w:type="dxa"/>
+            <w:tcW w:w="5232" w:type="dxa"/>
           </w:tcPr>
           <w:p>
             <w:pPr>
@@ -2336,7 +2811,7 @@
         </w:trPr>
         <w:tc>
           <w:tcPr>
-            <w:tcW w:w="10676" w:type="dxa"/>
+            <w:tcW w:w="10460" w:type="dxa"/>
             <w:gridSpan w:val="2"/>
             <w:shd w:val="clear" w:color="auto" w:fill="auto"/>
           </w:tcPr>
@@ -2377,7 +2852,7 @@
       <w:tr>
         <w:tc>
           <w:tcPr>
-            <w:tcW w:w="5338" w:type="dxa"/>
+            <w:tcW w:w="5228" w:type="dxa"/>
             <w:shd w:val="clear" w:color="auto" w:fill="auto"/>
           </w:tcPr>
           <w:p>
@@ -2407,7 +2882,7 @@
         </w:tc>
         <w:tc>
           <w:tcPr>
-            <w:tcW w:w="5338" w:type="dxa"/>
+            <w:tcW w:w="5232" w:type="dxa"/>
           </w:tcPr>
           <w:p>
             <w:pPr>
@@ -2439,7 +2914,7 @@
       <w:tr>
         <w:tc>
           <w:tcPr>
-            <w:tcW w:w="10676" w:type="dxa"/>
+            <w:tcW w:w="10460" w:type="dxa"/>
             <w:gridSpan w:val="2"/>
             <w:shd w:val="clear" w:color="auto" w:fill="auto"/>
           </w:tcPr>
@@ -2470,7 +2945,7 @@
     </w:tbl>
     <w:p>
       <w:pPr>
-        <w:spacing w:beforeLines="100" w:before="240" w:line="360" w:lineRule="auto"/>
+        <w:spacing w:beforeLines="100" w:before="240" w:line="276" w:lineRule="auto"/>
         <w:rPr>
           <w:rFonts w:asciiTheme="minorHAnsi" w:eastAsia="Calibri" w:hAnsiTheme="minorHAnsi" w:cstheme="minorHAnsi"/>
           <w:b/>
@@ -2488,25 +2963,25 @@
           <w:bCs/>
           <w:noProof/>
           <w:color w:val="7391B4"/>
-          <w:sz w:val="28"/>
-          <w:szCs w:val="28"/>
+          <w:sz w:val="30"/>
+          <w:szCs w:val="30"/>
           <w:lang w:val="en-NZ" w:eastAsia="en-NZ"/>
         </w:rPr>
         <mc:AlternateContent>
           <mc:Choice Requires="wps">
             <w:drawing>
-              <wp:anchor distT="0" distB="0" distL="114300" distR="114300" simplePos="0" relativeHeight="251680256" behindDoc="0" locked="0" layoutInCell="1" allowOverlap="1" wp14:anchorId="4FD1D7BA" wp14:editId="404DE14C">
+              <wp:anchor distT="0" distB="0" distL="114300" distR="114300" simplePos="0" relativeHeight="251680256" behindDoc="0" locked="0" layoutInCell="1" allowOverlap="1" wp14:anchorId="425C0B12" wp14:editId="602183E2">
                 <wp:simplePos x="0" y="0"/>
-                <wp:positionH relativeFrom="column">
-                  <wp:posOffset>0</wp:posOffset>
+                <wp:positionH relativeFrom="margin">
+                  <wp:align>left</wp:align>
                 </wp:positionH>
                 <wp:positionV relativeFrom="paragraph">
-                  <wp:posOffset>378147</wp:posOffset>
+                  <wp:posOffset>388954</wp:posOffset>
                 </wp:positionV>
                 <wp:extent cx="6561455" cy="0"/>
-                <wp:effectExtent l="0" t="0" r="29845" b="19050"/>
+                <wp:effectExtent l="0" t="0" r="0" b="0"/>
                 <wp:wrapNone/>
-                <wp:docPr id="9" name="Straight Connector 9"/>
+                <wp:docPr id="3" name="Straight Connector 3"/>
                 <wp:cNvGraphicFramePr/>
                 <a:graphic xmlns:a="http://schemas.openxmlformats.org/drawingml/2006/main">
                   <a:graphicData uri="http://schemas.microsoft.com/office/word/2010/wordprocessingShape">
@@ -2552,62 +3027,123 @@
           </mc:Choice>
           <mc:Fallback>
             <w:pict>
-              <v:line w14:anchorId="3D17BBCF" id="Straight Connector 9" o:spid="_x0000_s1026" style="position:absolute;z-index:251680256;visibility:visible;mso-wrap-style:square;mso-height-percent:0;mso-wrap-distance-left:9pt;mso-wrap-distance-top:0;mso-wrap-distance-right:9pt;mso-wrap-distance-bottom:0;mso-position-horizontal:absolute;mso-position-horizontal-relative:text;mso-position-vertical:absolute;mso-position-vertical-relative:text;mso-height-percent:0;mso-height-relative:margin" from="0,29.8pt" to="516.65pt,29.8pt" o:gfxdata="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" strokecolor="#7391b4" strokeweight="1.5pt"/>
+              <v:line w14:anchorId="64B81747" id="Straight Connector 3" o:spid="_x0000_s1026" style="position:absolute;z-index:251680256;visibility:visible;mso-wrap-style:square;mso-height-percent:0;mso-wrap-distance-left:9pt;mso-wrap-distance-top:0;mso-wrap-distance-right:9pt;mso-wrap-distance-bottom:0;mso-position-horizontal:left;mso-position-horizontal-relative:margin;mso-position-vertical:absolute;mso-position-vertical-relative:text;mso-height-percent:0;mso-height-relative:margin" from="0,30.65pt" to="516.65pt,30.65pt" o:gfxdata="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" strokecolor="#7391b4" strokeweight="1.5pt">
+                <w10:wrap anchorx="margin"/>
+              </v:line>
             </w:pict>
           </mc:Fallback>
         </mc:AlternateContent>
       </w:r>
       <w:r>
         <w:rPr>
+          <w:rFonts w:asciiTheme="minorHAnsi" w:eastAsia="Calibri" w:hAnsiTheme="minorHAnsi" w:cstheme="minorHAnsi"/>
+          <w:b/>
+          <w:color w:val="7391B4"/>
+          <w:position w:val="1"/>
+          <w:sz w:val="28"/>
+          <w:szCs w:val="28"/>
+          <w:lang w:val="en-GB"/>
+        </w:rPr>
+        <w:t>Projects</w:t>
+      </w:r>
+    </w:p>
+    <w:p>
+      <w:pPr>
+        <w:spacing w:beforeLines="100" w:before="240" w:line="276" w:lineRule="auto"/>
+        <w:rPr>
           <w:rFonts w:asciiTheme="minorHAnsi" w:eastAsia="Calibri" w:hAnsiTheme="minorHAnsi" w:cstheme="minorBidi"/>
           <w:b/>
           <w:bCs/>
           <w:noProof/>
           <w:color w:val="7391B4"/>
-          <w:sz w:val="28"/>
-          <w:szCs w:val="28"/>
+          <w:sz w:val="30"/>
+          <w:szCs w:val="30"/>
           <w:lang w:val="en-NZ" w:eastAsia="en-NZ"/>
         </w:rPr>
-        <w:t>Projects</w:t>
-      </w:r>
-    </w:p>
-    <w:p>
-      <w:pPr>
-        <w:spacing w:beforeLines="50" w:before="120" w:afterLines="20" w:after="48"/>
+      </w:pPr>
+      <w:r>
         <w:rPr>
           <w:rFonts w:asciiTheme="minorHAnsi" w:eastAsia="Calibri" w:hAnsiTheme="minorHAnsi" w:cstheme="minorHAnsi"/>
-          <w:i/>
+          <w:bCs/>
           <w:position w:val="1"/>
           <w:sz w:val="22"/>
           <w:szCs w:val="22"/>
           <w:lang w:val="en-GB"/>
         </w:rPr>
-      </w:pPr>
+        <w:t xml:space="preserve">Visit the projects section of ndragunow.nz </w:t>
+      </w:r>
       <w:r>
         <w:rPr>
           <w:rFonts w:asciiTheme="minorHAnsi" w:eastAsia="Calibri" w:hAnsiTheme="minorHAnsi" w:cstheme="minorHAnsi"/>
-          <w:i/>
+          <w:bCs/>
           <w:position w:val="1"/>
           <w:sz w:val="22"/>
           <w:szCs w:val="22"/>
           <w:lang w:val="en-GB"/>
         </w:rPr>
-        <w:t xml:space="preserve">Visit </w:t>
+        <w:t xml:space="preserve">by </w:t>
       </w:r>
-      <w:hyperlink r:id="rId8" w:history="1">
+      <w:hyperlink r:id="rId8" w:anchor="projects" w:history="1">
         <w:r>
           <w:rPr>
             <w:rStyle w:val="Hyperlink"/>
             <w:rFonts w:asciiTheme="minorHAnsi" w:eastAsia="Calibri" w:hAnsiTheme="minorHAnsi" w:cstheme="minorHAnsi"/>
-            <w:i/>
+            <w:bCs/>
             <w:position w:val="1"/>
             <w:sz w:val="22"/>
             <w:szCs w:val="22"/>
             <w:lang w:val="en-GB"/>
           </w:rPr>
-          <w:t>ndragunow.nz</w:t>
+          <w:t>cli</w:t>
+        </w:r>
+        <w:r>
+          <w:rPr>
+            <w:rStyle w:val="Hyperlink"/>
+            <w:rFonts w:asciiTheme="minorHAnsi" w:eastAsia="Calibri" w:hAnsiTheme="minorHAnsi" w:cstheme="minorHAnsi"/>
+            <w:bCs/>
+            <w:position w:val="1"/>
+            <w:sz w:val="22"/>
+            <w:szCs w:val="22"/>
+            <w:lang w:val="en-GB"/>
+          </w:rPr>
+          <w:t>c</w:t>
+        </w:r>
+        <w:r>
+          <w:rPr>
+            <w:rStyle w:val="Hyperlink"/>
+            <w:rFonts w:asciiTheme="minorHAnsi" w:eastAsia="Calibri" w:hAnsiTheme="minorHAnsi" w:cstheme="minorHAnsi"/>
+            <w:bCs/>
+            <w:position w:val="1"/>
+            <w:sz w:val="22"/>
+            <w:szCs w:val="22"/>
+            <w:lang w:val="en-GB"/>
+          </w:rPr>
+          <w:t>k</w:t>
+        </w:r>
+        <w:r>
+          <w:rPr>
+            <w:rStyle w:val="Hyperlink"/>
+            <w:rFonts w:asciiTheme="minorHAnsi" w:eastAsia="Calibri" w:hAnsiTheme="minorHAnsi" w:cstheme="minorHAnsi"/>
+            <w:bCs/>
+            <w:position w:val="1"/>
+            <w:sz w:val="22"/>
+            <w:szCs w:val="22"/>
+            <w:lang w:val="en-GB"/>
+          </w:rPr>
+          <w:t>ing here</w:t>
         </w:r>
       </w:hyperlink>
+      <w:r>
+        <w:rPr>
+          <w:rFonts w:asciiTheme="minorHAnsi" w:eastAsia="Calibri" w:hAnsiTheme="minorHAnsi" w:cstheme="minorHAnsi"/>
+          <w:bCs/>
+          <w:position w:val="1"/>
+          <w:sz w:val="22"/>
+          <w:szCs w:val="22"/>
+          <w:lang w:val="en-GB"/>
+        </w:rPr>
+        <w:t xml:space="preserve">. </w:t>
+      </w:r>
     </w:p>
     <w:p>
       <w:pPr>
@@ -2626,7 +3162,7 @@
       <w:headerReference w:type="default" r:id="rId9"/>
       <w:type w:val="continuous"/>
       <w:pgSz w:w="11900" w:h="16840"/>
-      <w:pgMar w:top="720" w:right="720" w:bottom="720" w:left="720" w:header="850" w:footer="0" w:gutter="0"/>
+      <w:pgMar w:top="720" w:right="720" w:bottom="720" w:left="720" w:header="680" w:footer="0" w:gutter="0"/>
       <w:cols w:space="720"/>
       <w:docGrid w:linePitch="272"/>
     </w:sectPr>
@@ -5097,6 +5633,18 @@
       <w:lang w:val="en-US"/>
     </w:rPr>
   </w:style>
+  <w:style w:type="character" w:styleId="UnresolvedMention">
+    <w:name w:val="Unresolved Mention"/>
+    <w:basedOn w:val="DefaultParagraphFont"/>
+    <w:uiPriority w:val="99"/>
+    <w:semiHidden/>
+    <w:unhideWhenUsed/>
+    <w:rsid w:val="00B3302F"/>
+    <w:rPr>
+      <w:color w:val="605E5C"/>
+      <w:shd w:val="clear" w:color="auto" w:fill="E1DFDD"/>
+    </w:rPr>
+  </w:style>
 </w:styles>
 </file>
 
@@ -5390,7 +5938,7 @@
 </file>
 
 <file path=customXml/itemProps1.xml><?xml version="1.0" encoding="utf-8"?>
-<ds:datastoreItem xmlns:ds="http://schemas.openxmlformats.org/officeDocument/2006/customXml" ds:itemID="{190FF59E-40F1-4FB8-874A-FE60443EF419}">
+<ds:datastoreItem xmlns:ds="http://schemas.openxmlformats.org/officeDocument/2006/customXml" ds:itemID="{79C620D9-272A-4892-84DC-8A2A2067F7F6}">
   <ds:schemaRefs>
     <ds:schemaRef ds:uri="http://schemas.openxmlformats.org/officeDocument/2006/bibliography"/>
   </ds:schemaRefs>

</xml_diff>

<commit_message>
Removed projects section & references to.
</commit_message>
<xml_diff>
--- a/assets/files/nick_dragunow_cv.docx
+++ b/assets/files/nick_dragunow_cv.docx
@@ -1420,6 +1420,7 @@
               </w:rPr>
               <w:t xml:space="preserve">Node.js + </w:t>
             </w:r>
+            <w:proofErr w:type="spellStart"/>
             <w:r>
               <w:rPr>
                 <w:rFonts w:asciiTheme="minorHAnsi" w:eastAsia="Calibri" w:hAnsiTheme="minorHAnsi" w:cstheme="minorHAnsi"/>
@@ -1430,6 +1431,7 @@
               </w:rPr>
               <w:t>npm</w:t>
             </w:r>
+            <w:proofErr w:type="spellEnd"/>
           </w:p>
           <w:p>
             <w:pPr>
@@ -1756,8 +1758,6 @@
               </w:rPr>
               <w:t>to</w:t>
             </w:r>
-            <w:bookmarkStart w:id="0" w:name="_GoBack"/>
-            <w:bookmarkEnd w:id="0"/>
             <w:r>
               <w:rPr>
                 <w:rFonts w:asciiTheme="minorHAnsi" w:eastAsia="Calibri" w:hAnsiTheme="minorHAnsi" w:cstheme="minorHAnsi"/>
@@ -2914,172 +2914,6 @@
     </w:tbl>
     <w:p>
       <w:pPr>
-        <w:spacing w:beforeLines="100" w:before="240" w:line="276" w:lineRule="auto"/>
-        <w:rPr>
-          <w:rFonts w:asciiTheme="minorHAnsi" w:eastAsia="Calibri" w:hAnsiTheme="minorHAnsi" w:cstheme="minorHAnsi"/>
-          <w:b/>
-          <w:color w:val="7391B4"/>
-          <w:position w:val="1"/>
-          <w:sz w:val="28"/>
-          <w:szCs w:val="28"/>
-          <w:lang w:val="en-GB"/>
-        </w:rPr>
-      </w:pPr>
-      <w:r>
-        <w:rPr>
-          <w:rFonts w:asciiTheme="minorHAnsi" w:eastAsia="Calibri" w:hAnsiTheme="minorHAnsi" w:cstheme="minorBidi"/>
-          <w:b/>
-          <w:bCs/>
-          <w:noProof/>
-          <w:color w:val="7391B4"/>
-          <w:sz w:val="30"/>
-          <w:szCs w:val="30"/>
-          <w:lang w:val="en-NZ" w:eastAsia="en-NZ"/>
-        </w:rPr>
-        <mc:AlternateContent>
-          <mc:Choice Requires="wps">
-            <w:drawing>
-              <wp:anchor distT="0" distB="0" distL="114300" distR="114300" simplePos="0" relativeHeight="251680256" behindDoc="0" locked="0" layoutInCell="1" allowOverlap="1" wp14:anchorId="425C0B12" wp14:editId="602183E2">
-                <wp:simplePos x="0" y="0"/>
-                <wp:positionH relativeFrom="margin">
-                  <wp:align>left</wp:align>
-                </wp:positionH>
-                <wp:positionV relativeFrom="paragraph">
-                  <wp:posOffset>388954</wp:posOffset>
-                </wp:positionV>
-                <wp:extent cx="6561455" cy="0"/>
-                <wp:effectExtent l="0" t="0" r="0" b="0"/>
-                <wp:wrapNone/>
-                <wp:docPr id="3" name="Straight Connector 3"/>
-                <wp:cNvGraphicFramePr/>
-                <a:graphic xmlns:a="http://schemas.openxmlformats.org/drawingml/2006/main">
-                  <a:graphicData uri="http://schemas.microsoft.com/office/word/2010/wordprocessingShape">
-                    <wps:wsp>
-                      <wps:cNvCnPr/>
-                      <wps:spPr>
-                        <a:xfrm>
-                          <a:off x="0" y="0"/>
-                          <a:ext cx="6561455" cy="0"/>
-                        </a:xfrm>
-                        <a:prstGeom prst="line">
-                          <a:avLst/>
-                        </a:prstGeom>
-                        <a:ln w="19050">
-                          <a:solidFill>
-                            <a:srgbClr val="7391B4"/>
-                          </a:solidFill>
-                        </a:ln>
-                      </wps:spPr>
-                      <wps:style>
-                        <a:lnRef idx="1">
-                          <a:schemeClr val="accent1"/>
-                        </a:lnRef>
-                        <a:fillRef idx="0">
-                          <a:schemeClr val="accent1"/>
-                        </a:fillRef>
-                        <a:effectRef idx="0">
-                          <a:schemeClr val="accent1"/>
-                        </a:effectRef>
-                        <a:fontRef idx="minor">
-                          <a:schemeClr val="tx1"/>
-                        </a:fontRef>
-                      </wps:style>
-                      <wps:bodyPr/>
-                    </wps:wsp>
-                  </a:graphicData>
-                </a:graphic>
-                <wp14:sizeRelV relativeFrom="margin">
-                  <wp14:pctHeight>0</wp14:pctHeight>
-                </wp14:sizeRelV>
-              </wp:anchor>
-            </w:drawing>
-          </mc:Choice>
-          <mc:Fallback>
-            <w:pict>
-              <v:line w14:anchorId="64B81747" id="Straight Connector 3" o:spid="_x0000_s1026" style="position:absolute;z-index:251680256;visibility:visible;mso-wrap-style:square;mso-height-percent:0;mso-wrap-distance-left:9pt;mso-wrap-distance-top:0;mso-wrap-distance-right:9pt;mso-wrap-distance-bottom:0;mso-position-horizontal:left;mso-position-horizontal-relative:margin;mso-position-vertical:absolute;mso-position-vertical-relative:text;mso-height-percent:0;mso-height-relative:margin" from="0,30.65pt" to="516.65pt,30.65pt" o:gfxdata="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" strokecolor="#7391b4" strokeweight="1.5pt">
-                <w10:wrap anchorx="margin"/>
-              </v:line>
-            </w:pict>
-          </mc:Fallback>
-        </mc:AlternateContent>
-      </w:r>
-      <w:r>
-        <w:rPr>
-          <w:rFonts w:asciiTheme="minorHAnsi" w:eastAsia="Calibri" w:hAnsiTheme="minorHAnsi" w:cstheme="minorHAnsi"/>
-          <w:b/>
-          <w:color w:val="7391B4"/>
-          <w:position w:val="1"/>
-          <w:sz w:val="28"/>
-          <w:szCs w:val="28"/>
-          <w:lang w:val="en-GB"/>
-        </w:rPr>
-        <w:t>Projects</w:t>
-      </w:r>
-    </w:p>
-    <w:p>
-      <w:pPr>
-        <w:spacing w:beforeLines="100" w:before="240" w:line="276" w:lineRule="auto"/>
-        <w:rPr>
-          <w:rFonts w:asciiTheme="minorHAnsi" w:eastAsia="Calibri" w:hAnsiTheme="minorHAnsi" w:cstheme="minorBidi"/>
-          <w:b/>
-          <w:bCs/>
-          <w:noProof/>
-          <w:color w:val="7391B4"/>
-          <w:sz w:val="30"/>
-          <w:szCs w:val="30"/>
-          <w:lang w:val="en-NZ" w:eastAsia="en-NZ"/>
-        </w:rPr>
-      </w:pPr>
-      <w:r>
-        <w:rPr>
-          <w:rFonts w:asciiTheme="minorHAnsi" w:eastAsia="Calibri" w:hAnsiTheme="minorHAnsi" w:cstheme="minorHAnsi"/>
-          <w:bCs/>
-          <w:position w:val="1"/>
-          <w:sz w:val="22"/>
-          <w:szCs w:val="22"/>
-          <w:lang w:val="en-GB"/>
-        </w:rPr>
-        <w:t xml:space="preserve">Visit the projects section of ndragunow.nz </w:t>
-      </w:r>
-      <w:r>
-        <w:rPr>
-          <w:rFonts w:asciiTheme="minorHAnsi" w:eastAsia="Calibri" w:hAnsiTheme="minorHAnsi" w:cstheme="minorHAnsi"/>
-          <w:bCs/>
-          <w:position w:val="1"/>
-          <w:sz w:val="22"/>
-          <w:szCs w:val="22"/>
-          <w:lang w:val="en-GB"/>
-        </w:rPr>
-        <w:t xml:space="preserve">by </w:t>
-      </w:r>
-      <w:hyperlink r:id="rId8" w:anchor="projects" w:history="1">
-        <w:r>
-          <w:rPr>
-            <w:rStyle w:val="Hyperlink"/>
-            <w:rFonts w:asciiTheme="minorHAnsi" w:eastAsia="Calibri" w:hAnsiTheme="minorHAnsi" w:cstheme="minorHAnsi"/>
-            <w:bCs/>
-            <w:position w:val="1"/>
-            <w:sz w:val="22"/>
-            <w:szCs w:val="22"/>
-            <w:lang w:val="en-GB"/>
-          </w:rPr>
-          <w:t>clicking here</w:t>
-        </w:r>
-      </w:hyperlink>
-      <w:r>
-        <w:rPr>
-          <w:rFonts w:asciiTheme="minorHAnsi" w:eastAsia="Calibri" w:hAnsiTheme="minorHAnsi" w:cstheme="minorHAnsi"/>
-          <w:bCs/>
-          <w:position w:val="1"/>
-          <w:sz w:val="22"/>
-          <w:szCs w:val="22"/>
-          <w:lang w:val="en-GB"/>
-        </w:rPr>
-        <w:t xml:space="preserve">. </w:t>
-      </w:r>
-    </w:p>
-    <w:p>
-      <w:pPr>
         <w:spacing w:beforeLines="50" w:before="120" w:afterLines="20" w:after="48"/>
         <w:rPr>
           <w:rFonts w:asciiTheme="minorHAnsi" w:eastAsia="Calibri" w:hAnsiTheme="minorHAnsi" w:cstheme="minorHAnsi"/>
@@ -3090,9 +2924,11 @@
           <w:lang w:val="en-GB"/>
         </w:rPr>
       </w:pPr>
+      <w:bookmarkStart w:id="0" w:name="_GoBack"/>
+      <w:bookmarkEnd w:id="0"/>
     </w:p>
     <w:sectPr>
-      <w:headerReference w:type="default" r:id="rId9"/>
+      <w:headerReference w:type="default" r:id="rId8"/>
       <w:type w:val="continuous"/>
       <w:pgSz w:w="11900" w:h="16840"/>
       <w:pgMar w:top="720" w:right="720" w:bottom="720" w:left="720" w:header="680" w:footer="0" w:gutter="0"/>
@@ -5871,7 +5707,7 @@
 </file>
 
 <file path=customXml/itemProps1.xml><?xml version="1.0" encoding="utf-8"?>
-<ds:datastoreItem xmlns:ds="http://schemas.openxmlformats.org/officeDocument/2006/customXml" ds:itemID="{BB5153C8-264E-4E81-BFBA-2DFD7B7E9FF3}">
+<ds:datastoreItem xmlns:ds="http://schemas.openxmlformats.org/officeDocument/2006/customXml" ds:itemID="{D7424A6F-1BB3-419B-AF21-80F72536E539}">
   <ds:schemaRefs>
     <ds:schemaRef ds:uri="http://schemas.openxmlformats.org/officeDocument/2006/bibliography"/>
   </ds:schemaRefs>

</xml_diff>

<commit_message>
Updated the contact email address.
</commit_message>
<xml_diff>
--- a/assets/files/nick_dragunow_cv.docx
+++ b/assets/files/nick_dragunow_cv.docx
@@ -149,7 +149,7 @@
     <w:tbl>
       <w:tblPr>
         <w:tblStyle w:val="TableGrid"/>
-        <w:tblW w:w="0" w:type="auto"/>
+        <w:tblW w:w="10461" w:type="dxa"/>
         <w:tblBorders>
           <w:top w:val="none" w:sz="0" w:space="0" w:color="auto"/>
           <w:left w:val="none" w:sz="0" w:space="0" w:color="auto"/>
@@ -162,14 +162,14 @@
         <w:tblLook w:val="06A0" w:firstRow="1" w:lastRow="0" w:firstColumn="1" w:lastColumn="0" w:noHBand="1" w:noVBand="1"/>
       </w:tblPr>
       <w:tblGrid>
-        <w:gridCol w:w="3487"/>
-        <w:gridCol w:w="3487"/>
-        <w:gridCol w:w="3487"/>
+        <w:gridCol w:w="4253"/>
+        <w:gridCol w:w="4252"/>
+        <w:gridCol w:w="1956"/>
       </w:tblGrid>
       <w:tr>
         <w:tc>
           <w:tcPr>
-            <w:tcW w:w="3487" w:type="dxa"/>
+            <w:tcW w:w="4253" w:type="dxa"/>
             <w:shd w:val="clear" w:color="auto" w:fill="auto"/>
           </w:tcPr>
           <w:p>
@@ -215,13 +215,33 @@
                 <w:szCs w:val="22"/>
                 <w:lang w:val="en-GB"/>
               </w:rPr>
-              <w:t>ndraguno@gmail.com</w:t>
+              <w:t>nick.draguno</w:t>
+            </w:r>
+            <w:r>
+              <w:rPr>
+                <w:rFonts w:asciiTheme="minorHAnsi" w:eastAsia="Calibri" w:hAnsiTheme="minorHAnsi" w:cstheme="minorBidi"/>
+                <w:i/>
+                <w:sz w:val="22"/>
+                <w:szCs w:val="22"/>
+                <w:lang w:val="en-GB"/>
+              </w:rPr>
+              <w:t>w</w:t>
+            </w:r>
+            <w:r>
+              <w:rPr>
+                <w:rFonts w:asciiTheme="minorHAnsi" w:eastAsia="Calibri" w:hAnsiTheme="minorHAnsi" w:cstheme="minorBidi"/>
+                <w:i/>
+                <w:sz w:val="22"/>
+                <w:szCs w:val="22"/>
+                <w:lang w:val="en-GB"/>
+              </w:rPr>
+              <w:t>@gmail.com</w:t>
             </w:r>
           </w:p>
         </w:tc>
         <w:tc>
           <w:tcPr>
-            <w:tcW w:w="3487" w:type="dxa"/>
+            <w:tcW w:w="4252" w:type="dxa"/>
             <w:shd w:val="clear" w:color="auto" w:fill="auto"/>
           </w:tcPr>
           <w:p>
@@ -263,7 +283,7 @@
         </w:tc>
         <w:tc>
           <w:tcPr>
-            <w:tcW w:w="3487" w:type="dxa"/>
+            <w:tcW w:w="1956" w:type="dxa"/>
             <w:shd w:val="clear" w:color="auto" w:fill="auto"/>
           </w:tcPr>
           <w:p>
@@ -1420,7 +1440,6 @@
               </w:rPr>
               <w:t xml:space="preserve">Node.js + </w:t>
             </w:r>
-            <w:proofErr w:type="spellStart"/>
             <w:r>
               <w:rPr>
                 <w:rFonts w:asciiTheme="minorHAnsi" w:eastAsia="Calibri" w:hAnsiTheme="minorHAnsi" w:cstheme="minorHAnsi"/>
@@ -1431,7 +1450,6 @@
               </w:rPr>
               <w:t>npm</w:t>
             </w:r>
-            <w:proofErr w:type="spellEnd"/>
           </w:p>
           <w:p>
             <w:pPr>
@@ -1840,6 +1858,8 @@
                 <w:lang w:val="en-GB"/>
               </w:rPr>
             </w:pPr>
+            <w:bookmarkStart w:id="0" w:name="_GoBack"/>
+            <w:bookmarkEnd w:id="0"/>
             <w:r>
               <w:rPr>
                 <w:rFonts w:asciiTheme="minorHAnsi" w:eastAsia="Calibri" w:hAnsiTheme="minorHAnsi" w:cstheme="minorHAnsi"/>
@@ -2924,8 +2944,6 @@
           <w:lang w:val="en-GB"/>
         </w:rPr>
       </w:pPr>
-      <w:bookmarkStart w:id="0" w:name="_GoBack"/>
-      <w:bookmarkEnd w:id="0"/>
     </w:p>
     <w:sectPr>
       <w:headerReference w:type="default" r:id="rId8"/>
@@ -5707,7 +5725,7 @@
 </file>
 
 <file path=customXml/itemProps1.xml><?xml version="1.0" encoding="utf-8"?>
-<ds:datastoreItem xmlns:ds="http://schemas.openxmlformats.org/officeDocument/2006/customXml" ds:itemID="{D7424A6F-1BB3-419B-AF21-80F72536E539}">
+<ds:datastoreItem xmlns:ds="http://schemas.openxmlformats.org/officeDocument/2006/customXml" ds:itemID="{07520DD0-3F75-4121-976D-CBAC33205D49}">
   <ds:schemaRefs>
     <ds:schemaRef ds:uri="http://schemas.openxmlformats.org/officeDocument/2006/bibliography"/>
   </ds:schemaRefs>

</xml_diff>

<commit_message>
Updated CV to reflect work preferences.
</commit_message>
<xml_diff>
--- a/assets/files/nick_dragunow_cv.docx
+++ b/assets/files/nick_dragunow_cv.docx
@@ -636,7 +636,7 @@
           <w:szCs w:val="22"/>
           <w:lang w:val="en-GB"/>
         </w:rPr>
-        <w:t xml:space="preserve">Comfortable with all aspects of the data lifecycle from </w:t>
+        <w:t>Comfortable with all aspects of the data lifecycle</w:t>
       </w:r>
       <w:r>
         <w:rPr>
@@ -646,99 +646,7 @@
           <w:szCs w:val="22"/>
           <w:lang w:val="en-GB"/>
         </w:rPr>
-        <w:t>management</w:t>
-      </w:r>
-      <w:r>
-        <w:rPr>
-          <w:rFonts w:asciiTheme="minorHAnsi" w:eastAsia="Calibri" w:hAnsiTheme="minorHAnsi" w:cstheme="minorBidi"/>
-          <w:position w:val="1"/>
-          <w:sz w:val="22"/>
-          <w:szCs w:val="22"/>
-          <w:lang w:val="en-GB"/>
-        </w:rPr>
-        <w:t xml:space="preserve"> </w:t>
-      </w:r>
-      <w:r>
-        <w:rPr>
-          <w:rFonts w:asciiTheme="minorHAnsi" w:eastAsia="Calibri" w:hAnsiTheme="minorHAnsi" w:cstheme="minorBidi"/>
-          <w:position w:val="1"/>
-          <w:sz w:val="22"/>
-          <w:szCs w:val="22"/>
-          <w:lang w:val="en-GB"/>
-        </w:rPr>
-        <w:t>through</w:t>
-      </w:r>
-      <w:r>
-        <w:rPr>
-          <w:rFonts w:asciiTheme="minorHAnsi" w:eastAsia="Calibri" w:hAnsiTheme="minorHAnsi" w:cstheme="minorBidi"/>
-          <w:position w:val="1"/>
-          <w:sz w:val="22"/>
-          <w:szCs w:val="22"/>
-          <w:lang w:val="en-GB"/>
-        </w:rPr>
-        <w:t xml:space="preserve"> to presentation.</w:t>
-      </w:r>
-    </w:p>
-    <w:p>
-      <w:pPr>
-        <w:spacing w:beforeLines="80" w:before="192"/>
-        <w:rPr>
-          <w:rFonts w:asciiTheme="minorHAnsi" w:eastAsia="Calibri" w:hAnsiTheme="minorHAnsi" w:cstheme="minorBidi"/>
-          <w:position w:val="1"/>
-          <w:sz w:val="22"/>
-          <w:szCs w:val="22"/>
-          <w:lang w:val="en-GB"/>
-        </w:rPr>
-      </w:pPr>
-      <w:r>
-        <w:rPr>
-          <w:rFonts w:asciiTheme="minorHAnsi" w:eastAsia="Calibri" w:hAnsiTheme="minorHAnsi" w:cstheme="minorBidi"/>
-          <w:position w:val="1"/>
-          <w:sz w:val="22"/>
-          <w:szCs w:val="22"/>
-          <w:lang w:val="en-GB"/>
-        </w:rPr>
-        <w:t xml:space="preserve">Accepting </w:t>
-      </w:r>
-      <w:r>
-        <w:rPr>
-          <w:rFonts w:asciiTheme="minorHAnsi" w:eastAsia="Calibri" w:hAnsiTheme="minorHAnsi" w:cstheme="minorBidi"/>
-          <w:position w:val="1"/>
-          <w:sz w:val="22"/>
-          <w:szCs w:val="22"/>
-          <w:lang w:val="en-GB"/>
-        </w:rPr>
-        <w:t>contracted</w:t>
-      </w:r>
-      <w:r>
-        <w:rPr>
-          <w:rFonts w:asciiTheme="minorHAnsi" w:eastAsia="Calibri" w:hAnsiTheme="minorHAnsi" w:cstheme="minorBidi"/>
-          <w:position w:val="1"/>
-          <w:sz w:val="22"/>
-          <w:szCs w:val="22"/>
-          <w:lang w:val="en-GB"/>
-        </w:rPr>
-        <w:t xml:space="preserve"> development</w:t>
-      </w:r>
-      <w:r>
-        <w:rPr>
-          <w:rFonts w:asciiTheme="minorHAnsi" w:eastAsia="Calibri" w:hAnsiTheme="minorHAnsi" w:cstheme="minorBidi"/>
-          <w:position w:val="1"/>
-          <w:sz w:val="22"/>
-          <w:szCs w:val="22"/>
-          <w:lang w:val="en-GB"/>
-        </w:rPr>
-        <w:t xml:space="preserve"> work within</w:t>
-      </w:r>
-      <w:r>
-        <w:rPr>
-          <w:rFonts w:asciiTheme="minorHAnsi" w:eastAsia="Calibri" w:hAnsiTheme="minorHAnsi" w:cstheme="minorBidi"/>
-          <w:position w:val="1"/>
-          <w:sz w:val="22"/>
-          <w:szCs w:val="22"/>
-          <w:lang w:val="en-GB"/>
-        </w:rPr>
-        <w:t xml:space="preserve"> New Zealand and Denmark.  </w:t>
+        <w:t>.</w:t>
       </w:r>
     </w:p>
     <w:p>
@@ -893,7 +801,7 @@
                 <w:szCs w:val="22"/>
                 <w:lang w:val="en-GB"/>
               </w:rPr>
-              <w:t>JavaScript</w:t>
+              <w:t>TypeScript</w:t>
             </w:r>
             <w:r>
               <w:rPr>
@@ -943,7 +851,7 @@
                 <w:szCs w:val="22"/>
                 <w:lang w:val="en-GB"/>
               </w:rPr>
-              <w:t>SS, Bootstrap 4</w:t>
+              <w:t>SS, Bootstrap</w:t>
             </w:r>
             <w:r>
               <w:rPr>
@@ -980,7 +888,47 @@
                 <w:szCs w:val="22"/>
                 <w:lang w:val="en-GB"/>
               </w:rPr>
-              <w:t>Custom data-processing APIs &amp; workflows</w:t>
+              <w:t xml:space="preserve">Esri ArcPy &amp; </w:t>
+            </w:r>
+            <w:r>
+              <w:rPr>
+                <w:rFonts w:asciiTheme="minorHAnsi" w:eastAsia="Calibri" w:hAnsiTheme="minorHAnsi" w:cstheme="minorHAnsi"/>
+                <w:position w:val="1"/>
+                <w:sz w:val="22"/>
+                <w:szCs w:val="22"/>
+                <w:lang w:val="en-GB"/>
+              </w:rPr>
+              <w:t>G</w:t>
+            </w:r>
+            <w:r>
+              <w:rPr>
+                <w:rFonts w:asciiTheme="minorHAnsi" w:eastAsia="Calibri" w:hAnsiTheme="minorHAnsi" w:cstheme="minorHAnsi"/>
+                <w:position w:val="1"/>
+                <w:sz w:val="22"/>
+                <w:szCs w:val="22"/>
+                <w:lang w:val="en-GB"/>
+              </w:rPr>
+              <w:t xml:space="preserve">eoprocessing </w:t>
+            </w:r>
+            <w:r>
+              <w:rPr>
+                <w:rFonts w:asciiTheme="minorHAnsi" w:eastAsia="Calibri" w:hAnsiTheme="minorHAnsi" w:cstheme="minorHAnsi"/>
+                <w:position w:val="1"/>
+                <w:sz w:val="22"/>
+                <w:szCs w:val="22"/>
+                <w:lang w:val="en-GB"/>
+              </w:rPr>
+              <w:t>S</w:t>
+            </w:r>
+            <w:r>
+              <w:rPr>
+                <w:rFonts w:asciiTheme="minorHAnsi" w:eastAsia="Calibri" w:hAnsiTheme="minorHAnsi" w:cstheme="minorHAnsi"/>
+                <w:position w:val="1"/>
+                <w:sz w:val="22"/>
+                <w:szCs w:val="22"/>
+                <w:lang w:val="en-GB"/>
+              </w:rPr>
+              <w:t>ervices</w:t>
             </w:r>
           </w:p>
           <w:p>
@@ -1007,17 +955,7 @@
                 <w:szCs w:val="22"/>
                 <w:lang w:val="en-GB"/>
               </w:rPr>
-              <w:t>Esri ArcPy</w:t>
-            </w:r>
-            <w:r>
-              <w:rPr>
-                <w:rFonts w:asciiTheme="minorHAnsi" w:eastAsia="Calibri" w:hAnsiTheme="minorHAnsi" w:cstheme="minorHAnsi"/>
-                <w:position w:val="1"/>
-                <w:sz w:val="22"/>
-                <w:szCs w:val="22"/>
-                <w:lang w:val="en-GB"/>
-              </w:rPr>
-              <w:t xml:space="preserve"> geoprocessing services</w:t>
+              <w:t>Node.js &amp; Express backend JavaScript APIs</w:t>
             </w:r>
           </w:p>
           <w:p>
@@ -1773,7 +1711,7 @@
                 <w:szCs w:val="22"/>
                 <w:lang w:val="en-GB"/>
               </w:rPr>
-              <w:t xml:space="preserve">Contracted Senior Advisor </w:t>
+              <w:t xml:space="preserve">Contracted Senior </w:t>
             </w:r>
             <w:r>
               <w:rPr>
@@ -1784,7 +1722,7 @@
                 <w:szCs w:val="22"/>
                 <w:lang w:val="en-GB"/>
               </w:rPr>
-              <w:t>to</w:t>
+              <w:t>Developer with</w:t>
             </w:r>
             <w:r>
               <w:rPr>
@@ -5733,7 +5671,7 @@
 </file>
 
 <file path=customXml/itemProps1.xml><?xml version="1.0" encoding="utf-8"?>
-<ds:datastoreItem xmlns:ds="http://schemas.openxmlformats.org/officeDocument/2006/customXml" ds:itemID="{69ECC585-D472-4577-865B-AF8437346BE5}">
+<ds:datastoreItem xmlns:ds="http://schemas.openxmlformats.org/officeDocument/2006/customXml" ds:itemID="{8127D084-AC3F-40FD-89C6-254AA99E3C41}">
   <ds:schemaRefs>
     <ds:schemaRef ds:uri="http://schemas.openxmlformats.org/officeDocument/2006/bibliography"/>
   </ds:schemaRefs>

</xml_diff>

<commit_message>
CV Updates - 2021.
</commit_message>
<xml_diff>
--- a/assets/files/nick_dragunow_cv.docx
+++ b/assets/files/nick_dragunow_cv.docx
@@ -4,7 +4,7 @@
   <w:body>
     <w:p>
       <w:pPr>
-        <w:spacing w:beforeLines="20" w:before="48" w:afterLines="20" w:after="48"/>
+        <w:spacing w:afterLines="20" w:after="48"/>
         <w:rPr>
           <w:rFonts w:asciiTheme="minorHAnsi" w:eastAsia="Calibri" w:hAnsiTheme="minorHAnsi" w:cstheme="minorHAnsi"/>
           <w:b/>
@@ -167,6 +167,9 @@
         <w:gridCol w:w="1956"/>
       </w:tblGrid>
       <w:tr>
+        <w:trPr>
+          <w:trHeight w:val="155"/>
+        </w:trPr>
         <w:tc>
           <w:tcPr>
             <w:tcW w:w="4253" w:type="dxa"/>
@@ -177,8 +180,8 @@
               <w:rPr>
                 <w:rFonts w:asciiTheme="minorHAnsi" w:eastAsia="Calibri" w:hAnsiTheme="minorHAnsi" w:cstheme="minorBidi"/>
                 <w:i/>
-                <w:sz w:val="22"/>
-                <w:szCs w:val="22"/>
+                <w:sz w:val="21"/>
+                <w:szCs w:val="21"/>
                 <w:lang w:val="en-GB"/>
               </w:rPr>
             </w:pPr>
@@ -190,8 +193,8 @@
                 <w:i/>
                 <w:iCs/>
                 <w:color w:val="7391B4"/>
-                <w:sz w:val="22"/>
-                <w:szCs w:val="22"/>
+                <w:sz w:val="21"/>
+                <w:szCs w:val="21"/>
                 <w:lang w:val="en-GB"/>
               </w:rPr>
               <w:t>e.</w:t>
@@ -201,8 +204,8 @@
                 <w:rFonts w:asciiTheme="minorHAnsi" w:eastAsia="Calibri" w:hAnsiTheme="minorHAnsi" w:cstheme="minorBidi"/>
                 <w:i/>
                 <w:color w:val="548DD4" w:themeColor="text2" w:themeTint="99"/>
-                <w:sz w:val="22"/>
-                <w:szCs w:val="22"/>
+                <w:sz w:val="21"/>
+                <w:szCs w:val="21"/>
                 <w:lang w:val="en-GB"/>
               </w:rPr>
               <w:t xml:space="preserve"> </w:t>
@@ -211,8 +214,8 @@
               <w:rPr>
                 <w:rFonts w:asciiTheme="minorHAnsi" w:eastAsia="Calibri" w:hAnsiTheme="minorHAnsi" w:cstheme="minorBidi"/>
                 <w:i/>
-                <w:sz w:val="22"/>
-                <w:szCs w:val="22"/>
+                <w:sz w:val="21"/>
+                <w:szCs w:val="21"/>
                 <w:lang w:val="en-GB"/>
               </w:rPr>
               <w:t>nick.draguno</w:t>
@@ -221,8 +224,8 @@
               <w:rPr>
                 <w:rFonts w:asciiTheme="minorHAnsi" w:eastAsia="Calibri" w:hAnsiTheme="minorHAnsi" w:cstheme="minorBidi"/>
                 <w:i/>
-                <w:sz w:val="22"/>
-                <w:szCs w:val="22"/>
+                <w:sz w:val="21"/>
+                <w:szCs w:val="21"/>
                 <w:lang w:val="en-GB"/>
               </w:rPr>
               <w:t>w</w:t>
@@ -231,8 +234,8 @@
               <w:rPr>
                 <w:rFonts w:asciiTheme="minorHAnsi" w:eastAsia="Calibri" w:hAnsiTheme="minorHAnsi" w:cstheme="minorBidi"/>
                 <w:i/>
-                <w:sz w:val="22"/>
-                <w:szCs w:val="22"/>
+                <w:sz w:val="21"/>
+                <w:szCs w:val="21"/>
                 <w:lang w:val="en-GB"/>
               </w:rPr>
               <w:t>@gmail.com</w:t>
@@ -250,8 +253,8 @@
               <w:rPr>
                 <w:rFonts w:asciiTheme="minorHAnsi" w:eastAsia="Calibri" w:hAnsiTheme="minorHAnsi" w:cstheme="minorBidi"/>
                 <w:i/>
-                <w:sz w:val="22"/>
-                <w:szCs w:val="22"/>
+                <w:sz w:val="21"/>
+                <w:szCs w:val="21"/>
                 <w:lang w:val="en-GB"/>
               </w:rPr>
             </w:pPr>
@@ -263,8 +266,8 @@
                 <w:i/>
                 <w:iCs/>
                 <w:color w:val="7391B4"/>
-                <w:sz w:val="22"/>
-                <w:szCs w:val="22"/>
+                <w:sz w:val="21"/>
+                <w:szCs w:val="21"/>
                 <w:lang w:val="en-GB"/>
               </w:rPr>
               <w:t xml:space="preserve">w. </w:t>
@@ -273,8 +276,8 @@
               <w:rPr>
                 <w:rFonts w:asciiTheme="minorHAnsi" w:eastAsia="Calibri" w:hAnsiTheme="minorHAnsi" w:cstheme="minorBidi"/>
                 <w:i/>
-                <w:sz w:val="22"/>
-                <w:szCs w:val="22"/>
+                <w:sz w:val="21"/>
+                <w:szCs w:val="21"/>
                 <w:lang w:val="en-GB"/>
               </w:rPr>
               <w:t>ndragunow.nz</w:t>
@@ -289,11 +292,12 @@
           <w:p>
             <w:pPr>
               <w:spacing w:line="276" w:lineRule="auto"/>
+              <w:jc w:val="right"/>
               <w:rPr>
                 <w:rFonts w:asciiTheme="minorHAnsi" w:eastAsia="Calibri" w:hAnsiTheme="minorHAnsi" w:cstheme="minorBidi"/>
                 <w:i/>
-                <w:sz w:val="22"/>
-                <w:szCs w:val="22"/>
+                <w:sz w:val="21"/>
+                <w:szCs w:val="21"/>
                 <w:lang w:val="en-GB"/>
               </w:rPr>
             </w:pPr>
@@ -305,8 +309,8 @@
                 <w:i/>
                 <w:iCs/>
                 <w:color w:val="7391B4"/>
-                <w:sz w:val="22"/>
-                <w:szCs w:val="22"/>
+                <w:sz w:val="21"/>
+                <w:szCs w:val="21"/>
                 <w:lang w:val="en-GB"/>
               </w:rPr>
               <w:t>p.</w:t>
@@ -316,8 +320,8 @@
                 <w:rFonts w:asciiTheme="minorHAnsi" w:eastAsia="Calibri" w:hAnsiTheme="minorHAnsi" w:cstheme="minorBidi"/>
                 <w:i/>
                 <w:color w:val="548DD4" w:themeColor="text2" w:themeTint="99"/>
-                <w:sz w:val="22"/>
-                <w:szCs w:val="22"/>
+                <w:sz w:val="21"/>
+                <w:szCs w:val="21"/>
                 <w:lang w:val="en-GB"/>
               </w:rPr>
               <w:t xml:space="preserve"> </w:t>
@@ -326,8 +330,8 @@
               <w:rPr>
                 <w:rFonts w:asciiTheme="minorHAnsi" w:eastAsia="Calibri" w:hAnsiTheme="minorHAnsi" w:cstheme="minorBidi"/>
                 <w:i/>
-                <w:sz w:val="22"/>
-                <w:szCs w:val="22"/>
+                <w:sz w:val="21"/>
+                <w:szCs w:val="21"/>
                 <w:lang w:val="en-GB"/>
               </w:rPr>
               <w:t>+64 21</w:t>
@@ -337,8 +341,8 @@
                 <w:rFonts w:asciiTheme="minorHAnsi" w:eastAsia="Calibri" w:hAnsiTheme="minorHAnsi" w:cstheme="minorBidi"/>
                 <w:i/>
                 <w:color w:val="333333"/>
-                <w:sz w:val="22"/>
-                <w:szCs w:val="22"/>
+                <w:sz w:val="21"/>
+                <w:szCs w:val="21"/>
                 <w:lang w:val="en-GB"/>
               </w:rPr>
               <w:t xml:space="preserve"> 124 2346</w:t>
@@ -353,8 +357,8 @@
         <w:rPr>
           <w:rFonts w:asciiTheme="minorHAnsi" w:eastAsia="Calibri" w:hAnsiTheme="minorHAnsi" w:cstheme="minorBidi"/>
           <w:position w:val="1"/>
-          <w:sz w:val="22"/>
-          <w:szCs w:val="22"/>
+          <w:sz w:val="21"/>
+          <w:szCs w:val="21"/>
           <w:lang w:val="en-GB"/>
         </w:rPr>
       </w:pPr>
@@ -362,291 +366,101 @@
         <w:rPr>
           <w:rFonts w:asciiTheme="minorHAnsi" w:eastAsia="Calibri" w:hAnsiTheme="minorHAnsi" w:cstheme="minorBidi"/>
           <w:position w:val="1"/>
-          <w:sz w:val="22"/>
-          <w:szCs w:val="22"/>
+          <w:sz w:val="21"/>
+          <w:szCs w:val="21"/>
           <w:lang w:val="en-GB"/>
         </w:rPr>
-        <w:t xml:space="preserve">A developer and data analyst seeking a challenging </w:t>
+        <w:t>A d</w:t>
       </w:r>
       <w:r>
         <w:rPr>
           <w:rFonts w:asciiTheme="minorHAnsi" w:eastAsia="Calibri" w:hAnsiTheme="minorHAnsi" w:cstheme="minorBidi"/>
           <w:position w:val="1"/>
-          <w:sz w:val="22"/>
-          <w:szCs w:val="22"/>
+          <w:sz w:val="21"/>
+          <w:szCs w:val="21"/>
           <w:lang w:val="en-GB"/>
         </w:rPr>
-        <w:t>technical</w:t>
+        <w:t>eveloper</w:t>
       </w:r>
       <w:r>
         <w:rPr>
           <w:rFonts w:asciiTheme="minorHAnsi" w:eastAsia="Calibri" w:hAnsiTheme="minorHAnsi" w:cstheme="minorBidi"/>
           <w:position w:val="1"/>
-          <w:sz w:val="22"/>
-          <w:szCs w:val="22"/>
+          <w:sz w:val="21"/>
+          <w:szCs w:val="21"/>
           <w:lang w:val="en-GB"/>
         </w:rPr>
-        <w:t xml:space="preserve"> role with </w:t>
+        <w:t xml:space="preserve"> seeking a challenging technical role with scope for business development, process management, and client-facing BA work. Experience with</w:t>
       </w:r>
       <w:r>
         <w:rPr>
           <w:rFonts w:asciiTheme="minorHAnsi" w:eastAsia="Calibri" w:hAnsiTheme="minorHAnsi" w:cstheme="minorBidi"/>
           <w:position w:val="1"/>
-          <w:sz w:val="22"/>
-          <w:szCs w:val="22"/>
+          <w:sz w:val="21"/>
+          <w:szCs w:val="21"/>
           <w:lang w:val="en-GB"/>
         </w:rPr>
-        <w:t>opportunities</w:t>
+        <w:t xml:space="preserve"> Esri &amp; open-source development tools, bespoke data-processing APIs, and</w:t>
       </w:r>
       <w:r>
         <w:rPr>
           <w:rFonts w:asciiTheme="minorHAnsi" w:eastAsia="Calibri" w:hAnsiTheme="minorHAnsi" w:cstheme="minorBidi"/>
           <w:position w:val="1"/>
-          <w:sz w:val="22"/>
-          <w:szCs w:val="22"/>
+          <w:sz w:val="21"/>
+          <w:szCs w:val="21"/>
           <w:lang w:val="en-GB"/>
         </w:rPr>
-        <w:t xml:space="preserve"> to </w:t>
+        <w:t xml:space="preserve"> the design &amp; development of </w:t>
       </w:r>
       <w:r>
         <w:rPr>
           <w:rFonts w:asciiTheme="minorHAnsi" w:eastAsia="Calibri" w:hAnsiTheme="minorHAnsi" w:cstheme="minorBidi"/>
           <w:position w:val="1"/>
-          <w:sz w:val="22"/>
-          <w:szCs w:val="22"/>
+          <w:sz w:val="21"/>
+          <w:szCs w:val="21"/>
           <w:lang w:val="en-GB"/>
         </w:rPr>
-        <w:t>architect projects</w:t>
+        <w:t xml:space="preserve">complex web-based ecosystems </w:t>
       </w:r>
       <w:r>
         <w:rPr>
           <w:rFonts w:asciiTheme="minorHAnsi" w:eastAsia="Calibri" w:hAnsiTheme="minorHAnsi" w:cstheme="minorBidi"/>
           <w:position w:val="1"/>
-          <w:sz w:val="22"/>
-          <w:szCs w:val="22"/>
+          <w:sz w:val="21"/>
+          <w:szCs w:val="21"/>
           <w:lang w:val="en-GB"/>
         </w:rPr>
-        <w:t xml:space="preserve"> and assist in business development.</w:t>
+        <w:t>for</w:t>
       </w:r>
       <w:r>
         <w:rPr>
           <w:rFonts w:asciiTheme="minorHAnsi" w:eastAsia="Calibri" w:hAnsiTheme="minorHAnsi" w:cstheme="minorBidi"/>
           <w:position w:val="1"/>
-          <w:sz w:val="22"/>
-          <w:szCs w:val="22"/>
+          <w:sz w:val="21"/>
+          <w:szCs w:val="21"/>
           <w:lang w:val="en-GB"/>
         </w:rPr>
-        <w:t xml:space="preserve"> </w:t>
+        <w:t xml:space="preserve"> agriculture,</w:t>
       </w:r>
       <w:r>
         <w:rPr>
           <w:rFonts w:asciiTheme="minorHAnsi" w:eastAsia="Calibri" w:hAnsiTheme="minorHAnsi" w:cstheme="minorBidi"/>
           <w:position w:val="1"/>
-          <w:sz w:val="22"/>
-          <w:szCs w:val="22"/>
+          <w:sz w:val="21"/>
+          <w:szCs w:val="21"/>
           <w:lang w:val="en-GB"/>
         </w:rPr>
-        <w:t>Experience</w:t>
+        <w:t xml:space="preserve"> accessibility,</w:t>
       </w:r>
       <w:r>
         <w:rPr>
           <w:rFonts w:asciiTheme="minorHAnsi" w:eastAsia="Calibri" w:hAnsiTheme="minorHAnsi" w:cstheme="minorBidi"/>
           <w:position w:val="1"/>
-          <w:sz w:val="22"/>
-          <w:szCs w:val="22"/>
+          <w:sz w:val="21"/>
+          <w:szCs w:val="21"/>
           <w:lang w:val="en-GB"/>
         </w:rPr>
-        <w:t xml:space="preserve"> </w:t>
-      </w:r>
-      <w:r>
-        <w:rPr>
-          <w:rFonts w:asciiTheme="minorHAnsi" w:eastAsia="Calibri" w:hAnsiTheme="minorHAnsi" w:cstheme="minorBidi"/>
-          <w:position w:val="1"/>
-          <w:sz w:val="22"/>
-          <w:szCs w:val="22"/>
-          <w:lang w:val="en-GB"/>
-        </w:rPr>
-        <w:t>with</w:t>
-      </w:r>
-      <w:r>
-        <w:rPr>
-          <w:rFonts w:asciiTheme="minorHAnsi" w:eastAsia="Calibri" w:hAnsiTheme="minorHAnsi" w:cstheme="minorBidi"/>
-          <w:position w:val="1"/>
-          <w:sz w:val="22"/>
-          <w:szCs w:val="22"/>
-          <w:lang w:val="en-GB"/>
-        </w:rPr>
-        <w:t xml:space="preserve"> interactive </w:t>
-      </w:r>
-      <w:r>
-        <w:rPr>
-          <w:rFonts w:asciiTheme="minorHAnsi" w:eastAsia="Calibri" w:hAnsiTheme="minorHAnsi" w:cstheme="minorBidi"/>
-          <w:position w:val="1"/>
-          <w:sz w:val="22"/>
-          <w:szCs w:val="22"/>
-          <w:lang w:val="en-GB"/>
-        </w:rPr>
-        <w:t>map-based we</w:t>
-      </w:r>
-      <w:r>
-        <w:rPr>
-          <w:rFonts w:asciiTheme="minorHAnsi" w:eastAsia="Calibri" w:hAnsiTheme="minorHAnsi" w:cstheme="minorBidi"/>
-          <w:position w:val="1"/>
-          <w:sz w:val="22"/>
-          <w:szCs w:val="22"/>
-          <w:lang w:val="en-GB"/>
-        </w:rPr>
-        <w:t>b</w:t>
-      </w:r>
-      <w:r>
-        <w:rPr>
-          <w:rFonts w:asciiTheme="minorHAnsi" w:eastAsia="Calibri" w:hAnsiTheme="minorHAnsi" w:cstheme="minorBidi"/>
-          <w:position w:val="1"/>
-          <w:sz w:val="22"/>
-          <w:szCs w:val="22"/>
-          <w:lang w:val="en-GB"/>
-        </w:rPr>
-        <w:t>s</w:t>
-      </w:r>
-      <w:r>
-        <w:rPr>
-          <w:rFonts w:asciiTheme="minorHAnsi" w:eastAsia="Calibri" w:hAnsiTheme="minorHAnsi" w:cstheme="minorBidi"/>
-          <w:position w:val="1"/>
-          <w:sz w:val="22"/>
-          <w:szCs w:val="22"/>
-          <w:lang w:val="en-GB"/>
-        </w:rPr>
-        <w:t>ites,</w:t>
-      </w:r>
-      <w:r>
-        <w:rPr>
-          <w:rFonts w:asciiTheme="minorHAnsi" w:eastAsia="Calibri" w:hAnsiTheme="minorHAnsi" w:cstheme="minorBidi"/>
-          <w:position w:val="1"/>
-          <w:sz w:val="22"/>
-          <w:szCs w:val="22"/>
-          <w:lang w:val="en-GB"/>
-        </w:rPr>
-        <w:t xml:space="preserve"> </w:t>
-      </w:r>
-      <w:r>
-        <w:rPr>
-          <w:rFonts w:asciiTheme="minorHAnsi" w:eastAsia="Calibri" w:hAnsiTheme="minorHAnsi" w:cstheme="minorBidi"/>
-          <w:position w:val="1"/>
-          <w:sz w:val="22"/>
-          <w:szCs w:val="22"/>
-          <w:lang w:val="en-GB"/>
-        </w:rPr>
-        <w:t>data-processing APIs, e</w:t>
-      </w:r>
-      <w:r>
-        <w:rPr>
-          <w:rFonts w:asciiTheme="minorHAnsi" w:eastAsia="Calibri" w:hAnsiTheme="minorHAnsi" w:cstheme="minorBidi"/>
-          <w:position w:val="1"/>
-          <w:sz w:val="22"/>
-          <w:szCs w:val="22"/>
-          <w:lang w:val="en-GB"/>
-        </w:rPr>
-        <w:t>nterprise-</w:t>
-      </w:r>
-      <w:r>
-        <w:rPr>
-          <w:rFonts w:asciiTheme="minorHAnsi" w:eastAsia="Calibri" w:hAnsiTheme="minorHAnsi" w:cstheme="minorBidi"/>
-          <w:position w:val="1"/>
-          <w:sz w:val="22"/>
-          <w:szCs w:val="22"/>
-          <w:lang w:val="en-GB"/>
-        </w:rPr>
-        <w:t>level</w:t>
-      </w:r>
-      <w:r>
-        <w:rPr>
-          <w:rFonts w:asciiTheme="minorHAnsi" w:eastAsia="Calibri" w:hAnsiTheme="minorHAnsi" w:cstheme="minorBidi"/>
-          <w:position w:val="1"/>
-          <w:sz w:val="22"/>
-          <w:szCs w:val="22"/>
-          <w:lang w:val="en-GB"/>
-        </w:rPr>
-        <w:t xml:space="preserve"> server solutio</w:t>
-      </w:r>
-      <w:r>
-        <w:rPr>
-          <w:rFonts w:asciiTheme="minorHAnsi" w:eastAsia="Calibri" w:hAnsiTheme="minorHAnsi" w:cstheme="minorBidi"/>
-          <w:position w:val="1"/>
-          <w:sz w:val="22"/>
-          <w:szCs w:val="22"/>
-          <w:lang w:val="en-GB"/>
-        </w:rPr>
-        <w:t>n</w:t>
-      </w:r>
-      <w:r>
-        <w:rPr>
-          <w:rFonts w:asciiTheme="minorHAnsi" w:eastAsia="Calibri" w:hAnsiTheme="minorHAnsi" w:cstheme="minorBidi"/>
-          <w:position w:val="1"/>
-          <w:sz w:val="22"/>
-          <w:szCs w:val="22"/>
-          <w:lang w:val="en-GB"/>
-        </w:rPr>
-        <w:t>s</w:t>
-      </w:r>
-      <w:r>
-        <w:rPr>
-          <w:rFonts w:asciiTheme="minorHAnsi" w:eastAsia="Calibri" w:hAnsiTheme="minorHAnsi" w:cstheme="minorBidi"/>
-          <w:position w:val="1"/>
-          <w:sz w:val="22"/>
-          <w:szCs w:val="22"/>
-          <w:lang w:val="en-GB"/>
-        </w:rPr>
-        <w:t xml:space="preserve">, </w:t>
-      </w:r>
-      <w:r>
-        <w:rPr>
-          <w:rFonts w:asciiTheme="minorHAnsi" w:eastAsia="Calibri" w:hAnsiTheme="minorHAnsi" w:cstheme="minorBidi"/>
-          <w:position w:val="1"/>
-          <w:sz w:val="22"/>
-          <w:szCs w:val="22"/>
-          <w:lang w:val="en-GB"/>
-        </w:rPr>
-        <w:t>and custom ETL workflows</w:t>
-      </w:r>
-      <w:r>
-        <w:rPr>
-          <w:rFonts w:asciiTheme="minorHAnsi" w:eastAsia="Calibri" w:hAnsiTheme="minorHAnsi" w:cstheme="minorBidi"/>
-          <w:position w:val="1"/>
-          <w:sz w:val="22"/>
-          <w:szCs w:val="22"/>
-          <w:lang w:val="en-GB"/>
-        </w:rPr>
-        <w:t>.</w:t>
-      </w:r>
-      <w:r>
-        <w:rPr>
-          <w:rFonts w:asciiTheme="minorHAnsi" w:eastAsia="Calibri" w:hAnsiTheme="minorHAnsi" w:cstheme="minorBidi"/>
-          <w:position w:val="1"/>
-          <w:sz w:val="22"/>
-          <w:szCs w:val="22"/>
-          <w:lang w:val="en-GB"/>
-        </w:rPr>
-        <w:t xml:space="preserve"> </w:t>
-      </w:r>
-      <w:r>
-        <w:rPr>
-          <w:rFonts w:asciiTheme="minorHAnsi" w:eastAsia="Calibri" w:hAnsiTheme="minorHAnsi" w:cstheme="minorBidi"/>
-          <w:position w:val="1"/>
-          <w:sz w:val="22"/>
-          <w:szCs w:val="22"/>
-          <w:lang w:val="en-GB"/>
-        </w:rPr>
-        <w:t>Comfortable with all aspects of the data lifecycle</w:t>
-      </w:r>
-      <w:r>
-        <w:rPr>
-          <w:rFonts w:asciiTheme="minorHAnsi" w:eastAsia="Calibri" w:hAnsiTheme="minorHAnsi" w:cstheme="minorBidi"/>
-          <w:position w:val="1"/>
-          <w:sz w:val="22"/>
-          <w:szCs w:val="22"/>
-          <w:lang w:val="en-GB"/>
-        </w:rPr>
-        <w:t>.</w:t>
+        <w:t xml:space="preserve"> transportation, and project management.</w:t>
       </w:r>
     </w:p>
     <w:p>
@@ -712,8 +526,8 @@
               <w:rPr>
                 <w:rFonts w:asciiTheme="minorHAnsi" w:eastAsia="Calibri" w:hAnsiTheme="minorHAnsi" w:cstheme="minorHAnsi"/>
                 <w:position w:val="1"/>
-                <w:sz w:val="22"/>
-                <w:szCs w:val="22"/>
+                <w:sz w:val="21"/>
+                <w:szCs w:val="21"/>
                 <w:lang w:val="en-GB"/>
               </w:rPr>
             </w:pPr>
@@ -724,8 +538,8 @@
                 <w:bCs/>
                 <w:noProof/>
                 <w:color w:val="7391B4"/>
-                <w:sz w:val="30"/>
-                <w:szCs w:val="30"/>
+                <w:sz w:val="21"/>
+                <w:szCs w:val="21"/>
                 <w:lang w:val="en-NZ" w:eastAsia="en-NZ"/>
               </w:rPr>
               <mc:AlternateContent>
@@ -797,71 +611,41 @@
               <w:rPr>
                 <w:rFonts w:asciiTheme="minorHAnsi" w:eastAsia="Calibri" w:hAnsiTheme="minorHAnsi" w:cstheme="minorHAnsi"/>
                 <w:position w:val="1"/>
-                <w:sz w:val="22"/>
-                <w:szCs w:val="22"/>
-                <w:lang w:val="en-GB"/>
-              </w:rPr>
-              <w:t>TypeScript</w:t>
-            </w:r>
-            <w:r>
-              <w:rPr>
-                <w:rFonts w:asciiTheme="minorHAnsi" w:eastAsia="Calibri" w:hAnsiTheme="minorHAnsi" w:cstheme="minorHAnsi"/>
-                <w:position w:val="1"/>
-                <w:sz w:val="22"/>
-                <w:szCs w:val="22"/>
-                <w:lang w:val="en-GB"/>
-              </w:rPr>
-              <w:t xml:space="preserve">, </w:t>
-            </w:r>
-            <w:r>
-              <w:rPr>
-                <w:rFonts w:asciiTheme="minorHAnsi" w:eastAsia="Calibri" w:hAnsiTheme="minorHAnsi" w:cstheme="minorHAnsi"/>
-                <w:position w:val="1"/>
-                <w:sz w:val="22"/>
-                <w:szCs w:val="22"/>
-                <w:lang w:val="en-GB"/>
-              </w:rPr>
-              <w:t>CSS/</w:t>
-            </w:r>
-            <w:r>
-              <w:rPr>
-                <w:rFonts w:asciiTheme="minorHAnsi" w:eastAsia="Calibri" w:hAnsiTheme="minorHAnsi" w:cstheme="minorHAnsi"/>
-                <w:position w:val="1"/>
-                <w:sz w:val="22"/>
-                <w:szCs w:val="22"/>
-                <w:lang w:val="en-GB"/>
-              </w:rPr>
-              <w:t>S</w:t>
-            </w:r>
-            <w:r>
-              <w:rPr>
-                <w:rFonts w:asciiTheme="minorHAnsi" w:eastAsia="Calibri" w:hAnsiTheme="minorHAnsi" w:cstheme="minorHAnsi"/>
-                <w:position w:val="1"/>
-                <w:sz w:val="22"/>
-                <w:szCs w:val="22"/>
-                <w:lang w:val="en-GB"/>
-              </w:rPr>
-              <w:t>A</w:t>
-            </w:r>
-            <w:r>
-              <w:rPr>
-                <w:rFonts w:asciiTheme="minorHAnsi" w:eastAsia="Calibri" w:hAnsiTheme="minorHAnsi" w:cstheme="minorHAnsi"/>
-                <w:position w:val="1"/>
-                <w:sz w:val="22"/>
-                <w:szCs w:val="22"/>
-                <w:lang w:val="en-GB"/>
-              </w:rPr>
-              <w:t>SS, Bootstrap</w:t>
-            </w:r>
-            <w:r>
-              <w:rPr>
-                <w:rFonts w:asciiTheme="minorHAnsi" w:eastAsia="Calibri" w:hAnsiTheme="minorHAnsi" w:cstheme="minorHAnsi"/>
-                <w:position w:val="1"/>
-                <w:sz w:val="22"/>
-                <w:szCs w:val="22"/>
-                <w:lang w:val="en-GB"/>
-              </w:rPr>
-              <w:t>, React</w:t>
+                <w:sz w:val="21"/>
+                <w:szCs w:val="21"/>
+                <w:lang w:val="en-GB"/>
+              </w:rPr>
+              <w:t xml:space="preserve">PHP </w:t>
+            </w:r>
+            <w:r>
+              <w:rPr>
+                <w:rFonts w:asciiTheme="minorHAnsi" w:eastAsia="Calibri" w:hAnsiTheme="minorHAnsi" w:cstheme="minorHAnsi"/>
+                <w:position w:val="1"/>
+                <w:sz w:val="21"/>
+                <w:szCs w:val="21"/>
+                <w:lang w:val="en-GB"/>
+              </w:rPr>
+              <w:t>Laravel + Vu</w:t>
+            </w:r>
+            <w:r>
+              <w:rPr>
+                <w:rFonts w:asciiTheme="minorHAnsi" w:eastAsia="Calibri" w:hAnsiTheme="minorHAnsi" w:cstheme="minorHAnsi"/>
+                <w:position w:val="1"/>
+                <w:sz w:val="21"/>
+                <w:szCs w:val="21"/>
+                <w:lang w:val="en-GB"/>
+              </w:rPr>
+              <w:t xml:space="preserve">e.js </w:t>
+            </w:r>
+            <w:r>
+              <w:rPr>
+                <w:rFonts w:asciiTheme="minorHAnsi" w:eastAsia="Calibri" w:hAnsiTheme="minorHAnsi" w:cstheme="minorHAnsi"/>
+                <w:position w:val="1"/>
+                <w:sz w:val="21"/>
+                <w:szCs w:val="21"/>
+                <w:lang w:val="en-GB"/>
+              </w:rPr>
+              <w:t>SPAs</w:t>
             </w:r>
           </w:p>
           <w:p>
@@ -875,8 +659,8 @@
               <w:rPr>
                 <w:rFonts w:asciiTheme="minorHAnsi" w:eastAsia="Calibri" w:hAnsiTheme="minorHAnsi" w:cstheme="minorHAnsi"/>
                 <w:position w:val="1"/>
-                <w:sz w:val="22"/>
-                <w:szCs w:val="22"/>
+                <w:sz w:val="21"/>
+                <w:szCs w:val="21"/>
                 <w:lang w:val="en-GB"/>
               </w:rPr>
             </w:pPr>
@@ -884,51 +668,11 @@
               <w:rPr>
                 <w:rFonts w:asciiTheme="minorHAnsi" w:eastAsia="Calibri" w:hAnsiTheme="minorHAnsi" w:cstheme="minorHAnsi"/>
                 <w:position w:val="1"/>
-                <w:sz w:val="22"/>
-                <w:szCs w:val="22"/>
-                <w:lang w:val="en-GB"/>
-              </w:rPr>
-              <w:t xml:space="preserve">Esri ArcPy &amp; </w:t>
-            </w:r>
-            <w:r>
-              <w:rPr>
-                <w:rFonts w:asciiTheme="minorHAnsi" w:eastAsia="Calibri" w:hAnsiTheme="minorHAnsi" w:cstheme="minorHAnsi"/>
-                <w:position w:val="1"/>
-                <w:sz w:val="22"/>
-                <w:szCs w:val="22"/>
-                <w:lang w:val="en-GB"/>
-              </w:rPr>
-              <w:t>G</w:t>
-            </w:r>
-            <w:r>
-              <w:rPr>
-                <w:rFonts w:asciiTheme="minorHAnsi" w:eastAsia="Calibri" w:hAnsiTheme="minorHAnsi" w:cstheme="minorHAnsi"/>
-                <w:position w:val="1"/>
-                <w:sz w:val="22"/>
-                <w:szCs w:val="22"/>
-                <w:lang w:val="en-GB"/>
-              </w:rPr>
-              <w:t xml:space="preserve">eoprocessing </w:t>
-            </w:r>
-            <w:r>
-              <w:rPr>
-                <w:rFonts w:asciiTheme="minorHAnsi" w:eastAsia="Calibri" w:hAnsiTheme="minorHAnsi" w:cstheme="minorHAnsi"/>
-                <w:position w:val="1"/>
-                <w:sz w:val="22"/>
-                <w:szCs w:val="22"/>
-                <w:lang w:val="en-GB"/>
-              </w:rPr>
-              <w:t>S</w:t>
-            </w:r>
-            <w:r>
-              <w:rPr>
-                <w:rFonts w:asciiTheme="minorHAnsi" w:eastAsia="Calibri" w:hAnsiTheme="minorHAnsi" w:cstheme="minorHAnsi"/>
-                <w:position w:val="1"/>
-                <w:sz w:val="22"/>
-                <w:szCs w:val="22"/>
-                <w:lang w:val="en-GB"/>
-              </w:rPr>
-              <w:t>ervices</w:t>
+                <w:sz w:val="21"/>
+                <w:szCs w:val="21"/>
+                <w:lang w:val="en-GB"/>
+              </w:rPr>
+              <w:t>PHP SilverStripe CMS-based applications</w:t>
             </w:r>
           </w:p>
           <w:p>
@@ -942,8 +686,8 @@
               <w:rPr>
                 <w:rFonts w:asciiTheme="minorHAnsi" w:eastAsia="Calibri" w:hAnsiTheme="minorHAnsi" w:cstheme="minorHAnsi"/>
                 <w:position w:val="1"/>
-                <w:sz w:val="22"/>
-                <w:szCs w:val="22"/>
+                <w:sz w:val="21"/>
+                <w:szCs w:val="21"/>
                 <w:lang w:val="en-GB"/>
               </w:rPr>
             </w:pPr>
@@ -951,11 +695,11 @@
               <w:rPr>
                 <w:rFonts w:asciiTheme="minorHAnsi" w:eastAsia="Calibri" w:hAnsiTheme="minorHAnsi" w:cstheme="minorHAnsi"/>
                 <w:position w:val="1"/>
-                <w:sz w:val="22"/>
-                <w:szCs w:val="22"/>
-                <w:lang w:val="en-GB"/>
-              </w:rPr>
-              <w:t>Node.js &amp; Express backend JavaScript APIs</w:t>
+                <w:sz w:val="21"/>
+                <w:szCs w:val="21"/>
+                <w:lang w:val="en-GB"/>
+              </w:rPr>
+              <w:t>TypeScript, SASS, Bootstrap</w:t>
             </w:r>
           </w:p>
           <w:p>
@@ -969,8 +713,8 @@
               <w:rPr>
                 <w:rFonts w:asciiTheme="minorHAnsi" w:eastAsia="Calibri" w:hAnsiTheme="minorHAnsi" w:cstheme="minorHAnsi"/>
                 <w:position w:val="1"/>
-                <w:sz w:val="22"/>
-                <w:szCs w:val="22"/>
+                <w:sz w:val="21"/>
+                <w:szCs w:val="21"/>
                 <w:lang w:val="en-GB"/>
               </w:rPr>
             </w:pPr>
@@ -978,31 +722,21 @@
               <w:rPr>
                 <w:rFonts w:asciiTheme="minorHAnsi" w:eastAsia="Calibri" w:hAnsiTheme="minorHAnsi" w:cstheme="minorHAnsi"/>
                 <w:position w:val="1"/>
-                <w:sz w:val="22"/>
-                <w:szCs w:val="22"/>
-                <w:lang w:val="en-GB"/>
-              </w:rPr>
-              <w:t xml:space="preserve">Esri </w:t>
-            </w:r>
-            <w:r>
-              <w:rPr>
-                <w:rFonts w:asciiTheme="minorHAnsi" w:eastAsia="Calibri" w:hAnsiTheme="minorHAnsi" w:cstheme="minorHAnsi"/>
-                <w:position w:val="1"/>
-                <w:sz w:val="22"/>
-                <w:szCs w:val="22"/>
-                <w:lang w:val="en-GB"/>
-              </w:rPr>
-              <w:t>JavaScript APIs 3 &amp; 4</w:t>
-            </w:r>
-            <w:r>
-              <w:rPr>
-                <w:rFonts w:asciiTheme="minorHAnsi" w:eastAsia="Calibri" w:hAnsiTheme="minorHAnsi" w:cstheme="minorHAnsi"/>
-                <w:position w:val="1"/>
-                <w:sz w:val="22"/>
-                <w:szCs w:val="22"/>
-                <w:lang w:val="en-GB"/>
-              </w:rPr>
-              <w:t>, Mapbox, &amp; Leaflet</w:t>
+                <w:sz w:val="21"/>
+                <w:szCs w:val="21"/>
+                <w:lang w:val="en-GB"/>
+              </w:rPr>
+              <w:t>ArcGIS Enterprise, PostgreSQL, MySQL</w:t>
+            </w:r>
+            <w:r>
+              <w:rPr>
+                <w:rFonts w:asciiTheme="minorHAnsi" w:eastAsia="Calibri" w:hAnsiTheme="minorHAnsi" w:cstheme="minorHAnsi"/>
+                <w:position w:val="1"/>
+                <w:sz w:val="21"/>
+                <w:szCs w:val="21"/>
+                <w:lang w:val="en-GB"/>
+              </w:rPr>
+              <w:t xml:space="preserve"> </w:t>
             </w:r>
           </w:p>
           <w:p>
@@ -1016,8 +750,8 @@
               <w:rPr>
                 <w:rFonts w:asciiTheme="minorHAnsi" w:eastAsia="Calibri" w:hAnsiTheme="minorHAnsi" w:cstheme="minorHAnsi"/>
                 <w:position w:val="1"/>
-                <w:sz w:val="22"/>
-                <w:szCs w:val="22"/>
+                <w:sz w:val="21"/>
+                <w:szCs w:val="21"/>
                 <w:lang w:val="en-GB"/>
               </w:rPr>
             </w:pPr>
@@ -1025,48 +759,135 @@
               <w:rPr>
                 <w:rFonts w:asciiTheme="minorHAnsi" w:eastAsia="Calibri" w:hAnsiTheme="minorHAnsi" w:cstheme="minorHAnsi"/>
                 <w:position w:val="1"/>
-                <w:sz w:val="22"/>
-                <w:szCs w:val="22"/>
-                <w:lang w:val="en-GB"/>
-              </w:rPr>
-              <w:t>Ar</w:t>
-            </w:r>
-            <w:r>
-              <w:rPr>
-                <w:rFonts w:asciiTheme="minorHAnsi" w:eastAsia="Calibri" w:hAnsiTheme="minorHAnsi" w:cstheme="minorHAnsi"/>
-                <w:position w:val="1"/>
-                <w:sz w:val="22"/>
-                <w:szCs w:val="22"/>
-                <w:lang w:val="en-GB"/>
-              </w:rPr>
-              <w:t xml:space="preserve">cGIS </w:t>
-            </w:r>
-            <w:r>
-              <w:rPr>
-                <w:rFonts w:asciiTheme="minorHAnsi" w:eastAsia="Calibri" w:hAnsiTheme="minorHAnsi" w:cstheme="minorHAnsi"/>
-                <w:position w:val="1"/>
-                <w:sz w:val="22"/>
-                <w:szCs w:val="22"/>
-                <w:lang w:val="en-GB"/>
-              </w:rPr>
-              <w:t xml:space="preserve">Online, </w:t>
-            </w:r>
-            <w:r>
-              <w:rPr>
-                <w:rFonts w:asciiTheme="minorHAnsi" w:eastAsia="Calibri" w:hAnsiTheme="minorHAnsi" w:cstheme="minorHAnsi"/>
-                <w:position w:val="1"/>
-                <w:sz w:val="22"/>
-                <w:szCs w:val="22"/>
-                <w:lang w:val="en-GB"/>
-              </w:rPr>
-              <w:t>Enterprise</w:t>
-            </w:r>
-            <w:r>
-              <w:rPr>
-                <w:rFonts w:asciiTheme="minorHAnsi" w:eastAsia="Calibri" w:hAnsiTheme="minorHAnsi" w:cstheme="minorHAnsi"/>
-                <w:position w:val="1"/>
-                <w:sz w:val="22"/>
-                <w:szCs w:val="22"/>
+                <w:sz w:val="21"/>
+                <w:szCs w:val="21"/>
+                <w:lang w:val="en-GB"/>
+              </w:rPr>
+              <w:t>Esri ArcPy</w:t>
+            </w:r>
+            <w:r>
+              <w:rPr>
+                <w:rFonts w:asciiTheme="minorHAnsi" w:eastAsia="Calibri" w:hAnsiTheme="minorHAnsi" w:cstheme="minorHAnsi"/>
+                <w:position w:val="1"/>
+                <w:sz w:val="21"/>
+                <w:szCs w:val="21"/>
+                <w:lang w:val="en-GB"/>
+              </w:rPr>
+              <w:t xml:space="preserve"> (Python)</w:t>
+            </w:r>
+            <w:r>
+              <w:rPr>
+                <w:rFonts w:asciiTheme="minorHAnsi" w:eastAsia="Calibri" w:hAnsiTheme="minorHAnsi" w:cstheme="minorHAnsi"/>
+                <w:position w:val="1"/>
+                <w:sz w:val="21"/>
+                <w:szCs w:val="21"/>
+                <w:lang w:val="en-GB"/>
+              </w:rPr>
+              <w:t xml:space="preserve"> &amp;</w:t>
+            </w:r>
+            <w:r>
+              <w:rPr>
+                <w:rFonts w:asciiTheme="minorHAnsi" w:eastAsia="Calibri" w:hAnsiTheme="minorHAnsi" w:cstheme="minorHAnsi"/>
+                <w:position w:val="1"/>
+                <w:sz w:val="21"/>
+                <w:szCs w:val="21"/>
+                <w:lang w:val="en-GB"/>
+              </w:rPr>
+              <w:t xml:space="preserve"> </w:t>
+            </w:r>
+            <w:r>
+              <w:rPr>
+                <w:rFonts w:asciiTheme="minorHAnsi" w:eastAsia="Calibri" w:hAnsiTheme="minorHAnsi" w:cstheme="minorHAnsi"/>
+                <w:position w:val="1"/>
+                <w:sz w:val="21"/>
+                <w:szCs w:val="21"/>
+                <w:lang w:val="en-GB"/>
+              </w:rPr>
+              <w:t>G</w:t>
+            </w:r>
+            <w:r>
+              <w:rPr>
+                <w:rFonts w:asciiTheme="minorHAnsi" w:eastAsia="Calibri" w:hAnsiTheme="minorHAnsi" w:cstheme="minorHAnsi"/>
+                <w:position w:val="1"/>
+                <w:sz w:val="21"/>
+                <w:szCs w:val="21"/>
+                <w:lang w:val="en-GB"/>
+              </w:rPr>
+              <w:t xml:space="preserve">eoprocessing </w:t>
+            </w:r>
+            <w:r>
+              <w:rPr>
+                <w:rFonts w:asciiTheme="minorHAnsi" w:eastAsia="Calibri" w:hAnsiTheme="minorHAnsi" w:cstheme="minorHAnsi"/>
+                <w:position w:val="1"/>
+                <w:sz w:val="21"/>
+                <w:szCs w:val="21"/>
+                <w:lang w:val="en-GB"/>
+              </w:rPr>
+              <w:t>S</w:t>
+            </w:r>
+            <w:r>
+              <w:rPr>
+                <w:rFonts w:asciiTheme="minorHAnsi" w:eastAsia="Calibri" w:hAnsiTheme="minorHAnsi" w:cstheme="minorHAnsi"/>
+                <w:position w:val="1"/>
+                <w:sz w:val="21"/>
+                <w:szCs w:val="21"/>
+                <w:lang w:val="en-GB"/>
+              </w:rPr>
+              <w:t>ervices</w:t>
+            </w:r>
+          </w:p>
+          <w:p>
+            <w:pPr>
+              <w:pStyle w:val="ListParagraph"/>
+              <w:numPr>
+                <w:ilvl w:val="0"/>
+                <w:numId w:val="11"/>
+              </w:numPr>
+              <w:spacing w:beforeLines="100" w:before="240"/>
+              <w:rPr>
+                <w:rFonts w:asciiTheme="minorHAnsi" w:eastAsia="Calibri" w:hAnsiTheme="minorHAnsi" w:cstheme="minorHAnsi"/>
+                <w:position w:val="1"/>
+                <w:sz w:val="21"/>
+                <w:szCs w:val="21"/>
+                <w:lang w:val="en-GB"/>
+              </w:rPr>
+            </w:pPr>
+            <w:r>
+              <w:rPr>
+                <w:rFonts w:asciiTheme="minorHAnsi" w:eastAsia="Calibri" w:hAnsiTheme="minorHAnsi" w:cstheme="minorHAnsi"/>
+                <w:position w:val="1"/>
+                <w:sz w:val="21"/>
+                <w:szCs w:val="21"/>
+                <w:lang w:val="en-GB"/>
+              </w:rPr>
+              <w:t xml:space="preserve">Esri </w:t>
+            </w:r>
+            <w:r>
+              <w:rPr>
+                <w:rFonts w:asciiTheme="minorHAnsi" w:eastAsia="Calibri" w:hAnsiTheme="minorHAnsi" w:cstheme="minorHAnsi"/>
+                <w:position w:val="1"/>
+                <w:sz w:val="21"/>
+                <w:szCs w:val="21"/>
+                <w:lang w:val="en-GB"/>
+              </w:rPr>
+              <w:t>JavaScript APIs 3 &amp; 4</w:t>
+            </w:r>
+            <w:r>
+              <w:rPr>
+                <w:rFonts w:asciiTheme="minorHAnsi" w:eastAsia="Calibri" w:hAnsiTheme="minorHAnsi" w:cstheme="minorHAnsi"/>
+                <w:position w:val="1"/>
+                <w:sz w:val="21"/>
+                <w:szCs w:val="21"/>
+                <w:lang w:val="en-GB"/>
+              </w:rPr>
+              <w:t>, Mapbox</w:t>
+            </w:r>
+            <w:r>
+              <w:rPr>
+                <w:rFonts w:asciiTheme="minorHAnsi" w:eastAsia="Calibri" w:hAnsiTheme="minorHAnsi" w:cstheme="minorHAnsi"/>
+                <w:position w:val="1"/>
+                <w:sz w:val="21"/>
+                <w:szCs w:val="21"/>
                 <w:lang w:val="en-GB"/>
               </w:rPr>
               <w:t>,</w:t>
@@ -1075,51 +896,11 @@
               <w:rPr>
                 <w:rFonts w:asciiTheme="minorHAnsi" w:eastAsia="Calibri" w:hAnsiTheme="minorHAnsi" w:cstheme="minorHAnsi"/>
                 <w:position w:val="1"/>
-                <w:sz w:val="22"/>
-                <w:szCs w:val="22"/>
-                <w:lang w:val="en-GB"/>
-              </w:rPr>
-              <w:t xml:space="preserve"> &amp; Portal</w:t>
-            </w:r>
-            <w:r>
-              <w:rPr>
-                <w:rFonts w:asciiTheme="minorHAnsi" w:eastAsia="Calibri" w:hAnsiTheme="minorHAnsi" w:cstheme="minorHAnsi"/>
-                <w:position w:val="1"/>
-                <w:sz w:val="22"/>
-                <w:szCs w:val="22"/>
-                <w:lang w:val="en-GB"/>
-              </w:rPr>
-              <w:t xml:space="preserve"> </w:t>
-            </w:r>
-            <w:r>
-              <w:rPr>
-                <w:rFonts w:asciiTheme="minorHAnsi" w:eastAsia="Calibri" w:hAnsiTheme="minorHAnsi" w:cstheme="minorHAnsi"/>
-                <w:position w:val="1"/>
-                <w:sz w:val="22"/>
-                <w:szCs w:val="22"/>
-                <w:lang w:val="en-GB"/>
-              </w:rPr>
-              <w:t>(SQL</w:t>
-            </w:r>
-            <w:r>
-              <w:rPr>
-                <w:rFonts w:asciiTheme="minorHAnsi" w:eastAsia="Calibri" w:hAnsiTheme="minorHAnsi" w:cstheme="minorHAnsi"/>
-                <w:position w:val="1"/>
-                <w:sz w:val="22"/>
-                <w:szCs w:val="22"/>
-                <w:lang w:val="en-GB"/>
-              </w:rPr>
-              <w:t xml:space="preserve"> Server</w:t>
-            </w:r>
-            <w:r>
-              <w:rPr>
-                <w:rFonts w:asciiTheme="minorHAnsi" w:eastAsia="Calibri" w:hAnsiTheme="minorHAnsi" w:cstheme="minorHAnsi"/>
-                <w:position w:val="1"/>
-                <w:sz w:val="22"/>
-                <w:szCs w:val="22"/>
-                <w:lang w:val="en-GB"/>
-              </w:rPr>
-              <w:t>)</w:t>
+                <w:sz w:val="21"/>
+                <w:szCs w:val="21"/>
+                <w:lang w:val="en-GB"/>
+              </w:rPr>
+              <w:t xml:space="preserve"> Leaflet</w:t>
             </w:r>
           </w:p>
         </w:tc>
@@ -1135,8 +916,8 @@
               <w:rPr>
                 <w:rFonts w:asciiTheme="minorHAnsi" w:eastAsia="Calibri" w:hAnsiTheme="minorHAnsi" w:cstheme="minorHAnsi"/>
                 <w:position w:val="1"/>
-                <w:sz w:val="22"/>
-                <w:szCs w:val="22"/>
+                <w:sz w:val="21"/>
+                <w:szCs w:val="21"/>
                 <w:lang w:val="en-GB"/>
               </w:rPr>
             </w:pPr>
@@ -1152,8 +933,8 @@
               <w:rPr>
                 <w:rFonts w:asciiTheme="minorHAnsi" w:eastAsia="Calibri" w:hAnsiTheme="minorHAnsi" w:cstheme="minorHAnsi"/>
                 <w:position w:val="1"/>
-                <w:sz w:val="22"/>
-                <w:szCs w:val="22"/>
+                <w:sz w:val="21"/>
+                <w:szCs w:val="21"/>
                 <w:lang w:val="en-GB"/>
               </w:rPr>
             </w:pPr>
@@ -1161,18 +942,68 @@
               <w:rPr>
                 <w:rFonts w:asciiTheme="minorHAnsi" w:eastAsia="Calibri" w:hAnsiTheme="minorHAnsi" w:cstheme="minorHAnsi"/>
                 <w:position w:val="1"/>
-                <w:sz w:val="22"/>
-                <w:szCs w:val="22"/>
-                <w:lang w:val="en-GB"/>
-              </w:rPr>
-              <w:t xml:space="preserve">Version control: Git, </w:t>
-            </w:r>
-            <w:r>
-              <w:rPr>
-                <w:rFonts w:asciiTheme="minorHAnsi" w:eastAsia="Calibri" w:hAnsiTheme="minorHAnsi" w:cstheme="minorHAnsi"/>
-                <w:position w:val="1"/>
-                <w:sz w:val="22"/>
-                <w:szCs w:val="22"/>
+                <w:sz w:val="21"/>
+                <w:szCs w:val="21"/>
+                <w:lang w:val="en-GB"/>
+              </w:rPr>
+              <w:t>Agile &amp; v</w:t>
+            </w:r>
+            <w:r>
+              <w:rPr>
+                <w:rFonts w:asciiTheme="minorHAnsi" w:eastAsia="Calibri" w:hAnsiTheme="minorHAnsi" w:cstheme="minorHAnsi"/>
+                <w:position w:val="1"/>
+                <w:sz w:val="21"/>
+                <w:szCs w:val="21"/>
+                <w:lang w:val="en-GB"/>
+              </w:rPr>
+              <w:t xml:space="preserve">ersion </w:t>
+            </w:r>
+            <w:r>
+              <w:rPr>
+                <w:rFonts w:asciiTheme="minorHAnsi" w:eastAsia="Calibri" w:hAnsiTheme="minorHAnsi" w:cstheme="minorHAnsi"/>
+                <w:position w:val="1"/>
+                <w:sz w:val="21"/>
+                <w:szCs w:val="21"/>
+                <w:lang w:val="en-GB"/>
+              </w:rPr>
+              <w:t>control:</w:t>
+            </w:r>
+            <w:r>
+              <w:rPr>
+                <w:rFonts w:asciiTheme="minorHAnsi" w:eastAsia="Calibri" w:hAnsiTheme="minorHAnsi" w:cstheme="minorHAnsi"/>
+                <w:position w:val="1"/>
+                <w:sz w:val="21"/>
+                <w:szCs w:val="21"/>
+                <w:lang w:val="en-GB"/>
+              </w:rPr>
+              <w:t xml:space="preserve"> Git</w:t>
+            </w:r>
+            <w:r>
+              <w:rPr>
+                <w:rFonts w:asciiTheme="minorHAnsi" w:eastAsia="Calibri" w:hAnsiTheme="minorHAnsi" w:cstheme="minorHAnsi"/>
+                <w:position w:val="1"/>
+                <w:sz w:val="21"/>
+                <w:szCs w:val="21"/>
+                <w:lang w:val="en-GB"/>
+              </w:rPr>
+              <w:t>Lab</w:t>
+            </w:r>
+            <w:r>
+              <w:rPr>
+                <w:rFonts w:asciiTheme="minorHAnsi" w:eastAsia="Calibri" w:hAnsiTheme="minorHAnsi" w:cstheme="minorHAnsi"/>
+                <w:position w:val="1"/>
+                <w:sz w:val="21"/>
+                <w:szCs w:val="21"/>
+                <w:lang w:val="en-GB"/>
+              </w:rPr>
+              <w:t xml:space="preserve">, </w:t>
+            </w:r>
+            <w:r>
+              <w:rPr>
+                <w:rFonts w:asciiTheme="minorHAnsi" w:eastAsia="Calibri" w:hAnsiTheme="minorHAnsi" w:cstheme="minorHAnsi"/>
+                <w:position w:val="1"/>
+                <w:sz w:val="21"/>
+                <w:szCs w:val="21"/>
                 <w:lang w:val="en-GB"/>
               </w:rPr>
               <w:t>Bitbucket</w:t>
@@ -1181,8 +1012,8 @@
               <w:rPr>
                 <w:rFonts w:asciiTheme="minorHAnsi" w:eastAsia="Calibri" w:hAnsiTheme="minorHAnsi" w:cstheme="minorHAnsi"/>
                 <w:position w:val="1"/>
-                <w:sz w:val="22"/>
-                <w:szCs w:val="22"/>
+                <w:sz w:val="21"/>
+                <w:szCs w:val="21"/>
                 <w:lang w:val="en-GB"/>
               </w:rPr>
               <w:t xml:space="preserve">, </w:t>
@@ -1191,8 +1022,8 @@
               <w:rPr>
                 <w:rFonts w:asciiTheme="minorHAnsi" w:eastAsia="Calibri" w:hAnsiTheme="minorHAnsi" w:cstheme="minorHAnsi"/>
                 <w:position w:val="1"/>
-                <w:sz w:val="22"/>
-                <w:szCs w:val="22"/>
+                <w:sz w:val="21"/>
+                <w:szCs w:val="21"/>
                 <w:lang w:val="en-GB"/>
               </w:rPr>
               <w:t xml:space="preserve">Azure </w:t>
@@ -1201,11 +1032,31 @@
               <w:rPr>
                 <w:rFonts w:asciiTheme="minorHAnsi" w:eastAsia="Calibri" w:hAnsiTheme="minorHAnsi" w:cstheme="minorHAnsi"/>
                 <w:position w:val="1"/>
-                <w:sz w:val="22"/>
-                <w:szCs w:val="22"/>
-                <w:lang w:val="en-GB"/>
-              </w:rPr>
-              <w:t>Repos</w:t>
+                <w:sz w:val="21"/>
+                <w:szCs w:val="21"/>
+                <w:lang w:val="en-GB"/>
+              </w:rPr>
+              <w:t>DevOps</w:t>
+            </w:r>
+            <w:r>
+              <w:rPr>
+                <w:rFonts w:asciiTheme="minorHAnsi" w:eastAsia="Calibri" w:hAnsiTheme="minorHAnsi" w:cstheme="minorHAnsi"/>
+                <w:position w:val="1"/>
+                <w:sz w:val="21"/>
+                <w:szCs w:val="21"/>
+                <w:lang w:val="en-GB"/>
+              </w:rPr>
+              <w:t xml:space="preserve">, </w:t>
+            </w:r>
+            <w:r>
+              <w:rPr>
+                <w:rFonts w:asciiTheme="minorHAnsi" w:eastAsia="Calibri" w:hAnsiTheme="minorHAnsi" w:cstheme="minorHAnsi"/>
+                <w:position w:val="1"/>
+                <w:sz w:val="21"/>
+                <w:szCs w:val="21"/>
+                <w:lang w:val="en-GB"/>
+              </w:rPr>
+              <w:t>Jira, GitHub</w:t>
             </w:r>
           </w:p>
           <w:p>
@@ -1219,8 +1070,8 @@
               <w:rPr>
                 <w:rFonts w:asciiTheme="minorHAnsi" w:eastAsia="Calibri" w:hAnsiTheme="minorHAnsi" w:cstheme="minorHAnsi"/>
                 <w:position w:val="1"/>
-                <w:sz w:val="22"/>
-                <w:szCs w:val="22"/>
+                <w:sz w:val="21"/>
+                <w:szCs w:val="21"/>
                 <w:lang w:val="en-GB"/>
               </w:rPr>
             </w:pPr>
@@ -1228,41 +1079,41 @@
               <w:rPr>
                 <w:rFonts w:asciiTheme="minorHAnsi" w:eastAsia="Calibri" w:hAnsiTheme="minorHAnsi" w:cstheme="minorHAnsi"/>
                 <w:position w:val="1"/>
-                <w:sz w:val="22"/>
-                <w:szCs w:val="22"/>
-                <w:lang w:val="en-GB"/>
-              </w:rPr>
-              <w:t>Agile</w:t>
-            </w:r>
-            <w:r>
-              <w:rPr>
-                <w:rFonts w:asciiTheme="minorHAnsi" w:eastAsia="Calibri" w:hAnsiTheme="minorHAnsi" w:cstheme="minorHAnsi"/>
-                <w:position w:val="1"/>
-                <w:sz w:val="22"/>
-                <w:szCs w:val="22"/>
-                <w:lang w:val="en-GB"/>
-              </w:rPr>
-              <w:t xml:space="preserve"> development</w:t>
-            </w:r>
-            <w:r>
-              <w:rPr>
-                <w:rFonts w:asciiTheme="minorHAnsi" w:eastAsia="Calibri" w:hAnsiTheme="minorHAnsi" w:cstheme="minorHAnsi"/>
-                <w:position w:val="1"/>
-                <w:sz w:val="22"/>
-                <w:szCs w:val="22"/>
-                <w:lang w:val="en-GB"/>
-              </w:rPr>
-              <w:t xml:space="preserve">: Jira, </w:t>
-            </w:r>
-            <w:r>
-              <w:rPr>
-                <w:rFonts w:asciiTheme="minorHAnsi" w:eastAsia="Calibri" w:hAnsiTheme="minorHAnsi" w:cstheme="minorHAnsi"/>
-                <w:position w:val="1"/>
-                <w:sz w:val="22"/>
-                <w:szCs w:val="22"/>
-                <w:lang w:val="en-GB"/>
-              </w:rPr>
-              <w:t>Azure DevOps</w:t>
+                <w:sz w:val="21"/>
+                <w:szCs w:val="21"/>
+                <w:lang w:val="en-GB"/>
+              </w:rPr>
+              <w:t>CI/CD: Bam</w:t>
+            </w:r>
+            <w:r>
+              <w:rPr>
+                <w:rFonts w:asciiTheme="minorHAnsi" w:eastAsia="Calibri" w:hAnsiTheme="minorHAnsi" w:cstheme="minorHAnsi"/>
+                <w:position w:val="1"/>
+                <w:sz w:val="21"/>
+                <w:szCs w:val="21"/>
+                <w:lang w:val="en-GB"/>
+              </w:rPr>
+              <w:t>boo</w:t>
+            </w:r>
+            <w:r>
+              <w:rPr>
+                <w:rFonts w:asciiTheme="minorHAnsi" w:eastAsia="Calibri" w:hAnsiTheme="minorHAnsi" w:cstheme="minorHAnsi"/>
+                <w:position w:val="1"/>
+                <w:sz w:val="21"/>
+                <w:szCs w:val="21"/>
+                <w:lang w:val="en-GB"/>
+              </w:rPr>
+              <w:t>, Azure</w:t>
+            </w:r>
+            <w:r>
+              <w:rPr>
+                <w:rFonts w:asciiTheme="minorHAnsi" w:eastAsia="Calibri" w:hAnsiTheme="minorHAnsi" w:cstheme="minorHAnsi"/>
+                <w:position w:val="1"/>
+                <w:sz w:val="21"/>
+                <w:szCs w:val="21"/>
+                <w:lang w:val="en-GB"/>
+              </w:rPr>
+              <w:t xml:space="preserve"> Pipelines</w:t>
             </w:r>
           </w:p>
           <w:p>
@@ -1276,8 +1127,8 @@
               <w:rPr>
                 <w:rFonts w:asciiTheme="minorHAnsi" w:eastAsia="Calibri" w:hAnsiTheme="minorHAnsi" w:cstheme="minorHAnsi"/>
                 <w:position w:val="1"/>
-                <w:sz w:val="22"/>
-                <w:szCs w:val="22"/>
+                <w:sz w:val="21"/>
+                <w:szCs w:val="21"/>
                 <w:lang w:val="en-GB"/>
               </w:rPr>
             </w:pPr>
@@ -1285,41 +1136,51 @@
               <w:rPr>
                 <w:rFonts w:asciiTheme="minorHAnsi" w:eastAsia="Calibri" w:hAnsiTheme="minorHAnsi" w:cstheme="minorHAnsi"/>
                 <w:position w:val="1"/>
-                <w:sz w:val="22"/>
-                <w:szCs w:val="22"/>
-                <w:lang w:val="en-GB"/>
-              </w:rPr>
-              <w:t>CI/CD: Bam</w:t>
-            </w:r>
-            <w:r>
-              <w:rPr>
-                <w:rFonts w:asciiTheme="minorHAnsi" w:eastAsia="Calibri" w:hAnsiTheme="minorHAnsi" w:cstheme="minorHAnsi"/>
-                <w:position w:val="1"/>
-                <w:sz w:val="22"/>
-                <w:szCs w:val="22"/>
-                <w:lang w:val="en-GB"/>
-              </w:rPr>
-              <w:t>boo</w:t>
-            </w:r>
-            <w:r>
-              <w:rPr>
-                <w:rFonts w:asciiTheme="minorHAnsi" w:eastAsia="Calibri" w:hAnsiTheme="minorHAnsi" w:cstheme="minorHAnsi"/>
-                <w:position w:val="1"/>
-                <w:sz w:val="22"/>
-                <w:szCs w:val="22"/>
-                <w:lang w:val="en-GB"/>
-              </w:rPr>
-              <w:t>, Azure</w:t>
-            </w:r>
-            <w:r>
-              <w:rPr>
-                <w:rFonts w:asciiTheme="minorHAnsi" w:eastAsia="Calibri" w:hAnsiTheme="minorHAnsi" w:cstheme="minorHAnsi"/>
-                <w:position w:val="1"/>
-                <w:sz w:val="22"/>
-                <w:szCs w:val="22"/>
-                <w:lang w:val="en-GB"/>
-              </w:rPr>
-              <w:t xml:space="preserve"> Pipelines</w:t>
+                <w:sz w:val="21"/>
+                <w:szCs w:val="21"/>
+                <w:lang w:val="en-GB"/>
+              </w:rPr>
+              <w:t>Build chain</w:t>
+            </w:r>
+            <w:r>
+              <w:rPr>
+                <w:rFonts w:asciiTheme="minorHAnsi" w:eastAsia="Calibri" w:hAnsiTheme="minorHAnsi" w:cstheme="minorHAnsi"/>
+                <w:position w:val="1"/>
+                <w:sz w:val="21"/>
+                <w:szCs w:val="21"/>
+                <w:lang w:val="en-GB"/>
+              </w:rPr>
+              <w:t>: G</w:t>
+            </w:r>
+            <w:r>
+              <w:rPr>
+                <w:rFonts w:asciiTheme="minorHAnsi" w:eastAsia="Calibri" w:hAnsiTheme="minorHAnsi" w:cstheme="minorHAnsi"/>
+                <w:position w:val="1"/>
+                <w:sz w:val="21"/>
+                <w:szCs w:val="21"/>
+                <w:lang w:val="en-GB"/>
+              </w:rPr>
+              <w:t>ulp, Gr</w:t>
+            </w:r>
+            <w:r>
+              <w:rPr>
+                <w:rFonts w:asciiTheme="minorHAnsi" w:eastAsia="Calibri" w:hAnsiTheme="minorHAnsi" w:cstheme="minorHAnsi"/>
+                <w:position w:val="1"/>
+                <w:sz w:val="21"/>
+                <w:szCs w:val="21"/>
+                <w:lang w:val="en-GB"/>
+              </w:rPr>
+              <w:t xml:space="preserve">unt, </w:t>
+            </w:r>
+            <w:r>
+              <w:rPr>
+                <w:rFonts w:asciiTheme="minorHAnsi" w:eastAsia="Calibri" w:hAnsiTheme="minorHAnsi" w:cstheme="minorHAnsi"/>
+                <w:position w:val="1"/>
+                <w:sz w:val="21"/>
+                <w:szCs w:val="21"/>
+                <w:lang w:val="en-GB"/>
+              </w:rPr>
+              <w:t>Yarn, Webpack</w:t>
             </w:r>
           </w:p>
           <w:p>
@@ -1333,8 +1194,8 @@
               <w:rPr>
                 <w:rFonts w:asciiTheme="minorHAnsi" w:eastAsia="Calibri" w:hAnsiTheme="minorHAnsi" w:cstheme="minorHAnsi"/>
                 <w:position w:val="1"/>
-                <w:sz w:val="22"/>
-                <w:szCs w:val="22"/>
+                <w:sz w:val="21"/>
+                <w:szCs w:val="21"/>
                 <w:lang w:val="en-GB"/>
               </w:rPr>
             </w:pPr>
@@ -1342,61 +1203,51 @@
               <w:rPr>
                 <w:rFonts w:asciiTheme="minorHAnsi" w:eastAsia="Calibri" w:hAnsiTheme="minorHAnsi" w:cstheme="minorHAnsi"/>
                 <w:position w:val="1"/>
-                <w:sz w:val="22"/>
-                <w:szCs w:val="22"/>
-                <w:lang w:val="en-GB"/>
-              </w:rPr>
-              <w:t>Workflow tools</w:t>
-            </w:r>
-            <w:r>
-              <w:rPr>
-                <w:rFonts w:asciiTheme="minorHAnsi" w:eastAsia="Calibri" w:hAnsiTheme="minorHAnsi" w:cstheme="minorHAnsi"/>
-                <w:position w:val="1"/>
-                <w:sz w:val="22"/>
-                <w:szCs w:val="22"/>
-                <w:lang w:val="en-GB"/>
-              </w:rPr>
-              <w:t>: G</w:t>
-            </w:r>
-            <w:r>
-              <w:rPr>
-                <w:rFonts w:asciiTheme="minorHAnsi" w:eastAsia="Calibri" w:hAnsiTheme="minorHAnsi" w:cstheme="minorHAnsi"/>
-                <w:position w:val="1"/>
-                <w:sz w:val="22"/>
-                <w:szCs w:val="22"/>
-                <w:lang w:val="en-GB"/>
-              </w:rPr>
-              <w:t>ulp, Gr</w:t>
-            </w:r>
-            <w:r>
-              <w:rPr>
-                <w:rFonts w:asciiTheme="minorHAnsi" w:eastAsia="Calibri" w:hAnsiTheme="minorHAnsi" w:cstheme="minorHAnsi"/>
-                <w:position w:val="1"/>
-                <w:sz w:val="22"/>
-                <w:szCs w:val="22"/>
-                <w:lang w:val="en-GB"/>
-              </w:rPr>
-              <w:t xml:space="preserve">unt, </w:t>
-            </w:r>
-            <w:r>
-              <w:rPr>
-                <w:rFonts w:asciiTheme="minorHAnsi" w:eastAsia="Calibri" w:hAnsiTheme="minorHAnsi" w:cstheme="minorHAnsi"/>
-                <w:position w:val="1"/>
-                <w:sz w:val="22"/>
-                <w:szCs w:val="22"/>
-                <w:lang w:val="en-GB"/>
-              </w:rPr>
-              <w:t xml:space="preserve">Node.js + </w:t>
-            </w:r>
-            <w:r>
-              <w:rPr>
-                <w:rFonts w:asciiTheme="minorHAnsi" w:eastAsia="Calibri" w:hAnsiTheme="minorHAnsi" w:cstheme="minorHAnsi"/>
-                <w:position w:val="1"/>
-                <w:sz w:val="22"/>
-                <w:szCs w:val="22"/>
-                <w:lang w:val="en-GB"/>
-              </w:rPr>
-              <w:t>npm</w:t>
+                <w:sz w:val="21"/>
+                <w:szCs w:val="21"/>
+                <w:lang w:val="en-GB"/>
+              </w:rPr>
+              <w:t>Spatial</w:t>
+            </w:r>
+            <w:r>
+              <w:rPr>
+                <w:rFonts w:asciiTheme="minorHAnsi" w:eastAsia="Calibri" w:hAnsiTheme="minorHAnsi" w:cstheme="minorHAnsi"/>
+                <w:position w:val="1"/>
+                <w:sz w:val="21"/>
+                <w:szCs w:val="21"/>
+                <w:lang w:val="en-GB"/>
+              </w:rPr>
+              <w:t xml:space="preserve"> </w:t>
+            </w:r>
+            <w:r>
+              <w:rPr>
+                <w:rFonts w:asciiTheme="minorHAnsi" w:eastAsia="Calibri" w:hAnsiTheme="minorHAnsi" w:cstheme="minorHAnsi"/>
+                <w:position w:val="1"/>
+                <w:sz w:val="21"/>
+                <w:szCs w:val="21"/>
+                <w:lang w:val="en-GB"/>
+              </w:rPr>
+              <w:t>a</w:t>
+            </w:r>
+            <w:r>
+              <w:rPr>
+                <w:rFonts w:asciiTheme="minorHAnsi" w:eastAsia="Calibri" w:hAnsiTheme="minorHAnsi" w:cstheme="minorHAnsi"/>
+                <w:position w:val="1"/>
+                <w:sz w:val="21"/>
+                <w:szCs w:val="21"/>
+                <w:lang w:val="en-GB"/>
+              </w:rPr>
+              <w:t xml:space="preserve">nalysis: </w:t>
+            </w:r>
+            <w:r>
+              <w:rPr>
+                <w:rFonts w:asciiTheme="minorHAnsi" w:eastAsia="Calibri" w:hAnsiTheme="minorHAnsi" w:cstheme="minorHAnsi"/>
+                <w:position w:val="1"/>
+                <w:sz w:val="21"/>
+                <w:szCs w:val="21"/>
+                <w:lang w:val="en-GB"/>
+              </w:rPr>
+              <w:t>ArcMap, ArcGIS Pro</w:t>
             </w:r>
           </w:p>
           <w:p>
@@ -1410,8 +1261,8 @@
               <w:rPr>
                 <w:rFonts w:asciiTheme="minorHAnsi" w:eastAsia="Calibri" w:hAnsiTheme="minorHAnsi" w:cstheme="minorHAnsi"/>
                 <w:position w:val="1"/>
-                <w:sz w:val="22"/>
-                <w:szCs w:val="22"/>
+                <w:sz w:val="21"/>
+                <w:szCs w:val="21"/>
                 <w:lang w:val="en-GB"/>
               </w:rPr>
             </w:pPr>
@@ -1419,18 +1270,18 @@
               <w:rPr>
                 <w:rFonts w:asciiTheme="minorHAnsi" w:eastAsia="Calibri" w:hAnsiTheme="minorHAnsi" w:cstheme="minorHAnsi"/>
                 <w:position w:val="1"/>
-                <w:sz w:val="22"/>
-                <w:szCs w:val="22"/>
-                <w:lang w:val="en-GB"/>
-              </w:rPr>
-              <w:t>Spatial</w:t>
-            </w:r>
-            <w:r>
-              <w:rPr>
-                <w:rFonts w:asciiTheme="minorHAnsi" w:eastAsia="Calibri" w:hAnsiTheme="minorHAnsi" w:cstheme="minorHAnsi"/>
-                <w:position w:val="1"/>
-                <w:sz w:val="22"/>
-                <w:szCs w:val="22"/>
+                <w:sz w:val="21"/>
+                <w:szCs w:val="21"/>
+                <w:lang w:val="en-GB"/>
+              </w:rPr>
+              <w:t>Web</w:t>
+            </w:r>
+            <w:r>
+              <w:rPr>
+                <w:rFonts w:asciiTheme="minorHAnsi" w:eastAsia="Calibri" w:hAnsiTheme="minorHAnsi" w:cstheme="minorHAnsi"/>
+                <w:position w:val="1"/>
+                <w:sz w:val="21"/>
+                <w:szCs w:val="21"/>
                 <w:lang w:val="en-GB"/>
               </w:rPr>
               <w:t xml:space="preserve"> </w:t>
@@ -1439,41 +1290,51 @@
               <w:rPr>
                 <w:rFonts w:asciiTheme="minorHAnsi" w:eastAsia="Calibri" w:hAnsiTheme="minorHAnsi" w:cstheme="minorHAnsi"/>
                 <w:position w:val="1"/>
-                <w:sz w:val="22"/>
-                <w:szCs w:val="22"/>
-                <w:lang w:val="en-GB"/>
-              </w:rPr>
-              <w:t>a</w:t>
-            </w:r>
-            <w:r>
-              <w:rPr>
-                <w:rFonts w:asciiTheme="minorHAnsi" w:eastAsia="Calibri" w:hAnsiTheme="minorHAnsi" w:cstheme="minorHAnsi"/>
-                <w:position w:val="1"/>
-                <w:sz w:val="22"/>
-                <w:szCs w:val="22"/>
-                <w:lang w:val="en-GB"/>
-              </w:rPr>
-              <w:t xml:space="preserve">nalysis: </w:t>
-            </w:r>
-            <w:r>
-              <w:rPr>
-                <w:rFonts w:asciiTheme="minorHAnsi" w:eastAsia="Calibri" w:hAnsiTheme="minorHAnsi" w:cstheme="minorHAnsi"/>
-                <w:position w:val="1"/>
-                <w:sz w:val="22"/>
-                <w:szCs w:val="22"/>
-                <w:lang w:val="en-GB"/>
-              </w:rPr>
-              <w:t>ArcMap, ArcGIS Pro,</w:t>
-            </w:r>
-            <w:r>
-              <w:rPr>
-                <w:rFonts w:asciiTheme="minorHAnsi" w:eastAsia="Calibri" w:hAnsiTheme="minorHAnsi" w:cstheme="minorHAnsi"/>
-                <w:position w:val="1"/>
-                <w:sz w:val="22"/>
-                <w:szCs w:val="22"/>
-                <w:lang w:val="en-GB"/>
-              </w:rPr>
-              <w:t xml:space="preserve"> QGIS</w:t>
+                <w:sz w:val="21"/>
+                <w:szCs w:val="21"/>
+                <w:lang w:val="en-GB"/>
+              </w:rPr>
+              <w:t xml:space="preserve">hosting: </w:t>
+            </w:r>
+            <w:r>
+              <w:rPr>
+                <w:rFonts w:asciiTheme="minorHAnsi" w:eastAsia="Calibri" w:hAnsiTheme="minorHAnsi" w:cstheme="minorHAnsi"/>
+                <w:position w:val="1"/>
+                <w:sz w:val="21"/>
+                <w:szCs w:val="21"/>
+                <w:lang w:val="en-GB"/>
+              </w:rPr>
+              <w:t>Apache + PHP</w:t>
+            </w:r>
+            <w:r>
+              <w:rPr>
+                <w:rFonts w:asciiTheme="minorHAnsi" w:eastAsia="Calibri" w:hAnsiTheme="minorHAnsi" w:cstheme="minorHAnsi"/>
+                <w:position w:val="1"/>
+                <w:sz w:val="21"/>
+                <w:szCs w:val="21"/>
+                <w:lang w:val="en-GB"/>
+              </w:rPr>
+              <w:t xml:space="preserve"> </w:t>
+            </w:r>
+            <w:r>
+              <w:rPr>
+                <w:rFonts w:asciiTheme="minorHAnsi" w:eastAsia="Calibri" w:hAnsiTheme="minorHAnsi" w:cstheme="minorHAnsi"/>
+                <w:position w:val="1"/>
+                <w:sz w:val="21"/>
+                <w:szCs w:val="21"/>
+                <w:lang w:val="en-GB"/>
+              </w:rPr>
+              <w:t>(Docker</w:t>
+            </w:r>
+            <w:r>
+              <w:rPr>
+                <w:rFonts w:asciiTheme="minorHAnsi" w:eastAsia="Calibri" w:hAnsiTheme="minorHAnsi" w:cstheme="minorHAnsi"/>
+                <w:position w:val="1"/>
+                <w:sz w:val="21"/>
+                <w:szCs w:val="21"/>
+                <w:lang w:val="en-GB"/>
+              </w:rPr>
+              <w:t>)</w:t>
             </w:r>
           </w:p>
         </w:tc>
@@ -1601,6 +1462,9 @@
         <w:gridCol w:w="2091"/>
       </w:tblGrid>
       <w:tr>
+        <w:trPr>
+          <w:trHeight w:val="400"/>
+        </w:trPr>
         <w:tc>
           <w:tcPr>
             <w:tcW w:w="3483" w:type="dxa"/>
@@ -1612,8 +1476,8 @@
                 <w:rFonts w:asciiTheme="minorHAnsi" w:eastAsia="Calibri" w:hAnsiTheme="minorHAnsi" w:cstheme="minorHAnsi"/>
                 <w:b/>
                 <w:position w:val="1"/>
-                <w:sz w:val="22"/>
-                <w:szCs w:val="22"/>
+                <w:sz w:val="21"/>
+                <w:szCs w:val="21"/>
                 <w:lang w:val="en-GB"/>
               </w:rPr>
             </w:pPr>
@@ -1622,11 +1486,11 @@
                 <w:rFonts w:asciiTheme="minorHAnsi" w:eastAsia="Calibri" w:hAnsiTheme="minorHAnsi" w:cstheme="minorHAnsi"/>
                 <w:b/>
                 <w:position w:val="1"/>
-                <w:sz w:val="22"/>
-                <w:szCs w:val="22"/>
-                <w:lang w:val="en-GB"/>
-              </w:rPr>
-              <w:t>Independent Contractor</w:t>
+                <w:sz w:val="21"/>
+                <w:szCs w:val="21"/>
+                <w:lang w:val="en-GB"/>
+              </w:rPr>
+              <w:t>Senior Developer</w:t>
             </w:r>
           </w:p>
         </w:tc>
@@ -1646,6 +1510,17 @@
                 <w:lang w:val="en-GB"/>
               </w:rPr>
             </w:pPr>
+            <w:r>
+              <w:rPr>
+                <w:rFonts w:asciiTheme="minorHAnsi" w:eastAsia="Calibri" w:hAnsiTheme="minorHAnsi" w:cstheme="minorHAnsi"/>
+                <w:b/>
+                <w:position w:val="1"/>
+                <w:sz w:val="22"/>
+                <w:szCs w:val="22"/>
+                <w:lang w:val="en-GB"/>
+              </w:rPr>
+              <w:t>Devart NZ</w:t>
+            </w:r>
           </w:p>
         </w:tc>
         <w:tc>
@@ -1674,7 +1549,7 @@
                 <w:szCs w:val="22"/>
                 <w:lang w:val="en-GB"/>
               </w:rPr>
-              <w:t>March 20 – Present</w:t>
+              <w:t>April 20 - Present</w:t>
             </w:r>
           </w:p>
         </w:tc>
@@ -1697,8 +1572,8 @@
                 <w:rFonts w:asciiTheme="minorHAnsi" w:eastAsia="Calibri" w:hAnsiTheme="minorHAnsi" w:cstheme="minorHAnsi"/>
                 <w:bCs/>
                 <w:position w:val="1"/>
-                <w:sz w:val="22"/>
-                <w:szCs w:val="22"/>
+                <w:sz w:val="21"/>
+                <w:szCs w:val="21"/>
                 <w:lang w:val="en-GB"/>
               </w:rPr>
             </w:pPr>
@@ -1707,55 +1582,318 @@
                 <w:rFonts w:asciiTheme="minorHAnsi" w:eastAsia="Calibri" w:hAnsiTheme="minorHAnsi" w:cstheme="minorHAnsi"/>
                 <w:bCs/>
                 <w:position w:val="1"/>
-                <w:sz w:val="22"/>
-                <w:szCs w:val="22"/>
-                <w:lang w:val="en-GB"/>
-              </w:rPr>
-              <w:t xml:space="preserve">Contracted Senior </w:t>
-            </w:r>
-            <w:r>
-              <w:rPr>
-                <w:rFonts w:asciiTheme="minorHAnsi" w:eastAsia="Calibri" w:hAnsiTheme="minorHAnsi" w:cstheme="minorHAnsi"/>
-                <w:bCs/>
-                <w:position w:val="1"/>
-                <w:sz w:val="22"/>
-                <w:szCs w:val="22"/>
-                <w:lang w:val="en-GB"/>
-              </w:rPr>
-              <w:t>Developer with</w:t>
-            </w:r>
-            <w:r>
-              <w:rPr>
-                <w:rFonts w:asciiTheme="minorHAnsi" w:eastAsia="Calibri" w:hAnsiTheme="minorHAnsi" w:cstheme="minorHAnsi"/>
-                <w:bCs/>
-                <w:position w:val="1"/>
-                <w:sz w:val="22"/>
-                <w:szCs w:val="22"/>
-                <w:lang w:val="en-GB"/>
-              </w:rPr>
-              <w:t xml:space="preserve"> the Abley Ltd. </w:t>
-            </w:r>
-            <w:r>
-              <w:rPr>
-                <w:rFonts w:asciiTheme="minorHAnsi" w:eastAsia="Calibri" w:hAnsiTheme="minorHAnsi" w:cstheme="minorHAnsi"/>
-                <w:bCs/>
-                <w:position w:val="1"/>
-                <w:sz w:val="22"/>
-                <w:szCs w:val="22"/>
-                <w:lang w:val="en-GB"/>
-              </w:rPr>
-              <w:t>s</w:t>
-            </w:r>
-            <w:r>
-              <w:rPr>
-                <w:rFonts w:asciiTheme="minorHAnsi" w:eastAsia="Calibri" w:hAnsiTheme="minorHAnsi" w:cstheme="minorHAnsi"/>
-                <w:bCs/>
-                <w:position w:val="1"/>
-                <w:sz w:val="22"/>
-                <w:szCs w:val="22"/>
-                <w:lang w:val="en-GB"/>
-              </w:rPr>
-              <w:t>oftware team</w:t>
+                <w:sz w:val="21"/>
+                <w:szCs w:val="21"/>
+                <w:lang w:val="en-GB"/>
+              </w:rPr>
+              <w:t xml:space="preserve">BA </w:t>
+            </w:r>
+            <w:r>
+              <w:rPr>
+                <w:rFonts w:asciiTheme="minorHAnsi" w:eastAsia="Calibri" w:hAnsiTheme="minorHAnsi" w:cstheme="minorHAnsi"/>
+                <w:bCs/>
+                <w:position w:val="1"/>
+                <w:sz w:val="21"/>
+                <w:szCs w:val="21"/>
+                <w:lang w:val="en-GB"/>
+              </w:rPr>
+              <w:t xml:space="preserve">&amp; </w:t>
+            </w:r>
+            <w:r>
+              <w:rPr>
+                <w:rFonts w:asciiTheme="minorHAnsi" w:eastAsia="Calibri" w:hAnsiTheme="minorHAnsi" w:cstheme="minorHAnsi"/>
+                <w:bCs/>
+                <w:position w:val="1"/>
+                <w:sz w:val="21"/>
+                <w:szCs w:val="21"/>
+                <w:lang w:val="en-GB"/>
+              </w:rPr>
+              <w:t xml:space="preserve">chief </w:t>
+            </w:r>
+            <w:r>
+              <w:rPr>
+                <w:rFonts w:asciiTheme="minorHAnsi" w:eastAsia="Calibri" w:hAnsiTheme="minorHAnsi" w:cstheme="minorHAnsi"/>
+                <w:bCs/>
+                <w:position w:val="1"/>
+                <w:sz w:val="21"/>
+                <w:szCs w:val="21"/>
+                <w:lang w:val="en-GB"/>
+              </w:rPr>
+              <w:t xml:space="preserve">developer of </w:t>
+            </w:r>
+            <w:r>
+              <w:rPr>
+                <w:rFonts w:asciiTheme="minorHAnsi" w:eastAsia="Calibri" w:hAnsiTheme="minorHAnsi" w:cstheme="minorHAnsi"/>
+                <w:bCs/>
+                <w:position w:val="1"/>
+                <w:sz w:val="21"/>
+                <w:szCs w:val="21"/>
+                <w:lang w:val="en-GB"/>
+              </w:rPr>
+              <w:t xml:space="preserve">bespoke </w:t>
+            </w:r>
+            <w:r>
+              <w:rPr>
+                <w:rFonts w:asciiTheme="minorHAnsi" w:eastAsia="Calibri" w:hAnsiTheme="minorHAnsi" w:cstheme="minorHAnsi"/>
+                <w:bCs/>
+                <w:position w:val="1"/>
+                <w:sz w:val="21"/>
+                <w:szCs w:val="21"/>
+                <w:lang w:val="en-GB"/>
+              </w:rPr>
+              <w:t>project management software for a</w:t>
+            </w:r>
+            <w:r>
+              <w:rPr>
+                <w:rFonts w:asciiTheme="minorHAnsi" w:eastAsia="Calibri" w:hAnsiTheme="minorHAnsi" w:cstheme="minorHAnsi"/>
+                <w:bCs/>
+                <w:position w:val="1"/>
+                <w:sz w:val="21"/>
+                <w:szCs w:val="21"/>
+                <w:lang w:val="en-GB"/>
+              </w:rPr>
+              <w:t xml:space="preserve">n </w:t>
+            </w:r>
+            <w:r>
+              <w:rPr>
+                <w:rFonts w:asciiTheme="minorHAnsi" w:eastAsia="Calibri" w:hAnsiTheme="minorHAnsi" w:cstheme="minorHAnsi"/>
+                <w:bCs/>
+                <w:position w:val="1"/>
+                <w:sz w:val="21"/>
+                <w:szCs w:val="21"/>
+                <w:lang w:val="en-GB"/>
+              </w:rPr>
+              <w:t>engineering firm</w:t>
+            </w:r>
+            <w:r>
+              <w:rPr>
+                <w:rFonts w:asciiTheme="minorHAnsi" w:eastAsia="Calibri" w:hAnsiTheme="minorHAnsi" w:cstheme="minorHAnsi"/>
+                <w:bCs/>
+                <w:position w:val="1"/>
+                <w:sz w:val="21"/>
+                <w:szCs w:val="21"/>
+                <w:lang w:val="en-GB"/>
+              </w:rPr>
+              <w:t xml:space="preserve"> with 2000+ staff</w:t>
+            </w:r>
+          </w:p>
+          <w:p>
+            <w:pPr>
+              <w:pStyle w:val="ListParagraph"/>
+              <w:numPr>
+                <w:ilvl w:val="0"/>
+                <w:numId w:val="12"/>
+              </w:numPr>
+              <w:spacing w:beforeLines="50" w:before="120" w:afterLines="20" w:after="48"/>
+              <w:rPr>
+                <w:rFonts w:asciiTheme="minorHAnsi" w:eastAsia="Calibri" w:hAnsiTheme="minorHAnsi" w:cstheme="minorHAnsi"/>
+                <w:bCs/>
+                <w:position w:val="1"/>
+                <w:sz w:val="21"/>
+                <w:szCs w:val="21"/>
+                <w:lang w:val="en-GB"/>
+              </w:rPr>
+            </w:pPr>
+            <w:r>
+              <w:rPr>
+                <w:rFonts w:asciiTheme="minorHAnsi" w:eastAsia="Calibri" w:hAnsiTheme="minorHAnsi" w:cstheme="minorHAnsi"/>
+                <w:bCs/>
+                <w:position w:val="1"/>
+                <w:sz w:val="21"/>
+                <w:szCs w:val="21"/>
+                <w:lang w:val="en-GB"/>
+              </w:rPr>
+              <w:t>Developing a</w:t>
+            </w:r>
+            <w:r>
+              <w:rPr>
+                <w:rFonts w:asciiTheme="minorHAnsi" w:eastAsia="Calibri" w:hAnsiTheme="minorHAnsi" w:cstheme="minorHAnsi"/>
+                <w:bCs/>
+                <w:position w:val="1"/>
+                <w:sz w:val="21"/>
+                <w:szCs w:val="21"/>
+                <w:lang w:val="en-GB"/>
+              </w:rPr>
+              <w:t xml:space="preserve"> custom</w:t>
+            </w:r>
+            <w:r>
+              <w:rPr>
+                <w:rFonts w:asciiTheme="minorHAnsi" w:eastAsia="Calibri" w:hAnsiTheme="minorHAnsi" w:cstheme="minorHAnsi"/>
+                <w:bCs/>
+                <w:position w:val="1"/>
+                <w:sz w:val="21"/>
+                <w:szCs w:val="21"/>
+                <w:lang w:val="en-GB"/>
+              </w:rPr>
+              <w:t xml:space="preserve"> mapping ecosystem with a centralised datastore, open &amp; secured APIs, client &amp; administrative mapping portals, and mobile-based data gathering</w:t>
+            </w:r>
+          </w:p>
+          <w:p>
+            <w:pPr>
+              <w:pStyle w:val="ListParagraph"/>
+              <w:numPr>
+                <w:ilvl w:val="0"/>
+                <w:numId w:val="12"/>
+              </w:numPr>
+              <w:spacing w:beforeLines="50" w:before="120" w:afterLines="20" w:after="48"/>
+              <w:rPr>
+                <w:rFonts w:asciiTheme="minorHAnsi" w:eastAsia="Calibri" w:hAnsiTheme="minorHAnsi" w:cstheme="minorHAnsi"/>
+                <w:bCs/>
+                <w:position w:val="1"/>
+                <w:sz w:val="21"/>
+                <w:szCs w:val="21"/>
+                <w:lang w:val="en-GB"/>
+              </w:rPr>
+            </w:pPr>
+            <w:r>
+              <w:rPr>
+                <w:rFonts w:asciiTheme="minorHAnsi" w:eastAsia="Calibri" w:hAnsiTheme="minorHAnsi" w:cstheme="minorHAnsi"/>
+                <w:bCs/>
+                <w:position w:val="1"/>
+                <w:sz w:val="21"/>
+                <w:szCs w:val="21"/>
+                <w:lang w:val="en-GB"/>
+              </w:rPr>
+              <w:t>Acting Technical Office Manager</w:t>
+            </w:r>
+            <w:r>
+              <w:rPr>
+                <w:rFonts w:asciiTheme="minorHAnsi" w:eastAsia="Calibri" w:hAnsiTheme="minorHAnsi" w:cstheme="minorHAnsi"/>
+                <w:bCs/>
+                <w:position w:val="1"/>
+                <w:sz w:val="21"/>
+                <w:szCs w:val="21"/>
+                <w:lang w:val="en-GB"/>
+              </w:rPr>
+              <w:t>: P</w:t>
+            </w:r>
+            <w:r>
+              <w:rPr>
+                <w:rFonts w:asciiTheme="minorHAnsi" w:eastAsia="Calibri" w:hAnsiTheme="minorHAnsi" w:cstheme="minorHAnsi"/>
+                <w:bCs/>
+                <w:position w:val="1"/>
+                <w:sz w:val="21"/>
+                <w:szCs w:val="21"/>
+                <w:lang w:val="en-GB"/>
+              </w:rPr>
+              <w:t>roject, client, and people management</w:t>
+            </w:r>
+          </w:p>
+          <w:p>
+            <w:pPr>
+              <w:pStyle w:val="ListParagraph"/>
+              <w:numPr>
+                <w:ilvl w:val="0"/>
+                <w:numId w:val="12"/>
+              </w:numPr>
+              <w:spacing w:beforeLines="50" w:before="120" w:afterLines="20" w:after="48"/>
+              <w:rPr>
+                <w:rFonts w:asciiTheme="minorHAnsi" w:eastAsia="Calibri" w:hAnsiTheme="minorHAnsi" w:cstheme="minorHAnsi"/>
+                <w:bCs/>
+                <w:position w:val="1"/>
+                <w:sz w:val="21"/>
+                <w:szCs w:val="21"/>
+                <w:lang w:val="en-GB"/>
+              </w:rPr>
+            </w:pPr>
+            <w:r>
+              <w:rPr>
+                <w:rFonts w:asciiTheme="minorHAnsi" w:eastAsia="Calibri" w:hAnsiTheme="minorHAnsi" w:cstheme="minorHAnsi"/>
+                <w:bCs/>
+                <w:position w:val="1"/>
+                <w:sz w:val="21"/>
+                <w:szCs w:val="21"/>
+                <w:lang w:val="en-GB"/>
+              </w:rPr>
+              <w:t>Ongoing p</w:t>
+            </w:r>
+            <w:r>
+              <w:rPr>
+                <w:rFonts w:asciiTheme="minorHAnsi" w:eastAsia="Calibri" w:hAnsiTheme="minorHAnsi" w:cstheme="minorHAnsi"/>
+                <w:bCs/>
+                <w:position w:val="1"/>
+                <w:sz w:val="21"/>
+                <w:szCs w:val="21"/>
+                <w:lang w:val="en-GB"/>
+              </w:rPr>
+              <w:t>rocess</w:t>
+            </w:r>
+            <w:r>
+              <w:rPr>
+                <w:rFonts w:asciiTheme="minorHAnsi" w:eastAsia="Calibri" w:hAnsiTheme="minorHAnsi" w:cstheme="minorHAnsi"/>
+                <w:bCs/>
+                <w:position w:val="1"/>
+                <w:sz w:val="21"/>
+                <w:szCs w:val="21"/>
+                <w:lang w:val="en-GB"/>
+              </w:rPr>
+              <w:t xml:space="preserve"> implementation </w:t>
+            </w:r>
+            <w:r>
+              <w:rPr>
+                <w:rFonts w:asciiTheme="minorHAnsi" w:eastAsia="Calibri" w:hAnsiTheme="minorHAnsi" w:cstheme="minorHAnsi"/>
+                <w:bCs/>
+                <w:position w:val="1"/>
+                <w:sz w:val="21"/>
+                <w:szCs w:val="21"/>
+                <w:lang w:val="en-GB"/>
+              </w:rPr>
+              <w:t>(Project management, job costing,</w:t>
+            </w:r>
+            <w:r>
+              <w:rPr>
+                <w:rFonts w:asciiTheme="minorHAnsi" w:eastAsia="Calibri" w:hAnsiTheme="minorHAnsi" w:cstheme="minorHAnsi"/>
+                <w:bCs/>
+                <w:position w:val="1"/>
+                <w:sz w:val="21"/>
+                <w:szCs w:val="21"/>
+                <w:lang w:val="en-GB"/>
+              </w:rPr>
+              <w:t xml:space="preserve"> </w:t>
+            </w:r>
+            <w:r>
+              <w:rPr>
+                <w:rFonts w:asciiTheme="minorHAnsi" w:eastAsia="Calibri" w:hAnsiTheme="minorHAnsi" w:cstheme="minorHAnsi"/>
+                <w:bCs/>
+                <w:position w:val="1"/>
+                <w:sz w:val="21"/>
+                <w:szCs w:val="21"/>
+                <w:lang w:val="en-GB"/>
+              </w:rPr>
+              <w:t>lead management</w:t>
+            </w:r>
+            <w:r>
+              <w:rPr>
+                <w:rFonts w:asciiTheme="minorHAnsi" w:eastAsia="Calibri" w:hAnsiTheme="minorHAnsi" w:cstheme="minorHAnsi"/>
+                <w:bCs/>
+                <w:position w:val="1"/>
+                <w:sz w:val="21"/>
+                <w:szCs w:val="21"/>
+                <w:lang w:val="en-GB"/>
+              </w:rPr>
+              <w:t>, Kanban</w:t>
+            </w:r>
+            <w:r>
+              <w:rPr>
+                <w:rFonts w:asciiTheme="minorHAnsi" w:eastAsia="Calibri" w:hAnsiTheme="minorHAnsi" w:cstheme="minorHAnsi"/>
+                <w:bCs/>
+                <w:position w:val="1"/>
+                <w:sz w:val="21"/>
+                <w:szCs w:val="21"/>
+                <w:lang w:val="en-GB"/>
+              </w:rPr>
+              <w:t>, etc.</w:t>
+            </w:r>
+            <w:r>
+              <w:rPr>
+                <w:rFonts w:asciiTheme="minorHAnsi" w:eastAsia="Calibri" w:hAnsiTheme="minorHAnsi" w:cstheme="minorHAnsi"/>
+                <w:bCs/>
+                <w:position w:val="1"/>
+                <w:sz w:val="21"/>
+                <w:szCs w:val="21"/>
+                <w:lang w:val="en-GB"/>
+              </w:rPr>
+              <w:t>)</w:t>
             </w:r>
           </w:p>
         </w:tc>
@@ -1772,8 +1910,8 @@
                 <w:rFonts w:asciiTheme="minorHAnsi" w:eastAsia="Calibri" w:hAnsiTheme="minorHAnsi" w:cstheme="minorHAnsi"/>
                 <w:b/>
                 <w:position w:val="1"/>
-                <w:sz w:val="22"/>
-                <w:szCs w:val="22"/>
+                <w:sz w:val="21"/>
+                <w:szCs w:val="21"/>
                 <w:lang w:val="en-GB"/>
               </w:rPr>
             </w:pPr>
@@ -1782,11 +1920,11 @@
                 <w:rFonts w:asciiTheme="minorHAnsi" w:eastAsia="Calibri" w:hAnsiTheme="minorHAnsi" w:cstheme="minorHAnsi"/>
                 <w:b/>
                 <w:position w:val="1"/>
-                <w:sz w:val="22"/>
-                <w:szCs w:val="22"/>
-                <w:lang w:val="en-GB"/>
-              </w:rPr>
-              <w:t>Developer &amp; Spatial Analyst</w:t>
+                <w:sz w:val="21"/>
+                <w:szCs w:val="21"/>
+                <w:lang w:val="en-GB"/>
+              </w:rPr>
+              <w:t>Contracted Senior Developer</w:t>
             </w:r>
           </w:p>
         </w:tc>
@@ -1806,28 +1944,6 @@
                 <w:lang w:val="en-GB"/>
               </w:rPr>
             </w:pPr>
-            <w:r>
-              <w:rPr>
-                <w:rFonts w:asciiTheme="minorHAnsi" w:eastAsia="Calibri" w:hAnsiTheme="minorHAnsi" w:cstheme="minorHAnsi"/>
-                <w:b/>
-                <w:position w:val="1"/>
-                <w:sz w:val="22"/>
-                <w:szCs w:val="22"/>
-                <w:lang w:val="en-GB"/>
-              </w:rPr>
-              <w:t>Abley</w:t>
-            </w:r>
-            <w:r>
-              <w:rPr>
-                <w:rFonts w:asciiTheme="minorHAnsi" w:eastAsia="Calibri" w:hAnsiTheme="minorHAnsi" w:cstheme="minorHAnsi"/>
-                <w:b/>
-                <w:position w:val="1"/>
-                <w:sz w:val="22"/>
-                <w:szCs w:val="22"/>
-                <w:lang w:val="en-GB"/>
-              </w:rPr>
-              <w:t xml:space="preserve"> Christchurch</w:t>
-            </w:r>
           </w:p>
         </w:tc>
         <w:tc>
@@ -1856,29 +1972,7 @@
                 <w:szCs w:val="22"/>
                 <w:lang w:val="en-GB"/>
               </w:rPr>
-              <w:t>April 18</w:t>
-            </w:r>
-            <w:r>
-              <w:rPr>
-                <w:rFonts w:asciiTheme="minorHAnsi" w:eastAsia="Calibri" w:hAnsiTheme="minorHAnsi" w:cstheme="minorHAnsi"/>
-                <w:b/>
-                <w:position w:val="1"/>
-                <w:sz w:val="22"/>
-                <w:szCs w:val="22"/>
-                <w:lang w:val="en-GB"/>
-              </w:rPr>
-              <w:t xml:space="preserve"> – </w:t>
-            </w:r>
-            <w:r>
-              <w:rPr>
-                <w:rFonts w:asciiTheme="minorHAnsi" w:eastAsia="Calibri" w:hAnsiTheme="minorHAnsi" w:cstheme="minorHAnsi"/>
-                <w:b/>
-                <w:position w:val="1"/>
-                <w:sz w:val="22"/>
-                <w:szCs w:val="22"/>
-                <w:lang w:val="en-GB"/>
-              </w:rPr>
-              <w:t>March 20</w:t>
+              <w:t>March 20 – Present</w:t>
             </w:r>
           </w:p>
         </w:tc>
@@ -1901,8 +1995,8 @@
                 <w:rFonts w:asciiTheme="minorHAnsi" w:eastAsia="Calibri" w:hAnsiTheme="minorHAnsi" w:cstheme="minorHAnsi"/>
                 <w:bCs/>
                 <w:position w:val="1"/>
-                <w:sz w:val="22"/>
-                <w:szCs w:val="22"/>
+                <w:sz w:val="21"/>
+                <w:szCs w:val="21"/>
                 <w:lang w:val="en-GB"/>
               </w:rPr>
             </w:pPr>
@@ -1911,33 +2005,11 @@
                 <w:rFonts w:asciiTheme="minorHAnsi" w:eastAsia="Calibri" w:hAnsiTheme="minorHAnsi" w:cstheme="minorHAnsi"/>
                 <w:bCs/>
                 <w:position w:val="1"/>
-                <w:sz w:val="22"/>
-                <w:szCs w:val="22"/>
-                <w:lang w:val="en-GB"/>
-              </w:rPr>
-              <w:t>Grew a developer secondment into a technical lead position within a client</w:t>
-            </w:r>
-            <w:r>
-              <w:rPr>
-                <w:rFonts w:asciiTheme="minorHAnsi" w:eastAsia="Calibri" w:hAnsiTheme="minorHAnsi" w:cstheme="minorHAnsi"/>
-                <w:bCs/>
-                <w:position w:val="1"/>
-                <w:sz w:val="22"/>
-                <w:szCs w:val="22"/>
-                <w:lang w:val="en-GB"/>
-              </w:rPr>
-              <w:t>’s</w:t>
-            </w:r>
-            <w:r>
-              <w:rPr>
-                <w:rFonts w:asciiTheme="minorHAnsi" w:eastAsia="Calibri" w:hAnsiTheme="minorHAnsi" w:cstheme="minorHAnsi"/>
-                <w:bCs/>
-                <w:position w:val="1"/>
-                <w:sz w:val="22"/>
-                <w:szCs w:val="22"/>
-                <w:lang w:val="en-GB"/>
-              </w:rPr>
-              <w:t xml:space="preserve"> product team</w:t>
+                <w:sz w:val="21"/>
+                <w:szCs w:val="21"/>
+                <w:lang w:val="en-GB"/>
+              </w:rPr>
+              <w:t>Morphum Environmental Ltd.</w:t>
             </w:r>
           </w:p>
           <w:p>
@@ -1952,8 +2024,8 @@
                 <w:rFonts w:asciiTheme="minorHAnsi" w:eastAsia="Calibri" w:hAnsiTheme="minorHAnsi" w:cstheme="minorHAnsi"/>
                 <w:bCs/>
                 <w:position w:val="1"/>
-                <w:sz w:val="22"/>
-                <w:szCs w:val="22"/>
+                <w:sz w:val="21"/>
+                <w:szCs w:val="21"/>
                 <w:lang w:val="en-GB"/>
               </w:rPr>
             </w:pPr>
@@ -1962,281 +2034,11 @@
                 <w:rFonts w:asciiTheme="minorHAnsi" w:eastAsia="Calibri" w:hAnsiTheme="minorHAnsi" w:cstheme="minorHAnsi"/>
                 <w:bCs/>
                 <w:position w:val="1"/>
-                <w:sz w:val="22"/>
-                <w:szCs w:val="22"/>
-                <w:lang w:val="en-GB"/>
-              </w:rPr>
-              <w:t>Wrote a suite of ArcPy data-processing APIs to enable a nationwide mapping and analytics platform</w:t>
-            </w:r>
-          </w:p>
-          <w:p>
-            <w:pPr>
-              <w:pStyle w:val="ListParagraph"/>
-              <w:numPr>
-                <w:ilvl w:val="0"/>
-                <w:numId w:val="12"/>
-              </w:numPr>
-              <w:spacing w:beforeLines="50" w:before="120" w:afterLines="20" w:after="48"/>
-              <w:rPr>
-                <w:rFonts w:asciiTheme="minorHAnsi" w:eastAsia="Calibri" w:hAnsiTheme="minorHAnsi" w:cstheme="minorHAnsi"/>
-                <w:bCs/>
-                <w:position w:val="1"/>
-                <w:sz w:val="22"/>
-                <w:szCs w:val="22"/>
-                <w:lang w:val="en-GB"/>
-              </w:rPr>
-            </w:pPr>
-            <w:r>
-              <w:rPr>
-                <w:rFonts w:asciiTheme="minorHAnsi" w:eastAsia="Calibri" w:hAnsiTheme="minorHAnsi" w:cstheme="minorHAnsi"/>
-                <w:bCs/>
-                <w:position w:val="1"/>
-                <w:sz w:val="22"/>
-                <w:szCs w:val="22"/>
-                <w:lang w:val="en-GB"/>
-              </w:rPr>
-              <w:t>Designed and ran nationwide accessibility analys</w:t>
-            </w:r>
-            <w:r>
-              <w:rPr>
-                <w:rFonts w:asciiTheme="minorHAnsi" w:eastAsia="Calibri" w:hAnsiTheme="minorHAnsi" w:cstheme="minorHAnsi"/>
-                <w:bCs/>
-                <w:position w:val="1"/>
-                <w:sz w:val="22"/>
-                <w:szCs w:val="22"/>
-                <w:lang w:val="en-GB"/>
-              </w:rPr>
-              <w:t>es</w:t>
-            </w:r>
-            <w:r>
-              <w:rPr>
-                <w:rFonts w:asciiTheme="minorHAnsi" w:eastAsia="Calibri" w:hAnsiTheme="minorHAnsi" w:cstheme="minorHAnsi"/>
-                <w:bCs/>
-                <w:position w:val="1"/>
-                <w:sz w:val="22"/>
-                <w:szCs w:val="22"/>
-                <w:lang w:val="en-GB"/>
-              </w:rPr>
-              <w:t xml:space="preserve"> for the national transport agency</w:t>
-            </w:r>
-          </w:p>
-          <w:p>
-            <w:pPr>
-              <w:pStyle w:val="ListParagraph"/>
-              <w:numPr>
-                <w:ilvl w:val="0"/>
-                <w:numId w:val="12"/>
-              </w:numPr>
-              <w:spacing w:beforeLines="50" w:before="120" w:afterLines="20" w:after="48"/>
-              <w:rPr>
-                <w:rFonts w:asciiTheme="minorHAnsi" w:eastAsia="Calibri" w:hAnsiTheme="minorHAnsi" w:cstheme="minorHAnsi"/>
-                <w:bCs/>
-                <w:position w:val="1"/>
-                <w:sz w:val="22"/>
-                <w:szCs w:val="22"/>
-                <w:lang w:val="en-GB"/>
-              </w:rPr>
-            </w:pPr>
-            <w:r>
-              <w:rPr>
-                <w:rFonts w:asciiTheme="minorHAnsi" w:eastAsia="Calibri" w:hAnsiTheme="minorHAnsi" w:cstheme="minorHAnsi"/>
-                <w:bCs/>
-                <w:position w:val="1"/>
-                <w:sz w:val="22"/>
-                <w:szCs w:val="22"/>
-                <w:lang w:val="en-GB"/>
-              </w:rPr>
-              <w:t>Wrote</w:t>
-            </w:r>
-            <w:r>
-              <w:rPr>
-                <w:rFonts w:asciiTheme="minorHAnsi" w:eastAsia="Calibri" w:hAnsiTheme="minorHAnsi" w:cstheme="minorHAnsi"/>
-                <w:bCs/>
-                <w:position w:val="1"/>
-                <w:sz w:val="22"/>
-                <w:szCs w:val="22"/>
-                <w:lang w:val="en-GB"/>
-              </w:rPr>
-              <w:t xml:space="preserve"> map-</w:t>
-            </w:r>
-            <w:r>
-              <w:rPr>
-                <w:rFonts w:asciiTheme="minorHAnsi" w:eastAsia="Calibri" w:hAnsiTheme="minorHAnsi" w:cstheme="minorHAnsi"/>
-                <w:bCs/>
-                <w:position w:val="1"/>
-                <w:sz w:val="22"/>
-                <w:szCs w:val="22"/>
-                <w:lang w:val="en-GB"/>
-              </w:rPr>
-              <w:t>based</w:t>
-            </w:r>
-            <w:r>
-              <w:rPr>
-                <w:rFonts w:asciiTheme="minorHAnsi" w:eastAsia="Calibri" w:hAnsiTheme="minorHAnsi" w:cstheme="minorHAnsi"/>
-                <w:bCs/>
-                <w:position w:val="1"/>
-                <w:sz w:val="22"/>
-                <w:szCs w:val="22"/>
-                <w:lang w:val="en-GB"/>
-              </w:rPr>
-              <w:t xml:space="preserve"> websites </w:t>
-            </w:r>
-            <w:r>
-              <w:rPr>
-                <w:rFonts w:asciiTheme="minorHAnsi" w:eastAsia="Calibri" w:hAnsiTheme="minorHAnsi" w:cstheme="minorHAnsi"/>
-                <w:bCs/>
-                <w:position w:val="1"/>
-                <w:sz w:val="22"/>
-                <w:szCs w:val="22"/>
-                <w:lang w:val="en-GB"/>
-              </w:rPr>
-              <w:t>for consultancies, councils, and government departments</w:t>
-            </w:r>
-          </w:p>
-          <w:p>
-            <w:pPr>
-              <w:pStyle w:val="ListParagraph"/>
-              <w:numPr>
-                <w:ilvl w:val="0"/>
-                <w:numId w:val="12"/>
-              </w:numPr>
-              <w:spacing w:beforeLines="50" w:before="120" w:afterLines="20" w:after="48"/>
-              <w:rPr>
-                <w:rFonts w:asciiTheme="minorHAnsi" w:eastAsia="Calibri" w:hAnsiTheme="minorHAnsi" w:cstheme="minorHAnsi"/>
-                <w:bCs/>
-                <w:position w:val="1"/>
-                <w:sz w:val="22"/>
-                <w:szCs w:val="22"/>
-                <w:lang w:val="en-GB"/>
-              </w:rPr>
-            </w:pPr>
-            <w:r>
-              <w:rPr>
-                <w:rFonts w:asciiTheme="minorHAnsi" w:eastAsia="Calibri" w:hAnsiTheme="minorHAnsi" w:cstheme="minorHAnsi"/>
-                <w:bCs/>
-                <w:position w:val="1"/>
-                <w:sz w:val="22"/>
-                <w:szCs w:val="22"/>
-                <w:lang w:val="en-GB"/>
-              </w:rPr>
-              <w:t xml:space="preserve">Supervised </w:t>
-            </w:r>
-            <w:r>
-              <w:rPr>
-                <w:rFonts w:asciiTheme="minorHAnsi" w:eastAsia="Calibri" w:hAnsiTheme="minorHAnsi" w:cstheme="minorHAnsi"/>
-                <w:bCs/>
-                <w:position w:val="1"/>
-                <w:sz w:val="22"/>
-                <w:szCs w:val="22"/>
-                <w:lang w:val="en-GB"/>
-              </w:rPr>
-              <w:t>and trained graduates and junior team members</w:t>
-            </w:r>
-          </w:p>
-          <w:p>
-            <w:pPr>
-              <w:pStyle w:val="ListParagraph"/>
-              <w:numPr>
-                <w:ilvl w:val="0"/>
-                <w:numId w:val="12"/>
-              </w:numPr>
-              <w:spacing w:beforeLines="50" w:before="120" w:afterLines="20" w:after="48"/>
-              <w:rPr>
-                <w:rFonts w:asciiTheme="minorHAnsi" w:eastAsia="Calibri" w:hAnsiTheme="minorHAnsi" w:cstheme="minorHAnsi"/>
-                <w:bCs/>
-                <w:position w:val="1"/>
-                <w:sz w:val="22"/>
-                <w:szCs w:val="22"/>
-                <w:lang w:val="en-GB"/>
-              </w:rPr>
-            </w:pPr>
-            <w:r>
-              <w:rPr>
-                <w:rFonts w:asciiTheme="minorHAnsi" w:eastAsia="Calibri" w:hAnsiTheme="minorHAnsi" w:cstheme="minorHAnsi"/>
-                <w:bCs/>
-                <w:position w:val="1"/>
-                <w:sz w:val="22"/>
-                <w:szCs w:val="22"/>
-                <w:lang w:val="en-GB"/>
-              </w:rPr>
-              <w:t>Undertook</w:t>
-            </w:r>
-            <w:r>
-              <w:rPr>
-                <w:rFonts w:asciiTheme="minorHAnsi" w:eastAsia="Calibri" w:hAnsiTheme="minorHAnsi" w:cstheme="minorHAnsi"/>
-                <w:bCs/>
-                <w:position w:val="1"/>
-                <w:sz w:val="22"/>
-                <w:szCs w:val="22"/>
-                <w:lang w:val="en-GB"/>
-              </w:rPr>
-              <w:t xml:space="preserve"> Agile</w:t>
-            </w:r>
-            <w:r>
-              <w:rPr>
-                <w:rFonts w:asciiTheme="minorHAnsi" w:eastAsia="Calibri" w:hAnsiTheme="minorHAnsi" w:cstheme="minorHAnsi"/>
-                <w:bCs/>
-                <w:position w:val="1"/>
-                <w:sz w:val="22"/>
-                <w:szCs w:val="22"/>
-                <w:lang w:val="en-GB"/>
-              </w:rPr>
-              <w:t xml:space="preserve"> </w:t>
-            </w:r>
-            <w:r>
-              <w:rPr>
-                <w:rFonts w:asciiTheme="minorHAnsi" w:eastAsia="Calibri" w:hAnsiTheme="minorHAnsi" w:cstheme="minorHAnsi"/>
-                <w:bCs/>
-                <w:position w:val="1"/>
-                <w:sz w:val="22"/>
-                <w:szCs w:val="22"/>
-                <w:lang w:val="en-GB"/>
-              </w:rPr>
-              <w:t xml:space="preserve">practices </w:t>
-            </w:r>
-            <w:r>
-              <w:rPr>
-                <w:rFonts w:asciiTheme="minorHAnsi" w:eastAsia="Calibri" w:hAnsiTheme="minorHAnsi" w:cstheme="minorHAnsi"/>
-                <w:bCs/>
-                <w:position w:val="1"/>
-                <w:sz w:val="22"/>
-                <w:szCs w:val="22"/>
-                <w:lang w:val="en-GB"/>
-              </w:rPr>
-              <w:t xml:space="preserve">internally and within a client team </w:t>
-            </w:r>
-            <w:r>
-              <w:rPr>
-                <w:rFonts w:asciiTheme="minorHAnsi" w:eastAsia="Calibri" w:hAnsiTheme="minorHAnsi" w:cstheme="minorHAnsi"/>
-                <w:bCs/>
-                <w:position w:val="1"/>
-                <w:sz w:val="22"/>
-                <w:szCs w:val="22"/>
-                <w:lang w:val="en-GB"/>
-              </w:rPr>
-              <w:t>made up of</w:t>
-            </w:r>
-            <w:r>
-              <w:rPr>
-                <w:rFonts w:asciiTheme="minorHAnsi" w:eastAsia="Calibri" w:hAnsiTheme="minorHAnsi" w:cstheme="minorHAnsi"/>
-                <w:bCs/>
-                <w:position w:val="1"/>
-                <w:sz w:val="22"/>
-                <w:szCs w:val="22"/>
-                <w:lang w:val="en-GB"/>
-              </w:rPr>
-              <w:t xml:space="preserve"> four external consultancie</w:t>
-            </w:r>
-            <w:r>
-              <w:rPr>
-                <w:rFonts w:asciiTheme="minorHAnsi" w:eastAsia="Calibri" w:hAnsiTheme="minorHAnsi" w:cstheme="minorHAnsi"/>
-                <w:bCs/>
-                <w:position w:val="1"/>
-                <w:sz w:val="22"/>
-                <w:szCs w:val="22"/>
-                <w:lang w:val="en-GB"/>
-              </w:rPr>
-              <w:t>s</w:t>
+                <w:sz w:val="21"/>
+                <w:szCs w:val="21"/>
+                <w:lang w:val="en-GB"/>
+              </w:rPr>
+              <w:t>Abley Ltd.</w:t>
             </w:r>
           </w:p>
         </w:tc>
@@ -2253,6 +2055,46 @@
                 <w:rFonts w:asciiTheme="minorHAnsi" w:eastAsia="Calibri" w:hAnsiTheme="minorHAnsi" w:cstheme="minorHAnsi"/>
                 <w:b/>
                 <w:position w:val="1"/>
+                <w:sz w:val="21"/>
+                <w:szCs w:val="21"/>
+                <w:lang w:val="en-GB"/>
+              </w:rPr>
+            </w:pPr>
+            <w:r>
+              <w:rPr>
+                <w:rFonts w:asciiTheme="minorHAnsi" w:eastAsia="Calibri" w:hAnsiTheme="minorHAnsi" w:cstheme="minorHAnsi"/>
+                <w:b/>
+                <w:position w:val="1"/>
+                <w:sz w:val="21"/>
+                <w:szCs w:val="21"/>
+                <w:lang w:val="en-GB"/>
+              </w:rPr>
+              <w:t>Developer &amp; Spatial</w:t>
+            </w:r>
+            <w:r>
+              <w:rPr>
+                <w:rFonts w:asciiTheme="minorHAnsi" w:eastAsia="Calibri" w:hAnsiTheme="minorHAnsi" w:cstheme="minorHAnsi"/>
+                <w:b/>
+                <w:position w:val="1"/>
+                <w:sz w:val="21"/>
+                <w:szCs w:val="21"/>
+                <w:lang w:val="en-GB"/>
+              </w:rPr>
+              <w:t xml:space="preserve"> Consultant</w:t>
+            </w:r>
+          </w:p>
+        </w:tc>
+        <w:tc>
+          <w:tcPr>
+            <w:tcW w:w="4876" w:type="dxa"/>
+          </w:tcPr>
+          <w:p>
+            <w:pPr>
+              <w:spacing w:beforeLines="50" w:before="120" w:afterLines="20" w:after="48"/>
+              <w:rPr>
+                <w:rFonts w:asciiTheme="minorHAnsi" w:eastAsia="Calibri" w:hAnsiTheme="minorHAnsi" w:cstheme="minorHAnsi"/>
+                <w:b/>
+                <w:position w:val="1"/>
                 <w:sz w:val="22"/>
                 <w:szCs w:val="22"/>
                 <w:lang w:val="en-GB"/>
@@ -2265,6 +2107,414 @@
                 <w:position w:val="1"/>
                 <w:sz w:val="22"/>
                 <w:szCs w:val="22"/>
+                <w:lang w:val="en-GB"/>
+              </w:rPr>
+              <w:t>Abley</w:t>
+            </w:r>
+            <w:r>
+              <w:rPr>
+                <w:rFonts w:asciiTheme="minorHAnsi" w:eastAsia="Calibri" w:hAnsiTheme="minorHAnsi" w:cstheme="minorHAnsi"/>
+                <w:b/>
+                <w:position w:val="1"/>
+                <w:sz w:val="22"/>
+                <w:szCs w:val="22"/>
+                <w:lang w:val="en-GB"/>
+              </w:rPr>
+              <w:t xml:space="preserve"> Christchurch</w:t>
+            </w:r>
+          </w:p>
+        </w:tc>
+        <w:tc>
+          <w:tcPr>
+            <w:tcW w:w="2091" w:type="dxa"/>
+          </w:tcPr>
+          <w:p>
+            <w:pPr>
+              <w:spacing w:beforeLines="50" w:before="120" w:afterLines="20" w:after="48"/>
+              <w:jc w:val="right"/>
+              <w:rPr>
+                <w:rFonts w:asciiTheme="minorHAnsi" w:eastAsia="Calibri" w:hAnsiTheme="minorHAnsi" w:cstheme="minorHAnsi"/>
+                <w:b/>
+                <w:position w:val="1"/>
+                <w:sz w:val="22"/>
+                <w:szCs w:val="22"/>
+                <w:lang w:val="en-GB"/>
+              </w:rPr>
+            </w:pPr>
+            <w:r>
+              <w:rPr>
+                <w:rFonts w:asciiTheme="minorHAnsi" w:eastAsia="Calibri" w:hAnsiTheme="minorHAnsi" w:cstheme="minorHAnsi"/>
+                <w:b/>
+                <w:position w:val="1"/>
+                <w:sz w:val="22"/>
+                <w:szCs w:val="22"/>
+                <w:lang w:val="en-GB"/>
+              </w:rPr>
+              <w:t>April 18</w:t>
+            </w:r>
+            <w:r>
+              <w:rPr>
+                <w:rFonts w:asciiTheme="minorHAnsi" w:eastAsia="Calibri" w:hAnsiTheme="minorHAnsi" w:cstheme="minorHAnsi"/>
+                <w:b/>
+                <w:position w:val="1"/>
+                <w:sz w:val="22"/>
+                <w:szCs w:val="22"/>
+                <w:lang w:val="en-GB"/>
+              </w:rPr>
+              <w:t xml:space="preserve"> – </w:t>
+            </w:r>
+            <w:r>
+              <w:rPr>
+                <w:rFonts w:asciiTheme="minorHAnsi" w:eastAsia="Calibri" w:hAnsiTheme="minorHAnsi" w:cstheme="minorHAnsi"/>
+                <w:b/>
+                <w:position w:val="1"/>
+                <w:sz w:val="22"/>
+                <w:szCs w:val="22"/>
+                <w:lang w:val="en-GB"/>
+              </w:rPr>
+              <w:t>March 20</w:t>
+            </w:r>
+          </w:p>
+        </w:tc>
+      </w:tr>
+      <w:tr>
+        <w:tc>
+          <w:tcPr>
+            <w:tcW w:w="10450" w:type="dxa"/>
+            <w:gridSpan w:val="3"/>
+          </w:tcPr>
+          <w:p>
+            <w:pPr>
+              <w:pStyle w:val="ListParagraph"/>
+              <w:numPr>
+                <w:ilvl w:val="0"/>
+                <w:numId w:val="12"/>
+              </w:numPr>
+              <w:spacing w:beforeLines="50" w:before="120" w:afterLines="20" w:after="48"/>
+              <w:rPr>
+                <w:rFonts w:asciiTheme="minorHAnsi" w:eastAsia="Calibri" w:hAnsiTheme="minorHAnsi" w:cstheme="minorHAnsi"/>
+                <w:bCs/>
+                <w:position w:val="1"/>
+                <w:sz w:val="21"/>
+                <w:szCs w:val="21"/>
+                <w:lang w:val="en-GB"/>
+              </w:rPr>
+            </w:pPr>
+            <w:r>
+              <w:rPr>
+                <w:rFonts w:asciiTheme="minorHAnsi" w:eastAsia="Calibri" w:hAnsiTheme="minorHAnsi" w:cstheme="minorHAnsi"/>
+                <w:bCs/>
+                <w:position w:val="1"/>
+                <w:sz w:val="21"/>
+                <w:szCs w:val="21"/>
+                <w:lang w:val="en-GB"/>
+              </w:rPr>
+              <w:t>Esri &amp; Safe Software partner</w:t>
+            </w:r>
+          </w:p>
+          <w:p>
+            <w:pPr>
+              <w:pStyle w:val="ListParagraph"/>
+              <w:numPr>
+                <w:ilvl w:val="0"/>
+                <w:numId w:val="12"/>
+              </w:numPr>
+              <w:spacing w:beforeLines="50" w:before="120" w:afterLines="20" w:after="48"/>
+              <w:rPr>
+                <w:rFonts w:asciiTheme="minorHAnsi" w:eastAsia="Calibri" w:hAnsiTheme="minorHAnsi" w:cstheme="minorHAnsi"/>
+                <w:bCs/>
+                <w:position w:val="1"/>
+                <w:sz w:val="21"/>
+                <w:szCs w:val="21"/>
+                <w:lang w:val="en-GB"/>
+              </w:rPr>
+            </w:pPr>
+            <w:r>
+              <w:rPr>
+                <w:rFonts w:asciiTheme="minorHAnsi" w:eastAsia="Calibri" w:hAnsiTheme="minorHAnsi" w:cstheme="minorHAnsi"/>
+                <w:bCs/>
+                <w:position w:val="1"/>
+                <w:sz w:val="21"/>
+                <w:szCs w:val="21"/>
+                <w:lang w:val="en-GB"/>
+              </w:rPr>
+              <w:t>Grew a developer secondment into a technical lead position within a client</w:t>
+            </w:r>
+            <w:r>
+              <w:rPr>
+                <w:rFonts w:asciiTheme="minorHAnsi" w:eastAsia="Calibri" w:hAnsiTheme="minorHAnsi" w:cstheme="minorHAnsi"/>
+                <w:bCs/>
+                <w:position w:val="1"/>
+                <w:sz w:val="21"/>
+                <w:szCs w:val="21"/>
+                <w:lang w:val="en-GB"/>
+              </w:rPr>
+              <w:t>’s</w:t>
+            </w:r>
+            <w:r>
+              <w:rPr>
+                <w:rFonts w:asciiTheme="minorHAnsi" w:eastAsia="Calibri" w:hAnsiTheme="minorHAnsi" w:cstheme="minorHAnsi"/>
+                <w:bCs/>
+                <w:position w:val="1"/>
+                <w:sz w:val="21"/>
+                <w:szCs w:val="21"/>
+                <w:lang w:val="en-GB"/>
+              </w:rPr>
+              <w:t xml:space="preserve"> </w:t>
+            </w:r>
+            <w:r>
+              <w:rPr>
+                <w:rFonts w:asciiTheme="minorHAnsi" w:eastAsia="Calibri" w:hAnsiTheme="minorHAnsi" w:cstheme="minorHAnsi"/>
+                <w:bCs/>
+                <w:position w:val="1"/>
+                <w:sz w:val="21"/>
+                <w:szCs w:val="21"/>
+                <w:lang w:val="en-GB"/>
+              </w:rPr>
+              <w:t xml:space="preserve">($1 million+) </w:t>
+            </w:r>
+            <w:r>
+              <w:rPr>
+                <w:rFonts w:asciiTheme="minorHAnsi" w:eastAsia="Calibri" w:hAnsiTheme="minorHAnsi" w:cstheme="minorHAnsi"/>
+                <w:bCs/>
+                <w:position w:val="1"/>
+                <w:sz w:val="21"/>
+                <w:szCs w:val="21"/>
+                <w:lang w:val="en-GB"/>
+              </w:rPr>
+              <w:t>product team</w:t>
+            </w:r>
+          </w:p>
+          <w:p>
+            <w:pPr>
+              <w:pStyle w:val="ListParagraph"/>
+              <w:numPr>
+                <w:ilvl w:val="0"/>
+                <w:numId w:val="12"/>
+              </w:numPr>
+              <w:spacing w:beforeLines="50" w:before="120" w:afterLines="20" w:after="48"/>
+              <w:rPr>
+                <w:rFonts w:asciiTheme="minorHAnsi" w:eastAsia="Calibri" w:hAnsiTheme="minorHAnsi" w:cstheme="minorHAnsi"/>
+                <w:bCs/>
+                <w:position w:val="1"/>
+                <w:sz w:val="21"/>
+                <w:szCs w:val="21"/>
+                <w:lang w:val="en-GB"/>
+              </w:rPr>
+            </w:pPr>
+            <w:r>
+              <w:rPr>
+                <w:rFonts w:asciiTheme="minorHAnsi" w:eastAsia="Calibri" w:hAnsiTheme="minorHAnsi" w:cstheme="minorHAnsi"/>
+                <w:bCs/>
+                <w:position w:val="1"/>
+                <w:sz w:val="21"/>
+                <w:szCs w:val="21"/>
+                <w:lang w:val="en-GB"/>
+              </w:rPr>
+              <w:t>Wrote a suite of ArcPy data-processing APIs to enable a nationwide mapping and analytics platform</w:t>
+            </w:r>
+          </w:p>
+          <w:p>
+            <w:pPr>
+              <w:pStyle w:val="ListParagraph"/>
+              <w:numPr>
+                <w:ilvl w:val="0"/>
+                <w:numId w:val="12"/>
+              </w:numPr>
+              <w:spacing w:beforeLines="50" w:before="120" w:afterLines="20" w:after="48"/>
+              <w:rPr>
+                <w:rFonts w:asciiTheme="minorHAnsi" w:eastAsia="Calibri" w:hAnsiTheme="minorHAnsi" w:cstheme="minorHAnsi"/>
+                <w:bCs/>
+                <w:position w:val="1"/>
+                <w:sz w:val="21"/>
+                <w:szCs w:val="21"/>
+                <w:lang w:val="en-GB"/>
+              </w:rPr>
+            </w:pPr>
+            <w:r>
+              <w:rPr>
+                <w:rFonts w:asciiTheme="minorHAnsi" w:eastAsia="Calibri" w:hAnsiTheme="minorHAnsi" w:cstheme="minorHAnsi"/>
+                <w:bCs/>
+                <w:position w:val="1"/>
+                <w:sz w:val="21"/>
+                <w:szCs w:val="21"/>
+                <w:lang w:val="en-GB"/>
+              </w:rPr>
+              <w:t>Designed and ran nationwide accessibility analys</w:t>
+            </w:r>
+            <w:r>
+              <w:rPr>
+                <w:rFonts w:asciiTheme="minorHAnsi" w:eastAsia="Calibri" w:hAnsiTheme="minorHAnsi" w:cstheme="minorHAnsi"/>
+                <w:bCs/>
+                <w:position w:val="1"/>
+                <w:sz w:val="21"/>
+                <w:szCs w:val="21"/>
+                <w:lang w:val="en-GB"/>
+              </w:rPr>
+              <w:t>es</w:t>
+            </w:r>
+            <w:r>
+              <w:rPr>
+                <w:rFonts w:asciiTheme="minorHAnsi" w:eastAsia="Calibri" w:hAnsiTheme="minorHAnsi" w:cstheme="minorHAnsi"/>
+                <w:bCs/>
+                <w:position w:val="1"/>
+                <w:sz w:val="21"/>
+                <w:szCs w:val="21"/>
+                <w:lang w:val="en-GB"/>
+              </w:rPr>
+              <w:t xml:space="preserve"> for the national transport agency</w:t>
+            </w:r>
+          </w:p>
+          <w:p>
+            <w:pPr>
+              <w:pStyle w:val="ListParagraph"/>
+              <w:numPr>
+                <w:ilvl w:val="0"/>
+                <w:numId w:val="12"/>
+              </w:numPr>
+              <w:spacing w:beforeLines="50" w:before="120" w:afterLines="20" w:after="48"/>
+              <w:rPr>
+                <w:rFonts w:asciiTheme="minorHAnsi" w:eastAsia="Calibri" w:hAnsiTheme="minorHAnsi" w:cstheme="minorHAnsi"/>
+                <w:bCs/>
+                <w:position w:val="1"/>
+                <w:sz w:val="21"/>
+                <w:szCs w:val="21"/>
+                <w:lang w:val="en-GB"/>
+              </w:rPr>
+            </w:pPr>
+            <w:r>
+              <w:rPr>
+                <w:rFonts w:asciiTheme="minorHAnsi" w:eastAsia="Calibri" w:hAnsiTheme="minorHAnsi" w:cstheme="minorHAnsi"/>
+                <w:bCs/>
+                <w:position w:val="1"/>
+                <w:sz w:val="21"/>
+                <w:szCs w:val="21"/>
+                <w:lang w:val="en-GB"/>
+              </w:rPr>
+              <w:t>Wrote</w:t>
+            </w:r>
+            <w:r>
+              <w:rPr>
+                <w:rFonts w:asciiTheme="minorHAnsi" w:eastAsia="Calibri" w:hAnsiTheme="minorHAnsi" w:cstheme="minorHAnsi"/>
+                <w:bCs/>
+                <w:position w:val="1"/>
+                <w:sz w:val="21"/>
+                <w:szCs w:val="21"/>
+                <w:lang w:val="en-GB"/>
+              </w:rPr>
+              <w:t xml:space="preserve"> map-</w:t>
+            </w:r>
+            <w:r>
+              <w:rPr>
+                <w:rFonts w:asciiTheme="minorHAnsi" w:eastAsia="Calibri" w:hAnsiTheme="minorHAnsi" w:cstheme="minorHAnsi"/>
+                <w:bCs/>
+                <w:position w:val="1"/>
+                <w:sz w:val="21"/>
+                <w:szCs w:val="21"/>
+                <w:lang w:val="en-GB"/>
+              </w:rPr>
+              <w:t>based</w:t>
+            </w:r>
+            <w:r>
+              <w:rPr>
+                <w:rFonts w:asciiTheme="minorHAnsi" w:eastAsia="Calibri" w:hAnsiTheme="minorHAnsi" w:cstheme="minorHAnsi"/>
+                <w:bCs/>
+                <w:position w:val="1"/>
+                <w:sz w:val="21"/>
+                <w:szCs w:val="21"/>
+                <w:lang w:val="en-GB"/>
+              </w:rPr>
+              <w:t xml:space="preserve"> websites </w:t>
+            </w:r>
+            <w:r>
+              <w:rPr>
+                <w:rFonts w:asciiTheme="minorHAnsi" w:eastAsia="Calibri" w:hAnsiTheme="minorHAnsi" w:cstheme="minorHAnsi"/>
+                <w:bCs/>
+                <w:position w:val="1"/>
+                <w:sz w:val="21"/>
+                <w:szCs w:val="21"/>
+                <w:lang w:val="en-GB"/>
+              </w:rPr>
+              <w:t>for consultancies, councils, and government departments</w:t>
+            </w:r>
+          </w:p>
+          <w:p>
+            <w:pPr>
+              <w:pStyle w:val="ListParagraph"/>
+              <w:numPr>
+                <w:ilvl w:val="0"/>
+                <w:numId w:val="12"/>
+              </w:numPr>
+              <w:spacing w:beforeLines="50" w:before="120" w:afterLines="20" w:after="48"/>
+              <w:rPr>
+                <w:rFonts w:asciiTheme="minorHAnsi" w:eastAsia="Calibri" w:hAnsiTheme="minorHAnsi" w:cstheme="minorHAnsi"/>
+                <w:bCs/>
+                <w:position w:val="1"/>
+                <w:sz w:val="21"/>
+                <w:szCs w:val="21"/>
+                <w:lang w:val="en-GB"/>
+              </w:rPr>
+            </w:pPr>
+            <w:r>
+              <w:rPr>
+                <w:rFonts w:asciiTheme="minorHAnsi" w:eastAsia="Calibri" w:hAnsiTheme="minorHAnsi" w:cstheme="minorHAnsi"/>
+                <w:bCs/>
+                <w:position w:val="1"/>
+                <w:sz w:val="21"/>
+                <w:szCs w:val="21"/>
+                <w:lang w:val="en-GB"/>
+              </w:rPr>
+              <w:t xml:space="preserve">Undertook and grew Agile processes internally and within a product team </w:t>
+            </w:r>
+            <w:r>
+              <w:rPr>
+                <w:rFonts w:asciiTheme="minorHAnsi" w:eastAsia="Calibri" w:hAnsiTheme="minorHAnsi" w:cstheme="minorHAnsi"/>
+                <w:bCs/>
+                <w:position w:val="1"/>
+                <w:sz w:val="21"/>
+                <w:szCs w:val="21"/>
+                <w:lang w:val="en-GB"/>
+              </w:rPr>
+              <w:t>of</w:t>
+            </w:r>
+            <w:r>
+              <w:rPr>
+                <w:rFonts w:asciiTheme="minorHAnsi" w:eastAsia="Calibri" w:hAnsiTheme="minorHAnsi" w:cstheme="minorHAnsi"/>
+                <w:bCs/>
+                <w:position w:val="1"/>
+                <w:sz w:val="21"/>
+                <w:szCs w:val="21"/>
+                <w:lang w:val="en-GB"/>
+              </w:rPr>
+              <w:t xml:space="preserve"> four consultancies </w:t>
+            </w:r>
+          </w:p>
+        </w:tc>
+      </w:tr>
+      <w:tr>
+        <w:tc>
+          <w:tcPr>
+            <w:tcW w:w="3483" w:type="dxa"/>
+          </w:tcPr>
+          <w:p>
+            <w:pPr>
+              <w:spacing w:beforeLines="50" w:before="120" w:afterLines="20" w:after="48"/>
+              <w:rPr>
+                <w:rFonts w:asciiTheme="minorHAnsi" w:eastAsia="Calibri" w:hAnsiTheme="minorHAnsi" w:cstheme="minorHAnsi"/>
+                <w:b/>
+                <w:position w:val="1"/>
+                <w:sz w:val="21"/>
+                <w:szCs w:val="21"/>
+                <w:lang w:val="en-GB"/>
+              </w:rPr>
+            </w:pPr>
+            <w:r>
+              <w:rPr>
+                <w:rFonts w:asciiTheme="minorHAnsi" w:eastAsia="Calibri" w:hAnsiTheme="minorHAnsi" w:cstheme="minorHAnsi"/>
+                <w:b/>
+                <w:position w:val="1"/>
+                <w:sz w:val="21"/>
+                <w:szCs w:val="21"/>
                 <w:lang w:val="en-GB"/>
               </w:rPr>
               <w:t>Graduate GIS Consultant</w:t>
@@ -2371,8 +2621,8 @@
                 <w:rFonts w:asciiTheme="minorHAnsi" w:eastAsia="Calibri" w:hAnsiTheme="minorHAnsi" w:cstheme="minorHAnsi"/>
                 <w:bCs/>
                 <w:position w:val="1"/>
-                <w:sz w:val="22"/>
-                <w:szCs w:val="22"/>
+                <w:sz w:val="21"/>
+                <w:szCs w:val="21"/>
                 <w:lang w:val="en-GB"/>
               </w:rPr>
             </w:pPr>
@@ -2381,11 +2631,22 @@
                 <w:rFonts w:asciiTheme="minorHAnsi" w:eastAsia="Calibri" w:hAnsiTheme="minorHAnsi" w:cstheme="minorHAnsi"/>
                 <w:bCs/>
                 <w:position w:val="1"/>
-                <w:sz w:val="22"/>
-                <w:szCs w:val="22"/>
-                <w:lang w:val="en-GB"/>
-              </w:rPr>
-              <w:t>Independently developed marketing websites for all internal project and area teams</w:t>
+                <w:sz w:val="21"/>
+                <w:szCs w:val="21"/>
+                <w:lang w:val="en-GB"/>
+              </w:rPr>
+              <w:t>Championed</w:t>
+            </w:r>
+            <w:r>
+              <w:rPr>
+                <w:rFonts w:asciiTheme="minorHAnsi" w:eastAsia="Calibri" w:hAnsiTheme="minorHAnsi" w:cstheme="minorHAnsi"/>
+                <w:bCs/>
+                <w:position w:val="1"/>
+                <w:sz w:val="21"/>
+                <w:szCs w:val="21"/>
+                <w:lang w:val="en-GB"/>
+              </w:rPr>
+              <w:t xml:space="preserve"> &amp; developed external marketing sites for nine core product teams</w:t>
             </w:r>
           </w:p>
           <w:p>
@@ -2400,8 +2661,8 @@
                 <w:rFonts w:asciiTheme="minorHAnsi" w:eastAsia="Calibri" w:hAnsiTheme="minorHAnsi" w:cstheme="minorHAnsi"/>
                 <w:bCs/>
                 <w:position w:val="1"/>
-                <w:sz w:val="22"/>
-                <w:szCs w:val="22"/>
+                <w:sz w:val="21"/>
+                <w:szCs w:val="21"/>
                 <w:lang w:val="en-GB"/>
               </w:rPr>
             </w:pPr>
@@ -2410,8 +2671,8 @@
                 <w:rFonts w:asciiTheme="minorHAnsi" w:eastAsia="Calibri" w:hAnsiTheme="minorHAnsi" w:cstheme="minorHAnsi"/>
                 <w:bCs/>
                 <w:position w:val="1"/>
-                <w:sz w:val="22"/>
-                <w:szCs w:val="22"/>
+                <w:sz w:val="21"/>
+                <w:szCs w:val="21"/>
                 <w:lang w:val="en-GB"/>
               </w:rPr>
               <w:t>Developed a native Android mapping application with Kotlin and Mapbox</w:t>
@@ -2429,8 +2690,8 @@
                 <w:rFonts w:asciiTheme="minorHAnsi" w:eastAsia="Calibri" w:hAnsiTheme="minorHAnsi" w:cstheme="minorHAnsi"/>
                 <w:b/>
                 <w:position w:val="1"/>
-                <w:sz w:val="22"/>
-                <w:szCs w:val="22"/>
+                <w:sz w:val="21"/>
+                <w:szCs w:val="21"/>
                 <w:lang w:val="en-GB"/>
               </w:rPr>
             </w:pPr>
@@ -2439,11 +2700,55 @@
                 <w:rFonts w:asciiTheme="minorHAnsi" w:eastAsia="Calibri" w:hAnsiTheme="minorHAnsi" w:cstheme="minorHAnsi"/>
                 <w:bCs/>
                 <w:position w:val="1"/>
-                <w:sz w:val="22"/>
-                <w:szCs w:val="22"/>
-                <w:lang w:val="en-GB"/>
-              </w:rPr>
-              <w:t>Wrote an automated testing suite for a C# .NET project with Selenium</w:t>
+                <w:sz w:val="21"/>
+                <w:szCs w:val="21"/>
+                <w:lang w:val="en-GB"/>
+              </w:rPr>
+              <w:t>Wrote automated testing suite</w:t>
+            </w:r>
+            <w:r>
+              <w:rPr>
+                <w:rFonts w:asciiTheme="minorHAnsi" w:eastAsia="Calibri" w:hAnsiTheme="minorHAnsi" w:cstheme="minorHAnsi"/>
+                <w:bCs/>
+                <w:position w:val="1"/>
+                <w:sz w:val="21"/>
+                <w:szCs w:val="21"/>
+                <w:lang w:val="en-GB"/>
+              </w:rPr>
+              <w:t xml:space="preserve">s for </w:t>
+            </w:r>
+            <w:r>
+              <w:rPr>
+                <w:rFonts w:asciiTheme="minorHAnsi" w:eastAsia="Calibri" w:hAnsiTheme="minorHAnsi" w:cstheme="minorHAnsi"/>
+                <w:bCs/>
+                <w:position w:val="1"/>
+                <w:sz w:val="21"/>
+                <w:szCs w:val="21"/>
+                <w:lang w:val="en-GB"/>
+              </w:rPr>
+              <w:t>C# .NET project</w:t>
+            </w:r>
+            <w:r>
+              <w:rPr>
+                <w:rFonts w:asciiTheme="minorHAnsi" w:eastAsia="Calibri" w:hAnsiTheme="minorHAnsi" w:cstheme="minorHAnsi"/>
+                <w:bCs/>
+                <w:position w:val="1"/>
+                <w:sz w:val="21"/>
+                <w:szCs w:val="21"/>
+                <w:lang w:val="en-GB"/>
+              </w:rPr>
+              <w:t>s</w:t>
+            </w:r>
+            <w:r>
+              <w:rPr>
+                <w:rFonts w:asciiTheme="minorHAnsi" w:eastAsia="Calibri" w:hAnsiTheme="minorHAnsi" w:cstheme="minorHAnsi"/>
+                <w:bCs/>
+                <w:position w:val="1"/>
+                <w:sz w:val="21"/>
+                <w:szCs w:val="21"/>
+                <w:lang w:val="en-GB"/>
+              </w:rPr>
+              <w:t xml:space="preserve"> with Selenium</w:t>
             </w:r>
           </w:p>
           <w:p>
@@ -2458,8 +2763,8 @@
                 <w:rFonts w:asciiTheme="minorHAnsi" w:eastAsia="Calibri" w:hAnsiTheme="minorHAnsi" w:cstheme="minorHAnsi"/>
                 <w:b/>
                 <w:position w:val="1"/>
-                <w:sz w:val="22"/>
-                <w:szCs w:val="22"/>
+                <w:sz w:val="21"/>
+                <w:szCs w:val="21"/>
                 <w:lang w:val="en-GB"/>
               </w:rPr>
             </w:pPr>
@@ -2468,88 +2773,11 @@
                 <w:rFonts w:asciiTheme="minorHAnsi" w:eastAsia="Calibri" w:hAnsiTheme="minorHAnsi" w:cstheme="minorHAnsi"/>
                 <w:bCs/>
                 <w:position w:val="1"/>
-                <w:sz w:val="22"/>
-                <w:szCs w:val="22"/>
-                <w:lang w:val="en-GB"/>
-              </w:rPr>
-              <w:t xml:space="preserve">Research </w:t>
-            </w:r>
-            <w:r>
-              <w:rPr>
-                <w:rFonts w:asciiTheme="minorHAnsi" w:eastAsia="Calibri" w:hAnsiTheme="minorHAnsi" w:cstheme="minorHAnsi"/>
-                <w:bCs/>
-                <w:position w:val="1"/>
-                <w:sz w:val="22"/>
-                <w:szCs w:val="22"/>
-                <w:lang w:val="en-GB"/>
-              </w:rPr>
-              <w:t xml:space="preserve">&amp; data analysis </w:t>
-            </w:r>
-            <w:r>
-              <w:rPr>
-                <w:rFonts w:asciiTheme="minorHAnsi" w:eastAsia="Calibri" w:hAnsiTheme="minorHAnsi" w:cstheme="minorHAnsi"/>
-                <w:bCs/>
-                <w:position w:val="1"/>
-                <w:sz w:val="22"/>
-                <w:szCs w:val="22"/>
-                <w:lang w:val="en-GB"/>
-              </w:rPr>
-              <w:t>projects in</w:t>
-            </w:r>
-            <w:r>
-              <w:rPr>
-                <w:rFonts w:asciiTheme="minorHAnsi" w:eastAsia="Calibri" w:hAnsiTheme="minorHAnsi" w:cstheme="minorHAnsi"/>
-                <w:bCs/>
-                <w:position w:val="1"/>
-                <w:sz w:val="22"/>
-                <w:szCs w:val="22"/>
-                <w:lang w:val="en-GB"/>
-              </w:rPr>
-              <w:t xml:space="preserve"> accessibility, </w:t>
-            </w:r>
-            <w:r>
-              <w:rPr>
-                <w:rFonts w:asciiTheme="minorHAnsi" w:eastAsia="Calibri" w:hAnsiTheme="minorHAnsi" w:cstheme="minorHAnsi"/>
-                <w:bCs/>
-                <w:position w:val="1"/>
-                <w:sz w:val="22"/>
-                <w:szCs w:val="22"/>
-                <w:lang w:val="en-GB"/>
-              </w:rPr>
-              <w:t xml:space="preserve">live </w:t>
-            </w:r>
-            <w:r>
-              <w:rPr>
-                <w:rFonts w:asciiTheme="minorHAnsi" w:eastAsia="Calibri" w:hAnsiTheme="minorHAnsi" w:cstheme="minorHAnsi"/>
-                <w:bCs/>
-                <w:position w:val="1"/>
-                <w:sz w:val="22"/>
-                <w:szCs w:val="22"/>
-                <w:lang w:val="en-GB"/>
-              </w:rPr>
-              <w:t xml:space="preserve">travel time metrics, and </w:t>
-            </w:r>
-            <w:r>
-              <w:rPr>
-                <w:rFonts w:asciiTheme="minorHAnsi" w:eastAsia="Calibri" w:hAnsiTheme="minorHAnsi" w:cstheme="minorHAnsi"/>
-                <w:bCs/>
-                <w:position w:val="1"/>
-                <w:sz w:val="22"/>
-                <w:szCs w:val="22"/>
-                <w:lang w:val="en-GB"/>
-              </w:rPr>
-              <w:t>road safety</w:t>
-            </w:r>
-            <w:r>
-              <w:rPr>
-                <w:rFonts w:asciiTheme="minorHAnsi" w:eastAsia="Calibri" w:hAnsiTheme="minorHAnsi" w:cstheme="minorHAnsi"/>
-                <w:bCs/>
-                <w:position w:val="1"/>
-                <w:sz w:val="22"/>
-                <w:szCs w:val="22"/>
-                <w:lang w:val="en-GB"/>
-              </w:rPr>
-              <w:t xml:space="preserve"> </w:t>
+                <w:sz w:val="21"/>
+                <w:szCs w:val="21"/>
+                <w:lang w:val="en-GB"/>
+              </w:rPr>
+              <w:t>Analysis projects in road safety, accessibility, and live transit data (GTFS, Google Distance Matrix API)</w:t>
             </w:r>
           </w:p>
         </w:tc>
@@ -2880,11 +3108,11 @@
     </w:tbl>
     <w:p>
       <w:pPr>
-        <w:spacing w:beforeLines="50" w:before="120" w:afterLines="20" w:after="48"/>
+        <w:tabs>
+          <w:tab w:val="left" w:pos="2715"/>
+        </w:tabs>
         <w:rPr>
           <w:rFonts w:asciiTheme="minorHAnsi" w:eastAsia="Calibri" w:hAnsiTheme="minorHAnsi" w:cstheme="minorHAnsi"/>
-          <w:iCs/>
-          <w:position w:val="1"/>
           <w:sz w:val="22"/>
           <w:szCs w:val="22"/>
           <w:lang w:val="en-GB"/>
@@ -2895,7 +3123,7 @@
       <w:headerReference w:type="default" r:id="rId8"/>
       <w:type w:val="continuous"/>
       <w:pgSz w:w="11900" w:h="16840"/>
-      <w:pgMar w:top="720" w:right="720" w:bottom="720" w:left="720" w:header="680" w:footer="0" w:gutter="0"/>
+      <w:pgMar w:top="567" w:right="720" w:bottom="567" w:left="720" w:header="680" w:footer="0" w:gutter="0"/>
       <w:cols w:space="720"/>
       <w:docGrid w:linePitch="272"/>
     </w:sectPr>
@@ -3194,6 +3422,119 @@
     </w:lvl>
   </w:abstractNum>
   <w:abstractNum w:abstractNumId="2" w15:restartNumberingAfterBreak="0">
+    <w:nsid w:val="126B5707"/>
+    <w:multiLevelType w:val="hybridMultilevel"/>
+    <w:tmpl w:val="E47E3462"/>
+    <w:lvl w:ilvl="0" w:tplc="14090001">
+      <w:start w:val="1"/>
+      <w:numFmt w:val="bullet"/>
+      <w:lvlText w:val=""/>
+      <w:lvlJc w:val="left"/>
+      <w:pPr>
+        <w:ind w:left="720" w:hanging="360"/>
+      </w:pPr>
+      <w:rPr>
+        <w:rFonts w:ascii="Symbol" w:hAnsi="Symbol" w:hint="default"/>
+      </w:rPr>
+    </w:lvl>
+    <w:lvl w:ilvl="1" w:tplc="14090003" w:tentative="1">
+      <w:start w:val="1"/>
+      <w:numFmt w:val="bullet"/>
+      <w:lvlText w:val="o"/>
+      <w:lvlJc w:val="left"/>
+      <w:pPr>
+        <w:ind w:left="1440" w:hanging="360"/>
+      </w:pPr>
+      <w:rPr>
+        <w:rFonts w:ascii="Courier New" w:hAnsi="Courier New" w:cs="Courier New" w:hint="default"/>
+      </w:rPr>
+    </w:lvl>
+    <w:lvl w:ilvl="2" w:tplc="14090005" w:tentative="1">
+      <w:start w:val="1"/>
+      <w:numFmt w:val="bullet"/>
+      <w:lvlText w:val=""/>
+      <w:lvlJc w:val="left"/>
+      <w:pPr>
+        <w:ind w:left="2160" w:hanging="360"/>
+      </w:pPr>
+      <w:rPr>
+        <w:rFonts w:ascii="Wingdings" w:hAnsi="Wingdings" w:hint="default"/>
+      </w:rPr>
+    </w:lvl>
+    <w:lvl w:ilvl="3" w:tplc="14090001" w:tentative="1">
+      <w:start w:val="1"/>
+      <w:numFmt w:val="bullet"/>
+      <w:lvlText w:val=""/>
+      <w:lvlJc w:val="left"/>
+      <w:pPr>
+        <w:ind w:left="2880" w:hanging="360"/>
+      </w:pPr>
+      <w:rPr>
+        <w:rFonts w:ascii="Symbol" w:hAnsi="Symbol" w:hint="default"/>
+      </w:rPr>
+    </w:lvl>
+    <w:lvl w:ilvl="4" w:tplc="14090003" w:tentative="1">
+      <w:start w:val="1"/>
+      <w:numFmt w:val="bullet"/>
+      <w:lvlText w:val="o"/>
+      <w:lvlJc w:val="left"/>
+      <w:pPr>
+        <w:ind w:left="3600" w:hanging="360"/>
+      </w:pPr>
+      <w:rPr>
+        <w:rFonts w:ascii="Courier New" w:hAnsi="Courier New" w:cs="Courier New" w:hint="default"/>
+      </w:rPr>
+    </w:lvl>
+    <w:lvl w:ilvl="5" w:tplc="14090005" w:tentative="1">
+      <w:start w:val="1"/>
+      <w:numFmt w:val="bullet"/>
+      <w:lvlText w:val=""/>
+      <w:lvlJc w:val="left"/>
+      <w:pPr>
+        <w:ind w:left="4320" w:hanging="360"/>
+      </w:pPr>
+      <w:rPr>
+        <w:rFonts w:ascii="Wingdings" w:hAnsi="Wingdings" w:hint="default"/>
+      </w:rPr>
+    </w:lvl>
+    <w:lvl w:ilvl="6" w:tplc="14090001" w:tentative="1">
+      <w:start w:val="1"/>
+      <w:numFmt w:val="bullet"/>
+      <w:lvlText w:val=""/>
+      <w:lvlJc w:val="left"/>
+      <w:pPr>
+        <w:ind w:left="5040" w:hanging="360"/>
+      </w:pPr>
+      <w:rPr>
+        <w:rFonts w:ascii="Symbol" w:hAnsi="Symbol" w:hint="default"/>
+      </w:rPr>
+    </w:lvl>
+    <w:lvl w:ilvl="7" w:tplc="14090003" w:tentative="1">
+      <w:start w:val="1"/>
+      <w:numFmt w:val="bullet"/>
+      <w:lvlText w:val="o"/>
+      <w:lvlJc w:val="left"/>
+      <w:pPr>
+        <w:ind w:left="5760" w:hanging="360"/>
+      </w:pPr>
+      <w:rPr>
+        <w:rFonts w:ascii="Courier New" w:hAnsi="Courier New" w:cs="Courier New" w:hint="default"/>
+      </w:rPr>
+    </w:lvl>
+    <w:lvl w:ilvl="8" w:tplc="14090005" w:tentative="1">
+      <w:start w:val="1"/>
+      <w:numFmt w:val="bullet"/>
+      <w:lvlText w:val=""/>
+      <w:lvlJc w:val="left"/>
+      <w:pPr>
+        <w:ind w:left="6480" w:hanging="360"/>
+      </w:pPr>
+      <w:rPr>
+        <w:rFonts w:ascii="Wingdings" w:hAnsi="Wingdings" w:hint="default"/>
+      </w:rPr>
+    </w:lvl>
+  </w:abstractNum>
+  <w:abstractNum w:abstractNumId="3" w15:restartNumberingAfterBreak="0">
     <w:nsid w:val="1CF80CB3"/>
     <w:multiLevelType w:val="hybridMultilevel"/>
     <w:tmpl w:val="B45E1738"/>
@@ -3307,7 +3648,7 @@
       </w:rPr>
     </w:lvl>
   </w:abstractNum>
-  <w:abstractNum w:abstractNumId="3" w15:restartNumberingAfterBreak="0">
+  <w:abstractNum w:abstractNumId="4" w15:restartNumberingAfterBreak="0">
     <w:nsid w:val="260B3D68"/>
     <w:multiLevelType w:val="hybridMultilevel"/>
     <w:tmpl w:val="1848FA60"/>
@@ -3420,7 +3761,7 @@
       </w:rPr>
     </w:lvl>
   </w:abstractNum>
-  <w:abstractNum w:abstractNumId="4" w15:restartNumberingAfterBreak="0">
+  <w:abstractNum w:abstractNumId="5" w15:restartNumberingAfterBreak="0">
     <w:nsid w:val="2D281351"/>
     <w:multiLevelType w:val="hybridMultilevel"/>
     <w:tmpl w:val="78F82DD6"/>
@@ -3534,7 +3875,7 @@
       </w:rPr>
     </w:lvl>
   </w:abstractNum>
-  <w:abstractNum w:abstractNumId="5" w15:restartNumberingAfterBreak="0">
+  <w:abstractNum w:abstractNumId="6" w15:restartNumberingAfterBreak="0">
     <w:nsid w:val="2EE37EEE"/>
     <w:multiLevelType w:val="hybridMultilevel"/>
     <w:tmpl w:val="65BAEA56"/>
@@ -3647,7 +3988,7 @@
       </w:rPr>
     </w:lvl>
   </w:abstractNum>
-  <w:abstractNum w:abstractNumId="6" w15:restartNumberingAfterBreak="0">
+  <w:abstractNum w:abstractNumId="7" w15:restartNumberingAfterBreak="0">
     <w:nsid w:val="352B7068"/>
     <w:multiLevelType w:val="hybridMultilevel"/>
     <w:tmpl w:val="4E9051BC"/>
@@ -3761,7 +4102,7 @@
       </w:rPr>
     </w:lvl>
   </w:abstractNum>
-  <w:abstractNum w:abstractNumId="7" w15:restartNumberingAfterBreak="0">
+  <w:abstractNum w:abstractNumId="8" w15:restartNumberingAfterBreak="0">
     <w:nsid w:val="56222392"/>
     <w:multiLevelType w:val="hybridMultilevel"/>
     <w:tmpl w:val="C624CC04"/>
@@ -3874,7 +4215,7 @@
       </w:rPr>
     </w:lvl>
   </w:abstractNum>
-  <w:abstractNum w:abstractNumId="8" w15:restartNumberingAfterBreak="0">
+  <w:abstractNum w:abstractNumId="9" w15:restartNumberingAfterBreak="0">
     <w:nsid w:val="5FE75AF3"/>
     <w:multiLevelType w:val="multilevel"/>
     <w:tmpl w:val="C9567120"/>
@@ -4023,7 +4364,7 @@
       </w:rPr>
     </w:lvl>
   </w:abstractNum>
-  <w:abstractNum w:abstractNumId="9" w15:restartNumberingAfterBreak="0">
+  <w:abstractNum w:abstractNumId="10" w15:restartNumberingAfterBreak="0">
     <w:nsid w:val="60FF57B7"/>
     <w:multiLevelType w:val="multilevel"/>
     <w:tmpl w:val="B3C05DA4"/>
@@ -4172,7 +4513,7 @@
       </w:rPr>
     </w:lvl>
   </w:abstractNum>
-  <w:abstractNum w:abstractNumId="10" w15:restartNumberingAfterBreak="0">
+  <w:abstractNum w:abstractNumId="11" w15:restartNumberingAfterBreak="0">
     <w:nsid w:val="615A7A65"/>
     <w:multiLevelType w:val="hybridMultilevel"/>
     <w:tmpl w:val="B5F62FE6"/>
@@ -4285,7 +4626,7 @@
       </w:rPr>
     </w:lvl>
   </w:abstractNum>
-  <w:abstractNum w:abstractNumId="11" w15:restartNumberingAfterBreak="0">
+  <w:abstractNum w:abstractNumId="12" w15:restartNumberingAfterBreak="0">
     <w:nsid w:val="64AD069E"/>
     <w:multiLevelType w:val="hybridMultilevel"/>
     <w:tmpl w:val="174C3206"/>
@@ -4398,7 +4739,7 @@
       </w:rPr>
     </w:lvl>
   </w:abstractNum>
-  <w:abstractNum w:abstractNumId="12" w15:restartNumberingAfterBreak="0">
+  <w:abstractNum w:abstractNumId="13" w15:restartNumberingAfterBreak="0">
     <w:nsid w:val="6617519F"/>
     <w:multiLevelType w:val="multilevel"/>
     <w:tmpl w:val="25B26104"/>
@@ -4547,7 +4888,7 @@
       </w:rPr>
     </w:lvl>
   </w:abstractNum>
-  <w:abstractNum w:abstractNumId="13" w15:restartNumberingAfterBreak="0">
+  <w:abstractNum w:abstractNumId="14" w15:restartNumberingAfterBreak="0">
     <w:nsid w:val="67491C15"/>
     <w:multiLevelType w:val="hybridMultilevel"/>
     <w:tmpl w:val="2BFCD3CC"/>
@@ -4661,7 +5002,7 @@
       </w:rPr>
     </w:lvl>
   </w:abstractNum>
-  <w:abstractNum w:abstractNumId="14" w15:restartNumberingAfterBreak="0">
+  <w:abstractNum w:abstractNumId="15" w15:restartNumberingAfterBreak="0">
     <w:nsid w:val="77106464"/>
     <w:multiLevelType w:val="hybridMultilevel"/>
     <w:tmpl w:val="A6BA984C"/>
@@ -4775,49 +5116,52 @@
     </w:lvl>
   </w:abstractNum>
   <w:num w:numId="1">
+    <w:abstractNumId w:val="9"/>
+  </w:num>
+  <w:num w:numId="2">
+    <w:abstractNumId w:val="10"/>
+  </w:num>
+  <w:num w:numId="3">
+    <w:abstractNumId w:val="13"/>
+  </w:num>
+  <w:num w:numId="4">
+    <w:abstractNumId w:val="11"/>
+  </w:num>
+  <w:num w:numId="5">
+    <w:abstractNumId w:val="15"/>
+  </w:num>
+  <w:num w:numId="6">
+    <w:abstractNumId w:val="5"/>
+  </w:num>
+  <w:num w:numId="7">
     <w:abstractNumId w:val="8"/>
   </w:num>
-  <w:num w:numId="2">
-    <w:abstractNumId w:val="9"/>
-  </w:num>
-  <w:num w:numId="3">
+  <w:num w:numId="8">
     <w:abstractNumId w:val="12"/>
   </w:num>
-  <w:num w:numId="4">
-    <w:abstractNumId w:val="10"/>
-  </w:num>
-  <w:num w:numId="5">
-    <w:abstractNumId w:val="14"/>
-  </w:num>
-  <w:num w:numId="6">
-    <w:abstractNumId w:val="4"/>
-  </w:num>
-  <w:num w:numId="7">
-    <w:abstractNumId w:val="7"/>
-  </w:num>
-  <w:num w:numId="8">
-    <w:abstractNumId w:val="11"/>
-  </w:num>
   <w:num w:numId="9">
-    <w:abstractNumId w:val="5"/>
+    <w:abstractNumId w:val="6"/>
   </w:num>
   <w:num w:numId="10">
     <w:abstractNumId w:val="1"/>
   </w:num>
   <w:num w:numId="11">
-    <w:abstractNumId w:val="6"/>
+    <w:abstractNumId w:val="7"/>
   </w:num>
   <w:num w:numId="12">
     <w:abstractNumId w:val="0"/>
   </w:num>
   <w:num w:numId="13">
+    <w:abstractNumId w:val="4"/>
+  </w:num>
+  <w:num w:numId="14">
     <w:abstractNumId w:val="3"/>
   </w:num>
-  <w:num w:numId="14">
+  <w:num w:numId="15">
+    <w:abstractNumId w:val="14"/>
+  </w:num>
+  <w:num w:numId="16">
     <w:abstractNumId w:val="2"/>
-  </w:num>
-  <w:num w:numId="15">
-    <w:abstractNumId w:val="13"/>
   </w:num>
 </w:numbering>
 </file>

</xml_diff>